<commit_message>
Commit for Aug 20th 2016. More Matasano Challenges Solved and class plan made.
</commit_message>
<xml_diff>
--- a/Problems.docx
+++ b/Problems.docx
@@ -12,21 +12,91 @@
         <w:rPr>
           <w:b/>
         </w:rPr>
-        <w:t xml:space="preserve">All submissions will be on </w:t>
-      </w:r>
-      <w:proofErr w:type="spellStart"/>
-      <w:r>
-        <w:rPr>
-          <w:b/>
-        </w:rPr>
-        <w:t>Git</w:t>
-      </w:r>
-      <w:proofErr w:type="spellEnd"/>
-      <w:r>
-        <w:rPr>
-          <w:b/>
-        </w:rPr>
-        <w:t xml:space="preserve"> Hub</w:t>
+        <w:t xml:space="preserve">Libraries to use: package Crypto </w:t>
+      </w:r>
+      <w:hyperlink r:id="rId6" w:history="1">
+        <w:r>
+          <w:rPr>
+            <w:rStyle w:val="Hyperlink"/>
+            <w:b/>
+          </w:rPr>
+          <w:t>http://pythonhosted.org/pycrypto/</w:t>
+        </w:r>
+      </w:hyperlink>
+      <w:r>
+        <w:rPr>
+          <w:b/>
+        </w:rPr>
+        <w:t xml:space="preserve"> or cryptography </w:t>
+      </w:r>
+      <w:hyperlink r:id="rId7" w:history="1">
+        <w:r>
+          <w:rPr>
+            <w:rStyle w:val="Hyperlink"/>
+            <w:b/>
+          </w:rPr>
+          <w:t>https://cryptography.io/en/latest/</w:t>
+        </w:r>
+      </w:hyperlink>
+      <w:r>
+        <w:rPr>
+          <w:b/>
+        </w:rPr>
+        <w:t xml:space="preserve"> </w:t>
+      </w:r>
+    </w:p>
+    <w:p>
+      <w:pPr>
+        <w:rPr>
+          <w:b/>
+        </w:rPr>
+      </w:pPr>
+      <w:hyperlink r:id="rId8" w:history="1">
+        <w:r>
+          <w:rPr>
+            <w:rStyle w:val="Hyperlink"/>
+            <w:b/>
+          </w:rPr>
+          <w:t>http://docs.python-guide.org/en/latest/scenarios/crypto/</w:t>
+        </w:r>
+      </w:hyperlink>
+      <w:r>
+        <w:rPr>
+          <w:b/>
+        </w:rPr>
+        <w:t xml:space="preserve"> </w:t>
+      </w:r>
+    </w:p>
+    <w:p>
+      <w:pPr>
+        <w:rPr>
+          <w:b/>
+        </w:rPr>
+      </w:pPr>
+    </w:p>
+    <w:p>
+      <w:pPr>
+        <w:rPr>
+          <w:b/>
+        </w:rPr>
+      </w:pPr>
+      <w:r>
+        <w:rPr>
+          <w:b/>
+        </w:rPr>
+        <w:t>All submissions will be on Git</w:t>
+      </w:r>
+      <w:r>
+        <w:rPr>
+          <w:b/>
+        </w:rPr>
+        <w:t>Hub</w:t>
+      </w:r>
+      <w:r>
+        <w:rPr>
+          <w:b/>
+        </w:rPr>
+        <w:t>. The commit time stamp will be your submission time. No late submissions are allowed. Your last commit before the submission deadline will be graded.</w:t>
       </w:r>
     </w:p>
     <w:p>
@@ -190,15 +260,7 @@
         <w:t xml:space="preserve">characters </w:t>
       </w:r>
       <w:r>
-        <w:t xml:space="preserve">(e.g. </w:t>
-      </w:r>
-      <w:proofErr w:type="spellStart"/>
-      <w:r>
-        <w:t>ea</w:t>
-      </w:r>
-      <w:proofErr w:type="spellEnd"/>
-      <w:r>
-        <w:t xml:space="preserve"> b7</w:t>
+        <w:t>(e.g. ea b7</w:t>
       </w:r>
       <w:r>
         <w:t xml:space="preserve">   </w:t>
@@ -210,21 +272,13 @@
         <w:t xml:space="preserve"> </w:t>
       </w:r>
       <w:r>
-        <w:t xml:space="preserve">e </w:t>
-      </w:r>
-      <w:proofErr w:type="gramStart"/>
-      <w:r>
-        <w:t>a</w:t>
+        <w:t>e a</w:t>
       </w:r>
       <w:r>
         <w:t xml:space="preserve">  </w:t>
       </w:r>
       <w:r>
-        <w:t>8</w:t>
-      </w:r>
-      <w:proofErr w:type="gramEnd"/>
-      <w:r>
-        <w:t>) and/or 0x as prefix. Your program should be able to handle these.</w:t>
+        <w:t>8) and/or 0x as prefix. Your program should be able to handle these.</w:t>
       </w:r>
       <w:r>
         <w:t xml:space="preserve"> If there are multiple lines in the file, your program should print True/False for each line.</w:t>
@@ -234,8 +288,6 @@
       <w:pPr>
         <w:pStyle w:val="ListParagraph"/>
       </w:pPr>
-      <w:bookmarkStart w:id="0" w:name="_GoBack"/>
-      <w:bookmarkEnd w:id="0"/>
     </w:p>
     <w:p>
       <w:pPr>
@@ -362,18 +414,10 @@
         <w:t>The hex string given below</w:t>
       </w:r>
       <w:r>
-        <w:t xml:space="preserve"> has been </w:t>
-      </w:r>
-      <w:proofErr w:type="spellStart"/>
-      <w:r>
-        <w:t>XOR’</w:t>
-      </w:r>
-      <w:r>
-        <w:t>d</w:t>
-      </w:r>
-      <w:proofErr w:type="spellEnd"/>
-      <w:r>
-        <w:t xml:space="preserve"> against a single character; </w:t>
+        <w:t xml:space="preserve"> has been XOR’</w:t>
+      </w:r>
+      <w:r>
+        <w:t xml:space="preserve">d against a single character; </w:t>
       </w:r>
       <w:r>
         <w:t>find the key and decrypt the message. You can use English plaintext frequencies to rank the outputs.</w:t>
@@ -387,31 +431,92 @@
         <w:pStyle w:val="ListParagraph"/>
       </w:pPr>
       <w:r>
-        <w:t>TODO: Create a dummy encrypted input long enough that frequency analysis becomes possible.</w:t>
-      </w:r>
-    </w:p>
-    <w:p>
-      <w:pPr>
-        <w:pStyle w:val="ListParagraph"/>
-      </w:pPr>
-    </w:p>
-    <w:p>
-      <w:pPr>
-        <w:pStyle w:val="ListParagraph"/>
-        <w:numPr>
-          <w:ilvl w:val="0"/>
-          <w:numId w:val="1"/>
-        </w:numPr>
         <w:rPr>
           <w:highlight w:val="yellow"/>
         </w:rPr>
+        <w:t>TODO</w:t>
+      </w:r>
+      <w:r>
+        <w:t>: Create a dummy encrypted input long enough that frequency analysis becomes possible.</w:t>
+      </w:r>
+    </w:p>
+    <w:p>
+      <w:pPr>
+        <w:rPr>
+          <w:b/>
+        </w:rPr>
+      </w:pPr>
+      <w:r>
+        <w:rPr>
+          <w:b/>
+        </w:rPr>
+        <w:lastRenderedPageBreak/>
+        <w:t>Week 2:</w:t>
+      </w:r>
+      <w:r>
+        <w:rPr>
+          <w:b/>
+        </w:rPr>
+        <w:t xml:space="preserve"> Getting Serious</w:t>
+      </w:r>
+    </w:p>
+    <w:p>
+      <w:pPr>
+        <w:pStyle w:val="ListParagraph"/>
+        <w:numPr>
+          <w:ilvl w:val="0"/>
+          <w:numId w:val="1"/>
+        </w:numPr>
+      </w:pPr>
+      <w:r>
+        <w:t>General XOR cipher</w:t>
+      </w:r>
+      <w:r>
+        <w:t xml:space="preserve"> (Vigenere Cipher)</w:t>
+      </w:r>
+      <w:r>
+        <w:t>: Given a key ‘UNO’, encrypt the following text.</w:t>
+      </w:r>
+    </w:p>
+    <w:p>
+      <w:pPr>
+        <w:pStyle w:val="ListParagraph"/>
+      </w:pPr>
+      <w:r>
+        <w:t xml:space="preserve">Your output should be: </w:t>
+      </w:r>
+    </w:p>
+    <w:p>
+      <w:pPr>
+        <w:pStyle w:val="ListParagraph"/>
       </w:pPr>
       <w:r>
         <w:rPr>
           <w:highlight w:val="yellow"/>
         </w:rPr>
-        <w:t>Implement repeating-key XOR</w:t>
-      </w:r>
+        <w:t>TODO</w:t>
+      </w:r>
+      <w:r>
+        <w:t>: Pick a text to encrypt</w:t>
+      </w:r>
+      <w:r>
+        <w:t xml:space="preserve"> </w:t>
+      </w:r>
+    </w:p>
+    <w:p>
+      <w:pPr>
+        <w:pStyle w:val="ListParagraph"/>
+      </w:pPr>
+    </w:p>
+    <w:p>
+      <w:pPr>
+        <w:pStyle w:val="ListParagraph"/>
+      </w:pPr>
+    </w:p>
+    <w:p>
+      <w:pPr>
+        <w:pStyle w:val="ListParagraph"/>
+      </w:pPr>
     </w:p>
     <w:p>
       <w:pPr>
@@ -430,6 +535,535 @@
         </w:rPr>
         <w:t>Breaking repeating-key XOR</w:t>
       </w:r>
+      <w:r>
+        <w:rPr>
+          <w:highlight w:val="yellow"/>
+        </w:rPr>
+        <w:t>: Do not use any libraries that have inbuilt analysis algorithm</w:t>
+      </w:r>
+    </w:p>
+    <w:p>
+      <w:pPr>
+        <w:pStyle w:val="ListParagraph"/>
+      </w:pPr>
+      <w:r>
+        <w:t>This will take time: One week for sure</w:t>
+      </w:r>
+    </w:p>
+    <w:p>
+      <w:pPr>
+        <w:rPr>
+          <w:highlight w:val="yellow"/>
+        </w:rPr>
+      </w:pPr>
+    </w:p>
+    <w:p>
+      <w:pPr>
+        <w:rPr>
+          <w:b/>
+        </w:rPr>
+      </w:pPr>
+      <w:r>
+        <w:rPr>
+          <w:b/>
+        </w:rPr>
+        <w:t>Week 3: Block Ciphers</w:t>
+      </w:r>
+    </w:p>
+    <w:p>
+      <w:pPr>
+        <w:pStyle w:val="ListParagraph"/>
+        <w:numPr>
+          <w:ilvl w:val="0"/>
+          <w:numId w:val="1"/>
+        </w:numPr>
+      </w:pPr>
+      <w:r>
+        <w:t>AES in ECB mode</w:t>
+      </w:r>
+      <w:r>
+        <w:t>: give</w:t>
+      </w:r>
+      <w:r>
+        <w:t xml:space="preserve"> different encrypted text with</w:t>
+      </w:r>
+      <w:r>
+        <w:t xml:space="preserve"> key “</w:t>
+      </w:r>
+      <w:r>
+        <w:rPr>
+          <w:rFonts w:ascii="Helvetica" w:hAnsi="Helvetica"/>
+          <w:color w:val="000000"/>
+          <w:sz w:val="20"/>
+          <w:szCs w:val="20"/>
+          <w:shd w:val="clear" w:color="auto" w:fill="FFFFFF"/>
+        </w:rPr>
+        <w:t>N</w:t>
+      </w:r>
+      <w:r>
+        <w:rPr>
+          <w:rFonts w:ascii="Helvetica" w:hAnsi="Helvetica"/>
+          <w:color w:val="000000"/>
+          <w:sz w:val="20"/>
+          <w:szCs w:val="20"/>
+          <w:shd w:val="clear" w:color="auto" w:fill="FFFFFF"/>
+        </w:rPr>
+        <w:t>O PAIN NO GAIN</w:t>
+      </w:r>
+      <w:r>
+        <w:rPr>
+          <w:rFonts w:ascii="Helvetica" w:hAnsi="Helvetica"/>
+          <w:color w:val="000000"/>
+          <w:sz w:val="20"/>
+          <w:szCs w:val="20"/>
+          <w:shd w:val="clear" w:color="auto" w:fill="FFFFFF"/>
+        </w:rPr>
+        <w:t>!</w:t>
+      </w:r>
+      <w:r>
+        <w:rPr>
+          <w:rFonts w:ascii="Helvetica" w:hAnsi="Helvetica"/>
+          <w:color w:val="000000"/>
+          <w:sz w:val="20"/>
+          <w:szCs w:val="20"/>
+          <w:shd w:val="clear" w:color="auto" w:fill="FFFFFF"/>
+        </w:rPr>
+        <w:t>”</w:t>
+      </w:r>
+    </w:p>
+    <w:p>
+      <w:pPr>
+        <w:pStyle w:val="ListParagraph"/>
+      </w:pPr>
+      <w:r>
+        <w:t>This takes maybe 30 minutes to 1 hour</w:t>
+      </w:r>
+    </w:p>
+    <w:p>
+      <w:pPr>
+        <w:pStyle w:val="ListParagraph"/>
+      </w:pPr>
+    </w:p>
+    <w:p>
+      <w:pPr>
+        <w:pStyle w:val="ListParagraph"/>
+        <w:numPr>
+          <w:ilvl w:val="0"/>
+          <w:numId w:val="1"/>
+        </w:numPr>
+      </w:pPr>
+      <w:r>
+        <w:t>Detect AES in ECB mode</w:t>
+      </w:r>
+      <w:r>
+        <w:t>: Replicate Matasano’s file with different text and a twist</w:t>
+      </w:r>
+    </w:p>
+    <w:p>
+      <w:pPr>
+        <w:pStyle w:val="ListParagraph"/>
+      </w:pPr>
+      <w:r>
+        <w:t>1-2 hours</w:t>
+      </w:r>
+    </w:p>
+    <w:p>
+      <w:pPr>
+        <w:pStyle w:val="ListParagraph"/>
+      </w:pPr>
+    </w:p>
+    <w:p>
+      <w:pPr>
+        <w:pStyle w:val="ListParagraph"/>
+        <w:numPr>
+          <w:ilvl w:val="0"/>
+          <w:numId w:val="1"/>
+        </w:numPr>
+      </w:pPr>
+      <w:r>
+        <w:t>Implement PKCS#7 padding</w:t>
+      </w:r>
+      <w:r>
+        <w:t xml:space="preserve"> for general block length. Give a random message and ask to pad to 160 bit block</w:t>
+      </w:r>
+    </w:p>
+    <w:p>
+      <w:pPr>
+        <w:pStyle w:val="ListParagraph"/>
+      </w:pPr>
+      <w:r>
+        <w:t xml:space="preserve">I took the sentence “This is a Saturday” and the output was: </w:t>
+      </w:r>
+      <w:r>
+        <w:t>'This is a Saturday\x02\x02'</w:t>
+      </w:r>
+    </w:p>
+    <w:p>
+      <w:pPr>
+        <w:pStyle w:val="ListParagraph"/>
+        <w:rPr>
+          <w:b/>
+        </w:rPr>
+      </w:pPr>
+      <w:r>
+        <w:rPr>
+          <w:b/>
+        </w:rPr>
+        <w:t>Takes 5 minutes</w:t>
+      </w:r>
+    </w:p>
+    <w:p>
+      <w:pPr>
+        <w:pStyle w:val="ListParagraph"/>
+      </w:pPr>
+    </w:p>
+    <w:p>
+      <w:pPr>
+        <w:pStyle w:val="ListParagraph"/>
+        <w:numPr>
+          <w:ilvl w:val="0"/>
+          <w:numId w:val="1"/>
+        </w:numPr>
+      </w:pPr>
+      <w:r>
+        <w:t xml:space="preserve">Implement CBC mode: </w:t>
+      </w:r>
+      <w:r>
+        <w:t>Implement CBC mode by hand using the ECB function you wrote earlier. Make it a function in this program. It must encrypt and decrypt. And use the XOR function from the previous exercise to combine them</w:t>
+      </w:r>
+      <w:r>
+        <w:t>.</w:t>
+      </w:r>
+    </w:p>
+    <w:p/>
+    <w:p>
+      <w:pPr>
+        <w:rPr>
+          <w:b/>
+        </w:rPr>
+      </w:pPr>
+      <w:r>
+        <w:rPr>
+          <w:b/>
+        </w:rPr>
+        <w:t>Week 4: Block Ciphers Continued</w:t>
+      </w:r>
+    </w:p>
+    <w:p>
+      <w:pPr>
+        <w:pStyle w:val="ListParagraph"/>
+        <w:numPr>
+          <w:ilvl w:val="0"/>
+          <w:numId w:val="1"/>
+        </w:numPr>
+      </w:pPr>
+      <w:r>
+        <w:t>PKCS#7 padding validation</w:t>
+      </w:r>
+    </w:p>
+    <w:p>
+      <w:pPr>
+        <w:pStyle w:val="ListParagraph"/>
+      </w:pPr>
+      <w:r>
+        <w:t>This is needed later for CBC padding oracle attack</w:t>
+      </w:r>
+    </w:p>
+    <w:p>
+      <w:pPr>
+        <w:pStyle w:val="ListParagraph"/>
+      </w:pPr>
+    </w:p>
+    <w:p>
+      <w:pPr>
+        <w:pStyle w:val="ListParagraph"/>
+      </w:pPr>
+    </w:p>
+    <w:p>
+      <w:pPr>
+        <w:pStyle w:val="ListParagraph"/>
+        <w:numPr>
+          <w:ilvl w:val="0"/>
+          <w:numId w:val="1"/>
+        </w:numPr>
+      </w:pPr>
+      <w:r>
+        <w:t>CBC bitflipping attacks</w:t>
+      </w:r>
+    </w:p>
+    <w:p>
+      <w:pPr>
+        <w:pStyle w:val="ListParagraph"/>
+      </w:pPr>
+      <w:r>
+        <w:t>Will take one-week probably</w:t>
+      </w:r>
+    </w:p>
+    <w:p/>
+    <w:p>
+      <w:pPr>
+        <w:rPr>
+          <w:b/>
+        </w:rPr>
+      </w:pPr>
+      <w:r>
+        <w:rPr>
+          <w:b/>
+        </w:rPr>
+        <w:t xml:space="preserve">Week 5: </w:t>
+      </w:r>
+      <w:r>
+        <w:rPr>
+          <w:b/>
+        </w:rPr>
+        <w:t>Block Ciphers Continued</w:t>
+      </w:r>
+    </w:p>
+    <w:p>
+      <w:pPr>
+        <w:pStyle w:val="ListParagraph"/>
+        <w:numPr>
+          <w:ilvl w:val="0"/>
+          <w:numId w:val="1"/>
+        </w:numPr>
+      </w:pPr>
+      <w:r>
+        <w:lastRenderedPageBreak/>
+        <w:t>The CBC padding oracle attack</w:t>
+      </w:r>
+    </w:p>
+    <w:p>
+      <w:pPr>
+        <w:pStyle w:val="ListParagraph"/>
+      </w:pPr>
+      <w:r>
+        <w:t>Will take one-week for sure</w:t>
+      </w:r>
+    </w:p>
+    <w:p>
+      <w:pPr>
+        <w:pStyle w:val="ListParagraph"/>
+      </w:pPr>
+    </w:p>
+    <w:p>
+      <w:pPr>
+        <w:pStyle w:val="ListParagraph"/>
+      </w:pPr>
+    </w:p>
+    <w:p>
+      <w:pPr>
+        <w:pStyle w:val="ListParagraph"/>
+        <w:numPr>
+          <w:ilvl w:val="0"/>
+          <w:numId w:val="1"/>
+        </w:numPr>
+      </w:pPr>
+      <w:r>
+        <w:t>Implement CTR mode</w:t>
+      </w:r>
+    </w:p>
+    <w:p/>
+    <w:p>
+      <w:pPr>
+        <w:rPr>
+          <w:b/>
+        </w:rPr>
+      </w:pPr>
+      <w:r>
+        <w:rPr>
+          <w:b/>
+        </w:rPr>
+        <w:t xml:space="preserve">Week 6: </w:t>
+      </w:r>
+      <w:r>
+        <w:rPr>
+          <w:b/>
+        </w:rPr>
+        <w:t>Stream Ciphers</w:t>
+      </w:r>
+    </w:p>
+    <w:p>
+      <w:pPr>
+        <w:pStyle w:val="ListParagraph"/>
+        <w:numPr>
+          <w:ilvl w:val="0"/>
+          <w:numId w:val="1"/>
+        </w:numPr>
+      </w:pPr>
+      <w:r>
+        <w:t>Implement Mersenne Twister RNG</w:t>
+      </w:r>
+    </w:p>
+    <w:p>
+      <w:pPr>
+        <w:pStyle w:val="ListParagraph"/>
+        <w:numPr>
+          <w:ilvl w:val="0"/>
+          <w:numId w:val="1"/>
+        </w:numPr>
+      </w:pPr>
+      <w:r>
+        <w:t>Crack a MT19937 seed</w:t>
+      </w:r>
+    </w:p>
+    <w:p>
+      <w:pPr>
+        <w:pStyle w:val="ListParagraph"/>
+        <w:numPr>
+          <w:ilvl w:val="0"/>
+          <w:numId w:val="1"/>
+        </w:numPr>
+      </w:pPr>
+      <w:r>
+        <w:t>Clone an MT19937 RNG from its output</w:t>
+      </w:r>
+    </w:p>
+    <w:p>
+      <w:pPr>
+        <w:pStyle w:val="ListParagraph"/>
+        <w:numPr>
+          <w:ilvl w:val="0"/>
+          <w:numId w:val="1"/>
+        </w:numPr>
+      </w:pPr>
+      <w:r>
+        <w:t>Create the MT19937 stream cipher and break it</w:t>
+      </w:r>
+    </w:p>
+    <w:p>
+      <w:pPr>
+        <w:rPr>
+          <w:b/>
+        </w:rPr>
+      </w:pPr>
+      <w:r>
+        <w:rPr>
+          <w:b/>
+        </w:rPr>
+        <w:t xml:space="preserve">Week 7: </w:t>
+      </w:r>
+      <w:r>
+        <w:rPr>
+          <w:b/>
+        </w:rPr>
+        <w:t>Stream ciphers continued</w:t>
+      </w:r>
+    </w:p>
+    <w:p>
+      <w:pPr>
+        <w:pStyle w:val="ListParagraph"/>
+        <w:numPr>
+          <w:ilvl w:val="0"/>
+          <w:numId w:val="1"/>
+        </w:numPr>
+      </w:pPr>
+      <w:r>
+        <w:t>Break "random access read/write" AES CTR</w:t>
+      </w:r>
+    </w:p>
+    <w:p>
+      <w:pPr>
+        <w:pStyle w:val="ListParagraph"/>
+        <w:numPr>
+          <w:ilvl w:val="0"/>
+          <w:numId w:val="1"/>
+        </w:numPr>
+      </w:pPr>
+      <w:r>
+        <w:t>CTR bitflipping</w:t>
+      </w:r>
+    </w:p>
+    <w:p>
+      <w:pPr>
+        <w:pStyle w:val="ListParagraph"/>
+        <w:numPr>
+          <w:ilvl w:val="0"/>
+          <w:numId w:val="1"/>
+        </w:numPr>
+        <w:rPr>
+          <w:highlight w:val="yellow"/>
+        </w:rPr>
+      </w:pPr>
+      <w:r>
+        <w:rPr>
+          <w:highlight w:val="yellow"/>
+        </w:rPr>
+        <w:t>Recover the key from CBC with IV=Key</w:t>
+      </w:r>
+      <w:r>
+        <w:rPr>
+          <w:highlight w:val="yellow"/>
+        </w:rPr>
+        <w:t xml:space="preserve"> – find a real world example of this error for context</w:t>
+      </w:r>
+    </w:p>
+    <w:p>
+      <w:pPr>
+        <w:rPr>
+          <w:b/>
+        </w:rPr>
+      </w:pPr>
+      <w:r>
+        <w:rPr>
+          <w:b/>
+        </w:rPr>
+        <w:t xml:space="preserve">Week 8: </w:t>
+      </w:r>
+      <w:r>
+        <w:rPr>
+          <w:b/>
+        </w:rPr>
+        <w:t>Hash functions</w:t>
+      </w:r>
+    </w:p>
+    <w:p>
+      <w:pPr>
+        <w:pStyle w:val="ListParagraph"/>
+        <w:numPr>
+          <w:ilvl w:val="0"/>
+          <w:numId w:val="1"/>
+        </w:numPr>
+      </w:pPr>
+      <w:r>
+        <w:rPr>
+          <w:i/>
+        </w:rPr>
+        <w:t>Implement</w:t>
+      </w:r>
+      <w:r>
+        <w:t xml:space="preserve"> SHA-1 keyed MAC – write your own code</w:t>
+      </w:r>
+    </w:p>
+    <w:p>
+      <w:pPr>
+        <w:pStyle w:val="ListParagraph"/>
+        <w:numPr>
+          <w:ilvl w:val="0"/>
+          <w:numId w:val="1"/>
+        </w:numPr>
+      </w:pPr>
+      <w:r>
+        <w:t>Break a SHA-1 keyed MAC using length extension</w:t>
+      </w:r>
+    </w:p>
+    <w:p>
+      <w:pPr>
+        <w:pStyle w:val="ListParagraph"/>
+        <w:numPr>
+          <w:ilvl w:val="0"/>
+          <w:numId w:val="1"/>
+        </w:numPr>
+      </w:pPr>
+      <w:r>
+        <w:t>Break an MD4 keyed MAC using length extension</w:t>
+      </w:r>
+    </w:p>
+    <w:p>
+      <w:r>
+        <w:t xml:space="preserve">Week 9: </w:t>
+      </w:r>
+      <w:bookmarkStart w:id="0" w:name="_GoBack"/>
+      <w:bookmarkEnd w:id="0"/>
     </w:p>
     <w:sectPr>
       <w:pgSz w:w="12240" w:h="15840"/>
@@ -446,7 +1080,7 @@
   <w:abstractNum w:abstractNumId="0">
     <w:nsid w:val="44BB6B39"/>
     <w:multiLevelType w:val="hybridMultilevel"/>
-    <w:tmpl w:val="84FE6520"/>
+    <w:tmpl w:val="2DA6C23E"/>
     <w:lvl w:ilvl="0" w:tplc="0409000F">
       <w:start w:val="1"/>
       <w:numFmt w:val="decimal"/>
@@ -736,6 +1370,17 @@
       <w:contextualSpacing/>
     </w:pPr>
   </w:style>
+  <w:style w:type="character" w:styleId="Hyperlink">
+    <w:name w:val="Hyperlink"/>
+    <w:basedOn w:val="DefaultParagraphFont"/>
+    <w:uiPriority w:val="99"/>
+    <w:unhideWhenUsed/>
+    <w:rsid w:val="00547D58"/>
+    <w:rPr>
+      <w:color w:val="0000FF" w:themeColor="hyperlink"/>
+      <w:u w:val="single"/>
+    </w:rPr>
+  </w:style>
 </w:styles>
 </file>
 
@@ -936,6 +1581,17 @@
       <w:ind w:left="720"/>
       <w:contextualSpacing/>
     </w:pPr>
+  </w:style>
+  <w:style w:type="character" w:styleId="Hyperlink">
+    <w:name w:val="Hyperlink"/>
+    <w:basedOn w:val="DefaultParagraphFont"/>
+    <w:uiPriority w:val="99"/>
+    <w:unhideWhenUsed/>
+    <w:rsid w:val="00547D58"/>
+    <w:rPr>
+      <w:color w:val="0000FF" w:themeColor="hyperlink"/>
+      <w:u w:val="single"/>
+    </w:rPr>
   </w:style>
 </w:styles>
 </file>

</xml_diff>

<commit_message>
Upto Problem 11 solved
</commit_message>
<xml_diff>
--- a/Problems.docx
+++ b/Problems.docx
@@ -269,7 +269,15 @@
         <w:t xml:space="preserve">characters </w:t>
       </w:r>
       <w:r>
-        <w:t>(e.g. ea b7</w:t>
+        <w:t xml:space="preserve">(e.g. </w:t>
+      </w:r>
+      <w:proofErr w:type="spellStart"/>
+      <w:r>
+        <w:t>ea</w:t>
+      </w:r>
+      <w:proofErr w:type="spellEnd"/>
+      <w:r>
+        <w:t xml:space="preserve"> b7</w:t>
       </w:r>
       <w:r>
         <w:t xml:space="preserve">   </w:t>
@@ -281,13 +289,21 @@
         <w:t xml:space="preserve"> </w:t>
       </w:r>
       <w:r>
-        <w:t>e a</w:t>
+        <w:t xml:space="preserve">e </w:t>
+      </w:r>
+      <w:proofErr w:type="gramStart"/>
+      <w:r>
+        <w:t>a</w:t>
       </w:r>
       <w:r>
         <w:t xml:space="preserve">  </w:t>
       </w:r>
       <w:r>
-        <w:t>8) and/or 0x as prefix. Your program should be able to handle these.</w:t>
+        <w:t>8</w:t>
+      </w:r>
+      <w:proofErr w:type="gramEnd"/>
+      <w:r>
+        <w:t>) and/or 0x as prefix. Your program should be able to handle these.</w:t>
       </w:r>
       <w:r>
         <w:t xml:space="preserve"> If there are multiple lines in the file, your program should print True/False for each line.</w:t>
@@ -464,10 +480,18 @@
         <w:t>The hex string given below</w:t>
       </w:r>
       <w:r>
-        <w:t xml:space="preserve"> has been XOR’</w:t>
-      </w:r>
-      <w:r>
-        <w:t xml:space="preserve">d against a single character; </w:t>
+        <w:t xml:space="preserve"> has been </w:t>
+      </w:r>
+      <w:proofErr w:type="spellStart"/>
+      <w:r>
+        <w:t>XOR’</w:t>
+      </w:r>
+      <w:r>
+        <w:t>d</w:t>
+      </w:r>
+      <w:proofErr w:type="spellEnd"/>
+      <w:r>
+        <w:t xml:space="preserve"> against a single character; </w:t>
       </w:r>
       <w:r>
         <w:t>find the key and decrypt the message. You can use English plaintext frequencies to rank the outputs.</w:t>
@@ -559,7 +583,15 @@
         <w:t>General XOR cipher</w:t>
       </w:r>
       <w:r>
-        <w:t xml:space="preserve"> (Vigenere Cipher)</w:t>
+        <w:t xml:space="preserve"> (</w:t>
+      </w:r>
+      <w:proofErr w:type="spellStart"/>
+      <w:r>
+        <w:t>Vigenere</w:t>
+      </w:r>
+      <w:proofErr w:type="spellEnd"/>
+      <w:r>
+        <w:t xml:space="preserve"> Cipher)</w:t>
       </w:r>
       <w:r>
         <w:t>: Given a key ‘</w:t>
@@ -581,16 +613,26 @@
         <w:pStyle w:val="ListParagraph"/>
       </w:pPr>
       <w:r>
-        <w:t>“We didn't start the fire, It was always burning, Since the world's been turning, We didn't start the fire, No we didn't light it, But we tried to fight it”</w:t>
-      </w:r>
-    </w:p>
-    <w:p>
-      <w:pPr>
-        <w:pStyle w:val="ListParagraph"/>
-      </w:pPr>
+        <w:t xml:space="preserve">“We didn't start the fire, </w:t>
+      </w:r>
+      <w:proofErr w:type="gramStart"/>
+      <w:r>
+        <w:t>It</w:t>
+      </w:r>
+      <w:proofErr w:type="gramEnd"/>
+      <w:r>
+        <w:t xml:space="preserve"> was always burning, Since the world's been turning, We didn't start the fire, No we didn't light it, But we tried to fight it”</w:t>
+      </w:r>
+    </w:p>
+    <w:p>
+      <w:pPr>
+        <w:pStyle w:val="ListParagraph"/>
+      </w:pPr>
+      <w:proofErr w:type="gramStart"/>
       <w:r>
         <w:t>Without the quotes.</w:t>
       </w:r>
+      <w:proofErr w:type="gramEnd"/>
     </w:p>
     <w:p>
       <w:pPr>
@@ -627,10 +669,26 @@
         </w:numPr>
       </w:pPr>
       <w:r>
-        <w:t>Breaking Vigenere Cipher: A file is uploaded on Blackboard containing base64’d input that has been encrypted with</w:t>
-      </w:r>
-      <w:r>
-        <w:t xml:space="preserve"> Vigenere cipher. Your task is to decrypt it. You can use the following procedure to do so:</w:t>
+        <w:t xml:space="preserve">Breaking </w:t>
+      </w:r>
+      <w:proofErr w:type="spellStart"/>
+      <w:r>
+        <w:t>Vigenere</w:t>
+      </w:r>
+      <w:proofErr w:type="spellEnd"/>
+      <w:r>
+        <w:t xml:space="preserve"> Cipher: A file is uploaded on Blackboard containing base64’d input that has been encrypted with</w:t>
+      </w:r>
+      <w:r>
+        <w:t xml:space="preserve"> </w:t>
+      </w:r>
+      <w:proofErr w:type="spellStart"/>
+      <w:r>
+        <w:t>Vigenere</w:t>
+      </w:r>
+      <w:proofErr w:type="spellEnd"/>
+      <w:r>
+        <w:t xml:space="preserve"> cipher. Your task is to decrypt it. You can use the following procedure to do so:</w:t>
       </w:r>
     </w:p>
     <w:p>
@@ -656,11 +714,19 @@
           <w:rFonts w:ascii="Lucida Console" w:hAnsi="Lucida Console"/>
         </w:rPr>
       </w:pPr>
+      <w:proofErr w:type="gramStart"/>
       <w:r>
         <w:rPr>
           <w:rFonts w:ascii="Lucida Console" w:hAnsi="Lucida Console"/>
         </w:rPr>
-        <w:t xml:space="preserve">is this heaven </w:t>
+        <w:t>is</w:t>
+      </w:r>
+      <w:proofErr w:type="gramEnd"/>
+      <w:r>
+        <w:rPr>
+          <w:rFonts w:ascii="Lucida Console" w:hAnsi="Lucida Console"/>
+        </w:rPr>
+        <w:t xml:space="preserve"> this heaven </w:t>
       </w:r>
     </w:p>
     <w:p>
@@ -668,9 +734,11 @@
         <w:pStyle w:val="ListParagraph"/>
         <w:ind w:left="1440"/>
       </w:pPr>
+      <w:proofErr w:type="gramStart"/>
       <w:r>
         <w:t>and</w:t>
       </w:r>
+      <w:proofErr w:type="gramEnd"/>
     </w:p>
     <w:p>
       <w:pPr>
@@ -680,12 +748,34 @@
           <w:rFonts w:ascii="Lucida Console" w:hAnsi="Lucida Console"/>
         </w:rPr>
       </w:pPr>
+      <w:proofErr w:type="gramStart"/>
       <w:r>
         <w:rPr>
           <w:rFonts w:ascii="Lucida Console" w:hAnsi="Lucida Console"/>
         </w:rPr>
         <w:lastRenderedPageBreak/>
-        <w:t>no it’s iowa!!</w:t>
+        <w:t>no</w:t>
+      </w:r>
+      <w:proofErr w:type="gramEnd"/>
+      <w:r>
+        <w:rPr>
+          <w:rFonts w:ascii="Lucida Console" w:hAnsi="Lucida Console"/>
+        </w:rPr>
+        <w:t xml:space="preserve"> it’s </w:t>
+      </w:r>
+      <w:proofErr w:type="spellStart"/>
+      <w:r>
+        <w:rPr>
+          <w:rFonts w:ascii="Lucida Console" w:hAnsi="Lucida Console"/>
+        </w:rPr>
+        <w:t>iowa</w:t>
+      </w:r>
+      <w:proofErr w:type="spellEnd"/>
+      <w:r>
+        <w:rPr>
+          <w:rFonts w:ascii="Lucida Console" w:hAnsi="Lucida Console"/>
+        </w:rPr>
+        <w:t>!!</w:t>
       </w:r>
     </w:p>
     <w:p>
@@ -694,7 +784,14 @@
       </w:pPr>
       <w:r>
         <w:tab/>
-        <w:t xml:space="preserve">Your computed distance should </w:t>
+      </w:r>
+      <w:proofErr w:type="gramStart"/>
+      <w:r>
+        <w:t>Your</w:t>
+      </w:r>
+      <w:proofErr w:type="gramEnd"/>
+      <w:r>
+        <w:t xml:space="preserve"> computed distance should </w:t>
       </w:r>
       <w:r>
         <w:t>be 46</w:t>
@@ -719,10 +816,18 @@
         <w:pStyle w:val="ListParagraph"/>
       </w:pPr>
       <w:r>
-        <w:t>Determine the keyL</w:t>
-      </w:r>
-      <w:r>
-        <w:t>ength:</w:t>
+        <w:t xml:space="preserve">Determine the </w:t>
+      </w:r>
+      <w:proofErr w:type="spellStart"/>
+      <w:r>
+        <w:t>keyL</w:t>
+      </w:r>
+      <w:r>
+        <w:t>ength</w:t>
+      </w:r>
+      <w:proofErr w:type="spellEnd"/>
+      <w:r>
+        <w:t>:</w:t>
       </w:r>
     </w:p>
     <w:p>
@@ -734,7 +839,15 @@
         </w:numPr>
       </w:pPr>
       <w:r>
-        <w:t>Make a guess for a keyLength. You can try different values 1 to 45.</w:t>
+        <w:t xml:space="preserve">Make a guess for a </w:t>
+      </w:r>
+      <w:proofErr w:type="spellStart"/>
+      <w:r>
+        <w:t>keyLength</w:t>
+      </w:r>
+      <w:proofErr w:type="spellEnd"/>
+      <w:r>
+        <w:t>. You can try different values 1 to 45.</w:t>
       </w:r>
     </w:p>
     <w:p>
@@ -749,25 +862,59 @@
         <w:t>Fo</w:t>
       </w:r>
       <w:r>
-        <w:t>r each keyLength</w:t>
-      </w:r>
+        <w:t xml:space="preserve">r each </w:t>
+      </w:r>
+      <w:proofErr w:type="spellStart"/>
+      <w:r>
+        <w:t>keyLength</w:t>
+      </w:r>
+      <w:proofErr w:type="spellEnd"/>
       <w:r>
         <w:t xml:space="preserve"> that you guess (1 to 45), divide the input ciphertext into chunks of that size and compute the Hamming distance between adjacent chunks. </w:t>
       </w:r>
       <w:r>
-        <w:t xml:space="preserve">Example, if you are trying keyLength = 4, then divide the ciphertext into chunks of 4 bytes and compute the Hamming distance between adjacent chunks. Normalize each Hamming distance by keyLength </w:t>
+        <w:t xml:space="preserve">Example, if you are trying </w:t>
+      </w:r>
+      <w:proofErr w:type="spellStart"/>
+      <w:r>
+        <w:t>keyLength</w:t>
+      </w:r>
+      <w:proofErr w:type="spellEnd"/>
+      <w:r>
+        <w:t xml:space="preserve"> = 4, then divide the ciphertext into chunks of 4 bytes and compute the Hamming distance between adjacent chunks. Normalize each Hamming distance by </w:t>
+      </w:r>
+      <w:proofErr w:type="spellStart"/>
+      <w:r>
+        <w:t>keyLength</w:t>
+      </w:r>
+      <w:proofErr w:type="spellEnd"/>
+      <w:r>
+        <w:t xml:space="preserve"> </w:t>
       </w:r>
       <w:r>
         <w:t>currently being tried and then take the average</w:t>
       </w:r>
       <w:r>
-        <w:t>, in the end for that keyLength</w:t>
-      </w:r>
+        <w:t xml:space="preserve">, in the end for that </w:t>
+      </w:r>
+      <w:proofErr w:type="spellStart"/>
+      <w:r>
+        <w:t>keyLength</w:t>
+      </w:r>
+      <w:proofErr w:type="spellEnd"/>
       <w:r>
         <w:t>.</w:t>
       </w:r>
       <w:r>
-        <w:t xml:space="preserve"> You will build up a dictionary of keyLength and corresponding Hamming distance.</w:t>
+        <w:t xml:space="preserve"> You will build up a dictionary of </w:t>
+      </w:r>
+      <w:proofErr w:type="spellStart"/>
+      <w:r>
+        <w:t>keyLength</w:t>
+      </w:r>
+      <w:proofErr w:type="spellEnd"/>
+      <w:r>
+        <w:t xml:space="preserve"> and corresponding Hamming distance.</w:t>
       </w:r>
     </w:p>
     <w:p>
@@ -785,11 +932,16 @@
         <w:t xml:space="preserve"> actual</w:t>
       </w:r>
       <w:r>
-        <w:t xml:space="preserve"> key</w:t>
+        <w:t xml:space="preserve"> </w:t>
+      </w:r>
+      <w:proofErr w:type="spellStart"/>
+      <w:r>
+        <w:t>key</w:t>
       </w:r>
       <w:r>
         <w:t>Length</w:t>
       </w:r>
+      <w:proofErr w:type="spellEnd"/>
       <w:r>
         <w:t>.</w:t>
       </w:r>
@@ -815,11 +967,16 @@
         <w:t>Now that you know the most probable key size: break th</w:t>
       </w:r>
       <w:r>
-        <w:t>e ciphertext into blocks of keyL</w:t>
+        <w:t xml:space="preserve">e ciphertext into blocks of </w:t>
+      </w:r>
+      <w:proofErr w:type="spellStart"/>
+      <w:r>
+        <w:t>keyL</w:t>
       </w:r>
       <w:r>
         <w:t>ength</w:t>
       </w:r>
+      <w:proofErr w:type="spellEnd"/>
       <w:r>
         <w:t>.</w:t>
       </w:r>
@@ -860,7 +1017,15 @@
         </w:numPr>
       </w:pPr>
       <w:r>
-        <w:t>Solve each of these new blocks as if they were XOR’d with a single character (problem 3 from last week). This will give you the key byte for that block.</w:t>
+        <w:t xml:space="preserve">Solve each of these new blocks as if they were </w:t>
+      </w:r>
+      <w:proofErr w:type="spellStart"/>
+      <w:r>
+        <w:t>XOR’d</w:t>
+      </w:r>
+      <w:proofErr w:type="spellEnd"/>
+      <w:r>
+        <w:t xml:space="preserve"> with a single character (problem 3 from last week). This will give you the key byte for that block.</w:t>
       </w:r>
     </w:p>
     <w:p>
@@ -1052,7 +1217,15 @@
         <w:t>Detect AES in ECB mode</w:t>
       </w:r>
       <w:r>
-        <w:t>: Replicate Matasano’s file with different text and a twist</w:t>
+        <w:t xml:space="preserve">: Replicate </w:t>
+      </w:r>
+      <w:proofErr w:type="spellStart"/>
+      <w:r>
+        <w:t>Matasano’s</w:t>
+      </w:r>
+      <w:proofErr w:type="spellEnd"/>
+      <w:r>
+        <w:t xml:space="preserve"> file with different text and a twist</w:t>
       </w:r>
     </w:p>
     <w:p>
@@ -1167,6 +1340,13 @@
           <w:b/>
         </w:rPr>
       </w:pPr>
+    </w:p>
+    <w:p>
+      <w:pPr>
+        <w:rPr>
+          <w:b/>
+        </w:rPr>
+      </w:pPr>
       <w:r>
         <w:rPr>
           <w:b/>
@@ -1178,6 +1358,12 @@
           <w:b/>
         </w:rPr>
         <w:t>:</w:t>
+      </w:r>
+      <w:r>
+        <w:rPr>
+          <w:b/>
+        </w:rPr>
+        <w:t xml:space="preserve"> Decrypting Cookies</w:t>
       </w:r>
     </w:p>
     <w:p>
@@ -1216,6 +1402,9 @@
     <w:p>
       <w:pPr>
         <w:pStyle w:val="ListParagraph"/>
+        <w:rPr>
+          <w:rStyle w:val="Hyperlink"/>
+        </w:rPr>
       </w:pPr>
       <w:hyperlink r:id="rId15" w:history="1">
         <w:r>
@@ -1231,27 +1420,174 @@
         <w:pStyle w:val="ListParagraph"/>
       </w:pPr>
       <w:r>
-        <w:t>You can get rid of the dictionary as well that they ask you to create</w:t>
-      </w:r>
-    </w:p>
-    <w:p>
-      <w:pPr>
-        <w:pStyle w:val="ListParagraph"/>
-      </w:pPr>
-    </w:p>
-    <w:p>
-      <w:pPr>
-        <w:pStyle w:val="ListParagraph"/>
-        <w:numPr>
-          <w:ilvl w:val="0"/>
-          <w:numId w:val="1"/>
-        </w:numPr>
-      </w:pPr>
-      <w:r>
-        <w:t>Byte-at-a-time ECB decryption (Simple)</w:t>
+        <w:t>Using your existing ECB and CBC code, do the following.</w:t>
+      </w:r>
+    </w:p>
+    <w:p>
+      <w:pPr>
+        <w:pStyle w:val="ListParagraph"/>
+        <w:numPr>
+          <w:ilvl w:val="0"/>
+          <w:numId w:val="3"/>
+        </w:numPr>
+      </w:pPr>
+      <w:r>
+        <w:t>Generate a random AES key</w:t>
+      </w:r>
+    </w:p>
+    <w:p>
+      <w:pPr>
+        <w:pStyle w:val="ListParagraph"/>
+        <w:numPr>
+          <w:ilvl w:val="0"/>
+          <w:numId w:val="3"/>
+        </w:numPr>
+      </w:pPr>
+      <w:r>
+        <w:t>Write a function that encrypts data under the unknown AES key you just generated</w:t>
+      </w:r>
+      <w:r>
+        <w:t>. Use any input you like to encrypt.</w:t>
+      </w:r>
+    </w:p>
+    <w:p>
+      <w:pPr>
+        <w:pStyle w:val="ListParagraph"/>
+        <w:ind w:left="1440"/>
+      </w:pPr>
+      <w:r>
+        <w:t xml:space="preserve">You now have an encryption oracle (much like a Web Server). You give it an input and </w:t>
+      </w:r>
+      <w:r>
+        <w:t xml:space="preserve">it </w:t>
+      </w:r>
+      <w:r>
+        <w:t>gives you encrypted stuff.</w:t>
+      </w:r>
+    </w:p>
+    <w:p>
+      <w:pPr>
+        <w:pStyle w:val="ListParagraph"/>
+        <w:numPr>
+          <w:ilvl w:val="0"/>
+          <w:numId w:val="3"/>
+        </w:numPr>
+      </w:pPr>
+      <w:r>
+        <w:t xml:space="preserve">Now secretly the encryption function also does the following: prepend 5-10 bytes and append 5-10 bytes before and after the plaintext. </w:t>
+      </w:r>
+    </w:p>
+    <w:p>
+      <w:pPr>
+        <w:pStyle w:val="ListParagraph"/>
+        <w:numPr>
+          <w:ilvl w:val="0"/>
+          <w:numId w:val="3"/>
+        </w:numPr>
+      </w:pPr>
+      <w:r>
+        <w:t>Further, the encryption function must randomly choose which mode of encryption to follow ECB or CBC. Use a random IV for CBC – it does not matter.</w:t>
+      </w:r>
+    </w:p>
+    <w:p>
+      <w:pPr>
+        <w:ind w:left="720"/>
+      </w:pPr>
+      <w:r>
+        <w:t>Given the above encryption oracle, implement a function that detects the block cipher mode. So in the end you have a function that when given a randomly encrypted text, under a</w:t>
+      </w:r>
+      <w:r>
+        <w:t>n</w:t>
+      </w:r>
+      <w:r>
+        <w:t xml:space="preserve"> unknown key and IV will tell you whether the mode used was ECB or CBC.</w:t>
+      </w:r>
+    </w:p>
+    <w:p>
+      <w:pPr>
+        <w:ind w:left="720"/>
+      </w:pPr>
+      <w:r>
+        <w:rPr>
+          <w:b/>
+        </w:rPr>
+        <w:t>Question:</w:t>
+      </w:r>
+      <w:r>
+        <w:t xml:space="preserve"> </w:t>
+      </w:r>
+      <w:r>
+        <w:rPr>
+          <w:i/>
+        </w:rPr>
+        <w:t>Sometimes E</w:t>
+      </w:r>
+      <w:r>
+        <w:rPr>
+          <w:i/>
+        </w:rPr>
+        <w:t xml:space="preserve">CB mode may go undetected (assuming your code is working fine). Why do you think </w:t>
+      </w:r>
+      <w:r>
+        <w:rPr>
+          <w:i/>
+        </w:rPr>
+        <w:t>it</w:t>
+      </w:r>
+      <w:r>
+        <w:rPr>
+          <w:i/>
+        </w:rPr>
+        <w:t xml:space="preserve"> happen</w:t>
       </w:r>
       <w:bookmarkStart w:id="0" w:name="_GoBack"/>
       <w:bookmarkEnd w:id="0"/>
+      <w:r>
+        <w:rPr>
+          <w:i/>
+        </w:rPr>
+        <w:t>s</w:t>
+      </w:r>
+      <w:r>
+        <w:rPr>
+          <w:i/>
+        </w:rPr>
+        <w:t>?</w:t>
+      </w:r>
+    </w:p>
+    <w:p>
+      <w:pPr>
+        <w:pStyle w:val="ListParagraph"/>
+        <w:rPr>
+          <w:color w:val="0000FF" w:themeColor="hyperlink"/>
+          <w:u w:val="single"/>
+        </w:rPr>
+      </w:pPr>
+    </w:p>
+    <w:p>
+      <w:pPr>
+        <w:pStyle w:val="ListParagraph"/>
+        <w:numPr>
+          <w:ilvl w:val="0"/>
+          <w:numId w:val="1"/>
+        </w:numPr>
+      </w:pPr>
+      <w:r>
+        <w:t>Byte-at-a-time ECB decryption (Simple)</w:t>
+      </w:r>
+    </w:p>
+    <w:p>
+      <w:pPr>
+        <w:pStyle w:val="ListParagraph"/>
+      </w:pPr>
+      <w:r>
+        <w:t>You can get rid of the dictionary as well that they ask you to create</w:t>
+      </w:r>
+    </w:p>
+    <w:p>
+      <w:pPr>
+        <w:pStyle w:val="ListParagraph"/>
+      </w:pPr>
     </w:p>
     <w:p>
       <w:pPr>
@@ -1314,7 +1650,15 @@
         </w:numPr>
       </w:pPr>
       <w:r>
-        <w:t>CBC bitflipping attacks</w:t>
+        <w:t xml:space="preserve">CBC </w:t>
+      </w:r>
+      <w:proofErr w:type="spellStart"/>
+      <w:r>
+        <w:t>bitflipping</w:t>
+      </w:r>
+      <w:proofErr w:type="spellEnd"/>
+      <w:r>
+        <w:t xml:space="preserve"> attacks</w:t>
       </w:r>
     </w:p>
     <w:p>
@@ -1335,6 +1679,7 @@
         <w:rPr>
           <w:b/>
         </w:rPr>
+        <w:lastRenderedPageBreak/>
         <w:t>Clean up week</w:t>
       </w:r>
       <w:r>
@@ -1490,7 +1835,15 @@
         </w:numPr>
       </w:pPr>
       <w:r>
-        <w:t>Implement Mersenne Twister RNG</w:t>
+        <w:t xml:space="preserve">Implement </w:t>
+      </w:r>
+      <w:proofErr w:type="spellStart"/>
+      <w:r>
+        <w:t>Mersenne</w:t>
+      </w:r>
+      <w:proofErr w:type="spellEnd"/>
+      <w:r>
+        <w:t xml:space="preserve"> Twister RNG</w:t>
       </w:r>
     </w:p>
     <w:p>
@@ -1539,7 +1892,6 @@
         <w:rPr>
           <w:b/>
         </w:rPr>
-        <w:lastRenderedPageBreak/>
         <w:t>Week 8</w:t>
       </w:r>
       <w:r>
@@ -1576,8 +1928,13 @@
         </w:numPr>
       </w:pPr>
       <w:r>
-        <w:t>CTR bitflipping</w:t>
-      </w:r>
+        <w:t xml:space="preserve">CTR </w:t>
+      </w:r>
+      <w:proofErr w:type="spellStart"/>
+      <w:r>
+        <w:t>bitflipping</w:t>
+      </w:r>
+      <w:proofErr w:type="spellEnd"/>
     </w:p>
     <w:p>
       <w:pPr>
@@ -1777,6 +2134,119 @@
     </w:lvl>
   </w:abstractNum>
   <w:abstractNum w:abstractNumId="1">
+    <w:nsid w:val="72E80125"/>
+    <w:multiLevelType w:val="hybridMultilevel"/>
+    <w:tmpl w:val="E84C5298"/>
+    <w:lvl w:ilvl="0" w:tplc="04090001">
+      <w:start w:val="1"/>
+      <w:numFmt w:val="bullet"/>
+      <w:lvlText w:val=""/>
+      <w:lvlJc w:val="left"/>
+      <w:pPr>
+        <w:ind w:left="1440" w:hanging="360"/>
+      </w:pPr>
+      <w:rPr>
+        <w:rFonts w:ascii="Symbol" w:hAnsi="Symbol" w:hint="default"/>
+      </w:rPr>
+    </w:lvl>
+    <w:lvl w:ilvl="1" w:tplc="04090003" w:tentative="1">
+      <w:start w:val="1"/>
+      <w:numFmt w:val="bullet"/>
+      <w:lvlText w:val="o"/>
+      <w:lvlJc w:val="left"/>
+      <w:pPr>
+        <w:ind w:left="2160" w:hanging="360"/>
+      </w:pPr>
+      <w:rPr>
+        <w:rFonts w:ascii="Courier New" w:hAnsi="Courier New" w:cs="Courier New" w:hint="default"/>
+      </w:rPr>
+    </w:lvl>
+    <w:lvl w:ilvl="2" w:tplc="04090005" w:tentative="1">
+      <w:start w:val="1"/>
+      <w:numFmt w:val="bullet"/>
+      <w:lvlText w:val=""/>
+      <w:lvlJc w:val="left"/>
+      <w:pPr>
+        <w:ind w:left="2880" w:hanging="360"/>
+      </w:pPr>
+      <w:rPr>
+        <w:rFonts w:ascii="Wingdings" w:hAnsi="Wingdings" w:hint="default"/>
+      </w:rPr>
+    </w:lvl>
+    <w:lvl w:ilvl="3" w:tplc="04090001" w:tentative="1">
+      <w:start w:val="1"/>
+      <w:numFmt w:val="bullet"/>
+      <w:lvlText w:val=""/>
+      <w:lvlJc w:val="left"/>
+      <w:pPr>
+        <w:ind w:left="3600" w:hanging="360"/>
+      </w:pPr>
+      <w:rPr>
+        <w:rFonts w:ascii="Symbol" w:hAnsi="Symbol" w:hint="default"/>
+      </w:rPr>
+    </w:lvl>
+    <w:lvl w:ilvl="4" w:tplc="04090003" w:tentative="1">
+      <w:start w:val="1"/>
+      <w:numFmt w:val="bullet"/>
+      <w:lvlText w:val="o"/>
+      <w:lvlJc w:val="left"/>
+      <w:pPr>
+        <w:ind w:left="4320" w:hanging="360"/>
+      </w:pPr>
+      <w:rPr>
+        <w:rFonts w:ascii="Courier New" w:hAnsi="Courier New" w:cs="Courier New" w:hint="default"/>
+      </w:rPr>
+    </w:lvl>
+    <w:lvl w:ilvl="5" w:tplc="04090005" w:tentative="1">
+      <w:start w:val="1"/>
+      <w:numFmt w:val="bullet"/>
+      <w:lvlText w:val=""/>
+      <w:lvlJc w:val="left"/>
+      <w:pPr>
+        <w:ind w:left="5040" w:hanging="360"/>
+      </w:pPr>
+      <w:rPr>
+        <w:rFonts w:ascii="Wingdings" w:hAnsi="Wingdings" w:hint="default"/>
+      </w:rPr>
+    </w:lvl>
+    <w:lvl w:ilvl="6" w:tplc="04090001" w:tentative="1">
+      <w:start w:val="1"/>
+      <w:numFmt w:val="bullet"/>
+      <w:lvlText w:val=""/>
+      <w:lvlJc w:val="left"/>
+      <w:pPr>
+        <w:ind w:left="5760" w:hanging="360"/>
+      </w:pPr>
+      <w:rPr>
+        <w:rFonts w:ascii="Symbol" w:hAnsi="Symbol" w:hint="default"/>
+      </w:rPr>
+    </w:lvl>
+    <w:lvl w:ilvl="7" w:tplc="04090003" w:tentative="1">
+      <w:start w:val="1"/>
+      <w:numFmt w:val="bullet"/>
+      <w:lvlText w:val="o"/>
+      <w:lvlJc w:val="left"/>
+      <w:pPr>
+        <w:ind w:left="6480" w:hanging="360"/>
+      </w:pPr>
+      <w:rPr>
+        <w:rFonts w:ascii="Courier New" w:hAnsi="Courier New" w:cs="Courier New" w:hint="default"/>
+      </w:rPr>
+    </w:lvl>
+    <w:lvl w:ilvl="8" w:tplc="04090005" w:tentative="1">
+      <w:start w:val="1"/>
+      <w:numFmt w:val="bullet"/>
+      <w:lvlText w:val=""/>
+      <w:lvlJc w:val="left"/>
+      <w:pPr>
+        <w:ind w:left="7200" w:hanging="360"/>
+      </w:pPr>
+      <w:rPr>
+        <w:rFonts w:ascii="Wingdings" w:hAnsi="Wingdings" w:hint="default"/>
+      </w:rPr>
+    </w:lvl>
+  </w:abstractNum>
+  <w:abstractNum w:abstractNumId="2">
     <w:nsid w:val="75AE674D"/>
     <w:multiLevelType w:val="hybridMultilevel"/>
     <w:tmpl w:val="78360C28"/>
@@ -1866,6 +2336,9 @@
     <w:abstractNumId w:val="0"/>
   </w:num>
   <w:num w:numId="2">
+    <w:abstractNumId w:val="2"/>
+  </w:num>
+  <w:num w:numId="3">
     <w:abstractNumId w:val="1"/>
   </w:num>
 </w:numbering>

</xml_diff>

<commit_message>
P12 done without actually detecting block size - need to fix that
</commit_message>
<xml_diff>
--- a/Problems.docx
+++ b/Problems.docx
@@ -597,6 +597,9 @@
         <w:t>: Given a key ‘</w:t>
       </w:r>
       <w:r>
+        <w:rPr>
+          <w:rFonts w:ascii="Lucida Console" w:hAnsi="Lucida Console"/>
+        </w:rPr>
         <w:t>ICE</w:t>
       </w:r>
       <w:r>
@@ -650,8 +653,14 @@
     <w:p>
       <w:pPr>
         <w:pStyle w:val="ListParagraph"/>
-      </w:pPr>
-      <w:r>
+        <w:rPr>
+          <w:rFonts w:ascii="Lucida Console" w:hAnsi="Lucida Console"/>
+        </w:rPr>
+      </w:pPr>
+      <w:r>
+        <w:rPr>
+          <w:rFonts w:ascii="Lucida Console" w:hAnsi="Lucida Console"/>
+        </w:rPr>
         <w:t>1e26652d2a2127643169303128313169372d2c632320312065630c3d6332283065282f32283a366921303b2d2c27246969102c27202069372d2c63322631292d64366921202c2d653d3637272a2b2e6f651e26652d2a2127643169303128313169372d2c632320312065630b2663322c632120272b6e3765252a222137652037696901303d63322c63313b2a202d633126632320242d3d632c3d6f65</w:t>
       </w:r>
     </w:p>
@@ -753,36 +762,36 @@
         <w:rPr>
           <w:rFonts w:ascii="Lucida Console" w:hAnsi="Lucida Console"/>
         </w:rPr>
+        <w:t>no</w:t>
+      </w:r>
+      <w:proofErr w:type="gramEnd"/>
+      <w:r>
+        <w:rPr>
+          <w:rFonts w:ascii="Lucida Console" w:hAnsi="Lucida Console"/>
+        </w:rPr>
+        <w:t xml:space="preserve"> it’s </w:t>
+      </w:r>
+      <w:proofErr w:type="spellStart"/>
+      <w:r>
+        <w:rPr>
+          <w:rFonts w:ascii="Lucida Console" w:hAnsi="Lucida Console"/>
+        </w:rPr>
+        <w:t>iowa</w:t>
+      </w:r>
+      <w:proofErr w:type="spellEnd"/>
+      <w:r>
+        <w:rPr>
+          <w:rFonts w:ascii="Lucida Console" w:hAnsi="Lucida Console"/>
+        </w:rPr>
+        <w:t>!!</w:t>
+      </w:r>
+    </w:p>
+    <w:p>
+      <w:pPr>
+        <w:pStyle w:val="ListParagraph"/>
+      </w:pPr>
+      <w:r>
         <w:lastRenderedPageBreak/>
-        <w:t>no</w:t>
-      </w:r>
-      <w:proofErr w:type="gramEnd"/>
-      <w:r>
-        <w:rPr>
-          <w:rFonts w:ascii="Lucida Console" w:hAnsi="Lucida Console"/>
-        </w:rPr>
-        <w:t xml:space="preserve"> it’s </w:t>
-      </w:r>
-      <w:proofErr w:type="spellStart"/>
-      <w:r>
-        <w:rPr>
-          <w:rFonts w:ascii="Lucida Console" w:hAnsi="Lucida Console"/>
-        </w:rPr>
-        <w:t>iowa</w:t>
-      </w:r>
-      <w:proofErr w:type="spellEnd"/>
-      <w:r>
-        <w:rPr>
-          <w:rFonts w:ascii="Lucida Console" w:hAnsi="Lucida Console"/>
-        </w:rPr>
-        <w:t>!!</w:t>
-      </w:r>
-    </w:p>
-    <w:p>
-      <w:pPr>
-        <w:pStyle w:val="ListParagraph"/>
-      </w:pPr>
-      <w:r>
         <w:tab/>
       </w:r>
       <w:proofErr w:type="gramStart"/>
@@ -1064,6 +1073,7 @@
       <w:pPr>
         <w:pBdr>
           <w:top w:val="single" w:sz="4" w:space="1" w:color="auto"/>
+          <w:bottom w:val="single" w:sz="4" w:space="1" w:color="auto"/>
         </w:pBdr>
         <w:rPr>
           <w:b/>
@@ -1086,7 +1096,33 @@
         <w:rPr>
           <w:b/>
         </w:rPr>
-        <w:t xml:space="preserve">Libraries to use: package Crypto </w:t>
+        <w:t xml:space="preserve">Libraries to use: </w:t>
+      </w:r>
+      <w:proofErr w:type="spellStart"/>
+      <w:r>
+        <w:rPr>
+          <w:b/>
+        </w:rPr>
+        <w:t>Py</w:t>
+      </w:r>
+      <w:r>
+        <w:rPr>
+          <w:b/>
+        </w:rPr>
+        <w:t>Crypto</w:t>
+      </w:r>
+      <w:proofErr w:type="spellEnd"/>
+      <w:r>
+        <w:rPr>
+          <w:b/>
+        </w:rPr>
+        <w:t>:</w:t>
+      </w:r>
+      <w:r>
+        <w:rPr>
+          <w:b/>
+        </w:rPr>
+        <w:t xml:space="preserve"> </w:t>
       </w:r>
       <w:hyperlink r:id="rId10" w:history="1">
         <w:r>
@@ -1101,7 +1137,19 @@
         <w:rPr>
           <w:b/>
         </w:rPr>
-        <w:t xml:space="preserve"> or cryptography </w:t>
+        <w:t xml:space="preserve"> or cryptography</w:t>
+      </w:r>
+      <w:r>
+        <w:rPr>
+          <w:b/>
+        </w:rPr>
+        <w:t>:</w:t>
+      </w:r>
+      <w:r>
+        <w:rPr>
+          <w:b/>
+        </w:rPr>
+        <w:t xml:space="preserve"> </w:t>
       </w:r>
       <w:hyperlink r:id="rId11" w:history="1">
         <w:r>
@@ -1116,15 +1164,18 @@
         <w:rPr>
           <w:b/>
         </w:rPr>
-        <w:t xml:space="preserve"> </w:t>
-      </w:r>
-    </w:p>
-    <w:p>
-      <w:pPr>
-        <w:rPr>
-          <w:b/>
-        </w:rPr>
-      </w:pPr>
+        <w:t>. I use cryptography.</w:t>
+      </w:r>
+    </w:p>
+    <w:p>
+      <w:pPr>
+        <w:rPr>
+          <w:b/>
+        </w:rPr>
+      </w:pPr>
+      <w:r>
+        <w:t xml:space="preserve">Which library is compatible with which version of Python: </w:t>
+      </w:r>
       <w:hyperlink r:id="rId12" w:history="1">
         <w:r>
           <w:rPr>
@@ -1273,20 +1324,6 @@
     <w:p>
       <w:pPr>
         <w:pStyle w:val="ListParagraph"/>
-        <w:rPr>
-          <w:b/>
-        </w:rPr>
-      </w:pPr>
-      <w:r>
-        <w:rPr>
-          <w:b/>
-        </w:rPr>
-        <w:t>Takes 5 minutes</w:t>
-      </w:r>
-    </w:p>
-    <w:p>
-      <w:pPr>
-        <w:pStyle w:val="ListParagraph"/>
       </w:pPr>
     </w:p>
     <w:p>
@@ -1298,8 +1335,15 @@
         </w:numPr>
       </w:pPr>
       <w:r>
+        <w:rPr>
+          <w:b/>
+          <w:u w:val="single"/>
+        </w:rPr>
         <w:lastRenderedPageBreak/>
-        <w:t xml:space="preserve">Implement CBC mode: </w:t>
+        <w:t>Implement CBC mode:</w:t>
+      </w:r>
+      <w:r>
+        <w:t xml:space="preserve"> </w:t>
       </w:r>
       <w:r>
         <w:t>Implement CBC mode by hand using the ECB functio</w:t>
@@ -1308,41 +1352,96 @@
         <w:t xml:space="preserve">n you wrote earlier. </w:t>
       </w:r>
       <w:r>
-        <w:t>It must encrypt and decrypt. And use the XOR function from the previous exercise to combine them</w:t>
+        <w:t>It must encrypt and decrypt</w:t>
+      </w:r>
+      <w:r>
+        <w:t xml:space="preserve"> text</w:t>
+      </w:r>
+      <w:r>
+        <w:t>. And use the XOR function from the previous exercise to combine them</w:t>
       </w:r>
       <w:r>
         <w:t>.</w:t>
       </w:r>
-    </w:p>
-    <w:p>
-      <w:pPr>
-        <w:pStyle w:val="ListParagraph"/>
-        <w:rPr>
-          <w:b/>
-        </w:rPr>
-      </w:pPr>
-      <w:r>
-        <w:rPr>
-          <w:b/>
-        </w:rPr>
-        <w:t>Takes about 5-6 hours</w:t>
-      </w:r>
-      <w:r>
-        <w:rPr>
-          <w:b/>
-        </w:rPr>
-        <w:t xml:space="preserve"> with debugging</w:t>
-      </w:r>
-    </w:p>
-    <w:p>
-      <w:pPr>
-        <w:rPr>
-          <w:b/>
-        </w:rPr>
-      </w:pPr>
-    </w:p>
-    <w:p>
-      <w:pPr>
+      <w:r>
+        <w:t xml:space="preserve"> </w:t>
+      </w:r>
+      <w:r>
+        <w:t xml:space="preserve">Don’t use the </w:t>
+      </w:r>
+      <w:r>
+        <w:t>built-in</w:t>
+      </w:r>
+      <w:r>
+        <w:t xml:space="preserve"> CBC mode. </w:t>
+      </w:r>
+    </w:p>
+    <w:p>
+      <w:pPr>
+        <w:pStyle w:val="ListParagraph"/>
+      </w:pPr>
+    </w:p>
+    <w:p>
+      <w:pPr>
+        <w:pStyle w:val="ListParagraph"/>
+      </w:pPr>
+      <w:r>
+        <w:t xml:space="preserve">Although the library has a CBC mode and that’s what you </w:t>
+      </w:r>
+      <w:r>
+        <w:rPr>
+          <w:i/>
+        </w:rPr>
+        <w:t>must</w:t>
+      </w:r>
+      <w:r>
+        <w:t xml:space="preserve"> use in real world implementation</w:t>
+      </w:r>
+      <w:r>
+        <w:t>s</w:t>
+      </w:r>
+      <w:r>
+        <w:t>, the point of this exercise</w:t>
+      </w:r>
+      <w:r>
+        <w:t xml:space="preserve"> is to make you carefully look into</w:t>
+      </w:r>
+      <w:r>
+        <w:t xml:space="preserve"> the</w:t>
+      </w:r>
+      <w:r>
+        <w:t xml:space="preserve"> CBC mode and </w:t>
+      </w:r>
+      <w:r>
+        <w:t xml:space="preserve">really </w:t>
+      </w:r>
+      <w:r>
+        <w:t xml:space="preserve">understand it </w:t>
+      </w:r>
+      <w:r>
+        <w:t>by doing it</w:t>
+      </w:r>
+      <w:r>
+        <w:t xml:space="preserve"> rather than just</w:t>
+      </w:r>
+      <w:r>
+        <w:t xml:space="preserve"> reading the</w:t>
+      </w:r>
+      <w:r>
+        <w:t xml:space="preserve"> theory. We will use this understanding later to break some stuff.</w:t>
+      </w:r>
+    </w:p>
+    <w:p>
+      <w:pPr>
+        <w:pStyle w:val="ListParagraph"/>
+      </w:pPr>
+    </w:p>
+    <w:p>
+      <w:pPr>
+        <w:pBdr>
+          <w:top w:val="single" w:sz="4" w:space="1" w:color="auto"/>
+          <w:bottom w:val="single" w:sz="4" w:space="1" w:color="auto"/>
+        </w:pBdr>
         <w:rPr>
           <w:b/>
         </w:rPr>
@@ -1363,7 +1462,37 @@
         <w:rPr>
           <w:b/>
         </w:rPr>
-        <w:t xml:space="preserve"> Decrypting Cookies</w:t>
+        <w:t xml:space="preserve"> Decrypting </w:t>
+      </w:r>
+      <w:r>
+        <w:rPr>
+          <w:b/>
+        </w:rPr>
+        <w:t>s</w:t>
+      </w:r>
+      <w:r>
+        <w:rPr>
+          <w:b/>
+        </w:rPr>
+        <w:t xml:space="preserve">ecret </w:t>
+      </w:r>
+      <w:r>
+        <w:rPr>
+          <w:b/>
+        </w:rPr>
+        <w:t>c</w:t>
+      </w:r>
+      <w:r>
+        <w:rPr>
+          <w:b/>
+        </w:rPr>
+        <w:t>ookies</w:t>
+      </w:r>
+      <w:r>
+        <w:rPr>
+          <w:b/>
+        </w:rPr>
+        <w:t xml:space="preserve"> encrypted using ECB mode</w:t>
       </w:r>
     </w:p>
     <w:p>
@@ -1474,7 +1603,31 @@
         </w:numPr>
       </w:pPr>
       <w:r>
-        <w:t xml:space="preserve">Now secretly the encryption function also does the following: prepend 5-10 bytes and append 5-10 bytes before and after the plaintext. </w:t>
+        <w:t xml:space="preserve">Now the encryption function </w:t>
+      </w:r>
+      <w:r>
+        <w:t xml:space="preserve">secretly </w:t>
+      </w:r>
+      <w:r>
+        <w:t xml:space="preserve">also does the following: prepend </w:t>
+      </w:r>
+      <w:r>
+        <w:t xml:space="preserve">random </w:t>
+      </w:r>
+      <w:r>
+        <w:t xml:space="preserve">5-10 bytes and append </w:t>
+      </w:r>
+      <w:r>
+        <w:t xml:space="preserve">random </w:t>
+      </w:r>
+      <w:r>
+        <w:t xml:space="preserve">5-10 bytes </w:t>
+      </w:r>
+      <w:r>
+        <w:t>to</w:t>
+      </w:r>
+      <w:r>
+        <w:t xml:space="preserve"> the plaintext. </w:t>
       </w:r>
     </w:p>
     <w:p>
@@ -1540,29 +1693,86 @@
         </w:rPr>
         <w:t xml:space="preserve"> happen</w:t>
       </w:r>
+      <w:r>
+        <w:rPr>
+          <w:i/>
+        </w:rPr>
+        <w:t>s</w:t>
+      </w:r>
+      <w:r>
+        <w:rPr>
+          <w:i/>
+        </w:rPr>
+        <w:t>?</w:t>
+      </w:r>
+    </w:p>
+    <w:p>
+      <w:pPr>
+        <w:pStyle w:val="ListParagraph"/>
+        <w:rPr>
+          <w:color w:val="0000FF" w:themeColor="hyperlink"/>
+          <w:u w:val="single"/>
+        </w:rPr>
+      </w:pPr>
+    </w:p>
+    <w:p>
+      <w:pPr>
+        <w:pStyle w:val="ListParagraph"/>
+        <w:numPr>
+          <w:ilvl w:val="0"/>
+          <w:numId w:val="1"/>
+        </w:numPr>
+      </w:pPr>
+      <w:r>
+        <w:t>Byte-at-a-time ECB decryption (Simple)</w:t>
+      </w:r>
+      <w:r>
+        <w:t xml:space="preserve">: </w:t>
+      </w:r>
+      <w:r>
+        <w:rPr>
+          <w:b/>
+        </w:rPr>
+        <w:t>2 hours</w:t>
+      </w:r>
+    </w:p>
+    <w:p>
+      <w:pPr>
+        <w:pStyle w:val="ListParagraph"/>
+      </w:pPr>
+      <w:r>
+        <w:t>You can get rid of the dictionary as well that they ask you to create</w:t>
+      </w:r>
+    </w:p>
+    <w:p>
+      <w:pPr>
+        <w:pStyle w:val="ListParagraph"/>
+      </w:pPr>
       <w:bookmarkStart w:id="0" w:name="_GoBack"/>
       <w:bookmarkEnd w:id="0"/>
-      <w:r>
-        <w:rPr>
-          <w:i/>
-        </w:rPr>
-        <w:t>s</w:t>
-      </w:r>
-      <w:r>
-        <w:rPr>
-          <w:i/>
-        </w:rPr>
-        <w:t>?</w:t>
-      </w:r>
-    </w:p>
-    <w:p>
-      <w:pPr>
-        <w:pStyle w:val="ListParagraph"/>
-        <w:rPr>
-          <w:color w:val="0000FF" w:themeColor="hyperlink"/>
-          <w:u w:val="single"/>
-        </w:rPr>
-      </w:pPr>
+    </w:p>
+    <w:p>
+      <w:pPr>
+        <w:pBdr>
+          <w:top w:val="single" w:sz="4" w:space="1" w:color="auto"/>
+          <w:bottom w:val="single" w:sz="4" w:space="1" w:color="auto"/>
+        </w:pBdr>
+        <w:rPr>
+          <w:b/>
+        </w:rPr>
+      </w:pPr>
+      <w:r>
+        <w:rPr>
+          <w:b/>
+        </w:rPr>
+        <w:t>Week 5</w:t>
+      </w:r>
+      <w:r>
+        <w:rPr>
+          <w:b/>
+        </w:rPr>
+        <w:t>: Block Ciphers Continued</w:t>
+      </w:r>
     </w:p>
     <w:p>
       <w:pPr>
@@ -1573,40 +1783,29 @@
         </w:numPr>
       </w:pPr>
       <w:r>
-        <w:t>Byte-at-a-time ECB decryption (Simple)</w:t>
-      </w:r>
-    </w:p>
-    <w:p>
-      <w:pPr>
-        <w:pStyle w:val="ListParagraph"/>
-      </w:pPr>
-      <w:r>
-        <w:t>You can get rid of the dictionary as well that they ask you to create</w:t>
-      </w:r>
-    </w:p>
-    <w:p>
-      <w:pPr>
-        <w:pStyle w:val="ListParagraph"/>
-      </w:pPr>
-    </w:p>
-    <w:p>
-      <w:pPr>
-        <w:rPr>
-          <w:b/>
-        </w:rPr>
-      </w:pPr>
-      <w:r>
-        <w:rPr>
-          <w:b/>
-        </w:rPr>
-        <w:t>Week 5</w:t>
-      </w:r>
-      <w:r>
-        <w:rPr>
-          <w:b/>
-        </w:rPr>
-        <w:t>: Block Ciphers Continued</w:t>
-      </w:r>
+        <w:t>PKCS#7 padding validation</w:t>
+      </w:r>
+    </w:p>
+    <w:p>
+      <w:pPr>
+        <w:pStyle w:val="ListParagraph"/>
+      </w:pPr>
+      <w:r>
+        <w:t>Make the function throw an exception for invalid pads</w:t>
+      </w:r>
+    </w:p>
+    <w:p>
+      <w:pPr>
+        <w:pStyle w:val="ListParagraph"/>
+      </w:pPr>
+      <w:r>
+        <w:t>This is needed later for CBC padding oracle attack</w:t>
+      </w:r>
+    </w:p>
+    <w:p>
+      <w:pPr>
+        <w:pStyle w:val="ListParagraph"/>
+      </w:pPr>
     </w:p>
     <w:p>
       <w:pPr>
@@ -1617,39 +1816,7 @@
         </w:numPr>
       </w:pPr>
       <w:r>
-        <w:t>PKCS#7 padding validation</w:t>
-      </w:r>
-    </w:p>
-    <w:p>
-      <w:pPr>
-        <w:pStyle w:val="ListParagraph"/>
-      </w:pPr>
-      <w:r>
-        <w:t>Make the function throw an exception for invalid pads</w:t>
-      </w:r>
-    </w:p>
-    <w:p>
-      <w:pPr>
-        <w:pStyle w:val="ListParagraph"/>
-      </w:pPr>
-      <w:r>
-        <w:t>This is needed later for CBC padding oracle attack</w:t>
-      </w:r>
-    </w:p>
-    <w:p>
-      <w:pPr>
-        <w:pStyle w:val="ListParagraph"/>
-      </w:pPr>
-    </w:p>
-    <w:p>
-      <w:pPr>
-        <w:pStyle w:val="ListParagraph"/>
-        <w:numPr>
-          <w:ilvl w:val="0"/>
-          <w:numId w:val="1"/>
-        </w:numPr>
-      </w:pPr>
-      <w:r>
+        <w:lastRenderedPageBreak/>
         <w:t xml:space="preserve">CBC </w:t>
       </w:r>
       <w:proofErr w:type="spellStart"/>
@@ -1679,7 +1846,6 @@
         <w:rPr>
           <w:b/>
         </w:rPr>
-        <w:lastRenderedPageBreak/>
         <w:t>Clean up week</w:t>
       </w:r>
       <w:r>

</xml_diff>

<commit_message>
Challenge 16 done! Need to clean up code so far...
</commit_message>
<xml_diff>
--- a/Problems.docx
+++ b/Problems.docx
@@ -1053,15 +1053,6 @@
       <w:r>
         <w:t xml:space="preserve"> </w:t>
       </w:r>
-      <w:r>
-        <w:t xml:space="preserve">The code will be quite useful </w:t>
-      </w:r>
-      <w:r>
-        <w:t>in later problems</w:t>
-      </w:r>
-      <w:r>
-        <w:t>.</w:t>
-      </w:r>
     </w:p>
     <w:p>
       <w:pPr>
@@ -1164,7 +1155,19 @@
         <w:rPr>
           <w:b/>
         </w:rPr>
-        <w:t>. I use cryptography.</w:t>
+        <w:t>. I use cryptography</w:t>
+      </w:r>
+      <w:r>
+        <w:rPr>
+          <w:b/>
+        </w:rPr>
+        <w:t xml:space="preserve"> with Python 3.5</w:t>
+      </w:r>
+      <w:r>
+        <w:rPr>
+          <w:b/>
+        </w:rPr>
+        <w:t>.</w:t>
       </w:r>
     </w:p>
     <w:p>
@@ -1325,6 +1328,27 @@
       <w:pPr>
         <w:pStyle w:val="ListParagraph"/>
       </w:pPr>
+      <w:r>
+        <w:lastRenderedPageBreak/>
+        <w:t>What padding is done if your input data is the exact same size as the block length? Is there a dummy block added? Make this observation because it will b</w:t>
+      </w:r>
+      <w:r>
+        <w:t xml:space="preserve">e useful in problem 12 when determining block </w:t>
+      </w:r>
+      <w:r>
+        <w:t>size</w:t>
+      </w:r>
+      <w:r>
+        <w:t>.</w:t>
+      </w:r>
+      <w:r>
+        <w:t xml:space="preserve"> </w:t>
+      </w:r>
+    </w:p>
+    <w:p>
+      <w:pPr>
+        <w:pStyle w:val="ListParagraph"/>
+      </w:pPr>
     </w:p>
     <w:p>
       <w:pPr>
@@ -1339,7 +1363,6 @@
           <w:b/>
           <w:u w:val="single"/>
         </w:rPr>
-        <w:lastRenderedPageBreak/>
         <w:t>Implement CBC mode:</w:t>
       </w:r>
       <w:r>
@@ -1724,32 +1747,418 @@
         </w:numPr>
       </w:pPr>
       <w:r>
-        <w:t>Byte-at-a-time ECB decryption (Simple)</w:t>
-      </w:r>
-      <w:r>
-        <w:t xml:space="preserve">: </w:t>
-      </w:r>
-      <w:r>
-        <w:rPr>
-          <w:b/>
-        </w:rPr>
-        <w:t>2 hours</w:t>
-      </w:r>
-    </w:p>
-    <w:p>
-      <w:pPr>
-        <w:pStyle w:val="ListParagraph"/>
-      </w:pPr>
-      <w:r>
-        <w:t>You can get rid of the dictionary as well that they ask you to create</w:t>
-      </w:r>
-    </w:p>
-    <w:p>
-      <w:pPr>
-        <w:pStyle w:val="ListParagraph"/>
-      </w:pPr>
-      <w:bookmarkStart w:id="0" w:name="_GoBack"/>
-      <w:bookmarkEnd w:id="0"/>
+        <w:t xml:space="preserve">Decrypting ECB </w:t>
+      </w:r>
+      <w:r>
+        <w:t>encrypted data</w:t>
+      </w:r>
+      <w:r>
+        <w:t xml:space="preserve"> – Part 1</w:t>
+      </w:r>
+    </w:p>
+    <w:p>
+      <w:pPr>
+        <w:pStyle w:val="ListParagraph"/>
+      </w:pPr>
+      <w:r>
+        <w:t>Reuse the ECB encryption oracle function you wrote in the previous problem and modify it so that it encrypts under a fixed unknown key. Don’t change the key again and again.</w:t>
+      </w:r>
+    </w:p>
+    <w:p>
+      <w:pPr>
+        <w:pStyle w:val="ListParagraph"/>
+      </w:pPr>
+    </w:p>
+    <w:p>
+      <w:pPr>
+        <w:pStyle w:val="ListParagraph"/>
+      </w:pPr>
+      <w:r>
+        <w:rPr>
+          <w:u w:val="single"/>
+        </w:rPr>
+        <w:lastRenderedPageBreak/>
+        <w:t>Before encrypting</w:t>
+      </w:r>
+      <w:r>
+        <w:t xml:space="preserve"> any user input, the encryption function must append the following to the plaintext</w:t>
+      </w:r>
+      <w:r>
+        <w:t xml:space="preserve"> (</w:t>
+      </w:r>
+      <w:r>
+        <w:t>available in p11.txt</w:t>
+      </w:r>
+      <w:r>
+        <w:t>)</w:t>
+      </w:r>
+      <w:r>
+        <w:t>:</w:t>
+      </w:r>
+    </w:p>
+    <w:p>
+      <w:pPr>
+        <w:pStyle w:val="ListParagraph"/>
+      </w:pPr>
+    </w:p>
+    <w:p>
+      <w:pPr>
+        <w:pStyle w:val="ListParagraph"/>
+      </w:pPr>
+      <w:r>
+        <w:rPr>
+          <w:b/>
+          <w:highlight w:val="yellow"/>
+        </w:rPr>
+        <w:t>Warning:</w:t>
+      </w:r>
+      <w:r>
+        <w:t xml:space="preserve"> Do </w:t>
+      </w:r>
+      <w:r>
+        <w:rPr>
+          <w:b/>
+          <w:i/>
+          <w:u w:val="single"/>
+        </w:rPr>
+        <w:t>NOT</w:t>
+      </w:r>
+      <w:r>
+        <w:t xml:space="preserve"> read the base64 decoded string. Make your code </w:t>
+      </w:r>
+      <w:r>
+        <w:t>decode</w:t>
+      </w:r>
+      <w:r>
+        <w:t xml:space="preserve"> it for you and use it </w:t>
+      </w:r>
+      <w:r>
+        <w:t xml:space="preserve">right away. </w:t>
+      </w:r>
+    </w:p>
+    <w:p>
+      <w:pPr>
+        <w:pStyle w:val="ListParagraph"/>
+      </w:pPr>
+    </w:p>
+    <w:p>
+      <w:pPr>
+        <w:pStyle w:val="ListParagraph"/>
+        <w:rPr>
+          <w:rFonts w:ascii="Lucida Console" w:hAnsi="Lucida Console"/>
+        </w:rPr>
+      </w:pPr>
+      <w:r>
+        <w:rPr>
+          <w:rFonts w:ascii="Lucida Console" w:hAnsi="Lucida Console"/>
+        </w:rPr>
+        <w:t>V2hlbiBJIHdhcyBhIGxpdHRsZSBiaXR0eSBiYWJ5DQpNeSBtYW1hIHdvdWxkIHJvY2sgbWUgaW4gdGhlIGNyYWRsZSwNCkluIHRoZW0gb2xkIGNvdHRvbiBmaWVsZHMgYmFjayBob21lOw0KSXQgd2FzIGRvd24gaW4gTG91aXNpYW5hLA0KSnVzdCBhYm91dCBhIG1pbGUgZnJvbSBUZXhhcmthbmEsDQpJbiB0aGVtIG9sZCBjb3R0b24gZmllbGRzIGJhY2sgaG9tZS4=</w:t>
+      </w:r>
+    </w:p>
+    <w:p>
+      <w:pPr>
+        <w:pStyle w:val="ListParagraph"/>
+      </w:pPr>
+    </w:p>
+    <w:p>
+      <w:pPr>
+        <w:pStyle w:val="ListParagraph"/>
+      </w:pPr>
+      <w:r>
+        <w:t xml:space="preserve">You shouldn’t know the contents of this string. This is the unknown part that you may find in a cookie. </w:t>
+      </w:r>
+      <w:r>
+        <w:t>The input to the encryption looks like:</w:t>
+      </w:r>
+    </w:p>
+    <w:p>
+      <w:pPr>
+        <w:pStyle w:val="ListParagraph"/>
+      </w:pPr>
+    </w:p>
+    <w:p>
+      <w:pPr>
+        <w:pStyle w:val="ListParagraph"/>
+        <w:jc w:val="center"/>
+        <w:rPr>
+          <w:rFonts w:ascii="Lucida Console" w:hAnsi="Lucida Console"/>
+          <w:sz w:val="20"/>
+          <w:szCs w:val="20"/>
+        </w:rPr>
+      </w:pPr>
+      <w:r>
+        <w:rPr>
+          <w:rFonts w:ascii="Lucida Console" w:hAnsi="Lucida Console"/>
+          <w:sz w:val="20"/>
+          <w:szCs w:val="20"/>
+        </w:rPr>
+        <w:t>AES_128_</w:t>
+      </w:r>
+      <w:proofErr w:type="gramStart"/>
+      <w:r>
+        <w:rPr>
+          <w:rFonts w:ascii="Lucida Console" w:hAnsi="Lucida Console"/>
+          <w:sz w:val="20"/>
+          <w:szCs w:val="20"/>
+        </w:rPr>
+        <w:t>ECB(</w:t>
+      </w:r>
+      <w:proofErr w:type="spellStart"/>
+      <w:proofErr w:type="gramEnd"/>
+      <w:r>
+        <w:rPr>
+          <w:rFonts w:ascii="Lucida Console" w:hAnsi="Lucida Console"/>
+          <w:sz w:val="20"/>
+          <w:szCs w:val="20"/>
+        </w:rPr>
+        <w:t>attacker_controlled</w:t>
+      </w:r>
+      <w:proofErr w:type="spellEnd"/>
+      <w:r>
+        <w:rPr>
+          <w:rFonts w:ascii="Lucida Console" w:hAnsi="Lucida Console"/>
+          <w:sz w:val="20"/>
+          <w:szCs w:val="20"/>
+        </w:rPr>
+        <w:t>||</w:t>
+      </w:r>
+      <w:proofErr w:type="spellStart"/>
+      <w:r>
+        <w:rPr>
+          <w:rFonts w:ascii="Lucida Console" w:hAnsi="Lucida Console"/>
+          <w:sz w:val="20"/>
+          <w:szCs w:val="20"/>
+        </w:rPr>
+        <w:t>unknown_string</w:t>
+      </w:r>
+      <w:proofErr w:type="spellEnd"/>
+      <w:r>
+        <w:rPr>
+          <w:rFonts w:ascii="Lucida Console" w:hAnsi="Lucida Console"/>
+          <w:sz w:val="20"/>
+          <w:szCs w:val="20"/>
+        </w:rPr>
+        <w:t>, random-key)</w:t>
+      </w:r>
+    </w:p>
+    <w:p>
+      <w:pPr>
+        <w:pStyle w:val="ListParagraph"/>
+      </w:pPr>
+    </w:p>
+    <w:p>
+      <w:pPr>
+        <w:pStyle w:val="ListParagraph"/>
+      </w:pPr>
+      <w:r>
+        <w:t>You will attempt decrypt it by repeatedly calling the encryption oracle (which is the server) without actually knowing the key. Here is what you’ll do:</w:t>
+      </w:r>
+    </w:p>
+    <w:p>
+      <w:pPr>
+        <w:pStyle w:val="ListParagraph"/>
+      </w:pPr>
+    </w:p>
+    <w:p>
+      <w:pPr>
+        <w:pStyle w:val="ListParagraph"/>
+        <w:numPr>
+          <w:ilvl w:val="0"/>
+          <w:numId w:val="5"/>
+        </w:numPr>
+      </w:pPr>
+      <w:r>
+        <w:rPr>
+          <w:b/>
+        </w:rPr>
+        <w:t>Find the block size:</w:t>
+      </w:r>
+      <w:r>
+        <w:t xml:space="preserve"> Feed the encryption oracle one </w:t>
+      </w:r>
+      <w:r>
+        <w:t>byte, say ‘</w:t>
+      </w:r>
+      <w:r>
+        <w:rPr>
+          <w:rFonts w:ascii="Lucida Console" w:hAnsi="Lucida Console"/>
+        </w:rPr>
+        <w:t>X</w:t>
+      </w:r>
+      <w:r>
+        <w:t xml:space="preserve">’, </w:t>
+      </w:r>
+      <w:r>
+        <w:t>at a time.</w:t>
+      </w:r>
+      <w:r>
+        <w:t xml:space="preserve"> So first time you feed it ‘</w:t>
+      </w:r>
+      <w:r>
+        <w:rPr>
+          <w:rFonts w:ascii="Lucida Console" w:hAnsi="Lucida Console"/>
+        </w:rPr>
+        <w:t>X</w:t>
+      </w:r>
+      <w:r>
+        <w:t>’, next time you feed it ‘</w:t>
+      </w:r>
+      <w:r>
+        <w:rPr>
+          <w:rFonts w:ascii="Lucida Console" w:hAnsi="Lucida Console"/>
+        </w:rPr>
+        <w:t>XX</w:t>
+      </w:r>
+      <w:r>
+        <w:t>’ and so on. Look at the output you get back. What you are looking for is a jump in the size of the ciphertext. Think what does the jump indicate (think padding!)</w:t>
+      </w:r>
+    </w:p>
+    <w:p>
+      <w:pPr>
+        <w:pStyle w:val="ListParagraph"/>
+        <w:numPr>
+          <w:ilvl w:val="0"/>
+          <w:numId w:val="5"/>
+        </w:numPr>
+      </w:pPr>
+      <w:r>
+        <w:rPr>
+          <w:b/>
+        </w:rPr>
+        <w:t>Detect the encryption mode:</w:t>
+      </w:r>
+      <w:r>
+        <w:rPr>
+          <w:b/>
+        </w:rPr>
+        <w:t xml:space="preserve"> </w:t>
+      </w:r>
+      <w:r>
+        <w:t>Use your previous ECB detection function to detect if the cipher is using ECB mode.</w:t>
+      </w:r>
+    </w:p>
+    <w:p>
+      <w:pPr>
+        <w:ind w:left="720"/>
+      </w:pPr>
+      <w:r>
+        <w:t>Now that you know the block size and the encryption mode, start decrypting the unknown string byte at a time.</w:t>
+      </w:r>
+    </w:p>
+    <w:p>
+      <w:pPr>
+        <w:pStyle w:val="ListParagraph"/>
+        <w:numPr>
+          <w:ilvl w:val="0"/>
+          <w:numId w:val="5"/>
+        </w:numPr>
+      </w:pPr>
+      <w:r>
+        <w:t>Craft two identical blocks that are one byte shorter than the block length. So if the block size was 6 bytes, you would create two blocks containing “</w:t>
+      </w:r>
+      <w:r>
+        <w:rPr>
+          <w:rFonts w:ascii="Lucida Console" w:hAnsi="Lucida Console"/>
+        </w:rPr>
+        <w:t>XXXXX</w:t>
+      </w:r>
+      <w:r>
+        <w:t xml:space="preserve">”. Now for the last byte of the first block you are going to try out all the different possible byte values. So you start with </w:t>
+      </w:r>
+      <w:r>
+        <w:rPr>
+          <w:rFonts w:ascii="Lucida Console" w:hAnsi="Lucida Console"/>
+        </w:rPr>
+        <w:t>XXXXX0</w:t>
+      </w:r>
+      <w:r>
+        <w:t xml:space="preserve">, </w:t>
+      </w:r>
+      <w:r>
+        <w:rPr>
+          <w:rFonts w:ascii="Lucida Console" w:hAnsi="Lucida Console"/>
+        </w:rPr>
+        <w:t>XXXXX1</w:t>
+      </w:r>
+      <w:r>
+        <w:t xml:space="preserve"> and so on.</w:t>
+      </w:r>
+    </w:p>
+    <w:p>
+      <w:pPr>
+        <w:pStyle w:val="ListParagraph"/>
+        <w:ind w:left="1080"/>
+      </w:pPr>
+      <w:r>
+        <w:t xml:space="preserve">Let’s say in the first iteration you have </w:t>
+      </w:r>
+      <w:r>
+        <w:rPr>
+          <w:rFonts w:ascii="Lucida Console" w:hAnsi="Lucida Console"/>
+        </w:rPr>
+        <w:t>XXXXX0</w:t>
+      </w:r>
+      <w:r>
+        <w:t xml:space="preserve"> for the first block, you concatenate the second block and get </w:t>
+      </w:r>
+      <w:r>
+        <w:rPr>
+          <w:rFonts w:ascii="Lucida Console" w:hAnsi="Lucida Console"/>
+        </w:rPr>
+        <w:t>XXXXX0XXXXX</w:t>
+      </w:r>
+      <w:r>
+        <w:t xml:space="preserve">. You feed this to the encryption function and pass the encrypted output through ECB detection oracle. If it detects an ECB mode then it means that the first byte of the unknown string is 0. </w:t>
+      </w:r>
+    </w:p>
+    <w:p>
+      <w:pPr>
+        <w:pStyle w:val="ListParagraph"/>
+        <w:ind w:left="1080"/>
+      </w:pPr>
+      <w:r>
+        <w:t>You may have to think a little on what the encryption oracle is doing.</w:t>
+      </w:r>
+    </w:p>
+    <w:p>
+      <w:pPr>
+        <w:pStyle w:val="ListParagraph"/>
+        <w:ind w:left="1080"/>
+      </w:pPr>
+      <w:r>
+        <w:t xml:space="preserve">If ECB is not detected continue to </w:t>
+      </w:r>
+      <w:r>
+        <w:rPr>
+          <w:rFonts w:ascii="Lucida Console" w:hAnsi="Lucida Console"/>
+        </w:rPr>
+        <w:t>XXXXX1</w:t>
+      </w:r>
+      <w:r>
+        <w:t xml:space="preserve"> and so on.</w:t>
+      </w:r>
+    </w:p>
+    <w:p>
+      <w:pPr>
+        <w:pStyle w:val="ListParagraph"/>
+        <w:numPr>
+          <w:ilvl w:val="0"/>
+          <w:numId w:val="5"/>
+        </w:numPr>
+      </w:pPr>
+      <w:r>
+        <w:t>Once you have the first byte, try decrypting the second byte and so on until the entire unknown string is decrypted.</w:t>
+      </w:r>
+    </w:p>
+    <w:p>
+      <w:pPr>
+        <w:pStyle w:val="ListParagraph"/>
+      </w:pPr>
+    </w:p>
+    <w:p>
+      <w:pPr>
+        <w:pStyle w:val="ListParagraph"/>
+      </w:pPr>
     </w:p>
     <w:p>
       <w:pPr>
@@ -1783,6 +2192,219 @@
         </w:numPr>
       </w:pPr>
       <w:r>
+        <w:t xml:space="preserve">Decrypting ECB encrypted data </w:t>
+      </w:r>
+      <w:r>
+        <w:t>–</w:t>
+      </w:r>
+      <w:r>
+        <w:t xml:space="preserve"> </w:t>
+      </w:r>
+      <w:r>
+        <w:t>Part</w:t>
+      </w:r>
+      <w:r>
+        <w:t xml:space="preserve"> </w:t>
+      </w:r>
+      <w:r>
+        <w:t>2</w:t>
+      </w:r>
+    </w:p>
+    <w:p>
+      <w:pPr>
+        <w:pStyle w:val="ListParagraph"/>
+      </w:pPr>
+      <w:r>
+        <w:t xml:space="preserve">Take your code from problem 11 and modify the encryption oracle such that not only adding the </w:t>
+      </w:r>
+      <w:proofErr w:type="spellStart"/>
+      <w:r>
+        <w:t>target_bytes</w:t>
+      </w:r>
+      <w:proofErr w:type="spellEnd"/>
+      <w:r>
+        <w:t xml:space="preserve"> after the </w:t>
+      </w:r>
+      <w:proofErr w:type="spellStart"/>
+      <w:r>
+        <w:t>attacker_controlled</w:t>
+      </w:r>
+      <w:proofErr w:type="spellEnd"/>
+      <w:r>
+        <w:t xml:space="preserve"> input it also adds a random number of bytes to the start (between 10-20 bytes). Generate these bytes randomly. So the encryption function basically does this:</w:t>
+      </w:r>
+    </w:p>
+    <w:p>
+      <w:pPr>
+        <w:pStyle w:val="ListParagraph"/>
+      </w:pPr>
+    </w:p>
+    <w:p>
+      <w:pPr>
+        <w:pStyle w:val="ListParagraph"/>
+        <w:jc w:val="center"/>
+        <w:rPr>
+          <w:rFonts w:ascii="Lucida Console" w:hAnsi="Lucida Console"/>
+          <w:sz w:val="18"/>
+          <w:szCs w:val="18"/>
+        </w:rPr>
+      </w:pPr>
+      <w:r>
+        <w:rPr>
+          <w:rFonts w:ascii="Lucida Console" w:hAnsi="Lucida Console"/>
+          <w:sz w:val="18"/>
+          <w:szCs w:val="18"/>
+        </w:rPr>
+        <w:t>AES-128-</w:t>
+      </w:r>
+      <w:proofErr w:type="gramStart"/>
+      <w:r>
+        <w:rPr>
+          <w:rFonts w:ascii="Lucida Console" w:hAnsi="Lucida Console"/>
+          <w:sz w:val="18"/>
+          <w:szCs w:val="18"/>
+        </w:rPr>
+        <w:t>ECB(</w:t>
+      </w:r>
+      <w:proofErr w:type="spellStart"/>
+      <w:proofErr w:type="gramEnd"/>
+      <w:r>
+        <w:rPr>
+          <w:rFonts w:ascii="Lucida Console" w:hAnsi="Lucida Console"/>
+          <w:sz w:val="18"/>
+          <w:szCs w:val="18"/>
+        </w:rPr>
+        <w:t>random_bytes</w:t>
+      </w:r>
+      <w:proofErr w:type="spellEnd"/>
+      <w:r>
+        <w:rPr>
+          <w:rFonts w:ascii="Lucida Console" w:hAnsi="Lucida Console"/>
+          <w:sz w:val="18"/>
+          <w:szCs w:val="18"/>
+        </w:rPr>
+        <w:t>||</w:t>
+      </w:r>
+      <w:proofErr w:type="spellStart"/>
+      <w:r>
+        <w:rPr>
+          <w:rFonts w:ascii="Lucida Console" w:hAnsi="Lucida Console"/>
+          <w:sz w:val="18"/>
+          <w:szCs w:val="18"/>
+        </w:rPr>
+        <w:t>attacker_c</w:t>
+      </w:r>
+      <w:r>
+        <w:rPr>
+          <w:rFonts w:ascii="Lucida Console" w:hAnsi="Lucida Console"/>
+          <w:sz w:val="18"/>
+          <w:szCs w:val="18"/>
+        </w:rPr>
+        <w:t>ontrolled</w:t>
+      </w:r>
+      <w:proofErr w:type="spellEnd"/>
+      <w:r>
+        <w:rPr>
+          <w:rFonts w:ascii="Lucida Console" w:hAnsi="Lucida Console"/>
+          <w:sz w:val="18"/>
+          <w:szCs w:val="18"/>
+        </w:rPr>
+        <w:t>||</w:t>
+      </w:r>
+      <w:proofErr w:type="spellStart"/>
+      <w:r>
+        <w:rPr>
+          <w:rFonts w:ascii="Lucida Console" w:hAnsi="Lucida Console"/>
+          <w:sz w:val="18"/>
+          <w:szCs w:val="18"/>
+        </w:rPr>
+        <w:t>target_bytes</w:t>
+      </w:r>
+      <w:proofErr w:type="spellEnd"/>
+      <w:r>
+        <w:rPr>
+          <w:rFonts w:ascii="Lucida Console" w:hAnsi="Lucida Console"/>
+          <w:sz w:val="18"/>
+          <w:szCs w:val="18"/>
+        </w:rPr>
+        <w:t xml:space="preserve">, </w:t>
+      </w:r>
+      <w:proofErr w:type="spellStart"/>
+      <w:r>
+        <w:rPr>
+          <w:rFonts w:ascii="Lucida Console" w:hAnsi="Lucida Console"/>
+          <w:sz w:val="18"/>
+          <w:szCs w:val="18"/>
+        </w:rPr>
+        <w:t>random_</w:t>
+      </w:r>
+      <w:r>
+        <w:rPr>
+          <w:rFonts w:ascii="Lucida Console" w:hAnsi="Lucida Console"/>
+          <w:sz w:val="18"/>
+          <w:szCs w:val="18"/>
+        </w:rPr>
+        <w:t>key</w:t>
+      </w:r>
+      <w:proofErr w:type="spellEnd"/>
+      <w:r>
+        <w:rPr>
+          <w:rFonts w:ascii="Lucida Console" w:hAnsi="Lucida Console"/>
+          <w:sz w:val="18"/>
+          <w:szCs w:val="18"/>
+        </w:rPr>
+        <w:t>)</w:t>
+      </w:r>
+    </w:p>
+    <w:p>
+      <w:pPr>
+        <w:pStyle w:val="ListParagraph"/>
+      </w:pPr>
+    </w:p>
+    <w:p>
+      <w:pPr>
+        <w:pStyle w:val="ListParagraph"/>
+      </w:pPr>
+      <w:r>
+        <w:t xml:space="preserve">Like before, your goal is to decrypt the </w:t>
+      </w:r>
+      <w:proofErr w:type="spellStart"/>
+      <w:r>
+        <w:t>target_bytes</w:t>
+      </w:r>
+      <w:proofErr w:type="spellEnd"/>
+      <w:r>
+        <w:t xml:space="preserve">. Find the </w:t>
+      </w:r>
+      <w:proofErr w:type="spellStart"/>
+      <w:r>
+        <w:t>target_bytes</w:t>
+      </w:r>
+      <w:proofErr w:type="spellEnd"/>
+      <w:r>
+        <w:t xml:space="preserve"> </w:t>
+      </w:r>
+      <w:r>
+        <w:t xml:space="preserve">for this problem </w:t>
+      </w:r>
+      <w:r>
+        <w:t>in p12.txt file.</w:t>
+      </w:r>
+    </w:p>
+    <w:p>
+      <w:pPr>
+        <w:pStyle w:val="ListParagraph"/>
+      </w:pPr>
+    </w:p>
+    <w:p>
+      <w:pPr>
+        <w:pStyle w:val="ListParagraph"/>
+        <w:numPr>
+          <w:ilvl w:val="0"/>
+          <w:numId w:val="1"/>
+        </w:numPr>
+      </w:pPr>
+      <w:r>
         <w:t>PKCS#7 padding validation</w:t>
       </w:r>
     </w:p>
@@ -1791,21 +2413,175 @@
         <w:pStyle w:val="ListParagraph"/>
       </w:pPr>
       <w:r>
-        <w:t>Make the function throw an exception for invalid pads</w:t>
-      </w:r>
-    </w:p>
-    <w:p>
-      <w:pPr>
-        <w:pStyle w:val="ListParagraph"/>
-      </w:pPr>
-      <w:r>
-        <w:t>This is needed later for CBC padding oracle attack</w:t>
-      </w:r>
-    </w:p>
-    <w:p>
-      <w:pPr>
-        <w:pStyle w:val="ListParagraph"/>
-      </w:pPr>
+        <w:t>Write a function that takes a plaintext, checks if it has a valid PKCS #7 padding.</w:t>
+      </w:r>
+      <w:r>
+        <w:t xml:space="preserve"> If the padding is valid, your function must strip off the padding.</w:t>
+      </w:r>
+    </w:p>
+    <w:p>
+      <w:pPr>
+        <w:pStyle w:val="ListParagraph"/>
+      </w:pPr>
+    </w:p>
+    <w:p>
+      <w:pPr>
+        <w:pStyle w:val="ListParagraph"/>
+      </w:pPr>
+      <w:r>
+        <w:t xml:space="preserve">Example: </w:t>
+      </w:r>
+    </w:p>
+    <w:p>
+      <w:pPr>
+        <w:pStyle w:val="ListParagraph"/>
+      </w:pPr>
+      <w:r>
+        <w:t xml:space="preserve">The string: </w:t>
+      </w:r>
+      <w:r>
+        <w:rPr>
+          <w:rFonts w:ascii="Lucida Console" w:hAnsi="Lucida Console"/>
+        </w:rPr>
+        <w:t>'This is a Saturday\x02\x02</w:t>
+      </w:r>
+      <w:r>
+        <w:t>'</w:t>
+      </w:r>
+      <w:r>
+        <w:t xml:space="preserve"> has a valid padding</w:t>
+      </w:r>
+    </w:p>
+    <w:p>
+      <w:pPr>
+        <w:pStyle w:val="ListParagraph"/>
+      </w:pPr>
+      <w:r>
+        <w:t>And your function will produce an output: 'This is a Saturday</w:t>
+      </w:r>
+      <w:r>
+        <w:t>'</w:t>
+      </w:r>
+    </w:p>
+    <w:p>
+      <w:pPr>
+        <w:pStyle w:val="ListParagraph"/>
+      </w:pPr>
+    </w:p>
+    <w:p>
+      <w:pPr>
+        <w:pStyle w:val="ListParagraph"/>
+      </w:pPr>
+      <w:r>
+        <w:t xml:space="preserve">The string: </w:t>
+      </w:r>
+      <w:r>
+        <w:rPr>
+          <w:rFonts w:ascii="Lucida Console" w:hAnsi="Lucida Console"/>
+        </w:rPr>
+        <w:t xml:space="preserve">'This is a </w:t>
+      </w:r>
+      <w:proofErr w:type="spellStart"/>
+      <w:r>
+        <w:rPr>
+          <w:rFonts w:ascii="Lucida Console" w:hAnsi="Lucida Console"/>
+        </w:rPr>
+        <w:t>Saturda</w:t>
+      </w:r>
+      <w:proofErr w:type="spellEnd"/>
+      <w:r>
+        <w:rPr>
+          <w:rFonts w:ascii="Lucida Console" w:hAnsi="Lucida Console"/>
+        </w:rPr>
+        <w:t>\x03\x02\x02'</w:t>
+      </w:r>
+      <w:r>
+        <w:t xml:space="preserve"> </w:t>
+      </w:r>
+      <w:r>
+        <w:t>does not have a valid</w:t>
+      </w:r>
+      <w:r>
+        <w:t xml:space="preserve"> pad</w:t>
+      </w:r>
+      <w:r>
+        <w:t xml:space="preserve">, nor does </w:t>
+      </w:r>
+      <w:r>
+        <w:rPr>
+          <w:rFonts w:ascii="Lucida Console" w:hAnsi="Lucida Console"/>
+        </w:rPr>
+        <w:t xml:space="preserve">'This is a </w:t>
+      </w:r>
+      <w:proofErr w:type="spellStart"/>
+      <w:r>
+        <w:rPr>
+          <w:rFonts w:ascii="Lucida Console" w:hAnsi="Lucida Console"/>
+        </w:rPr>
+        <w:t>Saturda</w:t>
+      </w:r>
+      <w:proofErr w:type="spellEnd"/>
+      <w:r>
+        <w:rPr>
+          <w:rFonts w:ascii="Lucida Console" w:hAnsi="Lucida Console"/>
+        </w:rPr>
+        <w:t>\x03\x02\x01'</w:t>
+      </w:r>
+    </w:p>
+    <w:p>
+      <w:pPr>
+        <w:pStyle w:val="ListParagraph"/>
+      </w:pPr>
+      <w:r>
+        <w:t>Your function must throw an exception</w:t>
+      </w:r>
+      <w:r>
+        <w:t xml:space="preserve"> for invalid pads</w:t>
+      </w:r>
+    </w:p>
+    <w:p>
+      <w:pPr>
+        <w:pStyle w:val="ListParagraph"/>
+      </w:pPr>
+    </w:p>
+    <w:p>
+      <w:pPr>
+        <w:pStyle w:val="ListParagraph"/>
+      </w:pPr>
+      <w:r>
+        <w:t>You will play with padding quite a bit in a later problem.</w:t>
+      </w:r>
+      <w:r>
+        <w:t xml:space="preserve"> So know it inside out.</w:t>
+      </w:r>
+    </w:p>
+    <w:p>
+      <w:pPr>
+        <w:pStyle w:val="ListParagraph"/>
+      </w:pPr>
+    </w:p>
+    <w:p>
+      <w:pPr>
+        <w:pBdr>
+          <w:top w:val="single" w:sz="4" w:space="1" w:color="auto"/>
+          <w:bottom w:val="single" w:sz="4" w:space="1" w:color="auto"/>
+        </w:pBdr>
+        <w:rPr>
+          <w:b/>
+        </w:rPr>
+      </w:pPr>
+      <w:r>
+        <w:rPr>
+          <w:b/>
+        </w:rPr>
+        <w:t>Week 6</w:t>
+      </w:r>
+      <w:r>
+        <w:rPr>
+          <w:b/>
+        </w:rPr>
+        <w:t>: Block Ciphers Continued</w:t>
+      </w:r>
     </w:p>
     <w:p>
       <w:pPr>
@@ -1816,106 +2592,466 @@
         </w:numPr>
       </w:pPr>
       <w:r>
+        <w:t xml:space="preserve">CBC </w:t>
+      </w:r>
+      <w:proofErr w:type="spellStart"/>
+      <w:r>
+        <w:t>bitflipping</w:t>
+      </w:r>
+      <w:proofErr w:type="spellEnd"/>
+      <w:r>
+        <w:t xml:space="preserve"> attacks</w:t>
+      </w:r>
+    </w:p>
+    <w:p>
+      <w:pPr>
+        <w:pStyle w:val="ListParagraph"/>
+      </w:pPr>
+      <w:hyperlink r:id="rId16" w:history="1">
+        <w:r>
+          <w:rPr>
+            <w:rStyle w:val="Hyperlink"/>
+          </w:rPr>
+          <w:t>http://resources.infosecinstitute.com/cbc-byte-flipping-attack-101-approach/</w:t>
+        </w:r>
+      </w:hyperlink>
+    </w:p>
+    <w:p>
+      <w:pPr>
+        <w:pStyle w:val="ListParagraph"/>
+      </w:pPr>
+      <w:hyperlink r:id="rId17" w:history="1">
+        <w:r>
+          <w:rPr>
+            <w:rStyle w:val="Hyperlink"/>
+          </w:rPr>
+          <w:t>http://swepssecurity.blogspot.com/2014/05/bypassing-encrypted-session-tokens.html</w:t>
+        </w:r>
+      </w:hyperlink>
+      <w:r>
+        <w:t xml:space="preserve"> </w:t>
+      </w:r>
+    </w:p>
+    <w:p>
+      <w:pPr>
+        <w:pStyle w:val="ListParagraph"/>
+      </w:pPr>
+      <w:hyperlink r:id="rId18" w:history="1">
+        <w:r>
+          <w:rPr>
+            <w:rStyle w:val="Hyperlink"/>
+          </w:rPr>
+          <w:t>http://blog.gdssecurity.com/labs/2010/10/6/crypto-challenges-at-the-csaw-2010-application-ctf-qualifyin.html</w:t>
+        </w:r>
+      </w:hyperlink>
+      <w:r>
+        <w:t xml:space="preserve"> </w:t>
+      </w:r>
+    </w:p>
+    <w:p>
+      <w:pPr>
+        <w:pStyle w:val="ListParagraph"/>
+      </w:pPr>
+      <w:r>
+        <w:t>Will take one-week probably</w:t>
+      </w:r>
+    </w:p>
+    <w:p>
+      <w:pPr>
+        <w:ind w:left="720"/>
+        <w:rPr>
+          <w:b/>
+        </w:rPr>
+      </w:pPr>
+      <w:r>
+        <w:rPr>
+          <w:b/>
+        </w:rPr>
+        <w:t>Clean up week</w:t>
+      </w:r>
+      <w:r>
+        <w:rPr>
+          <w:b/>
+        </w:rPr>
+        <w:t xml:space="preserve">: Eliminate code repetition, make </w:t>
+      </w:r>
+      <w:r>
+        <w:rPr>
+          <w:b/>
+        </w:rPr>
+        <w:t>loops shorter/</w:t>
+      </w:r>
+      <w:r>
+        <w:rPr>
+          <w:b/>
+        </w:rPr>
+        <w:t xml:space="preserve">more efficient, make sure </w:t>
+      </w:r>
+      <w:r>
+        <w:rPr>
+          <w:b/>
+        </w:rPr>
+        <w:t>the magic numbers are there for a good reason and clearly marked and easy to find</w:t>
+      </w:r>
+      <w:r>
+        <w:rPr>
+          <w:b/>
+        </w:rPr>
+        <w:t>, make sure everything is commented,</w:t>
+      </w:r>
+      <w:r>
+        <w:rPr>
+          <w:b/>
+        </w:rPr>
+        <w:t xml:space="preserve"> recompile every program and </w:t>
+      </w:r>
+      <w:r>
+        <w:rPr>
+          <w:b/>
+        </w:rPr>
+        <w:t>make sure it works</w:t>
+      </w:r>
+      <w:r>
+        <w:rPr>
+          <w:b/>
+        </w:rPr>
+        <w:t>, update</w:t>
+      </w:r>
+      <w:r>
+        <w:rPr>
+          <w:b/>
+        </w:rPr>
+        <w:t xml:space="preserve"> read me </w:t>
+      </w:r>
+      <w:r>
+        <w:rPr>
+          <w:b/>
+        </w:rPr>
         <w:lastRenderedPageBreak/>
-        <w:t xml:space="preserve">CBC </w:t>
+        <w:t>files.</w:t>
+      </w:r>
+      <w:r>
+        <w:rPr>
+          <w:b/>
+        </w:rPr>
+        <w:t xml:space="preserve"> Document all the clean-up you did for every program in comments on top of the program.</w:t>
+      </w:r>
+      <w:r>
+        <w:rPr>
+          <w:b/>
+        </w:rPr>
+        <w:t xml:space="preserve"> </w:t>
+      </w:r>
+      <w:proofErr w:type="gramStart"/>
+      <w:r>
+        <w:rPr>
+          <w:b/>
+        </w:rPr>
+        <w:t>Document dependencies (which module calls which module)</w:t>
+      </w:r>
+      <w:r>
+        <w:rPr>
+          <w:b/>
+        </w:rPr>
+        <w:t>, etc.</w:t>
+      </w:r>
+      <w:proofErr w:type="gramEnd"/>
+    </w:p>
+    <w:p>
+      <w:pPr>
+        <w:rPr>
+          <w:b/>
+        </w:rPr>
+      </w:pPr>
+    </w:p>
+    <w:p>
+      <w:pPr>
+        <w:pBdr>
+          <w:top w:val="single" w:sz="4" w:space="1" w:color="auto"/>
+          <w:bottom w:val="single" w:sz="4" w:space="1" w:color="auto"/>
+        </w:pBdr>
+        <w:rPr>
+          <w:b/>
+        </w:rPr>
+      </w:pPr>
+      <w:r>
+        <w:rPr>
+          <w:b/>
+        </w:rPr>
+        <w:t xml:space="preserve">Week </w:t>
+      </w:r>
+      <w:r>
+        <w:rPr>
+          <w:b/>
+        </w:rPr>
+        <w:t>7</w:t>
+      </w:r>
+      <w:r>
+        <w:rPr>
+          <w:b/>
+        </w:rPr>
+        <w:t xml:space="preserve">: </w:t>
+      </w:r>
+      <w:r>
+        <w:rPr>
+          <w:b/>
+        </w:rPr>
+        <w:t>Block Ciphers Continued</w:t>
+      </w:r>
+    </w:p>
+    <w:p>
+      <w:pPr>
+        <w:pStyle w:val="ListParagraph"/>
+        <w:numPr>
+          <w:ilvl w:val="0"/>
+          <w:numId w:val="1"/>
+        </w:numPr>
+      </w:pPr>
+      <w:r>
+        <w:t>The CBC padding oracle attack</w:t>
+      </w:r>
+    </w:p>
+    <w:p>
+      <w:pPr>
+        <w:pStyle w:val="ListParagraph"/>
+      </w:pPr>
+      <w:r>
+        <w:t>Will take one-week for sure</w:t>
+      </w:r>
+    </w:p>
+    <w:p>
+      <w:pPr>
+        <w:pStyle w:val="ListParagraph"/>
+      </w:pPr>
+    </w:p>
+    <w:p>
+      <w:pPr>
+        <w:pStyle w:val="ListParagraph"/>
+        <w:numPr>
+          <w:ilvl w:val="0"/>
+          <w:numId w:val="1"/>
+        </w:numPr>
+      </w:pPr>
+      <w:r>
+        <w:t>Implement CTR mode</w:t>
+      </w:r>
+    </w:p>
+    <w:p>
+      <w:pPr>
+        <w:rPr>
+          <w:b/>
+        </w:rPr>
+      </w:pPr>
+      <w:r>
+        <w:rPr>
+          <w:b/>
+        </w:rPr>
+        <w:t xml:space="preserve">Week </w:t>
+      </w:r>
+      <w:r>
+        <w:rPr>
+          <w:b/>
+        </w:rPr>
+        <w:t>8</w:t>
+      </w:r>
+      <w:r>
+        <w:rPr>
+          <w:b/>
+        </w:rPr>
+        <w:t xml:space="preserve">: </w:t>
+      </w:r>
+      <w:r>
+        <w:rPr>
+          <w:b/>
+        </w:rPr>
+        <w:t>Stream Ciphers</w:t>
+      </w:r>
+    </w:p>
+    <w:p>
+      <w:pPr>
+        <w:pStyle w:val="ListParagraph"/>
+        <w:numPr>
+          <w:ilvl w:val="0"/>
+          <w:numId w:val="1"/>
+        </w:numPr>
+      </w:pPr>
+      <w:r>
+        <w:t>Break fixed-nonce CTR mode using substitutions</w:t>
+      </w:r>
+    </w:p>
+    <w:p>
+      <w:pPr>
+        <w:pStyle w:val="ListParagraph"/>
+        <w:numPr>
+          <w:ilvl w:val="0"/>
+          <w:numId w:val="1"/>
+        </w:numPr>
+      </w:pPr>
+      <w:r>
+        <w:t>Break fixed-nonce CTR statistically</w:t>
+      </w:r>
+    </w:p>
+    <w:p>
+      <w:pPr>
+        <w:rPr>
+          <w:b/>
+        </w:rPr>
+      </w:pPr>
+      <w:r>
+        <w:rPr>
+          <w:b/>
+        </w:rPr>
+        <w:t>Week 9</w:t>
+      </w:r>
+      <w:r>
+        <w:rPr>
+          <w:b/>
+        </w:rPr>
+        <w:t xml:space="preserve">: </w:t>
+      </w:r>
+      <w:r>
+        <w:rPr>
+          <w:b/>
+        </w:rPr>
+        <w:t>Stream ciphers continued</w:t>
+      </w:r>
+    </w:p>
+    <w:p>
+      <w:pPr>
+        <w:pStyle w:val="ListParagraph"/>
+        <w:numPr>
+          <w:ilvl w:val="0"/>
+          <w:numId w:val="1"/>
+        </w:numPr>
+      </w:pPr>
+      <w:r>
+        <w:t>Break "random access read/write" AES CTR</w:t>
+      </w:r>
+    </w:p>
+    <w:p>
+      <w:pPr>
+        <w:pStyle w:val="ListParagraph"/>
+        <w:numPr>
+          <w:ilvl w:val="0"/>
+          <w:numId w:val="1"/>
+        </w:numPr>
+      </w:pPr>
+      <w:r>
+        <w:t xml:space="preserve">CTR </w:t>
       </w:r>
       <w:proofErr w:type="spellStart"/>
       <w:r>
         <w:t>bitflipping</w:t>
       </w:r>
       <w:proofErr w:type="spellEnd"/>
-      <w:r>
-        <w:t xml:space="preserve"> attacks</w:t>
-      </w:r>
-    </w:p>
-    <w:p>
-      <w:pPr>
-        <w:pStyle w:val="ListParagraph"/>
-      </w:pPr>
-      <w:r>
-        <w:t>Will take one-week probably</w:t>
-      </w:r>
-    </w:p>
-    <w:p>
-      <w:pPr>
-        <w:rPr>
-          <w:b/>
-        </w:rPr>
-      </w:pPr>
-      <w:r>
-        <w:rPr>
-          <w:b/>
-        </w:rPr>
-        <w:t>Clean up week</w:t>
-      </w:r>
-      <w:r>
-        <w:rPr>
-          <w:b/>
-        </w:rPr>
-        <w:t>: Eliminate code repetition, make for loops shorter more efficient, make sure there are no magic numbers, make sure everything is commented,</w:t>
-      </w:r>
-      <w:r>
-        <w:rPr>
-          <w:b/>
-        </w:rPr>
-        <w:t xml:space="preserve"> recompile every program and update their executables, update</w:t>
-      </w:r>
-      <w:r>
-        <w:rPr>
-          <w:b/>
-        </w:rPr>
-        <w:t xml:space="preserve"> read me files.</w:t>
-      </w:r>
-      <w:r>
-        <w:rPr>
-          <w:b/>
-        </w:rPr>
-        <w:t xml:space="preserve"> Document all the clean-up you did for every program in comments on top of the program.</w:t>
-      </w:r>
-      <w:r>
-        <w:rPr>
-          <w:b/>
-        </w:rPr>
-        <w:t xml:space="preserve"> Document dependencies (which module calls which module)</w:t>
-      </w:r>
-    </w:p>
-    <w:p>
-      <w:pPr>
-        <w:rPr>
-          <w:b/>
-        </w:rPr>
-      </w:pPr>
-    </w:p>
-    <w:p>
-      <w:pPr>
-        <w:rPr>
-          <w:b/>
-        </w:rPr>
-      </w:pPr>
-      <w:r>
-        <w:rPr>
-          <w:b/>
-        </w:rPr>
+    </w:p>
+    <w:p>
+      <w:pPr>
+        <w:pStyle w:val="ListParagraph"/>
+        <w:numPr>
+          <w:ilvl w:val="0"/>
+          <w:numId w:val="1"/>
+        </w:numPr>
+        <w:rPr>
+          <w:highlight w:val="yellow"/>
+        </w:rPr>
+      </w:pPr>
+      <w:r>
+        <w:rPr>
+          <w:highlight w:val="yellow"/>
+        </w:rPr>
+        <w:t>Recover the key from CBC with IV=Key</w:t>
+      </w:r>
+      <w:r>
+        <w:rPr>
+          <w:highlight w:val="yellow"/>
+        </w:rPr>
+        <w:t xml:space="preserve"> – find a real world example of this error for context</w:t>
+      </w:r>
+    </w:p>
+    <w:p>
+      <w:pPr>
+        <w:rPr>
+          <w:b/>
+        </w:rPr>
+      </w:pPr>
+      <w:r>
+        <w:rPr>
+          <w:b/>
+        </w:rPr>
+        <w:t>Week 10</w:t>
+      </w:r>
+      <w:r>
+        <w:rPr>
+          <w:b/>
+        </w:rPr>
+        <w:t xml:space="preserve">: </w:t>
+      </w:r>
+      <w:r>
+        <w:rPr>
+          <w:b/>
+        </w:rPr>
+        <w:t>Hash functions</w:t>
+      </w:r>
+    </w:p>
+    <w:p>
+      <w:pPr>
+        <w:pStyle w:val="ListParagraph"/>
+        <w:numPr>
+          <w:ilvl w:val="0"/>
+          <w:numId w:val="1"/>
+        </w:numPr>
+      </w:pPr>
+      <w:r>
+        <w:rPr>
+          <w:i/>
+        </w:rPr>
+        <w:t>Implement</w:t>
+      </w:r>
+      <w:r>
+        <w:t xml:space="preserve"> SHA-1 keyed MAC – write your own code</w:t>
+      </w:r>
+    </w:p>
+    <w:p>
+      <w:pPr>
+        <w:pStyle w:val="ListParagraph"/>
+        <w:numPr>
+          <w:ilvl w:val="0"/>
+          <w:numId w:val="1"/>
+        </w:numPr>
+      </w:pPr>
+      <w:r>
+        <w:t>Break a SHA-1 keyed MAC using length extension</w:t>
+      </w:r>
+    </w:p>
+    <w:p>
+      <w:pPr>
+        <w:pStyle w:val="ListParagraph"/>
+        <w:numPr>
+          <w:ilvl w:val="0"/>
+          <w:numId w:val="1"/>
+        </w:numPr>
+        <w:rPr>
+          <w:strike/>
+        </w:rPr>
+      </w:pPr>
+      <w:r>
+        <w:rPr>
+          <w:strike/>
+        </w:rPr>
+        <w:t>Break an MD4 keyed MAC using length extension</w:t>
+      </w:r>
+    </w:p>
+    <w:p>
+      <w:r>
         <w:t xml:space="preserve">Week </w:t>
       </w:r>
       <w:r>
-        <w:rPr>
-          <w:b/>
-        </w:rPr>
-        <w:t>6</w:t>
-      </w:r>
-      <w:r>
-        <w:rPr>
-          <w:b/>
-        </w:rPr>
+        <w:t>11</w:t>
+      </w:r>
+      <w:r>
         <w:t xml:space="preserve">: </w:t>
       </w:r>
-      <w:r>
-        <w:rPr>
-          <w:b/>
-        </w:rPr>
-        <w:t>Block Ciphers Continued</w:t>
-      </w:r>
     </w:p>
     <w:p>
       <w:pPr>
@@ -1926,21 +3062,8 @@
         </w:numPr>
       </w:pPr>
       <w:r>
-        <w:t>The CBC padding oracle attack</w:t>
-      </w:r>
-    </w:p>
-    <w:p>
-      <w:pPr>
-        <w:pStyle w:val="ListParagraph"/>
-      </w:pPr>
-      <w:r>
-        <w:t>Will take one-week for sure</w:t>
-      </w:r>
-    </w:p>
-    <w:p>
-      <w:pPr>
-        <w:pStyle w:val="ListParagraph"/>
-      </w:pPr>
+        <w:t>Implement and break HMAC-SHA1 with artificial timing leak</w:t>
+      </w:r>
     </w:p>
     <w:p>
       <w:pPr>
@@ -1951,45 +3074,12 @@
         </w:numPr>
       </w:pPr>
       <w:r>
-        <w:t>Implement CTR mode</w:t>
-      </w:r>
-    </w:p>
-    <w:p>
-      <w:pPr>
-        <w:rPr>
-          <w:b/>
-        </w:rPr>
-      </w:pPr>
-    </w:p>
-    <w:p>
-      <w:pPr>
-        <w:rPr>
-          <w:b/>
-        </w:rPr>
-      </w:pPr>
-      <w:r>
-        <w:rPr>
-          <w:b/>
-        </w:rPr>
-        <w:t xml:space="preserve">Week </w:t>
-      </w:r>
-      <w:r>
-        <w:rPr>
-          <w:b/>
-        </w:rPr>
-        <w:t>7</w:t>
-      </w:r>
-      <w:r>
-        <w:rPr>
-          <w:b/>
-        </w:rPr>
-        <w:t xml:space="preserve">: </w:t>
-      </w:r>
-      <w:r>
-        <w:rPr>
-          <w:b/>
-        </w:rPr>
-        <w:t>Stream Ciphers</w:t>
+        <w:t>Break HMAC-SHA1 with slightly less artificial timing leak</w:t>
+      </w:r>
+    </w:p>
+    <w:p>
+      <w:r>
+        <w:t>Week 12:</w:t>
       </w:r>
     </w:p>
     <w:p>
@@ -2005,10 +3095,303 @@
       </w:r>
       <w:proofErr w:type="spellStart"/>
       <w:r>
+        <w:t>Diffie</w:t>
+      </w:r>
+      <w:proofErr w:type="spellEnd"/>
+      <w:r>
+        <w:t>-Hellman</w:t>
+      </w:r>
+    </w:p>
+    <w:p>
+      <w:pPr>
+        <w:pStyle w:val="ListParagraph"/>
+        <w:numPr>
+          <w:ilvl w:val="0"/>
+          <w:numId w:val="1"/>
+        </w:numPr>
+      </w:pPr>
+      <w:r>
+        <w:t xml:space="preserve">Implement a MITM key-fixing attack on </w:t>
+      </w:r>
+      <w:proofErr w:type="spellStart"/>
+      <w:r>
+        <w:t>Diffie</w:t>
+      </w:r>
+      <w:proofErr w:type="spellEnd"/>
+      <w:r>
+        <w:t>-Hellman with parameter injection</w:t>
+      </w:r>
+    </w:p>
+    <w:p>
+      <w:pPr>
+        <w:pStyle w:val="ListParagraph"/>
+        <w:numPr>
+          <w:ilvl w:val="0"/>
+          <w:numId w:val="1"/>
+        </w:numPr>
+      </w:pPr>
+      <w:r>
+        <w:t>Implement DH with negotiated groups, and break with malicious “g” parameters</w:t>
+      </w:r>
+    </w:p>
+    <w:p>
+      <w:pPr>
+        <w:pStyle w:val="ListParagraph"/>
+        <w:numPr>
+          <w:ilvl w:val="0"/>
+          <w:numId w:val="1"/>
+        </w:numPr>
+      </w:pPr>
+      <w:r>
+        <w:t>Implement Secure Remote Password (SRP)</w:t>
+      </w:r>
+    </w:p>
+    <w:p>
+      <w:r>
+        <w:t>Week 13:</w:t>
+      </w:r>
+    </w:p>
+    <w:p>
+      <w:pPr>
+        <w:pStyle w:val="ListParagraph"/>
+        <w:numPr>
+          <w:ilvl w:val="0"/>
+          <w:numId w:val="1"/>
+        </w:numPr>
+      </w:pPr>
+      <w:r>
+        <w:t>Break SRP with a zero key</w:t>
+      </w:r>
+    </w:p>
+    <w:p>
+      <w:pPr>
+        <w:pStyle w:val="ListParagraph"/>
+        <w:numPr>
+          <w:ilvl w:val="0"/>
+          <w:numId w:val="1"/>
+        </w:numPr>
+      </w:pPr>
+      <w:r>
+        <w:t>Offline dictionary attack on simplified SRP</w:t>
+      </w:r>
+    </w:p>
+    <w:p>
+      <w:pPr>
+        <w:pStyle w:val="ListParagraph"/>
+        <w:numPr>
+          <w:ilvl w:val="0"/>
+          <w:numId w:val="1"/>
+        </w:numPr>
+      </w:pPr>
+      <w:r>
+        <w:t>Implement RSA</w:t>
+      </w:r>
+    </w:p>
+    <w:p>
+      <w:pPr>
+        <w:pStyle w:val="ListParagraph"/>
+        <w:numPr>
+          <w:ilvl w:val="0"/>
+          <w:numId w:val="1"/>
+        </w:numPr>
+      </w:pPr>
+      <w:r>
+        <w:t>Implement an E=3 RSA broadcast attack</w:t>
+      </w:r>
+    </w:p>
+    <w:p>
+      <w:r>
+        <w:lastRenderedPageBreak/>
+        <w:t>Week 14:</w:t>
+      </w:r>
+    </w:p>
+    <w:p>
+      <w:pPr>
+        <w:pStyle w:val="ListParagraph"/>
+        <w:numPr>
+          <w:ilvl w:val="0"/>
+          <w:numId w:val="1"/>
+        </w:numPr>
+      </w:pPr>
+      <w:r>
+        <w:t>Implement unpadded message recovery oracle</w:t>
+      </w:r>
+    </w:p>
+    <w:p>
+      <w:pPr>
+        <w:pStyle w:val="ListParagraph"/>
+        <w:numPr>
+          <w:ilvl w:val="0"/>
+          <w:numId w:val="1"/>
+        </w:numPr>
+      </w:pPr>
+      <w:proofErr w:type="spellStart"/>
+      <w:r>
+        <w:t>Bleichenbacher’s</w:t>
+      </w:r>
+      <w:proofErr w:type="spellEnd"/>
+      <w:r>
+        <w:t xml:space="preserve"> e=3 RSA attack</w:t>
+      </w:r>
+    </w:p>
+    <w:p>
+      <w:r>
+        <w:t>Week 15:</w:t>
+      </w:r>
+    </w:p>
+    <w:p>
+      <w:pPr>
+        <w:pStyle w:val="ListParagraph"/>
+        <w:numPr>
+          <w:ilvl w:val="0"/>
+          <w:numId w:val="1"/>
+        </w:numPr>
+      </w:pPr>
+      <w:r>
+        <w:t>DSA key recovery from nonce</w:t>
+      </w:r>
+    </w:p>
+    <w:p>
+      <w:pPr>
+        <w:pStyle w:val="ListParagraph"/>
+        <w:numPr>
+          <w:ilvl w:val="0"/>
+          <w:numId w:val="1"/>
+        </w:numPr>
+      </w:pPr>
+      <w:r>
+        <w:t>DSA nonce recovery from repeated nonce</w:t>
+      </w:r>
+    </w:p>
+    <w:p>
+      <w:pPr>
+        <w:pStyle w:val="ListParagraph"/>
+        <w:numPr>
+          <w:ilvl w:val="0"/>
+          <w:numId w:val="1"/>
+        </w:numPr>
+      </w:pPr>
+      <w:r>
+        <w:t>DSA parameter tampering</w:t>
+      </w:r>
+    </w:p>
+    <w:p>
+      <w:r>
+        <w:t>Week 16: (Final Week)</w:t>
+      </w:r>
+    </w:p>
+    <w:p>
+      <w:pPr>
+        <w:pStyle w:val="ListParagraph"/>
+        <w:numPr>
+          <w:ilvl w:val="0"/>
+          <w:numId w:val="1"/>
+        </w:numPr>
+      </w:pPr>
+      <w:proofErr w:type="spellStart"/>
+      <w:r>
+        <w:t>Bleichenbacher's</w:t>
+      </w:r>
+      <w:proofErr w:type="spellEnd"/>
+      <w:r>
+        <w:t xml:space="preserve"> PKCS 1.5 Padding Oracle (Simple Case)</w:t>
+      </w:r>
+    </w:p>
+    <w:p>
+      <w:pPr>
+        <w:pStyle w:val="ListParagraph"/>
+        <w:numPr>
+          <w:ilvl w:val="0"/>
+          <w:numId w:val="1"/>
+        </w:numPr>
+      </w:pPr>
+      <w:proofErr w:type="spellStart"/>
+      <w:r>
+        <w:t>Bleichenbacher's</w:t>
+      </w:r>
+      <w:proofErr w:type="spellEnd"/>
+      <w:r>
+        <w:t xml:space="preserve"> PKCS 1.5 Padding Oracle (Complete Case)</w:t>
+      </w:r>
+    </w:p>
+    <w:p>
+      <w:bookmarkStart w:id="0" w:name="_GoBack"/>
+      <w:bookmarkEnd w:id="0"/>
+    </w:p>
+    <w:p>
+      <w:pPr>
+        <w:rPr>
+          <w:b/>
+        </w:rPr>
+      </w:pPr>
+      <w:r>
+        <w:rPr>
+          <w:b/>
+        </w:rPr>
+        <w:t xml:space="preserve">Bonus </w:t>
+      </w:r>
+      <w:r>
+        <w:rPr>
+          <w:b/>
+        </w:rPr>
+        <w:t>Problems</w:t>
+      </w:r>
+      <w:r>
+        <w:rPr>
+          <w:b/>
+        </w:rPr>
+        <w:t>:</w:t>
+      </w:r>
+    </w:p>
+    <w:p>
+      <w:pPr>
+        <w:pStyle w:val="ListParagraph"/>
+        <w:numPr>
+          <w:ilvl w:val="0"/>
+          <w:numId w:val="6"/>
+        </w:numPr>
+        <w:rPr>
+          <w:b/>
+        </w:rPr>
+      </w:pPr>
+      <w:r>
+        <w:rPr>
+          <w:b/>
+        </w:rPr>
+        <w:t xml:space="preserve">Breaking </w:t>
+      </w:r>
+      <w:proofErr w:type="spellStart"/>
+      <w:r>
+        <w:rPr>
+          <w:b/>
+        </w:rPr>
         <w:t>Mersenne</w:t>
       </w:r>
       <w:proofErr w:type="spellEnd"/>
       <w:r>
+        <w:rPr>
+          <w:b/>
+        </w:rPr>
+        <w:t xml:space="preserve"> Twister:</w:t>
+      </w:r>
+    </w:p>
+    <w:p>
+      <w:pPr>
+        <w:pStyle w:val="ListParagraph"/>
+        <w:numPr>
+          <w:ilvl w:val="0"/>
+          <w:numId w:val="8"/>
+        </w:numPr>
+      </w:pPr>
+      <w:r>
+        <w:t xml:space="preserve">Implement </w:t>
+      </w:r>
+      <w:proofErr w:type="spellStart"/>
+      <w:r>
+        <w:t>Mersenne</w:t>
+      </w:r>
+      <w:proofErr w:type="spellEnd"/>
+      <w:r>
         <w:t xml:space="preserve"> Twister RNG</w:t>
       </w:r>
     </w:p>
@@ -2017,7 +3400,7 @@
         <w:pStyle w:val="ListParagraph"/>
         <w:numPr>
           <w:ilvl w:val="0"/>
-          <w:numId w:val="1"/>
+          <w:numId w:val="8"/>
         </w:numPr>
       </w:pPr>
       <w:r>
@@ -2029,7 +3412,7 @@
         <w:pStyle w:val="ListParagraph"/>
         <w:numPr>
           <w:ilvl w:val="0"/>
-          <w:numId w:val="1"/>
+          <w:numId w:val="8"/>
         </w:numPr>
       </w:pPr>
       <w:r>
@@ -2041,7 +3424,7 @@
         <w:pStyle w:val="ListParagraph"/>
         <w:numPr>
           <w:ilvl w:val="0"/>
-          <w:numId w:val="1"/>
+          <w:numId w:val="8"/>
         </w:numPr>
       </w:pPr>
       <w:r>
@@ -2050,153 +3433,11 @@
     </w:p>
     <w:p>
       <w:pPr>
-        <w:rPr>
-          <w:b/>
-        </w:rPr>
-      </w:pPr>
-      <w:r>
-        <w:rPr>
-          <w:b/>
-        </w:rPr>
-        <w:t>Week 8</w:t>
-      </w:r>
-      <w:r>
-        <w:rPr>
-          <w:b/>
-        </w:rPr>
-        <w:t xml:space="preserve">: </w:t>
-      </w:r>
-      <w:r>
-        <w:rPr>
-          <w:b/>
-        </w:rPr>
-        <w:t>Stream ciphers continued</w:t>
-      </w:r>
-    </w:p>
-    <w:p>
-      <w:pPr>
-        <w:pStyle w:val="ListParagraph"/>
-        <w:numPr>
-          <w:ilvl w:val="0"/>
-          <w:numId w:val="1"/>
-        </w:numPr>
-      </w:pPr>
-      <w:r>
-        <w:t>Break "random access read/write" AES CTR</w:t>
-      </w:r>
-    </w:p>
-    <w:p>
-      <w:pPr>
-        <w:pStyle w:val="ListParagraph"/>
-        <w:numPr>
-          <w:ilvl w:val="0"/>
-          <w:numId w:val="1"/>
-        </w:numPr>
-      </w:pPr>
-      <w:r>
-        <w:t xml:space="preserve">CTR </w:t>
-      </w:r>
-      <w:proofErr w:type="spellStart"/>
-      <w:r>
-        <w:t>bitflipping</w:t>
-      </w:r>
-      <w:proofErr w:type="spellEnd"/>
-    </w:p>
-    <w:p>
-      <w:pPr>
-        <w:pStyle w:val="ListParagraph"/>
-        <w:numPr>
-          <w:ilvl w:val="0"/>
-          <w:numId w:val="1"/>
-        </w:numPr>
-        <w:rPr>
-          <w:highlight w:val="yellow"/>
-        </w:rPr>
-      </w:pPr>
-      <w:r>
-        <w:rPr>
-          <w:highlight w:val="yellow"/>
-        </w:rPr>
-        <w:t>Recover the key from CBC with IV=Key</w:t>
-      </w:r>
-      <w:r>
-        <w:rPr>
-          <w:highlight w:val="yellow"/>
-        </w:rPr>
-        <w:t xml:space="preserve"> – find a real world example of this error for context</w:t>
-      </w:r>
-    </w:p>
-    <w:p>
-      <w:pPr>
-        <w:rPr>
-          <w:b/>
-        </w:rPr>
-      </w:pPr>
-      <w:r>
-        <w:rPr>
-          <w:b/>
-        </w:rPr>
-        <w:t>Week 9</w:t>
-      </w:r>
-      <w:r>
-        <w:rPr>
-          <w:b/>
-        </w:rPr>
-        <w:t xml:space="preserve">: </w:t>
-      </w:r>
-      <w:r>
-        <w:rPr>
-          <w:b/>
-        </w:rPr>
-        <w:t>Hash functions</w:t>
-      </w:r>
-    </w:p>
-    <w:p>
-      <w:pPr>
-        <w:pStyle w:val="ListParagraph"/>
-        <w:numPr>
-          <w:ilvl w:val="0"/>
-          <w:numId w:val="1"/>
-        </w:numPr>
-      </w:pPr>
-      <w:r>
-        <w:rPr>
-          <w:i/>
-        </w:rPr>
-        <w:t>Implement</w:t>
-      </w:r>
-      <w:r>
-        <w:t xml:space="preserve"> SHA-1 keyed MAC – write your own code</w:t>
-      </w:r>
-    </w:p>
-    <w:p>
-      <w:pPr>
-        <w:pStyle w:val="ListParagraph"/>
-        <w:numPr>
-          <w:ilvl w:val="0"/>
-          <w:numId w:val="1"/>
-        </w:numPr>
-      </w:pPr>
-      <w:r>
-        <w:t>Break a SHA-1 keyed MAC using length extension</w:t>
-      </w:r>
-    </w:p>
-    <w:p>
-      <w:pPr>
-        <w:pStyle w:val="ListParagraph"/>
-        <w:numPr>
-          <w:ilvl w:val="0"/>
-          <w:numId w:val="1"/>
-        </w:numPr>
-      </w:pPr>
-      <w:r>
-        <w:t>Break an MD4 keyed MAC using length extension</w:t>
-      </w:r>
-    </w:p>
-    <w:p>
-      <w:r>
-        <w:t xml:space="preserve">Week 9: </w:t>
-      </w:r>
+        <w:pStyle w:val="ListParagraph"/>
+        <w:rPr>
+          <w:b/>
+        </w:rPr>
+      </w:pPr>
     </w:p>
     <w:sectPr>
       <w:pgSz w:w="12240" w:h="15840"/>
@@ -2211,6 +3452,410 @@
 <file path=word/numbering.xml><?xml version="1.0" encoding="utf-8"?>
 <w:numbering xmlns:wpc="http://schemas.microsoft.com/office/word/2010/wordprocessingCanvas" xmlns:mc="http://schemas.openxmlformats.org/markup-compatibility/2006" xmlns:o="urn:schemas-microsoft-com:office:office" xmlns:r="http://schemas.openxmlformats.org/officeDocument/2006/relationships" xmlns:m="http://schemas.openxmlformats.org/officeDocument/2006/math" xmlns:v="urn:schemas-microsoft-com:vml" xmlns:wp14="http://schemas.microsoft.com/office/word/2010/wordprocessingDrawing" xmlns:wp="http://schemas.openxmlformats.org/drawingml/2006/wordprocessingDrawing" xmlns:w10="urn:schemas-microsoft-com:office:word" xmlns:w="http://schemas.openxmlformats.org/wordprocessingml/2006/main" xmlns:w14="http://schemas.microsoft.com/office/word/2010/wordml" xmlns:wpg="http://schemas.microsoft.com/office/word/2010/wordprocessingGroup" xmlns:wpi="http://schemas.microsoft.com/office/word/2010/wordprocessingInk" xmlns:wne="http://schemas.microsoft.com/office/word/2006/wordml" xmlns:wps="http://schemas.microsoft.com/office/word/2010/wordprocessingShape" mc:Ignorable="w14 wp14">
   <w:abstractNum w:abstractNumId="0">
+    <w:nsid w:val="0F845D28"/>
+    <w:multiLevelType w:val="hybridMultilevel"/>
+    <w:tmpl w:val="A6E08298"/>
+    <w:lvl w:ilvl="0" w:tplc="0409000F">
+      <w:start w:val="1"/>
+      <w:numFmt w:val="decimal"/>
+      <w:lvlText w:val="%1."/>
+      <w:lvlJc w:val="left"/>
+      <w:pPr>
+        <w:ind w:left="720" w:hanging="360"/>
+      </w:pPr>
+      <w:rPr>
+        <w:rFonts w:hint="default"/>
+      </w:rPr>
+    </w:lvl>
+    <w:lvl w:ilvl="1" w:tplc="04090019" w:tentative="1">
+      <w:start w:val="1"/>
+      <w:numFmt w:val="lowerLetter"/>
+      <w:lvlText w:val="%2."/>
+      <w:lvlJc w:val="left"/>
+      <w:pPr>
+        <w:ind w:left="1440" w:hanging="360"/>
+      </w:pPr>
+    </w:lvl>
+    <w:lvl w:ilvl="2" w:tplc="0409001B" w:tentative="1">
+      <w:start w:val="1"/>
+      <w:numFmt w:val="lowerRoman"/>
+      <w:lvlText w:val="%3."/>
+      <w:lvlJc w:val="right"/>
+      <w:pPr>
+        <w:ind w:left="2160" w:hanging="180"/>
+      </w:pPr>
+    </w:lvl>
+    <w:lvl w:ilvl="3" w:tplc="0409000F" w:tentative="1">
+      <w:start w:val="1"/>
+      <w:numFmt w:val="decimal"/>
+      <w:lvlText w:val="%4."/>
+      <w:lvlJc w:val="left"/>
+      <w:pPr>
+        <w:ind w:left="2880" w:hanging="360"/>
+      </w:pPr>
+    </w:lvl>
+    <w:lvl w:ilvl="4" w:tplc="04090019" w:tentative="1">
+      <w:start w:val="1"/>
+      <w:numFmt w:val="lowerLetter"/>
+      <w:lvlText w:val="%5."/>
+      <w:lvlJc w:val="left"/>
+      <w:pPr>
+        <w:ind w:left="3600" w:hanging="360"/>
+      </w:pPr>
+    </w:lvl>
+    <w:lvl w:ilvl="5" w:tplc="0409001B" w:tentative="1">
+      <w:start w:val="1"/>
+      <w:numFmt w:val="lowerRoman"/>
+      <w:lvlText w:val="%6."/>
+      <w:lvlJc w:val="right"/>
+      <w:pPr>
+        <w:ind w:left="4320" w:hanging="180"/>
+      </w:pPr>
+    </w:lvl>
+    <w:lvl w:ilvl="6" w:tplc="0409000F" w:tentative="1">
+      <w:start w:val="1"/>
+      <w:numFmt w:val="decimal"/>
+      <w:lvlText w:val="%7."/>
+      <w:lvlJc w:val="left"/>
+      <w:pPr>
+        <w:ind w:left="5040" w:hanging="360"/>
+      </w:pPr>
+    </w:lvl>
+    <w:lvl w:ilvl="7" w:tplc="04090019" w:tentative="1">
+      <w:start w:val="1"/>
+      <w:numFmt w:val="lowerLetter"/>
+      <w:lvlText w:val="%8."/>
+      <w:lvlJc w:val="left"/>
+      <w:pPr>
+        <w:ind w:left="5760" w:hanging="360"/>
+      </w:pPr>
+    </w:lvl>
+    <w:lvl w:ilvl="8" w:tplc="0409001B" w:tentative="1">
+      <w:start w:val="1"/>
+      <w:numFmt w:val="lowerRoman"/>
+      <w:lvlText w:val="%9."/>
+      <w:lvlJc w:val="right"/>
+      <w:pPr>
+        <w:ind w:left="6480" w:hanging="180"/>
+      </w:pPr>
+    </w:lvl>
+  </w:abstractNum>
+  <w:abstractNum w:abstractNumId="1">
+    <w:nsid w:val="1BC92278"/>
+    <w:multiLevelType w:val="hybridMultilevel"/>
+    <w:tmpl w:val="FE86E9A8"/>
+    <w:lvl w:ilvl="0" w:tplc="04090019">
+      <w:start w:val="1"/>
+      <w:numFmt w:val="lowerLetter"/>
+      <w:lvlText w:val="%1."/>
+      <w:lvlJc w:val="left"/>
+      <w:pPr>
+        <w:ind w:left="1080" w:hanging="360"/>
+      </w:pPr>
+      <w:rPr>
+        <w:rFonts w:hint="default"/>
+      </w:rPr>
+    </w:lvl>
+    <w:lvl w:ilvl="1" w:tplc="04090003" w:tentative="1">
+      <w:start w:val="1"/>
+      <w:numFmt w:val="bullet"/>
+      <w:lvlText w:val="o"/>
+      <w:lvlJc w:val="left"/>
+      <w:pPr>
+        <w:ind w:left="1800" w:hanging="360"/>
+      </w:pPr>
+      <w:rPr>
+        <w:rFonts w:ascii="Courier New" w:hAnsi="Courier New" w:cs="Courier New" w:hint="default"/>
+      </w:rPr>
+    </w:lvl>
+    <w:lvl w:ilvl="2" w:tplc="04090005" w:tentative="1">
+      <w:start w:val="1"/>
+      <w:numFmt w:val="bullet"/>
+      <w:lvlText w:val=""/>
+      <w:lvlJc w:val="left"/>
+      <w:pPr>
+        <w:ind w:left="2520" w:hanging="360"/>
+      </w:pPr>
+      <w:rPr>
+        <w:rFonts w:ascii="Wingdings" w:hAnsi="Wingdings" w:hint="default"/>
+      </w:rPr>
+    </w:lvl>
+    <w:lvl w:ilvl="3" w:tplc="04090001" w:tentative="1">
+      <w:start w:val="1"/>
+      <w:numFmt w:val="bullet"/>
+      <w:lvlText w:val=""/>
+      <w:lvlJc w:val="left"/>
+      <w:pPr>
+        <w:ind w:left="3240" w:hanging="360"/>
+      </w:pPr>
+      <w:rPr>
+        <w:rFonts w:ascii="Symbol" w:hAnsi="Symbol" w:hint="default"/>
+      </w:rPr>
+    </w:lvl>
+    <w:lvl w:ilvl="4" w:tplc="04090003" w:tentative="1">
+      <w:start w:val="1"/>
+      <w:numFmt w:val="bullet"/>
+      <w:lvlText w:val="o"/>
+      <w:lvlJc w:val="left"/>
+      <w:pPr>
+        <w:ind w:left="3960" w:hanging="360"/>
+      </w:pPr>
+      <w:rPr>
+        <w:rFonts w:ascii="Courier New" w:hAnsi="Courier New" w:cs="Courier New" w:hint="default"/>
+      </w:rPr>
+    </w:lvl>
+    <w:lvl w:ilvl="5" w:tplc="04090005" w:tentative="1">
+      <w:start w:val="1"/>
+      <w:numFmt w:val="bullet"/>
+      <w:lvlText w:val=""/>
+      <w:lvlJc w:val="left"/>
+      <w:pPr>
+        <w:ind w:left="4680" w:hanging="360"/>
+      </w:pPr>
+      <w:rPr>
+        <w:rFonts w:ascii="Wingdings" w:hAnsi="Wingdings" w:hint="default"/>
+      </w:rPr>
+    </w:lvl>
+    <w:lvl w:ilvl="6" w:tplc="04090001" w:tentative="1">
+      <w:start w:val="1"/>
+      <w:numFmt w:val="bullet"/>
+      <w:lvlText w:val=""/>
+      <w:lvlJc w:val="left"/>
+      <w:pPr>
+        <w:ind w:left="5400" w:hanging="360"/>
+      </w:pPr>
+      <w:rPr>
+        <w:rFonts w:ascii="Symbol" w:hAnsi="Symbol" w:hint="default"/>
+      </w:rPr>
+    </w:lvl>
+    <w:lvl w:ilvl="7" w:tplc="04090003" w:tentative="1">
+      <w:start w:val="1"/>
+      <w:numFmt w:val="bullet"/>
+      <w:lvlText w:val="o"/>
+      <w:lvlJc w:val="left"/>
+      <w:pPr>
+        <w:ind w:left="6120" w:hanging="360"/>
+      </w:pPr>
+      <w:rPr>
+        <w:rFonts w:ascii="Courier New" w:hAnsi="Courier New" w:cs="Courier New" w:hint="default"/>
+      </w:rPr>
+    </w:lvl>
+    <w:lvl w:ilvl="8" w:tplc="04090005" w:tentative="1">
+      <w:start w:val="1"/>
+      <w:numFmt w:val="bullet"/>
+      <w:lvlText w:val=""/>
+      <w:lvlJc w:val="left"/>
+      <w:pPr>
+        <w:ind w:left="6840" w:hanging="360"/>
+      </w:pPr>
+      <w:rPr>
+        <w:rFonts w:ascii="Wingdings" w:hAnsi="Wingdings" w:hint="default"/>
+      </w:rPr>
+    </w:lvl>
+  </w:abstractNum>
+  <w:abstractNum w:abstractNumId="2">
+    <w:nsid w:val="36B61658"/>
+    <w:multiLevelType w:val="hybridMultilevel"/>
+    <w:tmpl w:val="ED3A7C24"/>
+    <w:lvl w:ilvl="0" w:tplc="71A8D494">
+      <w:start w:val="1"/>
+      <w:numFmt w:val="decimal"/>
+      <w:lvlText w:val="%1."/>
+      <w:lvlJc w:val="left"/>
+      <w:pPr>
+        <w:ind w:left="1080" w:hanging="360"/>
+      </w:pPr>
+      <w:rPr>
+        <w:rFonts w:hint="default"/>
+      </w:rPr>
+    </w:lvl>
+    <w:lvl w:ilvl="1" w:tplc="04090019" w:tentative="1">
+      <w:start w:val="1"/>
+      <w:numFmt w:val="lowerLetter"/>
+      <w:lvlText w:val="%2."/>
+      <w:lvlJc w:val="left"/>
+      <w:pPr>
+        <w:ind w:left="1800" w:hanging="360"/>
+      </w:pPr>
+    </w:lvl>
+    <w:lvl w:ilvl="2" w:tplc="0409001B" w:tentative="1">
+      <w:start w:val="1"/>
+      <w:numFmt w:val="lowerRoman"/>
+      <w:lvlText w:val="%3."/>
+      <w:lvlJc w:val="right"/>
+      <w:pPr>
+        <w:ind w:left="2520" w:hanging="180"/>
+      </w:pPr>
+    </w:lvl>
+    <w:lvl w:ilvl="3" w:tplc="0409000F" w:tentative="1">
+      <w:start w:val="1"/>
+      <w:numFmt w:val="decimal"/>
+      <w:lvlText w:val="%4."/>
+      <w:lvlJc w:val="left"/>
+      <w:pPr>
+        <w:ind w:left="3240" w:hanging="360"/>
+      </w:pPr>
+    </w:lvl>
+    <w:lvl w:ilvl="4" w:tplc="04090019" w:tentative="1">
+      <w:start w:val="1"/>
+      <w:numFmt w:val="lowerLetter"/>
+      <w:lvlText w:val="%5."/>
+      <w:lvlJc w:val="left"/>
+      <w:pPr>
+        <w:ind w:left="3960" w:hanging="360"/>
+      </w:pPr>
+    </w:lvl>
+    <w:lvl w:ilvl="5" w:tplc="0409001B" w:tentative="1">
+      <w:start w:val="1"/>
+      <w:numFmt w:val="lowerRoman"/>
+      <w:lvlText w:val="%6."/>
+      <w:lvlJc w:val="right"/>
+      <w:pPr>
+        <w:ind w:left="4680" w:hanging="180"/>
+      </w:pPr>
+    </w:lvl>
+    <w:lvl w:ilvl="6" w:tplc="0409000F" w:tentative="1">
+      <w:start w:val="1"/>
+      <w:numFmt w:val="decimal"/>
+      <w:lvlText w:val="%7."/>
+      <w:lvlJc w:val="left"/>
+      <w:pPr>
+        <w:ind w:left="5400" w:hanging="360"/>
+      </w:pPr>
+    </w:lvl>
+    <w:lvl w:ilvl="7" w:tplc="04090019" w:tentative="1">
+      <w:start w:val="1"/>
+      <w:numFmt w:val="lowerLetter"/>
+      <w:lvlText w:val="%8."/>
+      <w:lvlJc w:val="left"/>
+      <w:pPr>
+        <w:ind w:left="6120" w:hanging="360"/>
+      </w:pPr>
+    </w:lvl>
+    <w:lvl w:ilvl="8" w:tplc="0409001B" w:tentative="1">
+      <w:start w:val="1"/>
+      <w:numFmt w:val="lowerRoman"/>
+      <w:lvlText w:val="%9."/>
+      <w:lvlJc w:val="right"/>
+      <w:pPr>
+        <w:ind w:left="6840" w:hanging="180"/>
+      </w:pPr>
+    </w:lvl>
+  </w:abstractNum>
+  <w:abstractNum w:abstractNumId="3">
+    <w:nsid w:val="3A7020E7"/>
+    <w:multiLevelType w:val="hybridMultilevel"/>
+    <w:tmpl w:val="D8EECAAA"/>
+    <w:lvl w:ilvl="0" w:tplc="04090001">
+      <w:start w:val="1"/>
+      <w:numFmt w:val="bullet"/>
+      <w:lvlText w:val=""/>
+      <w:lvlJc w:val="left"/>
+      <w:pPr>
+        <w:ind w:left="1080" w:hanging="360"/>
+      </w:pPr>
+      <w:rPr>
+        <w:rFonts w:ascii="Symbol" w:hAnsi="Symbol" w:hint="default"/>
+      </w:rPr>
+    </w:lvl>
+    <w:lvl w:ilvl="1" w:tplc="04090003" w:tentative="1">
+      <w:start w:val="1"/>
+      <w:numFmt w:val="bullet"/>
+      <w:lvlText w:val="o"/>
+      <w:lvlJc w:val="left"/>
+      <w:pPr>
+        <w:ind w:left="1800" w:hanging="360"/>
+      </w:pPr>
+      <w:rPr>
+        <w:rFonts w:ascii="Courier New" w:hAnsi="Courier New" w:cs="Courier New" w:hint="default"/>
+      </w:rPr>
+    </w:lvl>
+    <w:lvl w:ilvl="2" w:tplc="04090005" w:tentative="1">
+      <w:start w:val="1"/>
+      <w:numFmt w:val="bullet"/>
+      <w:lvlText w:val=""/>
+      <w:lvlJc w:val="left"/>
+      <w:pPr>
+        <w:ind w:left="2520" w:hanging="360"/>
+      </w:pPr>
+      <w:rPr>
+        <w:rFonts w:ascii="Wingdings" w:hAnsi="Wingdings" w:hint="default"/>
+      </w:rPr>
+    </w:lvl>
+    <w:lvl w:ilvl="3" w:tplc="04090001" w:tentative="1">
+      <w:start w:val="1"/>
+      <w:numFmt w:val="bullet"/>
+      <w:lvlText w:val=""/>
+      <w:lvlJc w:val="left"/>
+      <w:pPr>
+        <w:ind w:left="3240" w:hanging="360"/>
+      </w:pPr>
+      <w:rPr>
+        <w:rFonts w:ascii="Symbol" w:hAnsi="Symbol" w:hint="default"/>
+      </w:rPr>
+    </w:lvl>
+    <w:lvl w:ilvl="4" w:tplc="04090003" w:tentative="1">
+      <w:start w:val="1"/>
+      <w:numFmt w:val="bullet"/>
+      <w:lvlText w:val="o"/>
+      <w:lvlJc w:val="left"/>
+      <w:pPr>
+        <w:ind w:left="3960" w:hanging="360"/>
+      </w:pPr>
+      <w:rPr>
+        <w:rFonts w:ascii="Courier New" w:hAnsi="Courier New" w:cs="Courier New" w:hint="default"/>
+      </w:rPr>
+    </w:lvl>
+    <w:lvl w:ilvl="5" w:tplc="04090005" w:tentative="1">
+      <w:start w:val="1"/>
+      <w:numFmt w:val="bullet"/>
+      <w:lvlText w:val=""/>
+      <w:lvlJc w:val="left"/>
+      <w:pPr>
+        <w:ind w:left="4680" w:hanging="360"/>
+      </w:pPr>
+      <w:rPr>
+        <w:rFonts w:ascii="Wingdings" w:hAnsi="Wingdings" w:hint="default"/>
+      </w:rPr>
+    </w:lvl>
+    <w:lvl w:ilvl="6" w:tplc="04090001" w:tentative="1">
+      <w:start w:val="1"/>
+      <w:numFmt w:val="bullet"/>
+      <w:lvlText w:val=""/>
+      <w:lvlJc w:val="left"/>
+      <w:pPr>
+        <w:ind w:left="5400" w:hanging="360"/>
+      </w:pPr>
+      <w:rPr>
+        <w:rFonts w:ascii="Symbol" w:hAnsi="Symbol" w:hint="default"/>
+      </w:rPr>
+    </w:lvl>
+    <w:lvl w:ilvl="7" w:tplc="04090003" w:tentative="1">
+      <w:start w:val="1"/>
+      <w:numFmt w:val="bullet"/>
+      <w:lvlText w:val="o"/>
+      <w:lvlJc w:val="left"/>
+      <w:pPr>
+        <w:ind w:left="6120" w:hanging="360"/>
+      </w:pPr>
+      <w:rPr>
+        <w:rFonts w:ascii="Courier New" w:hAnsi="Courier New" w:cs="Courier New" w:hint="default"/>
+      </w:rPr>
+    </w:lvl>
+    <w:lvl w:ilvl="8" w:tplc="04090005" w:tentative="1">
+      <w:start w:val="1"/>
+      <w:numFmt w:val="bullet"/>
+      <w:lvlText w:val=""/>
+      <w:lvlJc w:val="left"/>
+      <w:pPr>
+        <w:ind w:left="6840" w:hanging="360"/>
+      </w:pPr>
+      <w:rPr>
+        <w:rFonts w:ascii="Wingdings" w:hAnsi="Wingdings" w:hint="default"/>
+      </w:rPr>
+    </w:lvl>
+  </w:abstractNum>
+  <w:abstractNum w:abstractNumId="4">
     <w:nsid w:val="44BB6B39"/>
     <w:multiLevelType w:val="hybridMultilevel"/>
     <w:tmpl w:val="80281460"/>
@@ -2299,7 +3944,96 @@
       </w:pPr>
     </w:lvl>
   </w:abstractNum>
-  <w:abstractNum w:abstractNumId="1">
+  <w:abstractNum w:abstractNumId="5">
+    <w:nsid w:val="64E57CB3"/>
+    <w:multiLevelType w:val="hybridMultilevel"/>
+    <w:tmpl w:val="69008B86"/>
+    <w:lvl w:ilvl="0" w:tplc="6FB62652">
+      <w:start w:val="1"/>
+      <w:numFmt w:val="lowerLetter"/>
+      <w:lvlText w:val="%1."/>
+      <w:lvlJc w:val="left"/>
+      <w:pPr>
+        <w:ind w:left="1080" w:hanging="360"/>
+      </w:pPr>
+      <w:rPr>
+        <w:rFonts w:hint="default"/>
+      </w:rPr>
+    </w:lvl>
+    <w:lvl w:ilvl="1" w:tplc="04090019" w:tentative="1">
+      <w:start w:val="1"/>
+      <w:numFmt w:val="lowerLetter"/>
+      <w:lvlText w:val="%2."/>
+      <w:lvlJc w:val="left"/>
+      <w:pPr>
+        <w:ind w:left="1800" w:hanging="360"/>
+      </w:pPr>
+    </w:lvl>
+    <w:lvl w:ilvl="2" w:tplc="0409001B" w:tentative="1">
+      <w:start w:val="1"/>
+      <w:numFmt w:val="lowerRoman"/>
+      <w:lvlText w:val="%3."/>
+      <w:lvlJc w:val="right"/>
+      <w:pPr>
+        <w:ind w:left="2520" w:hanging="180"/>
+      </w:pPr>
+    </w:lvl>
+    <w:lvl w:ilvl="3" w:tplc="0409000F" w:tentative="1">
+      <w:start w:val="1"/>
+      <w:numFmt w:val="decimal"/>
+      <w:lvlText w:val="%4."/>
+      <w:lvlJc w:val="left"/>
+      <w:pPr>
+        <w:ind w:left="3240" w:hanging="360"/>
+      </w:pPr>
+    </w:lvl>
+    <w:lvl w:ilvl="4" w:tplc="04090019" w:tentative="1">
+      <w:start w:val="1"/>
+      <w:numFmt w:val="lowerLetter"/>
+      <w:lvlText w:val="%5."/>
+      <w:lvlJc w:val="left"/>
+      <w:pPr>
+        <w:ind w:left="3960" w:hanging="360"/>
+      </w:pPr>
+    </w:lvl>
+    <w:lvl w:ilvl="5" w:tplc="0409001B" w:tentative="1">
+      <w:start w:val="1"/>
+      <w:numFmt w:val="lowerRoman"/>
+      <w:lvlText w:val="%6."/>
+      <w:lvlJc w:val="right"/>
+      <w:pPr>
+        <w:ind w:left="4680" w:hanging="180"/>
+      </w:pPr>
+    </w:lvl>
+    <w:lvl w:ilvl="6" w:tplc="0409000F" w:tentative="1">
+      <w:start w:val="1"/>
+      <w:numFmt w:val="decimal"/>
+      <w:lvlText w:val="%7."/>
+      <w:lvlJc w:val="left"/>
+      <w:pPr>
+        <w:ind w:left="5400" w:hanging="360"/>
+      </w:pPr>
+    </w:lvl>
+    <w:lvl w:ilvl="7" w:tplc="04090019" w:tentative="1">
+      <w:start w:val="1"/>
+      <w:numFmt w:val="lowerLetter"/>
+      <w:lvlText w:val="%8."/>
+      <w:lvlJc w:val="left"/>
+      <w:pPr>
+        <w:ind w:left="6120" w:hanging="360"/>
+      </w:pPr>
+    </w:lvl>
+    <w:lvl w:ilvl="8" w:tplc="0409001B" w:tentative="1">
+      <w:start w:val="1"/>
+      <w:numFmt w:val="lowerRoman"/>
+      <w:lvlText w:val="%9."/>
+      <w:lvlJc w:val="right"/>
+      <w:pPr>
+        <w:ind w:left="6840" w:hanging="180"/>
+      </w:pPr>
+    </w:lvl>
+  </w:abstractNum>
+  <w:abstractNum w:abstractNumId="6">
     <w:nsid w:val="72E80125"/>
     <w:multiLevelType w:val="hybridMultilevel"/>
     <w:tmpl w:val="E84C5298"/>
@@ -2412,7 +4146,7 @@
       </w:rPr>
     </w:lvl>
   </w:abstractNum>
-  <w:abstractNum w:abstractNumId="2">
+  <w:abstractNum w:abstractNumId="7">
     <w:nsid w:val="75AE674D"/>
     <w:multiLevelType w:val="hybridMultilevel"/>
     <w:tmpl w:val="78360C28"/>
@@ -2499,12 +4233,27 @@
     </w:lvl>
   </w:abstractNum>
   <w:num w:numId="1">
+    <w:abstractNumId w:val="4"/>
+  </w:num>
+  <w:num w:numId="2">
+    <w:abstractNumId w:val="7"/>
+  </w:num>
+  <w:num w:numId="3">
+    <w:abstractNumId w:val="6"/>
+  </w:num>
+  <w:num w:numId="4">
+    <w:abstractNumId w:val="2"/>
+  </w:num>
+  <w:num w:numId="5">
+    <w:abstractNumId w:val="5"/>
+  </w:num>
+  <w:num w:numId="6">
     <w:abstractNumId w:val="0"/>
   </w:num>
-  <w:num w:numId="2">
-    <w:abstractNumId w:val="2"/>
+  <w:num w:numId="7">
+    <w:abstractNumId w:val="3"/>
   </w:num>
-  <w:num w:numId="3">
+  <w:num w:numId="8">
     <w:abstractNumId w:val="1"/>
   </w:num>
 </w:numbering>

</xml_diff>

<commit_message>
After problem 16, I jumped to some public key stuff. So challenges 33 and 36 solved.
</commit_message>
<xml_diff>
--- a/Problems.docx
+++ b/Problems.docx
@@ -269,15 +269,7 @@
         <w:t xml:space="preserve">characters </w:t>
       </w:r>
       <w:r>
-        <w:t xml:space="preserve">(e.g. </w:t>
-      </w:r>
-      <w:proofErr w:type="spellStart"/>
-      <w:r>
-        <w:t>ea</w:t>
-      </w:r>
-      <w:proofErr w:type="spellEnd"/>
-      <w:r>
-        <w:t xml:space="preserve"> b7</w:t>
+        <w:t>(e.g. ea b7</w:t>
       </w:r>
       <w:r>
         <w:t xml:space="preserve">   </w:t>
@@ -289,21 +281,13 @@
         <w:t xml:space="preserve"> </w:t>
       </w:r>
       <w:r>
-        <w:t xml:space="preserve">e </w:t>
-      </w:r>
-      <w:proofErr w:type="gramStart"/>
-      <w:r>
-        <w:t>a</w:t>
+        <w:t>e a</w:t>
       </w:r>
       <w:r>
         <w:t xml:space="preserve">  </w:t>
       </w:r>
       <w:r>
-        <w:t>8</w:t>
-      </w:r>
-      <w:proofErr w:type="gramEnd"/>
-      <w:r>
-        <w:t>) and/or 0x as prefix. Your program should be able to handle these.</w:t>
+        <w:t>8) and/or 0x as prefix. Your program should be able to handle these.</w:t>
       </w:r>
       <w:r>
         <w:t xml:space="preserve"> If there are multiple lines in the file, your program should print True/False for each line.</w:t>
@@ -480,18 +464,10 @@
         <w:t>The hex string given below</w:t>
       </w:r>
       <w:r>
-        <w:t xml:space="preserve"> has been </w:t>
-      </w:r>
-      <w:proofErr w:type="spellStart"/>
-      <w:r>
-        <w:t>XOR’</w:t>
-      </w:r>
-      <w:r>
-        <w:t>d</w:t>
-      </w:r>
-      <w:proofErr w:type="spellEnd"/>
-      <w:r>
-        <w:t xml:space="preserve"> against a single character; </w:t>
+        <w:t xml:space="preserve"> has been XOR’</w:t>
+      </w:r>
+      <w:r>
+        <w:t xml:space="preserve">d against a single character; </w:t>
       </w:r>
       <w:r>
         <w:t>find the key and decrypt the message. You can use English plaintext frequencies to rank the outputs.</w:t>
@@ -583,15 +559,7 @@
         <w:t>General XOR cipher</w:t>
       </w:r>
       <w:r>
-        <w:t xml:space="preserve"> (</w:t>
-      </w:r>
-      <w:proofErr w:type="spellStart"/>
-      <w:r>
-        <w:t>Vigenere</w:t>
-      </w:r>
-      <w:proofErr w:type="spellEnd"/>
-      <w:r>
-        <w:t xml:space="preserve"> Cipher)</w:t>
+        <w:t xml:space="preserve"> (Vigenere Cipher)</w:t>
       </w:r>
       <w:r>
         <w:t>: Given a key ‘</w:t>
@@ -616,26 +584,16 @@
         <w:pStyle w:val="ListParagraph"/>
       </w:pPr>
       <w:r>
-        <w:t xml:space="preserve">“We didn't start the fire, </w:t>
-      </w:r>
-      <w:proofErr w:type="gramStart"/>
-      <w:r>
-        <w:t>It</w:t>
-      </w:r>
-      <w:proofErr w:type="gramEnd"/>
-      <w:r>
-        <w:t xml:space="preserve"> was always burning, Since the world's been turning, We didn't start the fire, No we didn't light it, But we tried to fight it”</w:t>
-      </w:r>
-    </w:p>
-    <w:p>
-      <w:pPr>
-        <w:pStyle w:val="ListParagraph"/>
-      </w:pPr>
-      <w:proofErr w:type="gramStart"/>
+        <w:t>“We didn't start the fire, It was always burning, Since the world's been turning, We didn't start the fire, No we didn't light it, But we tried to fight it”</w:t>
+      </w:r>
+    </w:p>
+    <w:p>
+      <w:pPr>
+        <w:pStyle w:val="ListParagraph"/>
+      </w:pPr>
       <w:r>
         <w:t>Without the quotes.</w:t>
       </w:r>
-      <w:proofErr w:type="gramEnd"/>
     </w:p>
     <w:p>
       <w:pPr>
@@ -678,26 +636,10 @@
         </w:numPr>
       </w:pPr>
       <w:r>
-        <w:t xml:space="preserve">Breaking </w:t>
-      </w:r>
-      <w:proofErr w:type="spellStart"/>
-      <w:r>
-        <w:t>Vigenere</w:t>
-      </w:r>
-      <w:proofErr w:type="spellEnd"/>
-      <w:r>
-        <w:t xml:space="preserve"> Cipher: A file is uploaded on Blackboard containing base64’d input that has been encrypted with</w:t>
-      </w:r>
-      <w:r>
-        <w:t xml:space="preserve"> </w:t>
-      </w:r>
-      <w:proofErr w:type="spellStart"/>
-      <w:r>
-        <w:t>Vigenere</w:t>
-      </w:r>
-      <w:proofErr w:type="spellEnd"/>
-      <w:r>
-        <w:t xml:space="preserve"> cipher. Your task is to decrypt it. You can use the following procedure to do so:</w:t>
+        <w:t>Breaking Vigenere Cipher: A file is uploaded on Blackboard containing base64’d input that has been encrypted with</w:t>
+      </w:r>
+      <w:r>
+        <w:t xml:space="preserve"> Vigenere cipher. Your task is to decrypt it. You can use the following procedure to do so:</w:t>
       </w:r>
     </w:p>
     <w:p>
@@ -723,67 +665,35 @@
           <w:rFonts w:ascii="Lucida Console" w:hAnsi="Lucida Console"/>
         </w:rPr>
       </w:pPr>
-      <w:proofErr w:type="gramStart"/>
       <w:r>
         <w:rPr>
           <w:rFonts w:ascii="Lucida Console" w:hAnsi="Lucida Console"/>
         </w:rPr>
-        <w:t>is</w:t>
-      </w:r>
-      <w:proofErr w:type="gramEnd"/>
-      <w:r>
+        <w:t xml:space="preserve">is this heaven </w:t>
+      </w:r>
+    </w:p>
+    <w:p>
+      <w:pPr>
+        <w:pStyle w:val="ListParagraph"/>
+        <w:ind w:left="1440"/>
+      </w:pPr>
+      <w:r>
+        <w:t>and</w:t>
+      </w:r>
+    </w:p>
+    <w:p>
+      <w:pPr>
+        <w:pStyle w:val="ListParagraph"/>
+        <w:ind w:left="1440"/>
         <w:rPr>
           <w:rFonts w:ascii="Lucida Console" w:hAnsi="Lucida Console"/>
         </w:rPr>
-        <w:t xml:space="preserve"> this heaven </w:t>
-      </w:r>
-    </w:p>
-    <w:p>
-      <w:pPr>
-        <w:pStyle w:val="ListParagraph"/>
-        <w:ind w:left="1440"/>
-      </w:pPr>
-      <w:proofErr w:type="gramStart"/>
-      <w:r>
-        <w:t>and</w:t>
-      </w:r>
-      <w:proofErr w:type="gramEnd"/>
-    </w:p>
-    <w:p>
-      <w:pPr>
-        <w:pStyle w:val="ListParagraph"/>
-        <w:ind w:left="1440"/>
+      </w:pPr>
+      <w:r>
         <w:rPr>
           <w:rFonts w:ascii="Lucida Console" w:hAnsi="Lucida Console"/>
         </w:rPr>
-      </w:pPr>
-      <w:proofErr w:type="gramStart"/>
-      <w:r>
-        <w:rPr>
-          <w:rFonts w:ascii="Lucida Console" w:hAnsi="Lucida Console"/>
-        </w:rPr>
-        <w:t>no</w:t>
-      </w:r>
-      <w:proofErr w:type="gramEnd"/>
-      <w:r>
-        <w:rPr>
-          <w:rFonts w:ascii="Lucida Console" w:hAnsi="Lucida Console"/>
-        </w:rPr>
-        <w:t xml:space="preserve"> it’s </w:t>
-      </w:r>
-      <w:proofErr w:type="spellStart"/>
-      <w:r>
-        <w:rPr>
-          <w:rFonts w:ascii="Lucida Console" w:hAnsi="Lucida Console"/>
-        </w:rPr>
-        <w:t>iowa</w:t>
-      </w:r>
-      <w:proofErr w:type="spellEnd"/>
-      <w:r>
-        <w:rPr>
-          <w:rFonts w:ascii="Lucida Console" w:hAnsi="Lucida Console"/>
-        </w:rPr>
-        <w:t>!!</w:t>
+        <w:t>no it’s iowa!!</w:t>
       </w:r>
     </w:p>
     <w:p>
@@ -793,14 +703,7 @@
       <w:r>
         <w:lastRenderedPageBreak/>
         <w:tab/>
-      </w:r>
-      <w:proofErr w:type="gramStart"/>
-      <w:r>
-        <w:t>Your</w:t>
-      </w:r>
-      <w:proofErr w:type="gramEnd"/>
-      <w:r>
-        <w:t xml:space="preserve"> computed distance should </w:t>
+        <w:t xml:space="preserve">Your computed distance should </w:t>
       </w:r>
       <w:r>
         <w:t>be 46</w:t>
@@ -825,18 +728,10 @@
         <w:pStyle w:val="ListParagraph"/>
       </w:pPr>
       <w:r>
-        <w:t xml:space="preserve">Determine the </w:t>
-      </w:r>
-      <w:proofErr w:type="spellStart"/>
-      <w:r>
-        <w:t>keyL</w:t>
-      </w:r>
-      <w:r>
-        <w:t>ength</w:t>
-      </w:r>
-      <w:proofErr w:type="spellEnd"/>
-      <w:r>
-        <w:t>:</w:t>
+        <w:t>Determine the keyL</w:t>
+      </w:r>
+      <w:r>
+        <w:t>ength:</w:t>
       </w:r>
     </w:p>
     <w:p>
@@ -848,15 +743,7 @@
         </w:numPr>
       </w:pPr>
       <w:r>
-        <w:t xml:space="preserve">Make a guess for a </w:t>
-      </w:r>
-      <w:proofErr w:type="spellStart"/>
-      <w:r>
-        <w:t>keyLength</w:t>
-      </w:r>
-      <w:proofErr w:type="spellEnd"/>
-      <w:r>
-        <w:t>. You can try different values 1 to 45.</w:t>
+        <w:t>Make a guess for a keyLength. You can try different values 1 to 45.</w:t>
       </w:r>
     </w:p>
     <w:p>
@@ -871,59 +758,25 @@
         <w:t>Fo</w:t>
       </w:r>
       <w:r>
-        <w:t xml:space="preserve">r each </w:t>
-      </w:r>
-      <w:proofErr w:type="spellStart"/>
-      <w:r>
-        <w:t>keyLength</w:t>
-      </w:r>
-      <w:proofErr w:type="spellEnd"/>
+        <w:t>r each keyLength</w:t>
+      </w:r>
       <w:r>
         <w:t xml:space="preserve"> that you guess (1 to 45), divide the input ciphertext into chunks of that size and compute the Hamming distance between adjacent chunks. </w:t>
       </w:r>
       <w:r>
-        <w:t xml:space="preserve">Example, if you are trying </w:t>
-      </w:r>
-      <w:proofErr w:type="spellStart"/>
-      <w:r>
-        <w:t>keyLength</w:t>
-      </w:r>
-      <w:proofErr w:type="spellEnd"/>
-      <w:r>
-        <w:t xml:space="preserve"> = 4, then divide the ciphertext into chunks of 4 bytes and compute the Hamming distance between adjacent chunks. Normalize each Hamming distance by </w:t>
-      </w:r>
-      <w:proofErr w:type="spellStart"/>
-      <w:r>
-        <w:t>keyLength</w:t>
-      </w:r>
-      <w:proofErr w:type="spellEnd"/>
-      <w:r>
-        <w:t xml:space="preserve"> </w:t>
+        <w:t xml:space="preserve">Example, if you are trying keyLength = 4, then divide the ciphertext into chunks of 4 bytes and compute the Hamming distance between adjacent chunks. Normalize each Hamming distance by keyLength </w:t>
       </w:r>
       <w:r>
         <w:t>currently being tried and then take the average</w:t>
       </w:r>
       <w:r>
-        <w:t xml:space="preserve">, in the end for that </w:t>
-      </w:r>
-      <w:proofErr w:type="spellStart"/>
-      <w:r>
-        <w:t>keyLength</w:t>
-      </w:r>
-      <w:proofErr w:type="spellEnd"/>
+        <w:t>, in the end for that keyLength</w:t>
+      </w:r>
       <w:r>
         <w:t>.</w:t>
       </w:r>
       <w:r>
-        <w:t xml:space="preserve"> You will build up a dictionary of </w:t>
-      </w:r>
-      <w:proofErr w:type="spellStart"/>
-      <w:r>
-        <w:t>keyLength</w:t>
-      </w:r>
-      <w:proofErr w:type="spellEnd"/>
-      <w:r>
-        <w:t xml:space="preserve"> and corresponding Hamming distance.</w:t>
+        <w:t xml:space="preserve"> You will build up a dictionary of keyLength and corresponding Hamming distance.</w:t>
       </w:r>
     </w:p>
     <w:p>
@@ -941,16 +794,11 @@
         <w:t xml:space="preserve"> actual</w:t>
       </w:r>
       <w:r>
-        <w:t xml:space="preserve"> </w:t>
-      </w:r>
-      <w:proofErr w:type="spellStart"/>
-      <w:r>
-        <w:t>key</w:t>
+        <w:t xml:space="preserve"> key</w:t>
       </w:r>
       <w:r>
         <w:t>Length</w:t>
       </w:r>
-      <w:proofErr w:type="spellEnd"/>
       <w:r>
         <w:t>.</w:t>
       </w:r>
@@ -976,16 +824,11 @@
         <w:t>Now that you know the most probable key size: break th</w:t>
       </w:r>
       <w:r>
-        <w:t xml:space="preserve">e ciphertext into blocks of </w:t>
-      </w:r>
-      <w:proofErr w:type="spellStart"/>
-      <w:r>
-        <w:t>keyL</w:t>
+        <w:t>e ciphertext into blocks of keyL</w:t>
       </w:r>
       <w:r>
         <w:t>ength</w:t>
       </w:r>
-      <w:proofErr w:type="spellEnd"/>
       <w:r>
         <w:t>.</w:t>
       </w:r>
@@ -1026,15 +869,7 @@
         </w:numPr>
       </w:pPr>
       <w:r>
-        <w:t xml:space="preserve">Solve each of these new blocks as if they were </w:t>
-      </w:r>
-      <w:proofErr w:type="spellStart"/>
-      <w:r>
-        <w:t>XOR’d</w:t>
-      </w:r>
-      <w:proofErr w:type="spellEnd"/>
-      <w:r>
-        <w:t xml:space="preserve"> with a single character (problem 3 from last week). This will give you the key byte for that block.</w:t>
+        <w:t>Solve each of these new blocks as if they were XOR’d with a single character (problem 3 from last week). This will give you the key byte for that block.</w:t>
       </w:r>
     </w:p>
     <w:p>
@@ -1089,7 +924,6 @@
         </w:rPr>
         <w:t xml:space="preserve">Libraries to use: </w:t>
       </w:r>
-      <w:proofErr w:type="spellStart"/>
       <w:r>
         <w:rPr>
           <w:b/>
@@ -1102,7 +936,6 @@
         </w:rPr>
         <w:t>Crypto</w:t>
       </w:r>
-      <w:proofErr w:type="spellEnd"/>
       <w:r>
         <w:rPr>
           <w:b/>
@@ -1271,15 +1104,7 @@
         <w:t>Detect AES in ECB mode</w:t>
       </w:r>
       <w:r>
-        <w:t xml:space="preserve">: Replicate </w:t>
-      </w:r>
-      <w:proofErr w:type="spellStart"/>
-      <w:r>
-        <w:t>Matasano’s</w:t>
-      </w:r>
-      <w:proofErr w:type="spellEnd"/>
-      <w:r>
-        <w:t xml:space="preserve"> file with different text and a twist</w:t>
+        <w:t>: Replicate Matasano’s file with different text and a twist</w:t>
       </w:r>
     </w:p>
     <w:p>
@@ -1892,53 +1717,7 @@
           <w:sz w:val="20"/>
           <w:szCs w:val="20"/>
         </w:rPr>
-        <w:t>AES_128_</w:t>
-      </w:r>
-      <w:proofErr w:type="gramStart"/>
-      <w:r>
-        <w:rPr>
-          <w:rFonts w:ascii="Lucida Console" w:hAnsi="Lucida Console"/>
-          <w:sz w:val="20"/>
-          <w:szCs w:val="20"/>
-        </w:rPr>
-        <w:t>ECB(</w:t>
-      </w:r>
-      <w:proofErr w:type="spellStart"/>
-      <w:proofErr w:type="gramEnd"/>
-      <w:r>
-        <w:rPr>
-          <w:rFonts w:ascii="Lucida Console" w:hAnsi="Lucida Console"/>
-          <w:sz w:val="20"/>
-          <w:szCs w:val="20"/>
-        </w:rPr>
-        <w:t>attacker_controlled</w:t>
-      </w:r>
-      <w:proofErr w:type="spellEnd"/>
-      <w:r>
-        <w:rPr>
-          <w:rFonts w:ascii="Lucida Console" w:hAnsi="Lucida Console"/>
-          <w:sz w:val="20"/>
-          <w:szCs w:val="20"/>
-        </w:rPr>
-        <w:t>||</w:t>
-      </w:r>
-      <w:proofErr w:type="spellStart"/>
-      <w:r>
-        <w:rPr>
-          <w:rFonts w:ascii="Lucida Console" w:hAnsi="Lucida Console"/>
-          <w:sz w:val="20"/>
-          <w:szCs w:val="20"/>
-        </w:rPr>
-        <w:t>unknown_string</w:t>
-      </w:r>
-      <w:proofErr w:type="spellEnd"/>
-      <w:r>
-        <w:rPr>
-          <w:rFonts w:ascii="Lucida Console" w:hAnsi="Lucida Console"/>
-          <w:sz w:val="20"/>
-          <w:szCs w:val="20"/>
-        </w:rPr>
-        <w:t>, random-key)</w:t>
+        <w:t>AES_128_ECB(attacker_controlled||unknown_string, random-key)</w:t>
       </w:r>
     </w:p>
     <w:p>
@@ -2215,23 +1994,7 @@
         <w:pStyle w:val="ListParagraph"/>
       </w:pPr>
       <w:r>
-        <w:t xml:space="preserve">Take your code from problem 11 and modify the encryption oracle such that not only adding the </w:t>
-      </w:r>
-      <w:proofErr w:type="spellStart"/>
-      <w:r>
-        <w:t>target_bytes</w:t>
-      </w:r>
-      <w:proofErr w:type="spellEnd"/>
-      <w:r>
-        <w:t xml:space="preserve"> after the </w:t>
-      </w:r>
-      <w:proofErr w:type="spellStart"/>
-      <w:r>
-        <w:t>attacker_controlled</w:t>
-      </w:r>
-      <w:proofErr w:type="spellEnd"/>
-      <w:r>
-        <w:t xml:space="preserve"> input it also adds a random number of bytes to the start (between 10-20 bytes). Generate these bytes randomly. So the encryption function basically does this:</w:t>
+        <w:t>Take your code from problem 11 and modify the encryption oracle such that not only adding the target_bytes after the attacker_controlled input it also adds a random number of bytes to the start (between 10-20 bytes). Generate these bytes randomly. So the encryption function basically does this:</w:t>
       </w:r>
     </w:p>
     <w:p>
@@ -2255,277 +2018,151 @@
           <w:sz w:val="18"/>
           <w:szCs w:val="18"/>
         </w:rPr>
-        <w:t>AES-128-</w:t>
-      </w:r>
-      <w:proofErr w:type="gramStart"/>
+        <w:t>AES-128-ECB(random_bytes||attacker_c</w:t>
+      </w:r>
       <w:r>
         <w:rPr>
           <w:rFonts w:ascii="Lucida Console" w:hAnsi="Lucida Console"/>
           <w:sz w:val="18"/>
           <w:szCs w:val="18"/>
         </w:rPr>
-        <w:t>ECB(</w:t>
-      </w:r>
-      <w:proofErr w:type="spellStart"/>
-      <w:proofErr w:type="gramEnd"/>
+        <w:t>ontrolled||target_bytes, random_</w:t>
+      </w:r>
       <w:r>
         <w:rPr>
           <w:rFonts w:ascii="Lucida Console" w:hAnsi="Lucida Console"/>
           <w:sz w:val="18"/>
           <w:szCs w:val="18"/>
         </w:rPr>
-        <w:t>random_bytes</w:t>
-      </w:r>
-      <w:proofErr w:type="spellEnd"/>
+        <w:t>key)</w:t>
+      </w:r>
+    </w:p>
+    <w:p>
+      <w:pPr>
+        <w:pStyle w:val="ListParagraph"/>
+      </w:pPr>
+    </w:p>
+    <w:p>
+      <w:pPr>
+        <w:pStyle w:val="ListParagraph"/>
+      </w:pPr>
+      <w:r>
+        <w:t xml:space="preserve">Like before, your goal is to decrypt the target_bytes. Find the target_bytes </w:t>
+      </w:r>
+      <w:r>
+        <w:t xml:space="preserve">for this problem </w:t>
+      </w:r>
+      <w:r>
+        <w:t>in p12.txt file.</w:t>
+      </w:r>
+    </w:p>
+    <w:p>
+      <w:pPr>
+        <w:pStyle w:val="ListParagraph"/>
+      </w:pPr>
+    </w:p>
+    <w:p>
+      <w:pPr>
+        <w:pStyle w:val="ListParagraph"/>
+        <w:numPr>
+          <w:ilvl w:val="0"/>
+          <w:numId w:val="1"/>
+        </w:numPr>
+      </w:pPr>
+      <w:r>
+        <w:t>PKCS#7 padding validation</w:t>
+      </w:r>
+    </w:p>
+    <w:p>
+      <w:pPr>
+        <w:pStyle w:val="ListParagraph"/>
+      </w:pPr>
+      <w:r>
+        <w:t>Write a function that takes a plaintext, checks if it has a valid PKCS #7 padding.</w:t>
+      </w:r>
+      <w:r>
+        <w:t xml:space="preserve"> If the padding is valid, your function must strip off the padding.</w:t>
+      </w:r>
+    </w:p>
+    <w:p>
+      <w:pPr>
+        <w:pStyle w:val="ListParagraph"/>
+      </w:pPr>
+    </w:p>
+    <w:p>
+      <w:pPr>
+        <w:pStyle w:val="ListParagraph"/>
+      </w:pPr>
+      <w:r>
+        <w:t xml:space="preserve">Example: </w:t>
+      </w:r>
+    </w:p>
+    <w:p>
+      <w:pPr>
+        <w:pStyle w:val="ListParagraph"/>
+      </w:pPr>
+      <w:r>
+        <w:t xml:space="preserve">The string: </w:t>
+      </w:r>
       <w:r>
         <w:rPr>
           <w:rFonts w:ascii="Lucida Console" w:hAnsi="Lucida Console"/>
-          <w:sz w:val="18"/>
-          <w:szCs w:val="18"/>
-        </w:rPr>
-        <w:t>||</w:t>
-      </w:r>
-      <w:proofErr w:type="spellStart"/>
+        </w:rPr>
+        <w:t>'This is a Saturday\x02\x02</w:t>
+      </w:r>
+      <w:r>
+        <w:t>'</w:t>
+      </w:r>
+      <w:r>
+        <w:t xml:space="preserve"> has a valid padding</w:t>
+      </w:r>
+    </w:p>
+    <w:p>
+      <w:pPr>
+        <w:pStyle w:val="ListParagraph"/>
+      </w:pPr>
+      <w:r>
+        <w:t>And your function will produce an output: 'This is a Saturday</w:t>
+      </w:r>
+      <w:r>
+        <w:t>'</w:t>
+      </w:r>
+    </w:p>
+    <w:p>
+      <w:pPr>
+        <w:pStyle w:val="ListParagraph"/>
+      </w:pPr>
+    </w:p>
+    <w:p>
+      <w:pPr>
+        <w:pStyle w:val="ListParagraph"/>
+      </w:pPr>
+      <w:r>
+        <w:t xml:space="preserve">The string: </w:t>
+      </w:r>
       <w:r>
         <w:rPr>
           <w:rFonts w:ascii="Lucida Console" w:hAnsi="Lucida Console"/>
-          <w:sz w:val="18"/>
-          <w:szCs w:val="18"/>
-        </w:rPr>
-        <w:t>attacker_c</w:t>
+        </w:rPr>
+        <w:t>'This is a Saturda\x03\x02\x02'</w:t>
+      </w:r>
+      <w:r>
+        <w:t xml:space="preserve"> </w:t>
+      </w:r>
+      <w:r>
+        <w:t>does not have a valid</w:t>
+      </w:r>
+      <w:r>
+        <w:t xml:space="preserve"> pad</w:t>
+      </w:r>
+      <w:r>
+        <w:t xml:space="preserve">, nor does </w:t>
       </w:r>
       <w:r>
         <w:rPr>
           <w:rFonts w:ascii="Lucida Console" w:hAnsi="Lucida Console"/>
-          <w:sz w:val="18"/>
-          <w:szCs w:val="18"/>
-        </w:rPr>
-        <w:t>ontrolled</w:t>
-      </w:r>
-      <w:proofErr w:type="spellEnd"/>
-      <w:r>
-        <w:rPr>
-          <w:rFonts w:ascii="Lucida Console" w:hAnsi="Lucida Console"/>
-          <w:sz w:val="18"/>
-          <w:szCs w:val="18"/>
-        </w:rPr>
-        <w:t>||</w:t>
-      </w:r>
-      <w:proofErr w:type="spellStart"/>
-      <w:r>
-        <w:rPr>
-          <w:rFonts w:ascii="Lucida Console" w:hAnsi="Lucida Console"/>
-          <w:sz w:val="18"/>
-          <w:szCs w:val="18"/>
-        </w:rPr>
-        <w:t>target_bytes</w:t>
-      </w:r>
-      <w:proofErr w:type="spellEnd"/>
-      <w:r>
-        <w:rPr>
-          <w:rFonts w:ascii="Lucida Console" w:hAnsi="Lucida Console"/>
-          <w:sz w:val="18"/>
-          <w:szCs w:val="18"/>
-        </w:rPr>
-        <w:t xml:space="preserve">, </w:t>
-      </w:r>
-      <w:proofErr w:type="spellStart"/>
-      <w:r>
-        <w:rPr>
-          <w:rFonts w:ascii="Lucida Console" w:hAnsi="Lucida Console"/>
-          <w:sz w:val="18"/>
-          <w:szCs w:val="18"/>
-        </w:rPr>
-        <w:t>random_</w:t>
-      </w:r>
-      <w:r>
-        <w:rPr>
-          <w:rFonts w:ascii="Lucida Console" w:hAnsi="Lucida Console"/>
-          <w:sz w:val="18"/>
-          <w:szCs w:val="18"/>
-        </w:rPr>
-        <w:t>key</w:t>
-      </w:r>
-      <w:proofErr w:type="spellEnd"/>
-      <w:r>
-        <w:rPr>
-          <w:rFonts w:ascii="Lucida Console" w:hAnsi="Lucida Console"/>
-          <w:sz w:val="18"/>
-          <w:szCs w:val="18"/>
-        </w:rPr>
-        <w:t>)</w:t>
-      </w:r>
-    </w:p>
-    <w:p>
-      <w:pPr>
-        <w:pStyle w:val="ListParagraph"/>
-      </w:pPr>
-    </w:p>
-    <w:p>
-      <w:pPr>
-        <w:pStyle w:val="ListParagraph"/>
-      </w:pPr>
-      <w:r>
-        <w:t xml:space="preserve">Like before, your goal is to decrypt the </w:t>
-      </w:r>
-      <w:proofErr w:type="spellStart"/>
-      <w:r>
-        <w:t>target_bytes</w:t>
-      </w:r>
-      <w:proofErr w:type="spellEnd"/>
-      <w:r>
-        <w:t xml:space="preserve">. Find the </w:t>
-      </w:r>
-      <w:proofErr w:type="spellStart"/>
-      <w:r>
-        <w:t>target_bytes</w:t>
-      </w:r>
-      <w:proofErr w:type="spellEnd"/>
-      <w:r>
-        <w:t xml:space="preserve"> </w:t>
-      </w:r>
-      <w:r>
-        <w:t xml:space="preserve">for this problem </w:t>
-      </w:r>
-      <w:r>
-        <w:t>in p12.txt file.</w:t>
-      </w:r>
-    </w:p>
-    <w:p>
-      <w:pPr>
-        <w:pStyle w:val="ListParagraph"/>
-      </w:pPr>
-    </w:p>
-    <w:p>
-      <w:pPr>
-        <w:pStyle w:val="ListParagraph"/>
-        <w:numPr>
-          <w:ilvl w:val="0"/>
-          <w:numId w:val="1"/>
-        </w:numPr>
-      </w:pPr>
-      <w:r>
-        <w:t>PKCS#7 padding validation</w:t>
-      </w:r>
-    </w:p>
-    <w:p>
-      <w:pPr>
-        <w:pStyle w:val="ListParagraph"/>
-      </w:pPr>
-      <w:r>
-        <w:t>Write a function that takes a plaintext, checks if it has a valid PKCS #7 padding.</w:t>
-      </w:r>
-      <w:r>
-        <w:t xml:space="preserve"> If the padding is valid, your function must strip off the padding.</w:t>
-      </w:r>
-    </w:p>
-    <w:p>
-      <w:pPr>
-        <w:pStyle w:val="ListParagraph"/>
-      </w:pPr>
-    </w:p>
-    <w:p>
-      <w:pPr>
-        <w:pStyle w:val="ListParagraph"/>
-      </w:pPr>
-      <w:r>
-        <w:t xml:space="preserve">Example: </w:t>
-      </w:r>
-    </w:p>
-    <w:p>
-      <w:pPr>
-        <w:pStyle w:val="ListParagraph"/>
-      </w:pPr>
-      <w:r>
-        <w:t xml:space="preserve">The string: </w:t>
-      </w:r>
-      <w:r>
-        <w:rPr>
-          <w:rFonts w:ascii="Lucida Console" w:hAnsi="Lucida Console"/>
-        </w:rPr>
-        <w:t>'This is a Saturday\x02\x02</w:t>
-      </w:r>
-      <w:r>
-        <w:t>'</w:t>
-      </w:r>
-      <w:r>
-        <w:t xml:space="preserve"> has a valid padding</w:t>
-      </w:r>
-    </w:p>
-    <w:p>
-      <w:pPr>
-        <w:pStyle w:val="ListParagraph"/>
-      </w:pPr>
-      <w:r>
-        <w:t>And your function will produce an output: 'This is a Saturday</w:t>
-      </w:r>
-      <w:r>
-        <w:t>'</w:t>
-      </w:r>
-    </w:p>
-    <w:p>
-      <w:pPr>
-        <w:pStyle w:val="ListParagraph"/>
-      </w:pPr>
-    </w:p>
-    <w:p>
-      <w:pPr>
-        <w:pStyle w:val="ListParagraph"/>
-      </w:pPr>
-      <w:r>
-        <w:t xml:space="preserve">The string: </w:t>
-      </w:r>
-      <w:r>
-        <w:rPr>
-          <w:rFonts w:ascii="Lucida Console" w:hAnsi="Lucida Console"/>
-        </w:rPr>
-        <w:t xml:space="preserve">'This is a </w:t>
-      </w:r>
-      <w:proofErr w:type="spellStart"/>
-      <w:r>
-        <w:rPr>
-          <w:rFonts w:ascii="Lucida Console" w:hAnsi="Lucida Console"/>
-        </w:rPr>
-        <w:t>Saturda</w:t>
-      </w:r>
-      <w:proofErr w:type="spellEnd"/>
-      <w:r>
-        <w:rPr>
-          <w:rFonts w:ascii="Lucida Console" w:hAnsi="Lucida Console"/>
-        </w:rPr>
-        <w:t>\x03\x02\x02'</w:t>
-      </w:r>
-      <w:r>
-        <w:t xml:space="preserve"> </w:t>
-      </w:r>
-      <w:r>
-        <w:t>does not have a valid</w:t>
-      </w:r>
-      <w:r>
-        <w:t xml:space="preserve"> pad</w:t>
-      </w:r>
-      <w:r>
-        <w:t xml:space="preserve">, nor does </w:t>
-      </w:r>
-      <w:r>
-        <w:rPr>
-          <w:rFonts w:ascii="Lucida Console" w:hAnsi="Lucida Console"/>
-        </w:rPr>
-        <w:t xml:space="preserve">'This is a </w:t>
-      </w:r>
-      <w:proofErr w:type="spellStart"/>
-      <w:r>
-        <w:rPr>
-          <w:rFonts w:ascii="Lucida Console" w:hAnsi="Lucida Console"/>
-        </w:rPr>
-        <w:t>Saturda</w:t>
-      </w:r>
-      <w:proofErr w:type="spellEnd"/>
-      <w:r>
-        <w:rPr>
-          <w:rFonts w:ascii="Lucida Console" w:hAnsi="Lucida Console"/>
-        </w:rPr>
-        <w:t>\x03\x02\x01'</w:t>
+        </w:rPr>
+        <w:t>'This is a Saturda\x03\x02\x01'</w:t>
       </w:r>
     </w:p>
     <w:p>
@@ -2592,15 +2229,7 @@
         </w:numPr>
       </w:pPr>
       <w:r>
-        <w:t xml:space="preserve">CBC </w:t>
-      </w:r>
-      <w:proofErr w:type="spellStart"/>
-      <w:r>
-        <w:t>bitflipping</w:t>
-      </w:r>
-      <w:proofErr w:type="spellEnd"/>
-      <w:r>
-        <w:t xml:space="preserve"> attacks</w:t>
+        <w:t>CBC bitflipping attacks</w:t>
       </w:r>
     </w:p>
     <w:p>
@@ -2740,14 +2369,7 @@
         <w:rPr>
           <w:b/>
         </w:rPr>
-        <w:t xml:space="preserve"> </w:t>
-      </w:r>
-      <w:proofErr w:type="gramStart"/>
-      <w:r>
-        <w:rPr>
-          <w:b/>
-        </w:rPr>
-        <w:t>Document dependencies (which module calls which module)</w:t>
+        <w:t xml:space="preserve"> Document dependencies (which module calls which module)</w:t>
       </w:r>
       <w:r>
         <w:rPr>
@@ -2755,7 +2377,6 @@
         </w:rPr>
         <w:t>, etc.</w:t>
       </w:r>
-      <w:proofErr w:type="gramEnd"/>
     </w:p>
     <w:p>
       <w:pPr>
@@ -2937,13 +2558,8 @@
         </w:numPr>
       </w:pPr>
       <w:r>
-        <w:t xml:space="preserve">CTR </w:t>
-      </w:r>
-      <w:proofErr w:type="spellStart"/>
-      <w:r>
-        <w:t>bitflipping</w:t>
-      </w:r>
-      <w:proofErr w:type="spellEnd"/>
+        <w:t>CTR bitflipping</w:t>
+      </w:r>
     </w:p>
     <w:p>
       <w:pPr>
@@ -3078,9 +2694,30 @@
       </w:r>
     </w:p>
     <w:p>
-      <w:r>
+      <w:pPr>
+        <w:rPr>
+          <w:b/>
+        </w:rPr>
+      </w:pPr>
+    </w:p>
+    <w:p>
+      <w:pPr>
+        <w:rPr>
+          <w:b/>
+        </w:rPr>
+      </w:pPr>
+      <w:r>
+        <w:rPr>
+          <w:b/>
+        </w:rPr>
         <w:t>Week 12:</w:t>
       </w:r>
+      <w:r>
+        <w:rPr>
+          <w:b/>
+        </w:rPr>
+        <w:t xml:space="preserve"> Public Key Algorithms</w:t>
+      </w:r>
     </w:p>
     <w:p>
       <w:pPr>
@@ -3091,16 +2728,593 @@
         </w:numPr>
       </w:pPr>
       <w:r>
-        <w:t xml:space="preserve">Implement </w:t>
-      </w:r>
-      <w:proofErr w:type="spellStart"/>
-      <w:r>
-        <w:t>Diffie</w:t>
-      </w:r>
-      <w:proofErr w:type="spellEnd"/>
-      <w:r>
-        <w:t>-Hellman</w:t>
-      </w:r>
+        <w:t>Implement Diffie-Hellman</w:t>
+      </w:r>
+    </w:p>
+    <w:p>
+      <w:pPr>
+        <w:ind w:left="720"/>
+      </w:pPr>
+      <w:r>
+        <w:t xml:space="preserve">Set a variable p=37 and g=5. Generate ‘a’, a random number mod 37 (remember to use randomness from os.urandom </w:t>
+      </w:r>
+      <w:r>
+        <w:t>(</w:t>
+      </w:r>
+      <w:hyperlink r:id="rId19" w:history="1">
+        <w:r>
+          <w:rPr>
+            <w:rStyle w:val="Hyperlink"/>
+          </w:rPr>
+          <w:t>https://cryptography.io/en/latest/random-numbers/</w:t>
+        </w:r>
+      </w:hyperlink>
+      <w:r>
+        <w:t xml:space="preserve">) </w:t>
+      </w:r>
+      <w:r>
+        <w:t xml:space="preserve">and not from random()). </w:t>
+      </w:r>
+      <w:r>
+        <w:t xml:space="preserve">You can also use secrets.py </w:t>
+      </w:r>
+      <w:r>
+        <w:t xml:space="preserve">in version 3.6 </w:t>
+      </w:r>
+      <w:r>
+        <w:t>to generate random numbers.</w:t>
+      </w:r>
+    </w:p>
+    <w:p>
+      <w:pPr>
+        <w:ind w:left="720"/>
+      </w:pPr>
+      <w:r>
+        <w:t>Now generate “A”, which is “g” raised to the “a” power mod 37: A=g**a mod p.</w:t>
+      </w:r>
+    </w:p>
+    <w:p>
+      <w:pPr>
+        <w:ind w:left="720"/>
+      </w:pPr>
+      <w:r>
+        <w:t>Do the same for “b” and “B”</w:t>
+      </w:r>
+    </w:p>
+    <w:p>
+      <w:pPr>
+        <w:ind w:left="720"/>
+      </w:pPr>
+      <w:r>
+        <w:lastRenderedPageBreak/>
+        <w:t>“A” and “B” are public keys. Generate a session key with them: set “s” to “B” raise to the “a” power mod 37: s=B**a mod p.</w:t>
+      </w:r>
+    </w:p>
+    <w:p>
+      <w:pPr>
+        <w:ind w:left="720"/>
+      </w:pPr>
+      <w:r>
+        <w:t>Do the same with A**b, check that you come up with the same “s”.</w:t>
+      </w:r>
+    </w:p>
+    <w:p>
+      <w:pPr>
+        <w:ind w:left="720"/>
+      </w:pPr>
+      <w:r>
+        <w:t>To turn “s” into a key, you can just hash it to create 128 bits of key material (or SHA256 it to create a key for encrypting and a key for a MAC).</w:t>
+      </w:r>
+    </w:p>
+    <w:p>
+      <w:pPr>
+        <w:ind w:left="720"/>
+      </w:pPr>
+      <w:r>
+        <w:t>Now repeat the exercise with bignums like in the real world. Here are parameters NIST likes:</w:t>
+      </w:r>
+    </w:p>
+    <w:p>
+      <w:pPr>
+        <w:pBdr>
+          <w:top w:val="single" w:sz="6" w:space="8" w:color="CCCCCC"/>
+          <w:left w:val="single" w:sz="6" w:space="0" w:color="CCCCCC"/>
+          <w:bottom w:val="single" w:sz="6" w:space="8" w:color="CCCCCC"/>
+          <w:right w:val="single" w:sz="6" w:space="8" w:color="CCCCCC"/>
+        </w:pBdr>
+        <w:shd w:val="clear" w:color="auto" w:fill="ECF0F1"/>
+        <w:tabs>
+          <w:tab w:val="left" w:pos="916"/>
+          <w:tab w:val="left" w:pos="1832"/>
+          <w:tab w:val="left" w:pos="2748"/>
+          <w:tab w:val="left" w:pos="3664"/>
+          <w:tab w:val="left" w:pos="4580"/>
+          <w:tab w:val="left" w:pos="5496"/>
+          <w:tab w:val="left" w:pos="6412"/>
+          <w:tab w:val="left" w:pos="7328"/>
+          <w:tab w:val="left" w:pos="8244"/>
+          <w:tab w:val="left" w:pos="9160"/>
+          <w:tab w:val="left" w:pos="10076"/>
+          <w:tab w:val="left" w:pos="10992"/>
+          <w:tab w:val="left" w:pos="11908"/>
+          <w:tab w:val="left" w:pos="12824"/>
+          <w:tab w:val="left" w:pos="13740"/>
+          <w:tab w:val="left" w:pos="14656"/>
+        </w:tabs>
+        <w:wordWrap w:val="0"/>
+        <w:spacing w:after="158" w:line="240" w:lineRule="auto"/>
+        <w:ind w:left="720"/>
+        <w:rPr>
+          <w:rFonts w:ascii="Lucida Console" w:eastAsia="Times New Roman" w:hAnsi="Lucida Console" w:cs="Consolas"/>
+          <w:color w:val="404040" w:themeColor="text1" w:themeTint="BF"/>
+        </w:rPr>
+      </w:pPr>
+      <w:r>
+        <w:rPr>
+          <w:rFonts w:ascii="Lucida Console" w:eastAsia="Times New Roman" w:hAnsi="Lucida Console" w:cs="Consolas"/>
+          <w:color w:val="404040" w:themeColor="text1" w:themeTint="BF"/>
+        </w:rPr>
+        <w:t>p:</w:t>
+      </w:r>
+    </w:p>
+    <w:p>
+      <w:pPr>
+        <w:pBdr>
+          <w:top w:val="single" w:sz="6" w:space="8" w:color="CCCCCC"/>
+          <w:left w:val="single" w:sz="6" w:space="0" w:color="CCCCCC"/>
+          <w:bottom w:val="single" w:sz="6" w:space="8" w:color="CCCCCC"/>
+          <w:right w:val="single" w:sz="6" w:space="8" w:color="CCCCCC"/>
+        </w:pBdr>
+        <w:shd w:val="clear" w:color="auto" w:fill="ECF0F1"/>
+        <w:tabs>
+          <w:tab w:val="left" w:pos="916"/>
+          <w:tab w:val="left" w:pos="1832"/>
+          <w:tab w:val="left" w:pos="2748"/>
+          <w:tab w:val="left" w:pos="3664"/>
+          <w:tab w:val="left" w:pos="4580"/>
+          <w:tab w:val="left" w:pos="5496"/>
+          <w:tab w:val="left" w:pos="6412"/>
+          <w:tab w:val="left" w:pos="7328"/>
+          <w:tab w:val="left" w:pos="8244"/>
+          <w:tab w:val="left" w:pos="9160"/>
+          <w:tab w:val="left" w:pos="10076"/>
+          <w:tab w:val="left" w:pos="10992"/>
+          <w:tab w:val="left" w:pos="11908"/>
+          <w:tab w:val="left" w:pos="12824"/>
+          <w:tab w:val="left" w:pos="13740"/>
+          <w:tab w:val="left" w:pos="14656"/>
+        </w:tabs>
+        <w:wordWrap w:val="0"/>
+        <w:spacing w:after="158" w:line="240" w:lineRule="auto"/>
+        <w:ind w:left="720"/>
+        <w:rPr>
+          <w:rFonts w:ascii="Lucida Console" w:eastAsia="Times New Roman" w:hAnsi="Lucida Console" w:cs="Consolas"/>
+          <w:color w:val="404040" w:themeColor="text1" w:themeTint="BF"/>
+        </w:rPr>
+      </w:pPr>
+      <w:r>
+        <w:rPr>
+          <w:rFonts w:ascii="Lucida Console" w:eastAsia="Times New Roman" w:hAnsi="Lucida Console" w:cs="Consolas"/>
+          <w:color w:val="404040" w:themeColor="text1" w:themeTint="BF"/>
+        </w:rPr>
+        <w:t>ffffffffffffffffc90fdaa22168c234c4c6628b80dc1cd129024</w:t>
+      </w:r>
+    </w:p>
+    <w:p>
+      <w:pPr>
+        <w:pBdr>
+          <w:top w:val="single" w:sz="6" w:space="8" w:color="CCCCCC"/>
+          <w:left w:val="single" w:sz="6" w:space="0" w:color="CCCCCC"/>
+          <w:bottom w:val="single" w:sz="6" w:space="8" w:color="CCCCCC"/>
+          <w:right w:val="single" w:sz="6" w:space="8" w:color="CCCCCC"/>
+        </w:pBdr>
+        <w:shd w:val="clear" w:color="auto" w:fill="ECF0F1"/>
+        <w:tabs>
+          <w:tab w:val="left" w:pos="916"/>
+          <w:tab w:val="left" w:pos="1832"/>
+          <w:tab w:val="left" w:pos="2748"/>
+          <w:tab w:val="left" w:pos="3664"/>
+          <w:tab w:val="left" w:pos="4580"/>
+          <w:tab w:val="left" w:pos="5496"/>
+          <w:tab w:val="left" w:pos="6412"/>
+          <w:tab w:val="left" w:pos="7328"/>
+          <w:tab w:val="left" w:pos="8244"/>
+          <w:tab w:val="left" w:pos="9160"/>
+          <w:tab w:val="left" w:pos="10076"/>
+          <w:tab w:val="left" w:pos="10992"/>
+          <w:tab w:val="left" w:pos="11908"/>
+          <w:tab w:val="left" w:pos="12824"/>
+          <w:tab w:val="left" w:pos="13740"/>
+          <w:tab w:val="left" w:pos="14656"/>
+        </w:tabs>
+        <w:wordWrap w:val="0"/>
+        <w:spacing w:after="158" w:line="240" w:lineRule="auto"/>
+        <w:ind w:left="720"/>
+        <w:rPr>
+          <w:rFonts w:ascii="Lucida Console" w:eastAsia="Times New Roman" w:hAnsi="Lucida Console" w:cs="Consolas"/>
+          <w:color w:val="404040" w:themeColor="text1" w:themeTint="BF"/>
+        </w:rPr>
+      </w:pPr>
+      <w:r>
+        <w:rPr>
+          <w:rFonts w:ascii="Lucida Console" w:eastAsia="Times New Roman" w:hAnsi="Lucida Console" w:cs="Consolas"/>
+          <w:color w:val="404040" w:themeColor="text1" w:themeTint="BF"/>
+        </w:rPr>
+        <w:t>e088a67cc74020bbea63b139b22514a08798e3404ddef9519b3cd</w:t>
+      </w:r>
+    </w:p>
+    <w:p>
+      <w:pPr>
+        <w:pBdr>
+          <w:top w:val="single" w:sz="6" w:space="8" w:color="CCCCCC"/>
+          <w:left w:val="single" w:sz="6" w:space="0" w:color="CCCCCC"/>
+          <w:bottom w:val="single" w:sz="6" w:space="8" w:color="CCCCCC"/>
+          <w:right w:val="single" w:sz="6" w:space="8" w:color="CCCCCC"/>
+        </w:pBdr>
+        <w:shd w:val="clear" w:color="auto" w:fill="ECF0F1"/>
+        <w:tabs>
+          <w:tab w:val="left" w:pos="916"/>
+          <w:tab w:val="left" w:pos="1832"/>
+          <w:tab w:val="left" w:pos="2748"/>
+          <w:tab w:val="left" w:pos="3664"/>
+          <w:tab w:val="left" w:pos="4580"/>
+          <w:tab w:val="left" w:pos="5496"/>
+          <w:tab w:val="left" w:pos="6412"/>
+          <w:tab w:val="left" w:pos="7328"/>
+          <w:tab w:val="left" w:pos="8244"/>
+          <w:tab w:val="left" w:pos="9160"/>
+          <w:tab w:val="left" w:pos="10076"/>
+          <w:tab w:val="left" w:pos="10992"/>
+          <w:tab w:val="left" w:pos="11908"/>
+          <w:tab w:val="left" w:pos="12824"/>
+          <w:tab w:val="left" w:pos="13740"/>
+          <w:tab w:val="left" w:pos="14656"/>
+        </w:tabs>
+        <w:wordWrap w:val="0"/>
+        <w:spacing w:after="158" w:line="240" w:lineRule="auto"/>
+        <w:ind w:left="720"/>
+        <w:rPr>
+          <w:rFonts w:ascii="Lucida Console" w:eastAsia="Times New Roman" w:hAnsi="Lucida Console" w:cs="Consolas"/>
+          <w:color w:val="404040" w:themeColor="text1" w:themeTint="BF"/>
+        </w:rPr>
+      </w:pPr>
+      <w:r>
+        <w:rPr>
+          <w:rFonts w:ascii="Lucida Console" w:eastAsia="Times New Roman" w:hAnsi="Lucida Console" w:cs="Consolas"/>
+          <w:color w:val="404040" w:themeColor="text1" w:themeTint="BF"/>
+        </w:rPr>
+        <w:t>3a431b302b0a6df25f14374fe1356d6d51c245e485b576625e7ec</w:t>
+      </w:r>
+    </w:p>
+    <w:p>
+      <w:pPr>
+        <w:pBdr>
+          <w:top w:val="single" w:sz="6" w:space="8" w:color="CCCCCC"/>
+          <w:left w:val="single" w:sz="6" w:space="0" w:color="CCCCCC"/>
+          <w:bottom w:val="single" w:sz="6" w:space="8" w:color="CCCCCC"/>
+          <w:right w:val="single" w:sz="6" w:space="8" w:color="CCCCCC"/>
+        </w:pBdr>
+        <w:shd w:val="clear" w:color="auto" w:fill="ECF0F1"/>
+        <w:tabs>
+          <w:tab w:val="left" w:pos="916"/>
+          <w:tab w:val="left" w:pos="1832"/>
+          <w:tab w:val="left" w:pos="2748"/>
+          <w:tab w:val="left" w:pos="3664"/>
+          <w:tab w:val="left" w:pos="4580"/>
+          <w:tab w:val="left" w:pos="5496"/>
+          <w:tab w:val="left" w:pos="6412"/>
+          <w:tab w:val="left" w:pos="7328"/>
+          <w:tab w:val="left" w:pos="8244"/>
+          <w:tab w:val="left" w:pos="9160"/>
+          <w:tab w:val="left" w:pos="10076"/>
+          <w:tab w:val="left" w:pos="10992"/>
+          <w:tab w:val="left" w:pos="11908"/>
+          <w:tab w:val="left" w:pos="12824"/>
+          <w:tab w:val="left" w:pos="13740"/>
+          <w:tab w:val="left" w:pos="14656"/>
+        </w:tabs>
+        <w:wordWrap w:val="0"/>
+        <w:spacing w:after="158" w:line="240" w:lineRule="auto"/>
+        <w:ind w:left="720"/>
+        <w:rPr>
+          <w:rFonts w:ascii="Lucida Console" w:eastAsia="Times New Roman" w:hAnsi="Lucida Console" w:cs="Consolas"/>
+          <w:color w:val="404040" w:themeColor="text1" w:themeTint="BF"/>
+        </w:rPr>
+      </w:pPr>
+      <w:r>
+        <w:rPr>
+          <w:rFonts w:ascii="Lucida Console" w:eastAsia="Times New Roman" w:hAnsi="Lucida Console" w:cs="Consolas"/>
+          <w:color w:val="404040" w:themeColor="text1" w:themeTint="BF"/>
+        </w:rPr>
+        <w:t>6f44c42e9a637ed6b0bff5cb6f406b7edee386bfb5a899fa5ae9f</w:t>
+      </w:r>
+    </w:p>
+    <w:p>
+      <w:pPr>
+        <w:pBdr>
+          <w:top w:val="single" w:sz="6" w:space="8" w:color="CCCCCC"/>
+          <w:left w:val="single" w:sz="6" w:space="0" w:color="CCCCCC"/>
+          <w:bottom w:val="single" w:sz="6" w:space="8" w:color="CCCCCC"/>
+          <w:right w:val="single" w:sz="6" w:space="8" w:color="CCCCCC"/>
+        </w:pBdr>
+        <w:shd w:val="clear" w:color="auto" w:fill="ECF0F1"/>
+        <w:tabs>
+          <w:tab w:val="left" w:pos="916"/>
+          <w:tab w:val="left" w:pos="1832"/>
+          <w:tab w:val="left" w:pos="2748"/>
+          <w:tab w:val="left" w:pos="3664"/>
+          <w:tab w:val="left" w:pos="4580"/>
+          <w:tab w:val="left" w:pos="5496"/>
+          <w:tab w:val="left" w:pos="6412"/>
+          <w:tab w:val="left" w:pos="7328"/>
+          <w:tab w:val="left" w:pos="8244"/>
+          <w:tab w:val="left" w:pos="9160"/>
+          <w:tab w:val="left" w:pos="10076"/>
+          <w:tab w:val="left" w:pos="10992"/>
+          <w:tab w:val="left" w:pos="11908"/>
+          <w:tab w:val="left" w:pos="12824"/>
+          <w:tab w:val="left" w:pos="13740"/>
+          <w:tab w:val="left" w:pos="14656"/>
+        </w:tabs>
+        <w:wordWrap w:val="0"/>
+        <w:spacing w:after="158" w:line="240" w:lineRule="auto"/>
+        <w:ind w:left="720"/>
+        <w:rPr>
+          <w:rFonts w:ascii="Lucida Console" w:eastAsia="Times New Roman" w:hAnsi="Lucida Console" w:cs="Consolas"/>
+          <w:color w:val="404040" w:themeColor="text1" w:themeTint="BF"/>
+        </w:rPr>
+      </w:pPr>
+      <w:r>
+        <w:rPr>
+          <w:rFonts w:ascii="Lucida Console" w:eastAsia="Times New Roman" w:hAnsi="Lucida Console" w:cs="Consolas"/>
+          <w:color w:val="404040" w:themeColor="text1" w:themeTint="BF"/>
+        </w:rPr>
+        <w:t>24117c4b1fe649286651ece45b3dc2007cb8a163bf0598da48361</w:t>
+      </w:r>
+    </w:p>
+    <w:p>
+      <w:pPr>
+        <w:pBdr>
+          <w:top w:val="single" w:sz="6" w:space="8" w:color="CCCCCC"/>
+          <w:left w:val="single" w:sz="6" w:space="0" w:color="CCCCCC"/>
+          <w:bottom w:val="single" w:sz="6" w:space="8" w:color="CCCCCC"/>
+          <w:right w:val="single" w:sz="6" w:space="8" w:color="CCCCCC"/>
+        </w:pBdr>
+        <w:shd w:val="clear" w:color="auto" w:fill="ECF0F1"/>
+        <w:tabs>
+          <w:tab w:val="left" w:pos="916"/>
+          <w:tab w:val="left" w:pos="1832"/>
+          <w:tab w:val="left" w:pos="2748"/>
+          <w:tab w:val="left" w:pos="3664"/>
+          <w:tab w:val="left" w:pos="4580"/>
+          <w:tab w:val="left" w:pos="5496"/>
+          <w:tab w:val="left" w:pos="6412"/>
+          <w:tab w:val="left" w:pos="7328"/>
+          <w:tab w:val="left" w:pos="8244"/>
+          <w:tab w:val="left" w:pos="9160"/>
+          <w:tab w:val="left" w:pos="10076"/>
+          <w:tab w:val="left" w:pos="10992"/>
+          <w:tab w:val="left" w:pos="11908"/>
+          <w:tab w:val="left" w:pos="12824"/>
+          <w:tab w:val="left" w:pos="13740"/>
+          <w:tab w:val="left" w:pos="14656"/>
+        </w:tabs>
+        <w:wordWrap w:val="0"/>
+        <w:spacing w:after="158" w:line="240" w:lineRule="auto"/>
+        <w:ind w:left="720"/>
+        <w:rPr>
+          <w:rFonts w:ascii="Lucida Console" w:eastAsia="Times New Roman" w:hAnsi="Lucida Console" w:cs="Consolas"/>
+          <w:color w:val="404040" w:themeColor="text1" w:themeTint="BF"/>
+        </w:rPr>
+      </w:pPr>
+      <w:r>
+        <w:rPr>
+          <w:rFonts w:ascii="Lucida Console" w:eastAsia="Times New Roman" w:hAnsi="Lucida Console" w:cs="Consolas"/>
+          <w:color w:val="404040" w:themeColor="text1" w:themeTint="BF"/>
+        </w:rPr>
+        <w:t>c55d39a69163fa8fd24cf5f83655d23dca3ad961c62f356208552</w:t>
+      </w:r>
+    </w:p>
+    <w:p>
+      <w:pPr>
+        <w:pBdr>
+          <w:top w:val="single" w:sz="6" w:space="8" w:color="CCCCCC"/>
+          <w:left w:val="single" w:sz="6" w:space="0" w:color="CCCCCC"/>
+          <w:bottom w:val="single" w:sz="6" w:space="8" w:color="CCCCCC"/>
+          <w:right w:val="single" w:sz="6" w:space="8" w:color="CCCCCC"/>
+        </w:pBdr>
+        <w:shd w:val="clear" w:color="auto" w:fill="ECF0F1"/>
+        <w:tabs>
+          <w:tab w:val="left" w:pos="916"/>
+          <w:tab w:val="left" w:pos="1832"/>
+          <w:tab w:val="left" w:pos="2748"/>
+          <w:tab w:val="left" w:pos="3664"/>
+          <w:tab w:val="left" w:pos="4580"/>
+          <w:tab w:val="left" w:pos="5496"/>
+          <w:tab w:val="left" w:pos="6412"/>
+          <w:tab w:val="left" w:pos="7328"/>
+          <w:tab w:val="left" w:pos="8244"/>
+          <w:tab w:val="left" w:pos="9160"/>
+          <w:tab w:val="left" w:pos="10076"/>
+          <w:tab w:val="left" w:pos="10992"/>
+          <w:tab w:val="left" w:pos="11908"/>
+          <w:tab w:val="left" w:pos="12824"/>
+          <w:tab w:val="left" w:pos="13740"/>
+          <w:tab w:val="left" w:pos="14656"/>
+        </w:tabs>
+        <w:wordWrap w:val="0"/>
+        <w:spacing w:after="158" w:line="240" w:lineRule="auto"/>
+        <w:ind w:left="720"/>
+        <w:rPr>
+          <w:rFonts w:ascii="Lucida Console" w:eastAsia="Times New Roman" w:hAnsi="Lucida Console" w:cs="Consolas"/>
+          <w:color w:val="404040" w:themeColor="text1" w:themeTint="BF"/>
+        </w:rPr>
+      </w:pPr>
+      <w:r>
+        <w:rPr>
+          <w:rFonts w:ascii="Lucida Console" w:eastAsia="Times New Roman" w:hAnsi="Lucida Console" w:cs="Consolas"/>
+          <w:color w:val="404040" w:themeColor="text1" w:themeTint="BF"/>
+        </w:rPr>
+        <w:t>bb9ed529077096966d670c354e4abc9804f1746c08ca237327fff</w:t>
+      </w:r>
+    </w:p>
+    <w:p>
+      <w:pPr>
+        <w:pBdr>
+          <w:top w:val="single" w:sz="6" w:space="8" w:color="CCCCCC"/>
+          <w:left w:val="single" w:sz="6" w:space="0" w:color="CCCCCC"/>
+          <w:bottom w:val="single" w:sz="6" w:space="8" w:color="CCCCCC"/>
+          <w:right w:val="single" w:sz="6" w:space="8" w:color="CCCCCC"/>
+        </w:pBdr>
+        <w:shd w:val="clear" w:color="auto" w:fill="ECF0F1"/>
+        <w:tabs>
+          <w:tab w:val="left" w:pos="916"/>
+          <w:tab w:val="left" w:pos="1832"/>
+          <w:tab w:val="left" w:pos="2748"/>
+          <w:tab w:val="left" w:pos="3664"/>
+          <w:tab w:val="left" w:pos="4580"/>
+          <w:tab w:val="left" w:pos="5496"/>
+          <w:tab w:val="left" w:pos="6412"/>
+          <w:tab w:val="left" w:pos="7328"/>
+          <w:tab w:val="left" w:pos="8244"/>
+          <w:tab w:val="left" w:pos="9160"/>
+          <w:tab w:val="left" w:pos="10076"/>
+          <w:tab w:val="left" w:pos="10992"/>
+          <w:tab w:val="left" w:pos="11908"/>
+          <w:tab w:val="left" w:pos="12824"/>
+          <w:tab w:val="left" w:pos="13740"/>
+          <w:tab w:val="left" w:pos="14656"/>
+        </w:tabs>
+        <w:wordWrap w:val="0"/>
+        <w:spacing w:after="158" w:line="240" w:lineRule="auto"/>
+        <w:ind w:left="720"/>
+        <w:rPr>
+          <w:rFonts w:ascii="Lucida Console" w:eastAsia="Times New Roman" w:hAnsi="Lucida Console" w:cs="Consolas"/>
+          <w:color w:val="404040" w:themeColor="text1" w:themeTint="BF"/>
+        </w:rPr>
+      </w:pPr>
+      <w:r>
+        <w:rPr>
+          <w:rFonts w:ascii="Lucida Console" w:eastAsia="Times New Roman" w:hAnsi="Lucida Console" w:cs="Consolas"/>
+          <w:color w:val="404040" w:themeColor="text1" w:themeTint="BF"/>
+        </w:rPr>
+        <w:t>fffffffffffff</w:t>
+      </w:r>
+    </w:p>
+    <w:p>
+      <w:pPr>
+        <w:pBdr>
+          <w:top w:val="single" w:sz="6" w:space="8" w:color="CCCCCC"/>
+          <w:left w:val="single" w:sz="6" w:space="0" w:color="CCCCCC"/>
+          <w:bottom w:val="single" w:sz="6" w:space="8" w:color="CCCCCC"/>
+          <w:right w:val="single" w:sz="6" w:space="8" w:color="CCCCCC"/>
+        </w:pBdr>
+        <w:shd w:val="clear" w:color="auto" w:fill="ECF0F1"/>
+        <w:tabs>
+          <w:tab w:val="left" w:pos="916"/>
+          <w:tab w:val="left" w:pos="1832"/>
+          <w:tab w:val="left" w:pos="2748"/>
+          <w:tab w:val="left" w:pos="3664"/>
+          <w:tab w:val="left" w:pos="4580"/>
+          <w:tab w:val="left" w:pos="5496"/>
+          <w:tab w:val="left" w:pos="6412"/>
+          <w:tab w:val="left" w:pos="7328"/>
+          <w:tab w:val="left" w:pos="8244"/>
+          <w:tab w:val="left" w:pos="9160"/>
+          <w:tab w:val="left" w:pos="10076"/>
+          <w:tab w:val="left" w:pos="10992"/>
+          <w:tab w:val="left" w:pos="11908"/>
+          <w:tab w:val="left" w:pos="12824"/>
+          <w:tab w:val="left" w:pos="13740"/>
+          <w:tab w:val="left" w:pos="14656"/>
+        </w:tabs>
+        <w:wordWrap w:val="0"/>
+        <w:spacing w:after="158" w:line="240" w:lineRule="auto"/>
+        <w:ind w:left="720"/>
+        <w:rPr>
+          <w:rFonts w:ascii="Lucida Console" w:eastAsia="Times New Roman" w:hAnsi="Lucida Console" w:cs="Consolas"/>
+          <w:color w:val="404040" w:themeColor="text1" w:themeTint="BF"/>
+        </w:rPr>
+      </w:pPr>
+    </w:p>
+    <w:p>
+      <w:pPr>
+        <w:pBdr>
+          <w:top w:val="single" w:sz="6" w:space="8" w:color="CCCCCC"/>
+          <w:left w:val="single" w:sz="6" w:space="0" w:color="CCCCCC"/>
+          <w:bottom w:val="single" w:sz="6" w:space="8" w:color="CCCCCC"/>
+          <w:right w:val="single" w:sz="6" w:space="8" w:color="CCCCCC"/>
+        </w:pBdr>
+        <w:shd w:val="clear" w:color="auto" w:fill="ECF0F1"/>
+        <w:tabs>
+          <w:tab w:val="left" w:pos="916"/>
+          <w:tab w:val="left" w:pos="1832"/>
+          <w:tab w:val="left" w:pos="2748"/>
+          <w:tab w:val="left" w:pos="3664"/>
+          <w:tab w:val="left" w:pos="4580"/>
+          <w:tab w:val="left" w:pos="5496"/>
+          <w:tab w:val="left" w:pos="6412"/>
+          <w:tab w:val="left" w:pos="7328"/>
+          <w:tab w:val="left" w:pos="8244"/>
+          <w:tab w:val="left" w:pos="9160"/>
+          <w:tab w:val="left" w:pos="10076"/>
+          <w:tab w:val="left" w:pos="10992"/>
+          <w:tab w:val="left" w:pos="11908"/>
+          <w:tab w:val="left" w:pos="12824"/>
+          <w:tab w:val="left" w:pos="13740"/>
+          <w:tab w:val="left" w:pos="14656"/>
+        </w:tabs>
+        <w:wordWrap w:val="0"/>
+        <w:spacing w:after="158" w:line="240" w:lineRule="auto"/>
+        <w:ind w:left="720"/>
+        <w:rPr>
+          <w:rFonts w:ascii="Lucida Console" w:eastAsia="Times New Roman" w:hAnsi="Lucida Console" w:cs="Consolas"/>
+          <w:color w:val="404040" w:themeColor="text1" w:themeTint="BF"/>
+        </w:rPr>
+      </w:pPr>
+      <w:r>
+        <w:rPr>
+          <w:rFonts w:ascii="Lucida Console" w:eastAsia="Times New Roman" w:hAnsi="Lucida Console" w:cs="Consolas"/>
+          <w:color w:val="404040" w:themeColor="text1" w:themeTint="BF"/>
+        </w:rPr>
+        <w:t>g: 2</w:t>
+      </w:r>
+    </w:p>
+    <w:p>
+      <w:pPr>
+        <w:ind w:left="720"/>
+      </w:pPr>
+      <w:r>
+        <w:t>Note that you'll need to write your own modexp (this is blackboard math, don't freak out), because you'll blow out your bignum library raising "a" to the 1024-bit-numberth power. You can find modexp routines on Rosetta Code for most languages.</w:t>
+      </w:r>
+    </w:p>
+    <w:p>
+      <w:pPr>
+        <w:ind w:left="720"/>
+      </w:pPr>
+      <w:r>
+        <w:rPr>
+          <w:b/>
+        </w:rPr>
+        <w:t>Note:</w:t>
+      </w:r>
+      <w:r>
+        <w:t xml:space="preserve"> </w:t>
+      </w:r>
+      <w:r>
+        <w:rPr>
+          <w:i/>
+        </w:rPr>
+        <w:t>Do not make any global variables for this exercise.</w:t>
+      </w:r>
+      <w:r>
+        <w:t xml:space="preserve"> </w:t>
+      </w:r>
+    </w:p>
+    <w:p>
+      <w:pPr>
+        <w:ind w:left="720"/>
+      </w:pPr>
     </w:p>
     <w:p>
       <w:pPr>
@@ -3111,215 +3325,217 @@
         </w:numPr>
       </w:pPr>
       <w:r>
-        <w:t xml:space="preserve">Implement a MITM key-fixing attack on </w:t>
-      </w:r>
-      <w:proofErr w:type="spellStart"/>
-      <w:r>
-        <w:t>Diffie</w:t>
-      </w:r>
-      <w:proofErr w:type="spellEnd"/>
-      <w:r>
-        <w:t>-Hellman with parameter injection</w:t>
-      </w:r>
-    </w:p>
-    <w:p>
-      <w:pPr>
-        <w:pStyle w:val="ListParagraph"/>
-        <w:numPr>
-          <w:ilvl w:val="0"/>
-          <w:numId w:val="1"/>
-        </w:numPr>
-      </w:pPr>
-      <w:r>
-        <w:t>Implement DH with negotiated groups, and break with malicious “g” parameters</w:t>
-      </w:r>
-    </w:p>
-    <w:p>
-      <w:pPr>
-        <w:pStyle w:val="ListParagraph"/>
-        <w:numPr>
-          <w:ilvl w:val="0"/>
-          <w:numId w:val="1"/>
-        </w:numPr>
-      </w:pPr>
-      <w:r>
         <w:t>Implement Secure Remote Password (SRP)</w:t>
       </w:r>
     </w:p>
     <w:p>
-      <w:r>
-        <w:t>Week 13:</w:t>
-      </w:r>
-    </w:p>
-    <w:p>
-      <w:pPr>
-        <w:pStyle w:val="ListParagraph"/>
-        <w:numPr>
-          <w:ilvl w:val="0"/>
-          <w:numId w:val="1"/>
-        </w:numPr>
-      </w:pPr>
-      <w:r>
-        <w:t>Break SRP with a zero key</w:t>
-      </w:r>
-    </w:p>
-    <w:p>
-      <w:pPr>
-        <w:pStyle w:val="ListParagraph"/>
-        <w:numPr>
-          <w:ilvl w:val="0"/>
-          <w:numId w:val="1"/>
-        </w:numPr>
-      </w:pPr>
-      <w:r>
-        <w:t>Offline dictionary attack on simplified SRP</w:t>
-      </w:r>
-    </w:p>
-    <w:p>
-      <w:pPr>
-        <w:pStyle w:val="ListParagraph"/>
-        <w:numPr>
-          <w:ilvl w:val="0"/>
-          <w:numId w:val="1"/>
-        </w:numPr>
-      </w:pPr>
-      <w:r>
-        <w:t>Implement RSA</w:t>
-      </w:r>
-    </w:p>
-    <w:p>
-      <w:pPr>
-        <w:pStyle w:val="ListParagraph"/>
-        <w:numPr>
-          <w:ilvl w:val="0"/>
-          <w:numId w:val="1"/>
-        </w:numPr>
-      </w:pPr>
-      <w:r>
-        <w:t>Implement an E=3 RSA broadcast attack</w:t>
-      </w:r>
-    </w:p>
-    <w:p>
-      <w:r>
-        <w:lastRenderedPageBreak/>
-        <w:t>Week 14:</w:t>
-      </w:r>
-    </w:p>
-    <w:p>
-      <w:pPr>
-        <w:pStyle w:val="ListParagraph"/>
-        <w:numPr>
-          <w:ilvl w:val="0"/>
-          <w:numId w:val="1"/>
-        </w:numPr>
-      </w:pPr>
-      <w:r>
-        <w:t>Implement unpadded message recovery oracle</w:t>
-      </w:r>
-    </w:p>
-    <w:p>
-      <w:pPr>
-        <w:pStyle w:val="ListParagraph"/>
-        <w:numPr>
-          <w:ilvl w:val="0"/>
-          <w:numId w:val="1"/>
-        </w:numPr>
-      </w:pPr>
-      <w:proofErr w:type="spellStart"/>
-      <w:r>
-        <w:t>Bleichenbacher’s</w:t>
-      </w:r>
-      <w:proofErr w:type="spellEnd"/>
-      <w:r>
-        <w:t xml:space="preserve"> e=3 RSA attack</w:t>
-      </w:r>
-    </w:p>
-    <w:p>
-      <w:r>
-        <w:t>Week 15:</w:t>
-      </w:r>
-    </w:p>
-    <w:p>
-      <w:pPr>
-        <w:pStyle w:val="ListParagraph"/>
-        <w:numPr>
-          <w:ilvl w:val="0"/>
-          <w:numId w:val="1"/>
-        </w:numPr>
-      </w:pPr>
-      <w:r>
-        <w:t>DSA key recovery from nonce</w:t>
-      </w:r>
-    </w:p>
-    <w:p>
-      <w:pPr>
-        <w:pStyle w:val="ListParagraph"/>
-        <w:numPr>
-          <w:ilvl w:val="0"/>
-          <w:numId w:val="1"/>
-        </w:numPr>
-      </w:pPr>
-      <w:r>
-        <w:t>DSA nonce recovery from repeated nonce</w:t>
-      </w:r>
-    </w:p>
-    <w:p>
-      <w:pPr>
-        <w:pStyle w:val="ListParagraph"/>
-        <w:numPr>
-          <w:ilvl w:val="0"/>
-          <w:numId w:val="1"/>
-        </w:numPr>
-      </w:pPr>
-      <w:r>
-        <w:t>DSA parameter tampering</w:t>
-      </w:r>
-    </w:p>
-    <w:p>
-      <w:r>
-        <w:t>Week 16: (Final Week)</w:t>
-      </w:r>
-    </w:p>
-    <w:p>
-      <w:pPr>
-        <w:pStyle w:val="ListParagraph"/>
-        <w:numPr>
-          <w:ilvl w:val="0"/>
-          <w:numId w:val="1"/>
-        </w:numPr>
-      </w:pPr>
-      <w:proofErr w:type="spellStart"/>
-      <w:r>
-        <w:t>Bleichenbacher's</w:t>
-      </w:r>
-      <w:proofErr w:type="spellEnd"/>
-      <w:r>
-        <w:t xml:space="preserve"> PKCS 1.5 Padding Oracle (Simple Case)</w:t>
-      </w:r>
-    </w:p>
-    <w:p>
-      <w:pPr>
-        <w:pStyle w:val="ListParagraph"/>
-        <w:numPr>
-          <w:ilvl w:val="0"/>
-          <w:numId w:val="1"/>
-        </w:numPr>
-      </w:pPr>
-      <w:proofErr w:type="spellStart"/>
-      <w:r>
-        <w:t>Bleichenbacher's</w:t>
-      </w:r>
-      <w:proofErr w:type="spellEnd"/>
-      <w:r>
-        <w:t xml:space="preserve"> PKCS 1.5 Padding Oracle (Complete Case)</w:t>
-      </w:r>
-    </w:p>
-    <w:p>
+      <w:pPr>
+        <w:pStyle w:val="ListParagraph"/>
+      </w:pPr>
+      <w:r>
+        <w:t>They will run into exponentiation taking very long time. They will need to use trick from number theory to make it work like doing mod often before numbers grow too large.</w:t>
+      </w:r>
+    </w:p>
+    <w:p>
+      <w:pPr>
+        <w:pStyle w:val="ListParagraph"/>
+      </w:pPr>
+    </w:p>
+    <w:p>
+      <w:pPr>
+        <w:pStyle w:val="ListParagraph"/>
+      </w:pPr>
+      <w:r>
+        <w:t xml:space="preserve">Implement algorithm from here: </w:t>
+      </w:r>
+      <w:hyperlink r:id="rId20" w:history="1">
+        <w:r>
+          <w:rPr>
+            <w:rStyle w:val="Hyperlink"/>
+          </w:rPr>
+          <w:t>http://srp.stanford.edu/design.html</w:t>
+        </w:r>
+      </w:hyperlink>
+    </w:p>
+    <w:p>
+      <w:pPr>
+        <w:pStyle w:val="ListParagraph"/>
+      </w:pPr>
+    </w:p>
+    <w:p>
+      <w:pPr>
+        <w:pStyle w:val="ListParagraph"/>
+      </w:pPr>
+      <w:r>
+        <w:t>REPL on client side. Server says go or no-go</w:t>
+      </w:r>
+      <w:r>
+        <w:t>.</w:t>
+      </w:r>
       <w:bookmarkStart w:id="0" w:name="_GoBack"/>
       <w:bookmarkEnd w:id="0"/>
     </w:p>
     <w:p>
       <w:pPr>
+        <w:pStyle w:val="ListParagraph"/>
+      </w:pPr>
+    </w:p>
+    <w:p>
+      <w:pPr>
+        <w:pStyle w:val="ListParagraph"/>
+        <w:numPr>
+          <w:ilvl w:val="0"/>
+          <w:numId w:val="1"/>
+        </w:numPr>
+      </w:pPr>
+      <w:r>
+        <w:t>Break SRP with a zero key</w:t>
+      </w:r>
+    </w:p>
+    <w:p>
+      <w:r>
+        <w:t>Week 13:</w:t>
+      </w:r>
+    </w:p>
+    <w:p>
+      <w:pPr>
+        <w:pStyle w:val="ListParagraph"/>
+        <w:numPr>
+          <w:ilvl w:val="0"/>
+          <w:numId w:val="1"/>
+        </w:numPr>
+      </w:pPr>
+      <w:r>
+        <w:lastRenderedPageBreak/>
+        <w:t>Offline dictionary attack on simplified SRP</w:t>
+      </w:r>
+    </w:p>
+    <w:p>
+      <w:pPr>
+        <w:pStyle w:val="ListParagraph"/>
+        <w:numPr>
+          <w:ilvl w:val="0"/>
+          <w:numId w:val="1"/>
+        </w:numPr>
+      </w:pPr>
+      <w:r>
+        <w:t>Implement RSA</w:t>
+      </w:r>
+    </w:p>
+    <w:p>
+      <w:pPr>
+        <w:pStyle w:val="ListParagraph"/>
+        <w:numPr>
+          <w:ilvl w:val="0"/>
+          <w:numId w:val="1"/>
+        </w:numPr>
+      </w:pPr>
+      <w:r>
+        <w:t>Implement an E=3 RSA broadcast attack</w:t>
+      </w:r>
+    </w:p>
+    <w:p>
+      <w:r>
+        <w:t>Week 14:</w:t>
+      </w:r>
+    </w:p>
+    <w:p>
+      <w:pPr>
+        <w:pStyle w:val="ListParagraph"/>
+        <w:numPr>
+          <w:ilvl w:val="0"/>
+          <w:numId w:val="1"/>
+        </w:numPr>
+      </w:pPr>
+      <w:r>
+        <w:t>Implement unpadded message recovery oracle</w:t>
+      </w:r>
+    </w:p>
+    <w:p>
+      <w:pPr>
+        <w:pStyle w:val="ListParagraph"/>
+        <w:numPr>
+          <w:ilvl w:val="0"/>
+          <w:numId w:val="1"/>
+        </w:numPr>
+      </w:pPr>
+      <w:r>
+        <w:t>Bleichenbacher’s e=3 RSA attack</w:t>
+      </w:r>
+    </w:p>
+    <w:p>
+      <w:r>
+        <w:t>Week 15:</w:t>
+      </w:r>
+    </w:p>
+    <w:p>
+      <w:pPr>
+        <w:pStyle w:val="ListParagraph"/>
+        <w:numPr>
+          <w:ilvl w:val="0"/>
+          <w:numId w:val="1"/>
+        </w:numPr>
+      </w:pPr>
+      <w:r>
+        <w:t>DSA key recovery from nonce</w:t>
+      </w:r>
+    </w:p>
+    <w:p>
+      <w:pPr>
+        <w:pStyle w:val="ListParagraph"/>
+        <w:numPr>
+          <w:ilvl w:val="0"/>
+          <w:numId w:val="1"/>
+        </w:numPr>
+      </w:pPr>
+      <w:r>
+        <w:t>DSA nonce recovery from repeated nonce</w:t>
+      </w:r>
+    </w:p>
+    <w:p>
+      <w:pPr>
+        <w:pStyle w:val="ListParagraph"/>
+        <w:numPr>
+          <w:ilvl w:val="0"/>
+          <w:numId w:val="1"/>
+        </w:numPr>
+      </w:pPr>
+      <w:r>
+        <w:t>DSA parameter tampering</w:t>
+      </w:r>
+    </w:p>
+    <w:p>
+      <w:r>
+        <w:t>Week 16: (Final Week)</w:t>
+      </w:r>
+    </w:p>
+    <w:p>
+      <w:pPr>
+        <w:pStyle w:val="ListParagraph"/>
+        <w:numPr>
+          <w:ilvl w:val="0"/>
+          <w:numId w:val="1"/>
+        </w:numPr>
+      </w:pPr>
+      <w:r>
+        <w:t>Bleichenbacher's PKCS 1.5 Padding Oracle (Simple Case)</w:t>
+      </w:r>
+    </w:p>
+    <w:p>
+      <w:pPr>
+        <w:pStyle w:val="ListParagraph"/>
+        <w:numPr>
+          <w:ilvl w:val="0"/>
+          <w:numId w:val="1"/>
+        </w:numPr>
+      </w:pPr>
+      <w:r>
+        <w:t>Bleichenbacher's PKCS 1.5 Padding Oracle (Complete Case)</w:t>
+      </w:r>
+    </w:p>
+    <w:p/>
+    <w:p>
+      <w:pPr>
         <w:rPr>
           <w:b/>
         </w:rPr>
@@ -3358,21 +3574,7 @@
         <w:rPr>
           <w:b/>
         </w:rPr>
-        <w:t xml:space="preserve">Breaking </w:t>
-      </w:r>
-      <w:proofErr w:type="spellStart"/>
-      <w:r>
-        <w:rPr>
-          <w:b/>
-        </w:rPr>
-        <w:t>Mersenne</w:t>
-      </w:r>
-      <w:proofErr w:type="spellEnd"/>
-      <w:r>
-        <w:rPr>
-          <w:b/>
-        </w:rPr>
-        <w:t xml:space="preserve"> Twister:</w:t>
+        <w:t>Breaking Mersenne Twister:</w:t>
       </w:r>
     </w:p>
     <w:p>
@@ -3384,15 +3586,7 @@
         </w:numPr>
       </w:pPr>
       <w:r>
-        <w:t xml:space="preserve">Implement </w:t>
-      </w:r>
-      <w:proofErr w:type="spellStart"/>
-      <w:r>
-        <w:t>Mersenne</w:t>
-      </w:r>
-      <w:proofErr w:type="spellEnd"/>
-      <w:r>
-        <w:t xml:space="preserve"> Twister RNG</w:t>
+        <w:t>Implement Mersenne Twister RNG</w:t>
       </w:r>
     </w:p>
     <w:p>
@@ -4477,6 +4671,54 @@
       <w:spacing w:after="0" w:line="240" w:lineRule="auto"/>
     </w:pPr>
   </w:style>
+  <w:style w:type="paragraph" w:styleId="HTMLPreformatted">
+    <w:name w:val="HTML Preformatted"/>
+    <w:basedOn w:val="Normal"/>
+    <w:link w:val="HTMLPreformattedChar"/>
+    <w:uiPriority w:val="99"/>
+    <w:semiHidden/>
+    <w:unhideWhenUsed/>
+    <w:rsid w:val="00650C45"/>
+    <w:pPr>
+      <w:tabs>
+        <w:tab w:val="left" w:pos="916"/>
+        <w:tab w:val="left" w:pos="1832"/>
+        <w:tab w:val="left" w:pos="2748"/>
+        <w:tab w:val="left" w:pos="3664"/>
+        <w:tab w:val="left" w:pos="4580"/>
+        <w:tab w:val="left" w:pos="5496"/>
+        <w:tab w:val="left" w:pos="6412"/>
+        <w:tab w:val="left" w:pos="7328"/>
+        <w:tab w:val="left" w:pos="8244"/>
+        <w:tab w:val="left" w:pos="9160"/>
+        <w:tab w:val="left" w:pos="10076"/>
+        <w:tab w:val="left" w:pos="10992"/>
+        <w:tab w:val="left" w:pos="11908"/>
+        <w:tab w:val="left" w:pos="12824"/>
+        <w:tab w:val="left" w:pos="13740"/>
+        <w:tab w:val="left" w:pos="14656"/>
+      </w:tabs>
+      <w:spacing w:after="0" w:line="240" w:lineRule="auto"/>
+    </w:pPr>
+    <w:rPr>
+      <w:rFonts w:ascii="Courier New" w:eastAsia="Times New Roman" w:hAnsi="Courier New" w:cs="Courier New"/>
+      <w:sz w:val="20"/>
+      <w:szCs w:val="20"/>
+    </w:rPr>
+  </w:style>
+  <w:style w:type="character" w:customStyle="1" w:styleId="HTMLPreformattedChar">
+    <w:name w:val="HTML Preformatted Char"/>
+    <w:basedOn w:val="DefaultParagraphFont"/>
+    <w:link w:val="HTMLPreformatted"/>
+    <w:uiPriority w:val="99"/>
+    <w:semiHidden/>
+    <w:rsid w:val="00650C45"/>
+    <w:rPr>
+      <w:rFonts w:ascii="Courier New" w:eastAsia="Times New Roman" w:hAnsi="Courier New" w:cs="Courier New"/>
+      <w:sz w:val="20"/>
+      <w:szCs w:val="20"/>
+    </w:rPr>
+  </w:style>
 </w:styles>
 </file>
 
@@ -4697,6 +4939,54 @@
     <w:pPr>
       <w:spacing w:after="0" w:line="240" w:lineRule="auto"/>
     </w:pPr>
+  </w:style>
+  <w:style w:type="paragraph" w:styleId="HTMLPreformatted">
+    <w:name w:val="HTML Preformatted"/>
+    <w:basedOn w:val="Normal"/>
+    <w:link w:val="HTMLPreformattedChar"/>
+    <w:uiPriority w:val="99"/>
+    <w:semiHidden/>
+    <w:unhideWhenUsed/>
+    <w:rsid w:val="00650C45"/>
+    <w:pPr>
+      <w:tabs>
+        <w:tab w:val="left" w:pos="916"/>
+        <w:tab w:val="left" w:pos="1832"/>
+        <w:tab w:val="left" w:pos="2748"/>
+        <w:tab w:val="left" w:pos="3664"/>
+        <w:tab w:val="left" w:pos="4580"/>
+        <w:tab w:val="left" w:pos="5496"/>
+        <w:tab w:val="left" w:pos="6412"/>
+        <w:tab w:val="left" w:pos="7328"/>
+        <w:tab w:val="left" w:pos="8244"/>
+        <w:tab w:val="left" w:pos="9160"/>
+        <w:tab w:val="left" w:pos="10076"/>
+        <w:tab w:val="left" w:pos="10992"/>
+        <w:tab w:val="left" w:pos="11908"/>
+        <w:tab w:val="left" w:pos="12824"/>
+        <w:tab w:val="left" w:pos="13740"/>
+        <w:tab w:val="left" w:pos="14656"/>
+      </w:tabs>
+      <w:spacing w:after="0" w:line="240" w:lineRule="auto"/>
+    </w:pPr>
+    <w:rPr>
+      <w:rFonts w:ascii="Courier New" w:eastAsia="Times New Roman" w:hAnsi="Courier New" w:cs="Courier New"/>
+      <w:sz w:val="20"/>
+      <w:szCs w:val="20"/>
+    </w:rPr>
+  </w:style>
+  <w:style w:type="character" w:customStyle="1" w:styleId="HTMLPreformattedChar">
+    <w:name w:val="HTML Preformatted Char"/>
+    <w:basedOn w:val="DefaultParagraphFont"/>
+    <w:link w:val="HTMLPreformatted"/>
+    <w:uiPriority w:val="99"/>
+    <w:semiHidden/>
+    <w:rsid w:val="00650C45"/>
+    <w:rPr>
+      <w:rFonts w:ascii="Courier New" w:eastAsia="Times New Roman" w:hAnsi="Courier New" w:cs="Courier New"/>
+      <w:sz w:val="20"/>
+      <w:szCs w:val="20"/>
+    </w:rPr>
   </w:style>
 </w:styles>
 </file>

</xml_diff>

<commit_message>
Challenge 39 (RSA) done. Switched over to PyCryptodome
</commit_message>
<xml_diff>
--- a/Problems.docx
+++ b/Problems.docx
@@ -12,282 +12,226 @@
         <w:rPr>
           <w:b/>
         </w:rPr>
-        <w:t xml:space="preserve">Libraries to use: package Crypto </w:t>
-      </w:r>
-      <w:hyperlink r:id="rId6" w:history="1">
-        <w:r>
-          <w:rPr>
-            <w:rStyle w:val="Hyperlink"/>
-            <w:b/>
-          </w:rPr>
-          <w:t>http://pythonhosted.org/pycrypto/</w:t>
-        </w:r>
-      </w:hyperlink>
-      <w:r>
-        <w:rPr>
-          <w:b/>
-        </w:rPr>
-        <w:t xml:space="preserve"> or cryptography </w:t>
-      </w:r>
-      <w:hyperlink r:id="rId7" w:history="1">
-        <w:r>
-          <w:rPr>
-            <w:rStyle w:val="Hyperlink"/>
-            <w:b/>
-          </w:rPr>
-          <w:t>https://cryptography.io/en/latest/</w:t>
-        </w:r>
-      </w:hyperlink>
-      <w:r>
-        <w:rPr>
-          <w:b/>
-        </w:rPr>
+        <w:t>All submissions will be on Git</w:t>
+      </w:r>
+      <w:r>
+        <w:rPr>
+          <w:b/>
+        </w:rPr>
+        <w:t>Hub</w:t>
+      </w:r>
+      <w:r>
+        <w:rPr>
+          <w:b/>
+        </w:rPr>
+        <w:t>. The commit time stamp will be your submission time. No late submissions are allowed. Your last commit before the submission deadline will be graded.</w:t>
+      </w:r>
+    </w:p>
+    <w:p>
+      <w:pPr>
+        <w:rPr>
+          <w:b/>
+        </w:rPr>
+      </w:pPr>
+      <w:r>
+        <w:rPr>
+          <w:b/>
+        </w:rPr>
+        <w:t>Warm-up Exercises</w:t>
+      </w:r>
+      <w:r>
+        <w:rPr>
+          <w:b/>
+        </w:rPr>
+        <w:t xml:space="preserve"> (Week 1)</w:t>
+      </w:r>
+    </w:p>
+    <w:p>
+      <w:pPr>
+        <w:pStyle w:val="ListParagraph"/>
+        <w:numPr>
+          <w:ilvl w:val="0"/>
+          <w:numId w:val="1"/>
+        </w:numPr>
+      </w:pPr>
+      <w:r>
+        <w:t xml:space="preserve">a) Write a program called </w:t>
+      </w:r>
+      <w:r>
+        <w:rPr>
+          <w:i/>
+        </w:rPr>
+        <w:t>hex2Base64</w:t>
+      </w:r>
+      <w:r>
+        <w:t xml:space="preserve"> to convert hex to base64. The hex string comes from the user.</w:t>
+      </w:r>
+    </w:p>
+    <w:p>
+      <w:pPr>
+        <w:pStyle w:val="ListParagraph"/>
+      </w:pPr>
+      <w:r>
+        <w:t>Do not use any inbuilt functions for this conversion. Implement the conversion algorithm yourself. The program must display the base64 output on screen.</w:t>
+      </w:r>
+    </w:p>
+    <w:p>
+      <w:pPr>
+        <w:pStyle w:val="ListParagraph"/>
+      </w:pPr>
+    </w:p>
+    <w:p>
+      <w:pPr>
+        <w:pStyle w:val="ListParagraph"/>
+      </w:pPr>
+      <w:r>
+        <w:t xml:space="preserve">b) Write another program called </w:t>
+      </w:r>
+      <w:r>
+        <w:rPr>
+          <w:i/>
+        </w:rPr>
+        <w:t>b64ConversionTester</w:t>
+      </w:r>
+      <w:r>
+        <w:t xml:space="preserve"> that </w:t>
+      </w:r>
+      <w:r>
+        <w:t xml:space="preserve">takes a </w:t>
+      </w:r>
+      <w:r>
+        <w:rPr>
+          <w:u w:val="single"/>
+        </w:rPr>
+        <w:t>text file as input</w:t>
+      </w:r>
+      <w:r>
+        <w:t>, c</w:t>
+      </w:r>
+      <w:r>
+        <w:t xml:space="preserve">alls </w:t>
+      </w:r>
+      <w:r>
+        <w:rPr>
+          <w:i/>
+        </w:rPr>
+        <w:t>hex2Base64</w:t>
+      </w:r>
+      <w:r>
+        <w:t xml:space="preserve"> to convert it to base64 and then calls an </w:t>
+      </w:r>
+      <w:r>
+        <w:t>library</w:t>
+      </w:r>
+      <w:r>
+        <w:t xml:space="preserve"> function </w:t>
+      </w:r>
+      <w:r>
+        <w:t xml:space="preserve">(from a popular vetted library) </w:t>
+      </w:r>
+      <w:r>
+        <w:t xml:space="preserve">to </w:t>
+      </w:r>
+      <w:r>
+        <w:t>do the conversion</w:t>
+      </w:r>
+      <w:r>
+        <w:t xml:space="preserve"> and compares the result. The output must</w:t>
+      </w:r>
+      <w:r>
+        <w:t xml:space="preserve"> be</w:t>
+      </w:r>
+      <w:r>
         <w:t xml:space="preserve"> </w:t>
       </w:r>
-    </w:p>
-    <w:p>
-      <w:pPr>
-        <w:rPr>
-          <w:b/>
-        </w:rPr>
-      </w:pPr>
-      <w:hyperlink r:id="rId8" w:history="1">
-        <w:r>
-          <w:rPr>
-            <w:rStyle w:val="Hyperlink"/>
-            <w:b/>
-          </w:rPr>
-          <w:t>http://docs.python-guide.org/en/latest/scenarios/crypto/</w:t>
-        </w:r>
-      </w:hyperlink>
-      <w:r>
-        <w:rPr>
-          <w:b/>
-        </w:rPr>
+      <w:r>
+        <w:t>“</w:t>
+      </w:r>
+      <w:r>
+        <w:t>True</w:t>
+      </w:r>
+      <w:r>
+        <w:t>” or “</w:t>
+      </w:r>
+      <w:r>
+        <w:t>False</w:t>
+      </w:r>
+      <w:r>
+        <w:t xml:space="preserve">”, where True implies your output matched with the one generated by the </w:t>
+      </w:r>
+      <w:r>
+        <w:t>library</w:t>
+      </w:r>
+      <w:r>
+        <w:t>.</w:t>
+      </w:r>
+    </w:p>
+    <w:p>
+      <w:pPr>
+        <w:pStyle w:val="ListParagraph"/>
+      </w:pPr>
+    </w:p>
+    <w:p>
+      <w:pPr>
+        <w:pStyle w:val="ListParagraph"/>
+      </w:pPr>
+      <w:r>
+        <w:t>The input text file will contain hex strings, one on each line</w:t>
+      </w:r>
+      <w:r>
+        <w:t xml:space="preserve"> (user will provide the file name as an argument when calling the program)</w:t>
+      </w:r>
+      <w:r>
+        <w:t>.</w:t>
+      </w:r>
+      <w:r>
+        <w:t xml:space="preserve"> The hex strings may </w:t>
+      </w:r>
+      <w:r>
+        <w:t>contain one or more white</w:t>
+      </w:r>
+      <w:r>
+        <w:t xml:space="preserve">spaces in between </w:t>
+      </w:r>
+      <w:r>
+        <w:t xml:space="preserve">characters </w:t>
+      </w:r>
+      <w:r>
+        <w:t xml:space="preserve">(e.g. </w:t>
+      </w:r>
+      <w:proofErr w:type="spellStart"/>
+      <w:r>
+        <w:t>ea</w:t>
+      </w:r>
+      <w:proofErr w:type="spellEnd"/>
+      <w:r>
+        <w:t xml:space="preserve"> b7</w:t>
+      </w:r>
+      <w:r>
+        <w:t xml:space="preserve">   </w:t>
+      </w:r>
+      <w:r>
+        <w:t xml:space="preserve"> 5</w:t>
+      </w:r>
+      <w:r>
         <w:t xml:space="preserve"> </w:t>
       </w:r>
-    </w:p>
-    <w:p>
-      <w:pPr>
-        <w:rPr>
-          <w:b/>
-        </w:rPr>
-      </w:pPr>
-    </w:p>
-    <w:p>
-      <w:pPr>
-        <w:rPr>
-          <w:b/>
-        </w:rPr>
-      </w:pPr>
-      <w:r>
-        <w:rPr>
-          <w:b/>
-        </w:rPr>
-        <w:t>All submissions will be on Git</w:t>
-      </w:r>
-      <w:r>
-        <w:rPr>
-          <w:b/>
-        </w:rPr>
-        <w:t>Hub</w:t>
-      </w:r>
-      <w:r>
-        <w:rPr>
-          <w:b/>
-        </w:rPr>
-        <w:t>. The commit time stamp will be your submission time. No late submissions are allowed. Your last commit before the submission deadline will be graded.</w:t>
-      </w:r>
-    </w:p>
-    <w:p>
-      <w:pPr>
-        <w:rPr>
-          <w:b/>
-        </w:rPr>
-      </w:pPr>
-      <w:r>
-        <w:rPr>
-          <w:b/>
-        </w:rPr>
-        <w:t>Warm-up Exercises</w:t>
-      </w:r>
-      <w:r>
-        <w:rPr>
-          <w:b/>
-        </w:rPr>
-        <w:t xml:space="preserve"> (Week 1)</w:t>
-      </w:r>
-    </w:p>
-    <w:p>
-      <w:pPr>
-        <w:pStyle w:val="ListParagraph"/>
-        <w:numPr>
-          <w:ilvl w:val="0"/>
-          <w:numId w:val="1"/>
-        </w:numPr>
-      </w:pPr>
-      <w:r>
-        <w:t xml:space="preserve">a) Write a program called </w:t>
-      </w:r>
-      <w:r>
-        <w:rPr>
-          <w:i/>
-        </w:rPr>
-        <w:t>hex2Base64</w:t>
-      </w:r>
-      <w:r>
-        <w:t xml:space="preserve"> to convert hex to base64. The hex string comes from the user.</w:t>
-      </w:r>
-    </w:p>
-    <w:p>
-      <w:pPr>
-        <w:pStyle w:val="ListParagraph"/>
-      </w:pPr>
-      <w:r>
-        <w:t>Do not use any inbuilt functions for this conversion. Implement the conversion algorithm yourself. The program must display the base64 output on screen.</w:t>
-      </w:r>
-    </w:p>
-    <w:p>
-      <w:pPr>
-        <w:pStyle w:val="ListParagraph"/>
-      </w:pPr>
-    </w:p>
-    <w:p>
-      <w:pPr>
-        <w:pStyle w:val="ListParagraph"/>
-      </w:pPr>
-      <w:r>
-        <w:t xml:space="preserve">b) Write another program called </w:t>
-      </w:r>
-      <w:r>
-        <w:rPr>
-          <w:i/>
-        </w:rPr>
-        <w:t>b64ConversionTester</w:t>
-      </w:r>
-      <w:r>
-        <w:t xml:space="preserve"> that </w:t>
-      </w:r>
-      <w:r>
-        <w:t xml:space="preserve">takes a </w:t>
-      </w:r>
-      <w:r>
-        <w:rPr>
-          <w:u w:val="single"/>
-        </w:rPr>
-        <w:t>text file as input</w:t>
-      </w:r>
-      <w:r>
-        <w:t>, c</w:t>
-      </w:r>
-      <w:r>
-        <w:t xml:space="preserve">alls </w:t>
-      </w:r>
-      <w:r>
-        <w:rPr>
-          <w:i/>
-        </w:rPr>
-        <w:t>hex2Base64</w:t>
-      </w:r>
-      <w:r>
-        <w:t xml:space="preserve"> to convert it to base64 and then calls an </w:t>
-      </w:r>
-      <w:r>
-        <w:t>library</w:t>
-      </w:r>
-      <w:r>
-        <w:t xml:space="preserve"> function </w:t>
-      </w:r>
-      <w:r>
-        <w:t xml:space="preserve">(from a popular vetted library) </w:t>
-      </w:r>
-      <w:r>
-        <w:t xml:space="preserve">to </w:t>
-      </w:r>
-      <w:r>
-        <w:t>do the conversion</w:t>
-      </w:r>
-      <w:r>
-        <w:t xml:space="preserve"> and compares the result. The output must</w:t>
-      </w:r>
-      <w:r>
-        <w:t xml:space="preserve"> be</w:t>
-      </w:r>
-      <w:r>
-        <w:t xml:space="preserve"> </w:t>
-      </w:r>
-      <w:r>
-        <w:t>“</w:t>
-      </w:r>
-      <w:r>
-        <w:t>True</w:t>
-      </w:r>
-      <w:r>
-        <w:t>” or “</w:t>
-      </w:r>
-      <w:r>
-        <w:t>False</w:t>
-      </w:r>
-      <w:r>
-        <w:t xml:space="preserve">”, where True implies your output matched with the one generated by the </w:t>
-      </w:r>
-      <w:r>
-        <w:t>library</w:t>
-      </w:r>
-      <w:r>
-        <w:t>.</w:t>
-      </w:r>
-    </w:p>
-    <w:p>
-      <w:pPr>
-        <w:pStyle w:val="ListParagraph"/>
-      </w:pPr>
-    </w:p>
-    <w:p>
-      <w:pPr>
-        <w:pStyle w:val="ListParagraph"/>
-      </w:pPr>
-      <w:r>
-        <w:t>The input text file will contain hex strings, one on each line</w:t>
-      </w:r>
-      <w:r>
-        <w:t xml:space="preserve"> (user will provide the file name as an argument when calling the program)</w:t>
-      </w:r>
-      <w:r>
-        <w:t>.</w:t>
-      </w:r>
-      <w:r>
-        <w:t xml:space="preserve"> The hex strings may </w:t>
-      </w:r>
-      <w:r>
-        <w:t>contain one or more white</w:t>
-      </w:r>
-      <w:r>
-        <w:t xml:space="preserve">spaces in between </w:t>
-      </w:r>
-      <w:r>
-        <w:t xml:space="preserve">characters </w:t>
-      </w:r>
-      <w:r>
-        <w:t>(e.g. ea b7</w:t>
-      </w:r>
-      <w:r>
-        <w:t xml:space="preserve">   </w:t>
-      </w:r>
-      <w:r>
-        <w:t xml:space="preserve"> 5</w:t>
-      </w:r>
-      <w:r>
-        <w:t xml:space="preserve"> </w:t>
-      </w:r>
-      <w:r>
-        <w:t>e a</w:t>
+      <w:r>
+        <w:t xml:space="preserve">e </w:t>
+      </w:r>
+      <w:proofErr w:type="gramStart"/>
+      <w:r>
+        <w:t>a</w:t>
       </w:r>
       <w:r>
         <w:t xml:space="preserve">  </w:t>
       </w:r>
       <w:r>
-        <w:t>8) and/or 0x as prefix. Your program should be able to handle these.</w:t>
+        <w:t>8</w:t>
+      </w:r>
+      <w:proofErr w:type="gramEnd"/>
+      <w:r>
+        <w:t>) and/or 0x as prefix. Your program should be able to handle these.</w:t>
       </w:r>
       <w:r>
         <w:t xml:space="preserve"> If there are multiple lines in the file, your program should print True/False for each line.</w:t>
@@ -464,10 +408,18 @@
         <w:t>The hex string given below</w:t>
       </w:r>
       <w:r>
-        <w:t xml:space="preserve"> has been XOR’</w:t>
-      </w:r>
-      <w:r>
-        <w:t xml:space="preserve">d against a single character; </w:t>
+        <w:t xml:space="preserve"> has been </w:t>
+      </w:r>
+      <w:proofErr w:type="spellStart"/>
+      <w:r>
+        <w:t>XOR’</w:t>
+      </w:r>
+      <w:r>
+        <w:t>d</w:t>
+      </w:r>
+      <w:proofErr w:type="spellEnd"/>
+      <w:r>
+        <w:t xml:space="preserve"> against a single character; </w:t>
       </w:r>
       <w:r>
         <w:t>find the key and decrypt the message. You can use English plaintext frequencies to rank the outputs.</w:t>
@@ -494,6 +446,7 @@
         <w:pStyle w:val="ListParagraph"/>
       </w:pPr>
       <w:r>
+        <w:lastRenderedPageBreak/>
         <w:t>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</w:t>
       </w:r>
     </w:p>
@@ -509,7 +462,7 @@
       <w:r>
         <w:t xml:space="preserve">Aside reading: </w:t>
       </w:r>
-      <w:hyperlink r:id="rId9" w:history="1">
+      <w:hyperlink r:id="rId8" w:history="1">
         <w:r>
           <w:rPr>
             <w:rStyle w:val="Hyperlink"/>
@@ -559,7 +512,15 @@
         <w:t>General XOR cipher</w:t>
       </w:r>
       <w:r>
-        <w:t xml:space="preserve"> (Vigenere Cipher)</w:t>
+        <w:t xml:space="preserve"> (</w:t>
+      </w:r>
+      <w:proofErr w:type="spellStart"/>
+      <w:r>
+        <w:t>Vigenere</w:t>
+      </w:r>
+      <w:proofErr w:type="spellEnd"/>
+      <w:r>
+        <w:t xml:space="preserve"> Cipher)</w:t>
       </w:r>
       <w:r>
         <w:t>: Given a key ‘</w:t>
@@ -584,16 +545,26 @@
         <w:pStyle w:val="ListParagraph"/>
       </w:pPr>
       <w:r>
-        <w:t>“We didn't start the fire, It was always burning, Since the world's been turning, We didn't start the fire, No we didn't light it, But we tried to fight it”</w:t>
-      </w:r>
-    </w:p>
-    <w:p>
-      <w:pPr>
-        <w:pStyle w:val="ListParagraph"/>
-      </w:pPr>
+        <w:t xml:space="preserve">“We didn't start the fire, </w:t>
+      </w:r>
+      <w:proofErr w:type="gramStart"/>
+      <w:r>
+        <w:t>It</w:t>
+      </w:r>
+      <w:proofErr w:type="gramEnd"/>
+      <w:r>
+        <w:t xml:space="preserve"> was always burning, Since the world's been turning, We didn't start the fire, No we didn't light it, But we tried to fight it”</w:t>
+      </w:r>
+    </w:p>
+    <w:p>
+      <w:pPr>
+        <w:pStyle w:val="ListParagraph"/>
+      </w:pPr>
+      <w:proofErr w:type="gramStart"/>
       <w:r>
         <w:t>Without the quotes.</w:t>
       </w:r>
+      <w:proofErr w:type="gramEnd"/>
     </w:p>
     <w:p>
       <w:pPr>
@@ -636,10 +607,26 @@
         </w:numPr>
       </w:pPr>
       <w:r>
-        <w:t>Breaking Vigenere Cipher: A file is uploaded on Blackboard containing base64’d input that has been encrypted with</w:t>
-      </w:r>
-      <w:r>
-        <w:t xml:space="preserve"> Vigenere cipher. Your task is to decrypt it. You can use the following procedure to do so:</w:t>
+        <w:t xml:space="preserve">Breaking </w:t>
+      </w:r>
+      <w:proofErr w:type="spellStart"/>
+      <w:r>
+        <w:t>Vigenere</w:t>
+      </w:r>
+      <w:proofErr w:type="spellEnd"/>
+      <w:r>
+        <w:t xml:space="preserve"> Cipher: A file is uploaded on Blackboard containing base64’d input that has been encrypted with</w:t>
+      </w:r>
+      <w:r>
+        <w:t xml:space="preserve"> </w:t>
+      </w:r>
+      <w:proofErr w:type="spellStart"/>
+      <w:r>
+        <w:t>Vigenere</w:t>
+      </w:r>
+      <w:proofErr w:type="spellEnd"/>
+      <w:r>
+        <w:t xml:space="preserve"> cipher. Your task is to decrypt it. You can use the following procedure to do so:</w:t>
       </w:r>
     </w:p>
     <w:p>
@@ -665,11 +652,19 @@
           <w:rFonts w:ascii="Lucida Console" w:hAnsi="Lucida Console"/>
         </w:rPr>
       </w:pPr>
+      <w:proofErr w:type="gramStart"/>
       <w:r>
         <w:rPr>
           <w:rFonts w:ascii="Lucida Console" w:hAnsi="Lucida Console"/>
         </w:rPr>
-        <w:t xml:space="preserve">is this heaven </w:t>
+        <w:t>is</w:t>
+      </w:r>
+      <w:proofErr w:type="gramEnd"/>
+      <w:r>
+        <w:rPr>
+          <w:rFonts w:ascii="Lucida Console" w:hAnsi="Lucida Console"/>
+        </w:rPr>
+        <w:t xml:space="preserve"> this heaven </w:t>
       </w:r>
     </w:p>
     <w:p>
@@ -677,9 +672,11 @@
         <w:pStyle w:val="ListParagraph"/>
         <w:ind w:left="1440"/>
       </w:pPr>
+      <w:proofErr w:type="gramStart"/>
       <w:r>
         <w:t>and</w:t>
       </w:r>
+      <w:proofErr w:type="gramEnd"/>
     </w:p>
     <w:p>
       <w:pPr>
@@ -689,49 +686,173 @@
           <w:rFonts w:ascii="Lucida Console" w:hAnsi="Lucida Console"/>
         </w:rPr>
       </w:pPr>
+      <w:proofErr w:type="gramStart"/>
       <w:r>
         <w:rPr>
           <w:rFonts w:ascii="Lucida Console" w:hAnsi="Lucida Console"/>
         </w:rPr>
-        <w:t>no it’s iowa!!</w:t>
-      </w:r>
-    </w:p>
-    <w:p>
-      <w:pPr>
-        <w:pStyle w:val="ListParagraph"/>
+        <w:t>no</w:t>
+      </w:r>
+      <w:proofErr w:type="gramEnd"/>
+      <w:r>
+        <w:rPr>
+          <w:rFonts w:ascii="Lucida Console" w:hAnsi="Lucida Console"/>
+        </w:rPr>
+        <w:t xml:space="preserve"> it’s </w:t>
+      </w:r>
+      <w:proofErr w:type="spellStart"/>
+      <w:r>
+        <w:rPr>
+          <w:rFonts w:ascii="Lucida Console" w:hAnsi="Lucida Console"/>
+        </w:rPr>
+        <w:t>iowa</w:t>
+      </w:r>
+      <w:proofErr w:type="spellEnd"/>
+      <w:r>
+        <w:rPr>
+          <w:rFonts w:ascii="Lucida Console" w:hAnsi="Lucida Console"/>
+        </w:rPr>
+        <w:t>!!</w:t>
+      </w:r>
+    </w:p>
+    <w:p>
+      <w:pPr>
+        <w:pStyle w:val="ListParagraph"/>
+      </w:pPr>
+      <w:r>
+        <w:tab/>
+      </w:r>
+      <w:proofErr w:type="gramStart"/>
+      <w:r>
+        <w:t>Your</w:t>
+      </w:r>
+      <w:proofErr w:type="gramEnd"/>
+      <w:r>
+        <w:t xml:space="preserve"> computed distance should </w:t>
+      </w:r>
+      <w:r>
+        <w:t>be 46</w:t>
+      </w:r>
+      <w:r>
+        <w:t xml:space="preserve">. </w:t>
+      </w:r>
+      <w:r>
+        <w:rPr>
+          <w:i/>
+        </w:rPr>
+        <w:t>This needs to be correct.</w:t>
+      </w:r>
+    </w:p>
+    <w:p>
+      <w:pPr>
+        <w:pStyle w:val="ListParagraph"/>
+      </w:pPr>
+    </w:p>
+    <w:p>
+      <w:pPr>
+        <w:pStyle w:val="ListParagraph"/>
+      </w:pPr>
+      <w:r>
+        <w:t xml:space="preserve">Determine the </w:t>
+      </w:r>
+      <w:proofErr w:type="spellStart"/>
+      <w:r>
+        <w:t>keyL</w:t>
+      </w:r>
+      <w:r>
+        <w:t>ength</w:t>
+      </w:r>
+      <w:proofErr w:type="spellEnd"/>
+      <w:r>
+        <w:t>:</w:t>
+      </w:r>
+    </w:p>
+    <w:p>
+      <w:pPr>
+        <w:pStyle w:val="ListParagraph"/>
+        <w:numPr>
+          <w:ilvl w:val="0"/>
+          <w:numId w:val="2"/>
+        </w:numPr>
+      </w:pPr>
+      <w:r>
+        <w:t xml:space="preserve">Make a guess for a </w:t>
+      </w:r>
+      <w:proofErr w:type="spellStart"/>
+      <w:r>
+        <w:t>keyLength</w:t>
+      </w:r>
+      <w:proofErr w:type="spellEnd"/>
+      <w:r>
+        <w:t>. You can try different values 1 to 45.</w:t>
+      </w:r>
+    </w:p>
+    <w:p>
+      <w:pPr>
+        <w:pStyle w:val="ListParagraph"/>
+        <w:numPr>
+          <w:ilvl w:val="0"/>
+          <w:numId w:val="2"/>
+        </w:numPr>
       </w:pPr>
       <w:r>
         <w:lastRenderedPageBreak/>
-        <w:tab/>
-        <w:t xml:space="preserve">Your computed distance should </w:t>
-      </w:r>
-      <w:r>
-        <w:t>be 46</w:t>
-      </w:r>
-      <w:r>
-        <w:t xml:space="preserve">. </w:t>
-      </w:r>
-      <w:r>
-        <w:rPr>
-          <w:i/>
-        </w:rPr>
-        <w:t>This needs to be correct.</w:t>
-      </w:r>
-    </w:p>
-    <w:p>
-      <w:pPr>
-        <w:pStyle w:val="ListParagraph"/>
-      </w:pPr>
-    </w:p>
-    <w:p>
-      <w:pPr>
-        <w:pStyle w:val="ListParagraph"/>
-      </w:pPr>
-      <w:r>
-        <w:t>Determine the keyL</w:t>
-      </w:r>
-      <w:r>
-        <w:t>ength:</w:t>
+        <w:t>Fo</w:t>
+      </w:r>
+      <w:r>
+        <w:t xml:space="preserve">r each </w:t>
+      </w:r>
+      <w:proofErr w:type="spellStart"/>
+      <w:r>
+        <w:t>keyLength</w:t>
+      </w:r>
+      <w:proofErr w:type="spellEnd"/>
+      <w:r>
+        <w:t xml:space="preserve"> that you guess (1 to 45), divide the input ciphertext into chunks of that size and compute the Hamming distance between adjacent chunks. </w:t>
+      </w:r>
+      <w:r>
+        <w:t xml:space="preserve">Example, if you are trying </w:t>
+      </w:r>
+      <w:proofErr w:type="spellStart"/>
+      <w:r>
+        <w:t>keyLength</w:t>
+      </w:r>
+      <w:proofErr w:type="spellEnd"/>
+      <w:r>
+        <w:t xml:space="preserve"> = 4, then divide the ciphertext into chunks of 4 bytes and compute the Hamming distance between adjacent chunks. Normalize each Hamming distance by </w:t>
+      </w:r>
+      <w:proofErr w:type="spellStart"/>
+      <w:r>
+        <w:t>keyLength</w:t>
+      </w:r>
+      <w:proofErr w:type="spellEnd"/>
+      <w:r>
+        <w:t xml:space="preserve"> </w:t>
+      </w:r>
+      <w:r>
+        <w:t>currently being tried and then take the average</w:t>
+      </w:r>
+      <w:r>
+        <w:t xml:space="preserve">, in the end for that </w:t>
+      </w:r>
+      <w:proofErr w:type="spellStart"/>
+      <w:r>
+        <w:t>keyLength</w:t>
+      </w:r>
+      <w:proofErr w:type="spellEnd"/>
+      <w:r>
+        <w:t>.</w:t>
+      </w:r>
+      <w:r>
+        <w:t xml:space="preserve"> You will build up a dictionary of </w:t>
+      </w:r>
+      <w:proofErr w:type="spellStart"/>
+      <w:r>
+        <w:t>keyLength</w:t>
+      </w:r>
+      <w:proofErr w:type="spellEnd"/>
+      <w:r>
+        <w:t xml:space="preserve"> and corresponding Hamming distance.</w:t>
       </w:r>
     </w:p>
     <w:p>
@@ -743,62 +864,22 @@
         </w:numPr>
       </w:pPr>
       <w:r>
-        <w:t>Make a guess for a keyLength. You can try different values 1 to 45.</w:t>
-      </w:r>
-    </w:p>
-    <w:p>
-      <w:pPr>
-        <w:pStyle w:val="ListParagraph"/>
-        <w:numPr>
-          <w:ilvl w:val="0"/>
-          <w:numId w:val="2"/>
-        </w:numPr>
-      </w:pPr>
-      <w:r>
-        <w:t>Fo</w:t>
-      </w:r>
-      <w:r>
-        <w:t>r each keyLength</w:t>
-      </w:r>
-      <w:r>
-        <w:t xml:space="preserve"> that you guess (1 to 45), divide the input ciphertext into chunks of that size and compute the Hamming distance between adjacent chunks. </w:t>
-      </w:r>
-      <w:r>
-        <w:t xml:space="preserve">Example, if you are trying keyLength = 4, then divide the ciphertext into chunks of 4 bytes and compute the Hamming distance between adjacent chunks. Normalize each Hamming distance by keyLength </w:t>
-      </w:r>
-      <w:r>
-        <w:t>currently being tried and then take the average</w:t>
-      </w:r>
-      <w:r>
-        <w:t>, in the end for that keyLength</w:t>
-      </w:r>
-      <w:r>
-        <w:t>.</w:t>
-      </w:r>
-      <w:r>
-        <w:t xml:space="preserve"> You will build up a dictionary of keyLength and corresponding Hamming distance.</w:t>
-      </w:r>
-    </w:p>
-    <w:p>
-      <w:pPr>
-        <w:pStyle w:val="ListParagraph"/>
-        <w:numPr>
-          <w:ilvl w:val="0"/>
-          <w:numId w:val="2"/>
-        </w:numPr>
-      </w:pPr>
-      <w:r>
         <w:t>The smallest normalized Hamming distance will most probably be the</w:t>
       </w:r>
       <w:r>
         <w:t xml:space="preserve"> actual</w:t>
       </w:r>
       <w:r>
-        <w:t xml:space="preserve"> key</w:t>
+        <w:t xml:space="preserve"> </w:t>
+      </w:r>
+      <w:proofErr w:type="spellStart"/>
+      <w:r>
+        <w:t>key</w:t>
       </w:r>
       <w:r>
         <w:t>Length</w:t>
       </w:r>
+      <w:proofErr w:type="spellEnd"/>
       <w:r>
         <w:t>.</w:t>
       </w:r>
@@ -824,11 +905,16 @@
         <w:t>Now that you know the most probable key size: break th</w:t>
       </w:r>
       <w:r>
-        <w:t>e ciphertext into blocks of keyL</w:t>
+        <w:t xml:space="preserve">e ciphertext into blocks of </w:t>
+      </w:r>
+      <w:proofErr w:type="spellStart"/>
+      <w:r>
+        <w:t>keyL</w:t>
       </w:r>
       <w:r>
         <w:t>ength</w:t>
       </w:r>
+      <w:proofErr w:type="spellEnd"/>
       <w:r>
         <w:t>.</w:t>
       </w:r>
@@ -869,7 +955,15 @@
         </w:numPr>
       </w:pPr>
       <w:r>
-        <w:t>Solve each of these new blocks as if they were XOR’d with a single character (problem 3 from last week). This will give you the key byte for that block.</w:t>
+        <w:t xml:space="preserve">Solve each of these new blocks as if they were </w:t>
+      </w:r>
+      <w:proofErr w:type="spellStart"/>
+      <w:r>
+        <w:t>XOR’d</w:t>
+      </w:r>
+      <w:proofErr w:type="spellEnd"/>
+      <w:r>
+        <w:t xml:space="preserve"> with a single character (problem 3 from last week). This will give you the key byte for that block.</w:t>
       </w:r>
     </w:p>
     <w:p>
@@ -922,112 +1016,152 @@
         <w:rPr>
           <w:b/>
         </w:rPr>
+        <w:t xml:space="preserve">Crypto </w:t>
+      </w:r>
+      <w:r>
+        <w:rPr>
+          <w:b/>
+        </w:rPr>
         <w:t xml:space="preserve">Libraries to use: </w:t>
       </w:r>
-      <w:r>
-        <w:rPr>
-          <w:b/>
-        </w:rPr>
+    </w:p>
+    <w:p>
+      <w:pPr>
+        <w:pStyle w:val="ListParagraph"/>
+        <w:numPr>
+          <w:ilvl w:val="0"/>
+          <w:numId w:val="9"/>
+        </w:numPr>
+      </w:pPr>
+      <w:proofErr w:type="spellStart"/>
+      <w:r>
         <w:t>Py</w:t>
       </w:r>
       <w:r>
-        <w:rPr>
-          <w:b/>
-        </w:rPr>
         <w:t>Crypto</w:t>
       </w:r>
-      <w:r>
-        <w:rPr>
-          <w:b/>
-        </w:rPr>
+      <w:proofErr w:type="spellEnd"/>
+      <w:r>
         <w:t>:</w:t>
       </w:r>
       <w:r>
-        <w:rPr>
-          <w:b/>
-        </w:rPr>
         <w:t xml:space="preserve"> </w:t>
+      </w:r>
+      <w:hyperlink r:id="rId9" w:history="1">
+        <w:r>
+          <w:rPr>
+            <w:rStyle w:val="Hyperlink"/>
+          </w:rPr>
+          <w:t>http://pythonhosted.org/pycrypto/</w:t>
+        </w:r>
+      </w:hyperlink>
+      <w:r>
+        <w:t xml:space="preserve"> </w:t>
+      </w:r>
+      <w:r>
+        <w:t>- for older versions of python</w:t>
+      </w:r>
+    </w:p>
+    <w:p>
+      <w:pPr>
+        <w:pStyle w:val="ListParagraph"/>
+        <w:numPr>
+          <w:ilvl w:val="0"/>
+          <w:numId w:val="9"/>
+        </w:numPr>
+      </w:pPr>
+      <w:proofErr w:type="spellStart"/>
+      <w:r>
+        <w:t>pycryptodomex</w:t>
+      </w:r>
+      <w:proofErr w:type="spellEnd"/>
+      <w:r>
+        <w:t xml:space="preserve">: </w:t>
       </w:r>
       <w:hyperlink r:id="rId10" w:history="1">
         <w:r>
           <w:rPr>
             <w:rStyle w:val="Hyperlink"/>
-            <w:b/>
           </w:rPr>
-          <w:t>http://pythonhosted.org/pycrypto/</w:t>
+          <w:t>http://www.blog.pythonlibrary.org/2016/05/18/python-3-an-intro-to-encryption/</w:t>
         </w:r>
       </w:hyperlink>
       <w:r>
-        <w:rPr>
-          <w:b/>
-        </w:rPr>
-        <w:t xml:space="preserve"> or cryptography</w:t>
-      </w:r>
-      <w:r>
-        <w:rPr>
-          <w:b/>
-        </w:rPr>
+        <w:t xml:space="preserve"> - for new versions of python</w:t>
+      </w:r>
+    </w:p>
+    <w:p>
+      <w:pPr>
+        <w:pStyle w:val="ListParagraph"/>
+      </w:pPr>
+    </w:p>
+    <w:p>
+      <w:pPr>
+        <w:pStyle w:val="ListParagraph"/>
+        <w:numPr>
+          <w:ilvl w:val="0"/>
+          <w:numId w:val="9"/>
+        </w:numPr>
+      </w:pPr>
+      <w:r>
+        <w:t>cryptography</w:t>
+      </w:r>
+      <w:r>
         <w:t>:</w:t>
       </w:r>
       <w:r>
-        <w:rPr>
-          <w:b/>
-        </w:rPr>
         <w:t xml:space="preserve"> </w:t>
       </w:r>
       <w:hyperlink r:id="rId11" w:history="1">
         <w:r>
           <w:rPr>
             <w:rStyle w:val="Hyperlink"/>
-            <w:b/>
           </w:rPr>
           <w:t>https://cryptography.io/en/latest/</w:t>
         </w:r>
       </w:hyperlink>
-      <w:r>
-        <w:rPr>
-          <w:b/>
-        </w:rPr>
-        <w:t>. I use cryptography</w:t>
-      </w:r>
-      <w:r>
-        <w:rPr>
-          <w:b/>
-        </w:rPr>
-        <w:t xml:space="preserve"> with Python 3.5</w:t>
-      </w:r>
-      <w:r>
-        <w:rPr>
-          <w:b/>
-        </w:rPr>
-        <w:t>.</w:t>
-      </w:r>
-    </w:p>
-    <w:p>
-      <w:pPr>
-        <w:rPr>
-          <w:b/>
-        </w:rPr>
-      </w:pPr>
-      <w:r>
-        <w:t xml:space="preserve">Which library is compatible with which version of Python: </w:t>
+    </w:p>
+    <w:p>
+      <w:r>
+        <w:t xml:space="preserve">I used cryptography for all the symmetric key algorithms. But then found their documentation for public key crypto quite bad. So now for public key crypto I am switching over to </w:t>
+      </w:r>
+      <w:proofErr w:type="spellStart"/>
+      <w:r>
+        <w:t>pycryptodomex</w:t>
+      </w:r>
+      <w:proofErr w:type="spellEnd"/>
+      <w:r>
+        <w:t xml:space="preserve">. Maybe you want to start with </w:t>
+      </w:r>
+      <w:proofErr w:type="spellStart"/>
+      <w:r>
+        <w:t>pycryptodomex</w:t>
+      </w:r>
+      <w:proofErr w:type="spellEnd"/>
+      <w:r>
+        <w:t xml:space="preserve"> from the beginning. </w:t>
+      </w:r>
+    </w:p>
+    <w:p>
+      <w:r>
+        <w:t>A</w:t>
+      </w:r>
+      <w:r>
+        <w:t xml:space="preserve"> reference blog: </w:t>
       </w:r>
       <w:hyperlink r:id="rId12" w:history="1">
         <w:r>
           <w:rPr>
             <w:rStyle w:val="Hyperlink"/>
-            <w:b/>
           </w:rPr>
-          <w:t>http://docs.python-guide.org/en/latest/scenarios/crypto/</w:t>
+          <w:t>http://www.blog.pythonlibrary.org/2016/05/18/python-3-an-intro-to-encryption/</w:t>
         </w:r>
       </w:hyperlink>
       <w:r>
-        <w:rPr>
-          <w:b/>
-        </w:rPr>
         <w:t xml:space="preserve"> </w:t>
       </w:r>
     </w:p>
+    <w:p/>
     <w:p>
       <w:pPr>
         <w:pStyle w:val="ListParagraph"/>
@@ -1037,54 +1171,15 @@
         </w:numPr>
       </w:pPr>
       <w:r>
-        <w:t>AES in ECB mode</w:t>
-      </w:r>
-      <w:r>
-        <w:t>: give</w:t>
-      </w:r>
-      <w:r>
-        <w:t xml:space="preserve"> different encrypted text with</w:t>
-      </w:r>
-      <w:r>
-        <w:t xml:space="preserve"> key “</w:t>
-      </w:r>
-      <w:r>
-        <w:rPr>
-          <w:rFonts w:ascii="Helvetica" w:hAnsi="Helvetica"/>
-          <w:color w:val="000000"/>
-          <w:sz w:val="20"/>
-          <w:szCs w:val="20"/>
-          <w:shd w:val="clear" w:color="auto" w:fill="FFFFFF"/>
-        </w:rPr>
-        <w:t>NO PAIN NO GAIN</w:t>
-      </w:r>
-      <w:r>
-        <w:rPr>
-          <w:rFonts w:ascii="Helvetica" w:hAnsi="Helvetica"/>
-          <w:color w:val="000000"/>
-          <w:sz w:val="20"/>
-          <w:szCs w:val="20"/>
-          <w:shd w:val="clear" w:color="auto" w:fill="FFFFFF"/>
-        </w:rPr>
-        <w:t>!</w:t>
-      </w:r>
-      <w:r>
-        <w:rPr>
-          <w:rFonts w:ascii="Helvetica" w:hAnsi="Helvetica"/>
-          <w:color w:val="000000"/>
-          <w:sz w:val="20"/>
-          <w:szCs w:val="20"/>
-          <w:shd w:val="clear" w:color="auto" w:fill="FFFFFF"/>
-        </w:rPr>
-        <w:t>”</w:t>
-      </w:r>
-    </w:p>
-    <w:p>
-      <w:pPr>
-        <w:pStyle w:val="ListParagraph"/>
-      </w:pPr>
-      <w:r>
-        <w:t>This takes maybe 30 minutes to 1 hour</w:t>
+        <w:t xml:space="preserve">Decrypt the base64 encoded ciphertext given in w3p1.txt. AES-128 in ECB mode was used for encryption and the key used was: “NO PAIN NO GAIN!” </w:t>
+      </w:r>
+    </w:p>
+    <w:p>
+      <w:pPr>
+        <w:pStyle w:val="ListParagraph"/>
+      </w:pPr>
+      <w:r>
+        <w:t>Feel free to use one of the above python crypto libraries for AES. Yes, this one is actually that simple!</w:t>
       </w:r>
     </w:p>
     <w:p>
@@ -1101,18 +1196,8 @@
         </w:numPr>
       </w:pPr>
       <w:r>
-        <w:t>Detect AES in ECB mode</w:t>
-      </w:r>
-      <w:r>
-        <w:t>: Replicate Matasano’s file with different text and a twist</w:t>
-      </w:r>
-    </w:p>
-    <w:p>
-      <w:pPr>
-        <w:pStyle w:val="ListParagraph"/>
-      </w:pPr>
-      <w:r>
-        <w:t>1-2 hours</w:t>
+        <w:lastRenderedPageBreak/>
+        <w:t>Each line of the file w3p2.txt contains AES encrypted ciphertext. One of them uses ECB mode. Your code should detect which one and print that line number.</w:t>
       </w:r>
     </w:p>
     <w:p>
@@ -1129,21 +1214,15 @@
         </w:numPr>
       </w:pPr>
       <w:r>
-        <w:t>Implement PKCS#7 padding</w:t>
-      </w:r>
-      <w:r>
-        <w:t xml:space="preserve"> for general block length. Give a random message and ask to pad to 160 bit block</w:t>
-      </w:r>
-      <w:r>
-        <w:t>.</w:t>
-      </w:r>
-    </w:p>
-    <w:p>
-      <w:pPr>
-        <w:pStyle w:val="ListParagraph"/>
-      </w:pPr>
-      <w:r>
-        <w:t xml:space="preserve">I took the sentence “This is a Saturday” and the output was: </w:t>
+        <w:t>Implement the PKCS7 padding for AES.</w:t>
+      </w:r>
+    </w:p>
+    <w:p>
+      <w:pPr>
+        <w:pStyle w:val="ListParagraph"/>
+      </w:pPr>
+      <w:r>
+        <w:t xml:space="preserve">For example for, if I want to PKCS7 pad the phrase “This is a Saturday” to 160 bits block length, the output is: </w:t>
       </w:r>
       <w:r>
         <w:t>'This is a Saturday\x02\x02'</w:t>
@@ -1153,131 +1232,33 @@
       <w:pPr>
         <w:pStyle w:val="ListParagraph"/>
       </w:pPr>
-      <w:r>
-        <w:lastRenderedPageBreak/>
-        <w:t>What padding is done if your input data is the exact same size as the block length? Is there a dummy block added? Make this observation because it will b</w:t>
-      </w:r>
-      <w:r>
-        <w:t xml:space="preserve">e useful in problem 12 when determining block </w:t>
-      </w:r>
-      <w:r>
-        <w:t>size</w:t>
-      </w:r>
-      <w:r>
-        <w:t>.</w:t>
-      </w:r>
-      <w:r>
-        <w:t xml:space="preserve"> </w:t>
-      </w:r>
-    </w:p>
-    <w:p>
-      <w:pPr>
-        <w:pStyle w:val="ListParagraph"/>
-      </w:pPr>
-    </w:p>
-    <w:p>
-      <w:pPr>
-        <w:pStyle w:val="ListParagraph"/>
-        <w:numPr>
-          <w:ilvl w:val="0"/>
-          <w:numId w:val="1"/>
-        </w:numPr>
-      </w:pPr>
-      <w:r>
-        <w:rPr>
-          <w:b/>
-          <w:u w:val="single"/>
-        </w:rPr>
-        <w:t>Implement CBC mode:</w:t>
-      </w:r>
-      <w:r>
-        <w:t xml:space="preserve"> </w:t>
-      </w:r>
-      <w:r>
-        <w:t>Implement CBC mode by hand using the ECB functio</w:t>
-      </w:r>
-      <w:r>
-        <w:t xml:space="preserve">n you wrote earlier. </w:t>
-      </w:r>
-      <w:r>
-        <w:t>It must encrypt and decrypt</w:t>
-      </w:r>
-      <w:r>
-        <w:t xml:space="preserve"> text</w:t>
-      </w:r>
-      <w:r>
-        <w:t>. And use the XOR function from the previous exercise to combine them</w:t>
-      </w:r>
-      <w:r>
-        <w:t>.</w:t>
-      </w:r>
-      <w:r>
-        <w:t xml:space="preserve"> </w:t>
-      </w:r>
-      <w:r>
-        <w:t xml:space="preserve">Don’t use the </w:t>
-      </w:r>
-      <w:r>
-        <w:t>built-in</w:t>
-      </w:r>
-      <w:r>
-        <w:t xml:space="preserve"> CBC mode. </w:t>
-      </w:r>
-    </w:p>
-    <w:p>
-      <w:pPr>
-        <w:pStyle w:val="ListParagraph"/>
-      </w:pPr>
-    </w:p>
-    <w:p>
-      <w:pPr>
-        <w:pStyle w:val="ListParagraph"/>
-      </w:pPr>
-      <w:r>
-        <w:t xml:space="preserve">Although the library has a CBC mode and that’s what you </w:t>
-      </w:r>
-      <w:r>
-        <w:rPr>
-          <w:i/>
-        </w:rPr>
-        <w:t>must</w:t>
-      </w:r>
-      <w:r>
-        <w:t xml:space="preserve"> use in real world implementation</w:t>
-      </w:r>
-      <w:r>
-        <w:t>s</w:t>
-      </w:r>
-      <w:r>
-        <w:t>, the point of this exercise</w:t>
-      </w:r>
-      <w:r>
-        <w:t xml:space="preserve"> is to make you carefully look into</w:t>
-      </w:r>
-      <w:r>
-        <w:t xml:space="preserve"> the</w:t>
-      </w:r>
-      <w:r>
-        <w:t xml:space="preserve"> CBC mode and </w:t>
-      </w:r>
-      <w:r>
-        <w:t xml:space="preserve">really </w:t>
-      </w:r>
-      <w:r>
-        <w:t xml:space="preserve">understand it </w:t>
-      </w:r>
-      <w:r>
-        <w:t>by doing it</w:t>
-      </w:r>
-      <w:r>
-        <w:t xml:space="preserve"> rather than just</w:t>
-      </w:r>
-      <w:r>
-        <w:t xml:space="preserve"> reading the</w:t>
-      </w:r>
-      <w:r>
-        <w:t xml:space="preserve"> theory. We will use this understanding later to break some stuff.</w:t>
-      </w:r>
+    </w:p>
+    <w:p>
+      <w:pPr>
+        <w:pStyle w:val="ListParagraph"/>
+      </w:pPr>
+      <w:r>
+        <w:t>What is the padding if your plaintext is “</w:t>
+      </w:r>
+      <w:r>
+        <w:t>NO PAIN NO GAIN!</w:t>
+      </w:r>
+      <w:r>
+        <w:t>”? Give me the output and an explanation.</w:t>
+      </w:r>
+    </w:p>
+    <w:p>
+      <w:pPr>
+        <w:pStyle w:val="ListParagraph"/>
+      </w:pPr>
+      <w:r>
+        <w:t xml:space="preserve">This observation will be very useful in when we try to decrypt improperly encrypted cookies in a few weeks (determining block length). </w:t>
+      </w:r>
+    </w:p>
+    <w:p>
+      <w:pPr>
+        <w:pStyle w:val="ListParagraph"/>
+      </w:pPr>
     </w:p>
     <w:p>
       <w:pPr>
@@ -1298,50 +1279,85 @@
         <w:rPr>
           <w:b/>
         </w:rPr>
-        <w:t>Week 4</w:t>
-      </w:r>
-      <w:r>
-        <w:rPr>
-          <w:b/>
-        </w:rPr>
-        <w:t>:</w:t>
-      </w:r>
-      <w:r>
-        <w:rPr>
-          <w:b/>
-        </w:rPr>
-        <w:t xml:space="preserve"> Decrypting </w:t>
-      </w:r>
-      <w:r>
-        <w:rPr>
-          <w:b/>
-        </w:rPr>
-        <w:t>s</w:t>
-      </w:r>
-      <w:r>
-        <w:rPr>
-          <w:b/>
-        </w:rPr>
-        <w:t xml:space="preserve">ecret </w:t>
-      </w:r>
-      <w:r>
-        <w:rPr>
-          <w:b/>
-        </w:rPr>
-        <w:t>c</w:t>
-      </w:r>
-      <w:r>
-        <w:rPr>
-          <w:b/>
-        </w:rPr>
-        <w:t>ookies</w:t>
-      </w:r>
-      <w:r>
-        <w:rPr>
-          <w:b/>
-        </w:rPr>
-        <w:t xml:space="preserve"> encrypted using ECB mode</w:t>
-      </w:r>
+        <w:t>Week 4:</w:t>
+      </w:r>
+      <w:r>
+        <w:rPr>
+          <w:b/>
+        </w:rPr>
+        <w:t xml:space="preserve"> Decrypting secret cookies encrypted using ECB mode</w:t>
+      </w:r>
+    </w:p>
+    <w:p>
+      <w:pPr>
+        <w:pStyle w:val="ListParagraph"/>
+        <w:numPr>
+          <w:ilvl w:val="0"/>
+          <w:numId w:val="1"/>
+        </w:numPr>
+      </w:pPr>
+      <w:r>
+        <w:rPr>
+          <w:b/>
+        </w:rPr>
+        <w:t>AES CBC mode:</w:t>
+      </w:r>
+      <w:r>
+        <w:t xml:space="preserve"> Implement CBC mode by hand using the ECB function you wrote earlier (problem 1). It must encrypt and decrypt text. You will need to XOR blocks but you already have a function for that from the previous exercises that you can combine. </w:t>
+      </w:r>
+      <w:r>
+        <w:rPr>
+          <w:i/>
+        </w:rPr>
+        <w:t>Don’t use the built-in CBC mode.</w:t>
+      </w:r>
+      <w:r>
+        <w:t xml:space="preserve"> </w:t>
+      </w:r>
+    </w:p>
+    <w:p>
+      <w:pPr>
+        <w:pStyle w:val="ListParagraph"/>
+        <w:rPr>
+          <w:b/>
+        </w:rPr>
+      </w:pPr>
+    </w:p>
+    <w:p>
+      <w:pPr>
+        <w:pStyle w:val="ListParagraph"/>
+      </w:pPr>
+      <w:r>
+        <w:t>Decrypt the file w3p4.txt using the key ‘NO PAIN NO GAIN!’ and an IV of all 0 bytes.</w:t>
+      </w:r>
+    </w:p>
+    <w:p>
+      <w:pPr>
+        <w:pStyle w:val="ListParagraph"/>
+      </w:pPr>
+    </w:p>
+    <w:p>
+      <w:pPr>
+        <w:pStyle w:val="ListParagraph"/>
+      </w:pPr>
+      <w:r>
+        <w:t xml:space="preserve">Although all the crypto libraries have CBC mode and that’s what you </w:t>
+      </w:r>
+      <w:r>
+        <w:rPr>
+          <w:i/>
+          <w:u w:val="single"/>
+        </w:rPr>
+        <w:t>must</w:t>
+      </w:r>
+      <w:r>
+        <w:t xml:space="preserve"> use in real world implementations, the point of this exercise is to make you carefully look into the CBC mode and really understand it by doing it rather than just reading the theory. We will use this understanding later to break some stuff.</w:t>
+      </w:r>
+    </w:p>
+    <w:p>
+      <w:pPr>
+        <w:pStyle w:val="ListParagraph"/>
+      </w:pPr>
     </w:p>
     <w:p>
       <w:pPr>
@@ -1495,6 +1511,7 @@
         <w:ind w:left="720"/>
       </w:pPr>
       <w:r>
+        <w:lastRenderedPageBreak/>
         <w:t>Given the above encryption oracle, implement a function that detects the block cipher mode. So in the end you have a function that when given a randomly encrypted text, under a</w:t>
       </w:r>
       <w:r>
@@ -1602,7 +1619,6 @@
         <w:rPr>
           <w:u w:val="single"/>
         </w:rPr>
-        <w:lastRenderedPageBreak/>
         <w:t>Before encrypting</w:t>
       </w:r>
       <w:r>
@@ -1717,7 +1733,53 @@
           <w:sz w:val="20"/>
           <w:szCs w:val="20"/>
         </w:rPr>
-        <w:t>AES_128_ECB(attacker_controlled||unknown_string, random-key)</w:t>
+        <w:t>AES_128_</w:t>
+      </w:r>
+      <w:proofErr w:type="gramStart"/>
+      <w:r>
+        <w:rPr>
+          <w:rFonts w:ascii="Lucida Console" w:hAnsi="Lucida Console"/>
+          <w:sz w:val="20"/>
+          <w:szCs w:val="20"/>
+        </w:rPr>
+        <w:t>ECB(</w:t>
+      </w:r>
+      <w:proofErr w:type="spellStart"/>
+      <w:proofErr w:type="gramEnd"/>
+      <w:r>
+        <w:rPr>
+          <w:rFonts w:ascii="Lucida Console" w:hAnsi="Lucida Console"/>
+          <w:sz w:val="20"/>
+          <w:szCs w:val="20"/>
+        </w:rPr>
+        <w:t>attacker_controlled</w:t>
+      </w:r>
+      <w:proofErr w:type="spellEnd"/>
+      <w:r>
+        <w:rPr>
+          <w:rFonts w:ascii="Lucida Console" w:hAnsi="Lucida Console"/>
+          <w:sz w:val="20"/>
+          <w:szCs w:val="20"/>
+        </w:rPr>
+        <w:t>||</w:t>
+      </w:r>
+      <w:proofErr w:type="spellStart"/>
+      <w:r>
+        <w:rPr>
+          <w:rFonts w:ascii="Lucida Console" w:hAnsi="Lucida Console"/>
+          <w:sz w:val="20"/>
+          <w:szCs w:val="20"/>
+        </w:rPr>
+        <w:t>unknown_string</w:t>
+      </w:r>
+      <w:proofErr w:type="spellEnd"/>
+      <w:r>
+        <w:rPr>
+          <w:rFonts w:ascii="Lucida Console" w:hAnsi="Lucida Console"/>
+          <w:sz w:val="20"/>
+          <w:szCs w:val="20"/>
+        </w:rPr>
+        <w:t>, random-key)</w:t>
       </w:r>
     </w:p>
     <w:p>
@@ -1842,7 +1904,11 @@
         <w:t>XXXXX</w:t>
       </w:r>
       <w:r>
-        <w:t xml:space="preserve">”. Now for the last byte of the first block you are going to try out all the different possible byte values. So you start with </w:t>
+        <w:t xml:space="preserve">”. Now for the last byte of the </w:t>
+      </w:r>
+      <w:r>
+        <w:lastRenderedPageBreak/>
+        <w:t xml:space="preserve">first block you are going to try out all the different possible byte values. So you start with </w:t>
       </w:r>
       <w:r>
         <w:rPr>
@@ -1994,7 +2060,23 @@
         <w:pStyle w:val="ListParagraph"/>
       </w:pPr>
       <w:r>
-        <w:t>Take your code from problem 11 and modify the encryption oracle such that not only adding the target_bytes after the attacker_controlled input it also adds a random number of bytes to the start (between 10-20 bytes). Generate these bytes randomly. So the encryption function basically does this:</w:t>
+        <w:t xml:space="preserve">Take your code from problem 11 and modify the encryption oracle such that not only adding the </w:t>
+      </w:r>
+      <w:proofErr w:type="spellStart"/>
+      <w:r>
+        <w:t>target_bytes</w:t>
+      </w:r>
+      <w:proofErr w:type="spellEnd"/>
+      <w:r>
+        <w:t xml:space="preserve"> after the </w:t>
+      </w:r>
+      <w:proofErr w:type="spellStart"/>
+      <w:r>
+        <w:t>attacker_controlled</w:t>
+      </w:r>
+      <w:proofErr w:type="spellEnd"/>
+      <w:r>
+        <w:t xml:space="preserve"> input it also adds a random number of bytes to the start (between 10-20 bytes). Generate these bytes randomly. So the encryption function basically does this:</w:t>
       </w:r>
     </w:p>
     <w:p>
@@ -2018,36 +2100,134 @@
           <w:sz w:val="18"/>
           <w:szCs w:val="18"/>
         </w:rPr>
-        <w:t>AES-128-ECB(random_bytes||attacker_c</w:t>
-      </w:r>
+        <w:t>AES-128-</w:t>
+      </w:r>
+      <w:proofErr w:type="gramStart"/>
       <w:r>
         <w:rPr>
           <w:rFonts w:ascii="Lucida Console" w:hAnsi="Lucida Console"/>
           <w:sz w:val="18"/>
           <w:szCs w:val="18"/>
         </w:rPr>
-        <w:t>ontrolled||target_bytes, random_</w:t>
-      </w:r>
+        <w:t>ECB(</w:t>
+      </w:r>
+      <w:proofErr w:type="spellStart"/>
+      <w:proofErr w:type="gramEnd"/>
       <w:r>
         <w:rPr>
           <w:rFonts w:ascii="Lucida Console" w:hAnsi="Lucida Console"/>
           <w:sz w:val="18"/>
           <w:szCs w:val="18"/>
         </w:rPr>
-        <w:t>key)</w:t>
-      </w:r>
-    </w:p>
-    <w:p>
-      <w:pPr>
-        <w:pStyle w:val="ListParagraph"/>
-      </w:pPr>
-    </w:p>
-    <w:p>
-      <w:pPr>
-        <w:pStyle w:val="ListParagraph"/>
-      </w:pPr>
-      <w:r>
-        <w:t xml:space="preserve">Like before, your goal is to decrypt the target_bytes. Find the target_bytes </w:t>
+        <w:t>random_bytes</w:t>
+      </w:r>
+      <w:proofErr w:type="spellEnd"/>
+      <w:r>
+        <w:rPr>
+          <w:rFonts w:ascii="Lucida Console" w:hAnsi="Lucida Console"/>
+          <w:sz w:val="18"/>
+          <w:szCs w:val="18"/>
+        </w:rPr>
+        <w:t>||</w:t>
+      </w:r>
+      <w:proofErr w:type="spellStart"/>
+      <w:r>
+        <w:rPr>
+          <w:rFonts w:ascii="Lucida Console" w:hAnsi="Lucida Console"/>
+          <w:sz w:val="18"/>
+          <w:szCs w:val="18"/>
+        </w:rPr>
+        <w:t>attacker_c</w:t>
+      </w:r>
+      <w:r>
+        <w:rPr>
+          <w:rFonts w:ascii="Lucida Console" w:hAnsi="Lucida Console"/>
+          <w:sz w:val="18"/>
+          <w:szCs w:val="18"/>
+        </w:rPr>
+        <w:t>ontrolled</w:t>
+      </w:r>
+      <w:proofErr w:type="spellEnd"/>
+      <w:r>
+        <w:rPr>
+          <w:rFonts w:ascii="Lucida Console" w:hAnsi="Lucida Console"/>
+          <w:sz w:val="18"/>
+          <w:szCs w:val="18"/>
+        </w:rPr>
+        <w:t>||</w:t>
+      </w:r>
+      <w:proofErr w:type="spellStart"/>
+      <w:r>
+        <w:rPr>
+          <w:rFonts w:ascii="Lucida Console" w:hAnsi="Lucida Console"/>
+          <w:sz w:val="18"/>
+          <w:szCs w:val="18"/>
+        </w:rPr>
+        <w:t>target_bytes</w:t>
+      </w:r>
+      <w:proofErr w:type="spellEnd"/>
+      <w:r>
+        <w:rPr>
+          <w:rFonts w:ascii="Lucida Console" w:hAnsi="Lucida Console"/>
+          <w:sz w:val="18"/>
+          <w:szCs w:val="18"/>
+        </w:rPr>
+        <w:t xml:space="preserve">, </w:t>
+      </w:r>
+      <w:proofErr w:type="spellStart"/>
+      <w:r>
+        <w:rPr>
+          <w:rFonts w:ascii="Lucida Console" w:hAnsi="Lucida Console"/>
+          <w:sz w:val="18"/>
+          <w:szCs w:val="18"/>
+        </w:rPr>
+        <w:t>random_</w:t>
+      </w:r>
+      <w:r>
+        <w:rPr>
+          <w:rFonts w:ascii="Lucida Console" w:hAnsi="Lucida Console"/>
+          <w:sz w:val="18"/>
+          <w:szCs w:val="18"/>
+        </w:rPr>
+        <w:t>key</w:t>
+      </w:r>
+      <w:proofErr w:type="spellEnd"/>
+      <w:r>
+        <w:rPr>
+          <w:rFonts w:ascii="Lucida Console" w:hAnsi="Lucida Console"/>
+          <w:sz w:val="18"/>
+          <w:szCs w:val="18"/>
+        </w:rPr>
+        <w:t>)</w:t>
+      </w:r>
+    </w:p>
+    <w:p>
+      <w:pPr>
+        <w:pStyle w:val="ListParagraph"/>
+      </w:pPr>
+    </w:p>
+    <w:p>
+      <w:pPr>
+        <w:pStyle w:val="ListParagraph"/>
+      </w:pPr>
+      <w:r>
+        <w:t xml:space="preserve">Like before, your goal is to decrypt the </w:t>
+      </w:r>
+      <w:proofErr w:type="spellStart"/>
+      <w:r>
+        <w:t>target_bytes</w:t>
+      </w:r>
+      <w:proofErr w:type="spellEnd"/>
+      <w:r>
+        <w:t xml:space="preserve">. Find the </w:t>
+      </w:r>
+      <w:proofErr w:type="spellStart"/>
+      <w:r>
+        <w:t>target_bytes</w:t>
+      </w:r>
+      <w:proofErr w:type="spellEnd"/>
+      <w:r>
+        <w:t xml:space="preserve"> </w:t>
       </w:r>
       <w:r>
         <w:t xml:space="preserve">for this problem </w:t>
@@ -2144,7 +2324,21 @@
         <w:rPr>
           <w:rFonts w:ascii="Lucida Console" w:hAnsi="Lucida Console"/>
         </w:rPr>
-        <w:t>'This is a Saturda\x03\x02\x02'</w:t>
+        <w:t xml:space="preserve">'This is a </w:t>
+      </w:r>
+      <w:proofErr w:type="spellStart"/>
+      <w:r>
+        <w:rPr>
+          <w:rFonts w:ascii="Lucida Console" w:hAnsi="Lucida Console"/>
+        </w:rPr>
+        <w:t>Saturda</w:t>
+      </w:r>
+      <w:proofErr w:type="spellEnd"/>
+      <w:r>
+        <w:rPr>
+          <w:rFonts w:ascii="Lucida Console" w:hAnsi="Lucida Console"/>
+        </w:rPr>
+        <w:t>\x03\x02\x02'</w:t>
       </w:r>
       <w:r>
         <w:t xml:space="preserve"> </w:t>
@@ -2162,7 +2356,21 @@
         <w:rPr>
           <w:rFonts w:ascii="Lucida Console" w:hAnsi="Lucida Console"/>
         </w:rPr>
-        <w:t>'This is a Saturda\x03\x02\x01'</w:t>
+        <w:t xml:space="preserve">'This is a </w:t>
+      </w:r>
+      <w:proofErr w:type="spellStart"/>
+      <w:r>
+        <w:rPr>
+          <w:rFonts w:ascii="Lucida Console" w:hAnsi="Lucida Console"/>
+        </w:rPr>
+        <w:t>Saturda</w:t>
+      </w:r>
+      <w:proofErr w:type="spellEnd"/>
+      <w:r>
+        <w:rPr>
+          <w:rFonts w:ascii="Lucida Console" w:hAnsi="Lucida Console"/>
+        </w:rPr>
+        <w:t>\x03\x02\x01'</w:t>
       </w:r>
     </w:p>
     <w:p>
@@ -2229,7 +2437,16 @@
         </w:numPr>
       </w:pPr>
       <w:r>
-        <w:t>CBC bitflipping attacks</w:t>
+        <w:lastRenderedPageBreak/>
+        <w:t xml:space="preserve">CBC </w:t>
+      </w:r>
+      <w:proofErr w:type="spellStart"/>
+      <w:r>
+        <w:t>bitflipping</w:t>
+      </w:r>
+      <w:proofErr w:type="spellEnd"/>
+      <w:r>
+        <w:t xml:space="preserve"> attacks</w:t>
       </w:r>
     </w:p>
     <w:p>
@@ -2350,14 +2567,7 @@
         <w:rPr>
           <w:b/>
         </w:rPr>
-        <w:t xml:space="preserve"> read me </w:t>
-      </w:r>
-      <w:r>
-        <w:rPr>
-          <w:b/>
-        </w:rPr>
-        <w:lastRenderedPageBreak/>
-        <w:t>files.</w:t>
+        <w:t xml:space="preserve"> read me files.</w:t>
       </w:r>
       <w:r>
         <w:rPr>
@@ -2369,7 +2579,14 @@
         <w:rPr>
           <w:b/>
         </w:rPr>
-        <w:t xml:space="preserve"> Document dependencies (which module calls which module)</w:t>
+        <w:t xml:space="preserve"> </w:t>
+      </w:r>
+      <w:proofErr w:type="gramStart"/>
+      <w:r>
+        <w:rPr>
+          <w:b/>
+        </w:rPr>
+        <w:t>Document dependencies (which module calls which module)</w:t>
       </w:r>
       <w:r>
         <w:rPr>
@@ -2377,6 +2594,7 @@
         </w:rPr>
         <w:t>, etc.</w:t>
       </w:r>
+      <w:proofErr w:type="gramEnd"/>
     </w:p>
     <w:p>
       <w:pPr>
@@ -2456,6 +2674,8 @@
       <w:r>
         <w:t>Implement CTR mode</w:t>
       </w:r>
+      <w:bookmarkStart w:id="0" w:name="_GoBack"/>
+      <w:bookmarkEnd w:id="0"/>
     </w:p>
     <w:p>
       <w:pPr>
@@ -2558,8 +2778,13 @@
         </w:numPr>
       </w:pPr>
       <w:r>
-        <w:t>CTR bitflipping</w:t>
-      </w:r>
+        <w:t xml:space="preserve">CTR </w:t>
+      </w:r>
+      <w:proofErr w:type="spellStart"/>
+      <w:r>
+        <w:t>bitflipping</w:t>
+      </w:r>
+      <w:proofErr w:type="spellEnd"/>
     </w:p>
     <w:p>
       <w:pPr>
@@ -2710,6 +2935,7 @@
         <w:rPr>
           <w:b/>
         </w:rPr>
+        <w:lastRenderedPageBreak/>
         <w:t>Week 12:</w:t>
       </w:r>
       <w:r>
@@ -2728,7 +2954,15 @@
         </w:numPr>
       </w:pPr>
       <w:r>
-        <w:t>Implement Diffie-Hellman</w:t>
+        <w:t xml:space="preserve">Implement </w:t>
+      </w:r>
+      <w:proofErr w:type="spellStart"/>
+      <w:r>
+        <w:t>Diffie</w:t>
+      </w:r>
+      <w:proofErr w:type="spellEnd"/>
+      <w:r>
+        <w:t>-Hellman</w:t>
       </w:r>
     </w:p>
     <w:p>
@@ -2736,7 +2970,15 @@
         <w:ind w:left="720"/>
       </w:pPr>
       <w:r>
-        <w:t xml:space="preserve">Set a variable p=37 and g=5. Generate ‘a’, a random number mod 37 (remember to use randomness from os.urandom </w:t>
+        <w:t xml:space="preserve">Set a variable p=37 and g=5. Generate ‘a’, a random number mod 37 (remember to use randomness from </w:t>
+      </w:r>
+      <w:proofErr w:type="spellStart"/>
+      <w:r>
+        <w:t>os.urandom</w:t>
+      </w:r>
+      <w:proofErr w:type="spellEnd"/>
+      <w:r>
+        <w:t xml:space="preserve"> </w:t>
       </w:r>
       <w:r>
         <w:t>(</w:t>
@@ -2753,7 +2995,15 @@
         <w:t xml:space="preserve">) </w:t>
       </w:r>
       <w:r>
-        <w:t xml:space="preserve">and not from random()). </w:t>
+        <w:t xml:space="preserve">and not from </w:t>
+      </w:r>
+      <w:proofErr w:type="gramStart"/>
+      <w:r>
+        <w:t>random(</w:t>
+      </w:r>
+      <w:proofErr w:type="gramEnd"/>
+      <w:r>
+        <w:t xml:space="preserve">)). </w:t>
       </w:r>
       <w:r>
         <w:t xml:space="preserve">You can also use secrets.py </w:t>
@@ -2770,7 +3020,15 @@
         <w:ind w:left="720"/>
       </w:pPr>
       <w:r>
-        <w:t>Now generate “A”, which is “g” raised to the “a” power mod 37: A=g**a mod p.</w:t>
+        <w:t xml:space="preserve">Now generate “A”, which is “g” </w:t>
+      </w:r>
+      <w:proofErr w:type="gramStart"/>
+      <w:r>
+        <w:t>raised</w:t>
+      </w:r>
+      <w:proofErr w:type="gramEnd"/>
+      <w:r>
+        <w:t xml:space="preserve"> to the “a” power mod 37: A=g**a mod p.</w:t>
       </w:r>
     </w:p>
     <w:p>
@@ -2786,7 +3044,6 @@
         <w:ind w:left="720"/>
       </w:pPr>
       <w:r>
-        <w:lastRenderedPageBreak/>
         <w:t>“A” and “B” are public keys. Generate a session key with them: set “s” to “B” raise to the “a” power mod 37: s=B**a mod p.</w:t>
       </w:r>
     </w:p>
@@ -2811,7 +3068,15 @@
         <w:ind w:left="720"/>
       </w:pPr>
       <w:r>
-        <w:t>Now repeat the exercise with bignums like in the real world. Here are parameters NIST likes:</w:t>
+        <w:t xml:space="preserve">Now repeat the exercise with </w:t>
+      </w:r>
+      <w:proofErr w:type="spellStart"/>
+      <w:r>
+        <w:t>bignums</w:t>
+      </w:r>
+      <w:proofErr w:type="spellEnd"/>
+      <w:r>
+        <w:t xml:space="preserve"> like in the real world. Here are parameters NIST likes:</w:t>
       </w:r>
     </w:p>
     <w:p>
@@ -2849,12 +3114,21 @@
           <w:color w:val="404040" w:themeColor="text1" w:themeTint="BF"/>
         </w:rPr>
       </w:pPr>
+      <w:proofErr w:type="gramStart"/>
       <w:r>
         <w:rPr>
           <w:rFonts w:ascii="Lucida Console" w:eastAsia="Times New Roman" w:hAnsi="Lucida Console" w:cs="Consolas"/>
           <w:color w:val="404040" w:themeColor="text1" w:themeTint="BF"/>
         </w:rPr>
-        <w:t>p:</w:t>
+        <w:t>p</w:t>
+      </w:r>
+      <w:proofErr w:type="gramEnd"/>
+      <w:r>
+        <w:rPr>
+          <w:rFonts w:ascii="Lucida Console" w:eastAsia="Times New Roman" w:hAnsi="Lucida Console" w:cs="Consolas"/>
+          <w:color w:val="404040" w:themeColor="text1" w:themeTint="BF"/>
+        </w:rPr>
+        <w:t>:</w:t>
       </w:r>
     </w:p>
     <w:p>
@@ -3193,6 +3467,8 @@
           <w:color w:val="404040" w:themeColor="text1" w:themeTint="BF"/>
         </w:rPr>
       </w:pPr>
+      <w:proofErr w:type="spellStart"/>
+      <w:proofErr w:type="gramStart"/>
       <w:r>
         <w:rPr>
           <w:rFonts w:ascii="Lucida Console" w:eastAsia="Times New Roman" w:hAnsi="Lucida Console" w:cs="Consolas"/>
@@ -3200,6 +3476,8 @@
         </w:rPr>
         <w:t>fffffffffffff</w:t>
       </w:r>
+      <w:proofErr w:type="spellEnd"/>
+      <w:proofErr w:type="gramEnd"/>
     </w:p>
     <w:p>
       <w:pPr>
@@ -3272,12 +3550,21 @@
           <w:color w:val="404040" w:themeColor="text1" w:themeTint="BF"/>
         </w:rPr>
       </w:pPr>
+      <w:proofErr w:type="gramStart"/>
       <w:r>
         <w:rPr>
           <w:rFonts w:ascii="Lucida Console" w:eastAsia="Times New Roman" w:hAnsi="Lucida Console" w:cs="Consolas"/>
           <w:color w:val="404040" w:themeColor="text1" w:themeTint="BF"/>
         </w:rPr>
-        <w:t>g: 2</w:t>
+        <w:t>g</w:t>
+      </w:r>
+      <w:proofErr w:type="gramEnd"/>
+      <w:r>
+        <w:rPr>
+          <w:rFonts w:ascii="Lucida Console" w:eastAsia="Times New Roman" w:hAnsi="Lucida Console" w:cs="Consolas"/>
+          <w:color w:val="404040" w:themeColor="text1" w:themeTint="BF"/>
+        </w:rPr>
+        <w:t>: 2</w:t>
       </w:r>
     </w:p>
     <w:p>
@@ -3285,7 +3572,31 @@
         <w:ind w:left="720"/>
       </w:pPr>
       <w:r>
-        <w:t>Note that you'll need to write your own modexp (this is blackboard math, don't freak out), because you'll blow out your bignum library raising "a" to the 1024-bit-numberth power. You can find modexp routines on Rosetta Code for most languages.</w:t>
+        <w:t xml:space="preserve">Note that you'll need to write your own </w:t>
+      </w:r>
+      <w:proofErr w:type="spellStart"/>
+      <w:r>
+        <w:t>modexp</w:t>
+      </w:r>
+      <w:proofErr w:type="spellEnd"/>
+      <w:r>
+        <w:t xml:space="preserve"> (this is blackboard math, don't freak out), because you'll blow out your </w:t>
+      </w:r>
+      <w:proofErr w:type="spellStart"/>
+      <w:r>
+        <w:t>bignum</w:t>
+      </w:r>
+      <w:proofErr w:type="spellEnd"/>
+      <w:r>
+        <w:t xml:space="preserve"> library raising "a" to the 1024-bit-numberth power. You can find </w:t>
+      </w:r>
+      <w:proofErr w:type="spellStart"/>
+      <w:r>
+        <w:t>modexp</w:t>
+      </w:r>
+      <w:proofErr w:type="spellEnd"/>
+      <w:r>
+        <w:t xml:space="preserve"> routines on Rosetta Code for most languages.</w:t>
       </w:r>
     </w:p>
     <w:p>
@@ -3333,6 +3644,7 @@
         <w:pStyle w:val="ListParagraph"/>
       </w:pPr>
       <w:r>
+        <w:lastRenderedPageBreak/>
         <w:t>They will run into exponentiation taking very long time. They will need to use trick from number theory to make it work like doing mod often before numbers grow too large.</w:t>
       </w:r>
     </w:p>
@@ -3366,14 +3678,17 @@
       <w:pPr>
         <w:pStyle w:val="ListParagraph"/>
       </w:pPr>
-      <w:r>
-        <w:t>REPL on client side. Server says go or no-go</w:t>
+      <w:proofErr w:type="gramStart"/>
+      <w:r>
+        <w:t>REPL on client side.</w:t>
+      </w:r>
+      <w:proofErr w:type="gramEnd"/>
+      <w:r>
+        <w:t xml:space="preserve"> Server says go or no-go</w:t>
       </w:r>
       <w:r>
         <w:t>.</w:t>
       </w:r>
-      <w:bookmarkStart w:id="0" w:name="_GoBack"/>
-      <w:bookmarkEnd w:id="0"/>
     </w:p>
     <w:p>
       <w:pPr>
@@ -3393,6 +3708,24 @@
       </w:r>
     </w:p>
     <w:p>
+      <w:pPr>
+        <w:pStyle w:val="ListParagraph"/>
+      </w:pPr>
+      <w:r>
+        <w:t xml:space="preserve">Client sends A = 0 and sets S=0 for itself. This lets the client login with any username and password. Let’s students figure out what client should do (S=0) to login successfully. What safeguards must the server implement to prevent </w:t>
+      </w:r>
+      <w:proofErr w:type="gramStart"/>
+      <w:r>
+        <w:t>this.</w:t>
+      </w:r>
+      <w:proofErr w:type="gramEnd"/>
+    </w:p>
+    <w:p>
+      <w:pPr>
+        <w:pStyle w:val="ListParagraph"/>
+      </w:pPr>
+    </w:p>
+    <w:p>
       <w:r>
         <w:t>Week 13:</w:t>
       </w:r>
@@ -3404,224 +3737,288 @@
           <w:ilvl w:val="0"/>
           <w:numId w:val="1"/>
         </w:numPr>
+        <w:rPr>
+          <w:strike/>
+        </w:rPr>
+      </w:pPr>
+      <w:r>
+        <w:rPr>
+          <w:strike/>
+        </w:rPr>
+        <w:t>Offline dictionary attack on simplified SRP</w:t>
+      </w:r>
+    </w:p>
+    <w:p>
+      <w:pPr>
+        <w:pStyle w:val="ListParagraph"/>
+        <w:numPr>
+          <w:ilvl w:val="0"/>
+          <w:numId w:val="1"/>
+        </w:numPr>
+      </w:pPr>
+      <w:r>
+        <w:t>Implement RSA</w:t>
+      </w:r>
+    </w:p>
+    <w:p>
+      <w:pPr>
+        <w:pStyle w:val="ListParagraph"/>
+      </w:pPr>
+      <w:r>
+        <w:t xml:space="preserve">Make them implement </w:t>
+      </w:r>
+      <w:proofErr w:type="spellStart"/>
+      <w:r>
+        <w:t>invmod</w:t>
+      </w:r>
+      <w:proofErr w:type="spellEnd"/>
+      <w:r>
+        <w:t xml:space="preserve"> function. This is useful for next problem.</w:t>
+      </w:r>
+    </w:p>
+    <w:p>
+      <w:pPr>
+        <w:pStyle w:val="ListParagraph"/>
+      </w:pPr>
+    </w:p>
+    <w:p>
+      <w:pPr>
+        <w:pStyle w:val="ListParagraph"/>
+        <w:numPr>
+          <w:ilvl w:val="0"/>
+          <w:numId w:val="1"/>
+        </w:numPr>
+      </w:pPr>
+      <w:r>
+        <w:t>Implement an E=3 RSA broadcast attack</w:t>
+      </w:r>
+    </w:p>
+    <w:p>
+      <w:r>
+        <w:t>Week 14:</w:t>
+      </w:r>
+    </w:p>
+    <w:p>
+      <w:pPr>
+        <w:pStyle w:val="ListParagraph"/>
+        <w:numPr>
+          <w:ilvl w:val="0"/>
+          <w:numId w:val="1"/>
+        </w:numPr>
+      </w:pPr>
+      <w:r>
+        <w:t>Implement unpadded message recovery oracle</w:t>
+      </w:r>
+    </w:p>
+    <w:p>
+      <w:pPr>
+        <w:pStyle w:val="ListParagraph"/>
+        <w:numPr>
+          <w:ilvl w:val="0"/>
+          <w:numId w:val="1"/>
+        </w:numPr>
+      </w:pPr>
+      <w:proofErr w:type="spellStart"/>
+      <w:r>
+        <w:t>Bleichenbacher’s</w:t>
+      </w:r>
+      <w:proofErr w:type="spellEnd"/>
+      <w:r>
+        <w:t xml:space="preserve"> e=3 RSA attack</w:t>
+      </w:r>
+    </w:p>
+    <w:p>
+      <w:r>
+        <w:t>Week 15:</w:t>
+      </w:r>
+    </w:p>
+    <w:p>
+      <w:pPr>
+        <w:pStyle w:val="ListParagraph"/>
+        <w:numPr>
+          <w:ilvl w:val="0"/>
+          <w:numId w:val="1"/>
+        </w:numPr>
+      </w:pPr>
+      <w:r>
+        <w:t>DSA key recovery from nonce</w:t>
+      </w:r>
+    </w:p>
+    <w:p>
+      <w:pPr>
+        <w:pStyle w:val="ListParagraph"/>
+        <w:numPr>
+          <w:ilvl w:val="0"/>
+          <w:numId w:val="1"/>
+        </w:numPr>
+      </w:pPr>
+      <w:r>
+        <w:t>DSA nonce recovery from repeated nonce</w:t>
+      </w:r>
+    </w:p>
+    <w:p>
+      <w:pPr>
+        <w:pStyle w:val="ListParagraph"/>
+        <w:numPr>
+          <w:ilvl w:val="0"/>
+          <w:numId w:val="1"/>
+        </w:numPr>
+      </w:pPr>
+      <w:r>
+        <w:t>DSA parameter tampering</w:t>
+      </w:r>
+    </w:p>
+    <w:p>
+      <w:r>
+        <w:t>Week 16: (Final Week)</w:t>
+      </w:r>
+    </w:p>
+    <w:p>
+      <w:pPr>
+        <w:pStyle w:val="ListParagraph"/>
+        <w:numPr>
+          <w:ilvl w:val="0"/>
+          <w:numId w:val="1"/>
+        </w:numPr>
+      </w:pPr>
+      <w:proofErr w:type="spellStart"/>
+      <w:r>
+        <w:t>Bleichenbacher's</w:t>
+      </w:r>
+      <w:proofErr w:type="spellEnd"/>
+      <w:r>
+        <w:t xml:space="preserve"> PKCS 1.5 Padding Oracle (Simple Case)</w:t>
+      </w:r>
+    </w:p>
+    <w:p>
+      <w:pPr>
+        <w:pStyle w:val="ListParagraph"/>
+        <w:numPr>
+          <w:ilvl w:val="0"/>
+          <w:numId w:val="1"/>
+        </w:numPr>
+      </w:pPr>
+      <w:proofErr w:type="spellStart"/>
+      <w:r>
+        <w:t>Bleichenbacher's</w:t>
+      </w:r>
+      <w:proofErr w:type="spellEnd"/>
+      <w:r>
+        <w:t xml:space="preserve"> PKCS 1.5 Padding Oracle (Complete Case)</w:t>
+      </w:r>
+    </w:p>
+    <w:p/>
+    <w:p>
+      <w:pPr>
+        <w:rPr>
+          <w:b/>
+        </w:rPr>
+      </w:pPr>
+      <w:r>
+        <w:rPr>
+          <w:b/>
+        </w:rPr>
+        <w:t xml:space="preserve">Bonus </w:t>
+      </w:r>
+      <w:r>
+        <w:rPr>
+          <w:b/>
+        </w:rPr>
+        <w:t>Problems</w:t>
+      </w:r>
+      <w:r>
+        <w:rPr>
+          <w:b/>
+        </w:rPr>
+        <w:t>:</w:t>
+      </w:r>
+    </w:p>
+    <w:p>
+      <w:pPr>
+        <w:pStyle w:val="ListParagraph"/>
+        <w:numPr>
+          <w:ilvl w:val="0"/>
+          <w:numId w:val="6"/>
+        </w:numPr>
+        <w:rPr>
+          <w:b/>
+        </w:rPr>
+      </w:pPr>
+      <w:r>
+        <w:rPr>
+          <w:b/>
+        </w:rPr>
+        <w:t xml:space="preserve">Breaking </w:t>
+      </w:r>
+      <w:proofErr w:type="spellStart"/>
+      <w:r>
+        <w:rPr>
+          <w:b/>
+        </w:rPr>
+        <w:t>Mersenne</w:t>
+      </w:r>
+      <w:proofErr w:type="spellEnd"/>
+      <w:r>
+        <w:rPr>
+          <w:b/>
+        </w:rPr>
+        <w:t xml:space="preserve"> Twister:</w:t>
+      </w:r>
+    </w:p>
+    <w:p>
+      <w:pPr>
+        <w:pStyle w:val="ListParagraph"/>
+        <w:numPr>
+          <w:ilvl w:val="0"/>
+          <w:numId w:val="8"/>
+        </w:numPr>
+      </w:pPr>
+      <w:r>
+        <w:t xml:space="preserve">Implement </w:t>
+      </w:r>
+      <w:proofErr w:type="spellStart"/>
+      <w:r>
+        <w:t>Mersenne</w:t>
+      </w:r>
+      <w:proofErr w:type="spellEnd"/>
+      <w:r>
+        <w:t xml:space="preserve"> Twister RNG</w:t>
+      </w:r>
+    </w:p>
+    <w:p>
+      <w:pPr>
+        <w:pStyle w:val="ListParagraph"/>
+        <w:numPr>
+          <w:ilvl w:val="0"/>
+          <w:numId w:val="8"/>
+        </w:numPr>
+      </w:pPr>
+      <w:r>
+        <w:t>Crack a MT19937 seed</w:t>
+      </w:r>
+    </w:p>
+    <w:p>
+      <w:pPr>
+        <w:pStyle w:val="ListParagraph"/>
+        <w:numPr>
+          <w:ilvl w:val="0"/>
+          <w:numId w:val="8"/>
+        </w:numPr>
+      </w:pPr>
+      <w:r>
+        <w:t>Clone an MT19937 RNG from its output</w:t>
+      </w:r>
+    </w:p>
+    <w:p>
+      <w:pPr>
+        <w:pStyle w:val="ListParagraph"/>
+        <w:numPr>
+          <w:ilvl w:val="0"/>
+          <w:numId w:val="8"/>
+        </w:numPr>
       </w:pPr>
       <w:r>
         <w:lastRenderedPageBreak/>
-        <w:t>Offline dictionary attack on simplified SRP</w:t>
-      </w:r>
-    </w:p>
-    <w:p>
-      <w:pPr>
-        <w:pStyle w:val="ListParagraph"/>
-        <w:numPr>
-          <w:ilvl w:val="0"/>
-          <w:numId w:val="1"/>
-        </w:numPr>
-      </w:pPr>
-      <w:r>
-        <w:t>Implement RSA</w:t>
-      </w:r>
-    </w:p>
-    <w:p>
-      <w:pPr>
-        <w:pStyle w:val="ListParagraph"/>
-        <w:numPr>
-          <w:ilvl w:val="0"/>
-          <w:numId w:val="1"/>
-        </w:numPr>
-      </w:pPr>
-      <w:r>
-        <w:t>Implement an E=3 RSA broadcast attack</w:t>
-      </w:r>
-    </w:p>
-    <w:p>
-      <w:r>
-        <w:t>Week 14:</w:t>
-      </w:r>
-    </w:p>
-    <w:p>
-      <w:pPr>
-        <w:pStyle w:val="ListParagraph"/>
-        <w:numPr>
-          <w:ilvl w:val="0"/>
-          <w:numId w:val="1"/>
-        </w:numPr>
-      </w:pPr>
-      <w:r>
-        <w:t>Implement unpadded message recovery oracle</w:t>
-      </w:r>
-    </w:p>
-    <w:p>
-      <w:pPr>
-        <w:pStyle w:val="ListParagraph"/>
-        <w:numPr>
-          <w:ilvl w:val="0"/>
-          <w:numId w:val="1"/>
-        </w:numPr>
-      </w:pPr>
-      <w:r>
-        <w:t>Bleichenbacher’s e=3 RSA attack</w:t>
-      </w:r>
-    </w:p>
-    <w:p>
-      <w:r>
-        <w:t>Week 15:</w:t>
-      </w:r>
-    </w:p>
-    <w:p>
-      <w:pPr>
-        <w:pStyle w:val="ListParagraph"/>
-        <w:numPr>
-          <w:ilvl w:val="0"/>
-          <w:numId w:val="1"/>
-        </w:numPr>
-      </w:pPr>
-      <w:r>
-        <w:t>DSA key recovery from nonce</w:t>
-      </w:r>
-    </w:p>
-    <w:p>
-      <w:pPr>
-        <w:pStyle w:val="ListParagraph"/>
-        <w:numPr>
-          <w:ilvl w:val="0"/>
-          <w:numId w:val="1"/>
-        </w:numPr>
-      </w:pPr>
-      <w:r>
-        <w:t>DSA nonce recovery from repeated nonce</w:t>
-      </w:r>
-    </w:p>
-    <w:p>
-      <w:pPr>
-        <w:pStyle w:val="ListParagraph"/>
-        <w:numPr>
-          <w:ilvl w:val="0"/>
-          <w:numId w:val="1"/>
-        </w:numPr>
-      </w:pPr>
-      <w:r>
-        <w:t>DSA parameter tampering</w:t>
-      </w:r>
-    </w:p>
-    <w:p>
-      <w:r>
-        <w:t>Week 16: (Final Week)</w:t>
-      </w:r>
-    </w:p>
-    <w:p>
-      <w:pPr>
-        <w:pStyle w:val="ListParagraph"/>
-        <w:numPr>
-          <w:ilvl w:val="0"/>
-          <w:numId w:val="1"/>
-        </w:numPr>
-      </w:pPr>
-      <w:r>
-        <w:t>Bleichenbacher's PKCS 1.5 Padding Oracle (Simple Case)</w:t>
-      </w:r>
-    </w:p>
-    <w:p>
-      <w:pPr>
-        <w:pStyle w:val="ListParagraph"/>
-        <w:numPr>
-          <w:ilvl w:val="0"/>
-          <w:numId w:val="1"/>
-        </w:numPr>
-      </w:pPr>
-      <w:r>
-        <w:t>Bleichenbacher's PKCS 1.5 Padding Oracle (Complete Case)</w:t>
-      </w:r>
-    </w:p>
-    <w:p/>
-    <w:p>
-      <w:pPr>
-        <w:rPr>
-          <w:b/>
-        </w:rPr>
-      </w:pPr>
-      <w:r>
-        <w:rPr>
-          <w:b/>
-        </w:rPr>
-        <w:t xml:space="preserve">Bonus </w:t>
-      </w:r>
-      <w:r>
-        <w:rPr>
-          <w:b/>
-        </w:rPr>
-        <w:t>Problems</w:t>
-      </w:r>
-      <w:r>
-        <w:rPr>
-          <w:b/>
-        </w:rPr>
-        <w:t>:</w:t>
-      </w:r>
-    </w:p>
-    <w:p>
-      <w:pPr>
-        <w:pStyle w:val="ListParagraph"/>
-        <w:numPr>
-          <w:ilvl w:val="0"/>
-          <w:numId w:val="6"/>
-        </w:numPr>
-        <w:rPr>
-          <w:b/>
-        </w:rPr>
-      </w:pPr>
-      <w:r>
-        <w:rPr>
-          <w:b/>
-        </w:rPr>
-        <w:t>Breaking Mersenne Twister:</w:t>
-      </w:r>
-    </w:p>
-    <w:p>
-      <w:pPr>
-        <w:pStyle w:val="ListParagraph"/>
-        <w:numPr>
-          <w:ilvl w:val="0"/>
-          <w:numId w:val="8"/>
-        </w:numPr>
-      </w:pPr>
-      <w:r>
-        <w:t>Implement Mersenne Twister RNG</w:t>
-      </w:r>
-    </w:p>
-    <w:p>
-      <w:pPr>
-        <w:pStyle w:val="ListParagraph"/>
-        <w:numPr>
-          <w:ilvl w:val="0"/>
-          <w:numId w:val="8"/>
-        </w:numPr>
-      </w:pPr>
-      <w:r>
-        <w:t>Crack a MT19937 seed</w:t>
-      </w:r>
-    </w:p>
-    <w:p>
-      <w:pPr>
-        <w:pStyle w:val="ListParagraph"/>
-        <w:numPr>
-          <w:ilvl w:val="0"/>
-          <w:numId w:val="8"/>
-        </w:numPr>
-      </w:pPr>
-      <w:r>
-        <w:t>Clone an MT19937 RNG from its output</w:t>
-      </w:r>
-    </w:p>
-    <w:p>
-      <w:pPr>
-        <w:pStyle w:val="ListParagraph"/>
-        <w:numPr>
-          <w:ilvl w:val="0"/>
-          <w:numId w:val="8"/>
-        </w:numPr>
-      </w:pPr>
-      <w:r>
         <w:t>Create the MT19937 stream cipher and break it</w:t>
       </w:r>
     </w:p>
@@ -3634,6 +4031,7 @@
       </w:pPr>
     </w:p>
     <w:sectPr>
+      <w:footerReference w:type="default" r:id="rId21"/>
       <w:pgSz w:w="12240" w:h="15840"/>
       <w:pgMar w:top="1440" w:right="1440" w:bottom="1440" w:left="1440" w:header="720" w:footer="720" w:gutter="0"/>
       <w:cols w:space="720"/>
@@ -3643,9 +4041,227 @@
 </w:document>
 </file>
 
+<file path=word/endnotes.xml><?xml version="1.0" encoding="utf-8"?>
+<w:endnotes xmlns:wpc="http://schemas.microsoft.com/office/word/2010/wordprocessingCanvas" xmlns:mc="http://schemas.openxmlformats.org/markup-compatibility/2006" xmlns:o="urn:schemas-microsoft-com:office:office" xmlns:r="http://schemas.openxmlformats.org/officeDocument/2006/relationships" xmlns:m="http://schemas.openxmlformats.org/officeDocument/2006/math" xmlns:v="urn:schemas-microsoft-com:vml" xmlns:wp14="http://schemas.microsoft.com/office/word/2010/wordprocessingDrawing" xmlns:wp="http://schemas.openxmlformats.org/drawingml/2006/wordprocessingDrawing" xmlns:w10="urn:schemas-microsoft-com:office:word" xmlns:w="http://schemas.openxmlformats.org/wordprocessingml/2006/main" xmlns:w14="http://schemas.microsoft.com/office/word/2010/wordml" xmlns:wpg="http://schemas.microsoft.com/office/word/2010/wordprocessingGroup" xmlns:wpi="http://schemas.microsoft.com/office/word/2010/wordprocessingInk" xmlns:wne="http://schemas.microsoft.com/office/word/2006/wordml" xmlns:wps="http://schemas.microsoft.com/office/word/2010/wordprocessingShape" mc:Ignorable="w14 wp14">
+  <w:endnote w:type="separator" w:id="-1">
+    <w:p>
+      <w:pPr>
+        <w:spacing w:after="0" w:line="240" w:lineRule="auto"/>
+      </w:pPr>
+      <w:r>
+        <w:separator/>
+      </w:r>
+    </w:p>
+  </w:endnote>
+  <w:endnote w:type="continuationSeparator" w:id="0">
+    <w:p>
+      <w:pPr>
+        <w:spacing w:after="0" w:line="240" w:lineRule="auto"/>
+      </w:pPr>
+      <w:r>
+        <w:continuationSeparator/>
+      </w:r>
+    </w:p>
+  </w:endnote>
+</w:endnotes>
+</file>
+
+<file path=word/footer1.xml><?xml version="1.0" encoding="utf-8"?>
+<w:ftr xmlns:wpc="http://schemas.microsoft.com/office/word/2010/wordprocessingCanvas" xmlns:mc="http://schemas.openxmlformats.org/markup-compatibility/2006" xmlns:o="urn:schemas-microsoft-com:office:office" xmlns:r="http://schemas.openxmlformats.org/officeDocument/2006/relationships" xmlns:m="http://schemas.openxmlformats.org/officeDocument/2006/math" xmlns:v="urn:schemas-microsoft-com:vml" xmlns:wp14="http://schemas.microsoft.com/office/word/2010/wordprocessingDrawing" xmlns:wp="http://schemas.openxmlformats.org/drawingml/2006/wordprocessingDrawing" xmlns:w10="urn:schemas-microsoft-com:office:word" xmlns:w="http://schemas.openxmlformats.org/wordprocessingml/2006/main" xmlns:w14="http://schemas.microsoft.com/office/word/2010/wordml" xmlns:wpg="http://schemas.microsoft.com/office/word/2010/wordprocessingGroup" xmlns:wpi="http://schemas.microsoft.com/office/word/2010/wordprocessingInk" xmlns:wne="http://schemas.microsoft.com/office/word/2006/wordml" xmlns:wps="http://schemas.microsoft.com/office/word/2010/wordprocessingShape" mc:Ignorable="w14 wp14">
+  <w:sdt>
+    <w:sdtPr>
+      <w:id w:val="-69115484"/>
+      <w:docPartObj>
+        <w:docPartGallery w:val="Page Numbers (Bottom of Page)"/>
+        <w:docPartUnique/>
+      </w:docPartObj>
+    </w:sdtPr>
+    <w:sdtEndPr>
+      <w:rPr>
+        <w:noProof/>
+      </w:rPr>
+    </w:sdtEndPr>
+    <w:sdtContent>
+      <w:p>
+        <w:pPr>
+          <w:pStyle w:val="Footer"/>
+          <w:jc w:val="center"/>
+        </w:pPr>
+        <w:r>
+          <w:fldChar w:fldCharType="begin"/>
+        </w:r>
+        <w:r>
+          <w:instrText xml:space="preserve"> PAGE   \* MERGEFORMAT </w:instrText>
+        </w:r>
+        <w:r>
+          <w:fldChar w:fldCharType="separate"/>
+        </w:r>
+        <w:r>
+          <w:rPr>
+            <w:noProof/>
+          </w:rPr>
+          <w:t>8</w:t>
+        </w:r>
+        <w:r>
+          <w:rPr>
+            <w:noProof/>
+          </w:rPr>
+          <w:fldChar w:fldCharType="end"/>
+        </w:r>
+      </w:p>
+    </w:sdtContent>
+  </w:sdt>
+  <w:p>
+    <w:pPr>
+      <w:pStyle w:val="Footer"/>
+    </w:pPr>
+  </w:p>
+</w:ftr>
+</file>
+
+<file path=word/footnotes.xml><?xml version="1.0" encoding="utf-8"?>
+<w:footnotes xmlns:wpc="http://schemas.microsoft.com/office/word/2010/wordprocessingCanvas" xmlns:mc="http://schemas.openxmlformats.org/markup-compatibility/2006" xmlns:o="urn:schemas-microsoft-com:office:office" xmlns:r="http://schemas.openxmlformats.org/officeDocument/2006/relationships" xmlns:m="http://schemas.openxmlformats.org/officeDocument/2006/math" xmlns:v="urn:schemas-microsoft-com:vml" xmlns:wp14="http://schemas.microsoft.com/office/word/2010/wordprocessingDrawing" xmlns:wp="http://schemas.openxmlformats.org/drawingml/2006/wordprocessingDrawing" xmlns:w10="urn:schemas-microsoft-com:office:word" xmlns:w="http://schemas.openxmlformats.org/wordprocessingml/2006/main" xmlns:w14="http://schemas.microsoft.com/office/word/2010/wordml" xmlns:wpg="http://schemas.microsoft.com/office/word/2010/wordprocessingGroup" xmlns:wpi="http://schemas.microsoft.com/office/word/2010/wordprocessingInk" xmlns:wne="http://schemas.microsoft.com/office/word/2006/wordml" xmlns:wps="http://schemas.microsoft.com/office/word/2010/wordprocessingShape" mc:Ignorable="w14 wp14">
+  <w:footnote w:type="separator" w:id="-1">
+    <w:p>
+      <w:pPr>
+        <w:spacing w:after="0" w:line="240" w:lineRule="auto"/>
+      </w:pPr>
+      <w:r>
+        <w:separator/>
+      </w:r>
+    </w:p>
+  </w:footnote>
+  <w:footnote w:type="continuationSeparator" w:id="0">
+    <w:p>
+      <w:pPr>
+        <w:spacing w:after="0" w:line="240" w:lineRule="auto"/>
+      </w:pPr>
+      <w:r>
+        <w:continuationSeparator/>
+      </w:r>
+    </w:p>
+  </w:footnote>
+</w:footnotes>
+</file>
+
 <file path=word/numbering.xml><?xml version="1.0" encoding="utf-8"?>
 <w:numbering xmlns:wpc="http://schemas.microsoft.com/office/word/2010/wordprocessingCanvas" xmlns:mc="http://schemas.openxmlformats.org/markup-compatibility/2006" xmlns:o="urn:schemas-microsoft-com:office:office" xmlns:r="http://schemas.openxmlformats.org/officeDocument/2006/relationships" xmlns:m="http://schemas.openxmlformats.org/officeDocument/2006/math" xmlns:v="urn:schemas-microsoft-com:vml" xmlns:wp14="http://schemas.microsoft.com/office/word/2010/wordprocessingDrawing" xmlns:wp="http://schemas.openxmlformats.org/drawingml/2006/wordprocessingDrawing" xmlns:w10="urn:schemas-microsoft-com:office:word" xmlns:w="http://schemas.openxmlformats.org/wordprocessingml/2006/main" xmlns:w14="http://schemas.microsoft.com/office/word/2010/wordml" xmlns:wpg="http://schemas.microsoft.com/office/word/2010/wordprocessingGroup" xmlns:wpi="http://schemas.microsoft.com/office/word/2010/wordprocessingInk" xmlns:wne="http://schemas.microsoft.com/office/word/2006/wordml" xmlns:wps="http://schemas.microsoft.com/office/word/2010/wordprocessingShape" mc:Ignorable="w14 wp14">
   <w:abstractNum w:abstractNumId="0">
+    <w:nsid w:val="0BE46155"/>
+    <w:multiLevelType w:val="hybridMultilevel"/>
+    <w:tmpl w:val="9C840506"/>
+    <w:lvl w:ilvl="0" w:tplc="29724ED0">
+      <w:start w:val="1"/>
+      <w:numFmt w:val="bullet"/>
+      <w:lvlText w:val=""/>
+      <w:lvlJc w:val="left"/>
+      <w:pPr>
+        <w:ind w:left="720" w:hanging="360"/>
+      </w:pPr>
+      <w:rPr>
+        <w:rFonts w:ascii="Symbol" w:hAnsi="Symbol" w:hint="default"/>
+        <w:sz w:val="20"/>
+        <w:szCs w:val="20"/>
+      </w:rPr>
+    </w:lvl>
+    <w:lvl w:ilvl="1" w:tplc="04090003" w:tentative="1">
+      <w:start w:val="1"/>
+      <w:numFmt w:val="bullet"/>
+      <w:lvlText w:val="o"/>
+      <w:lvlJc w:val="left"/>
+      <w:pPr>
+        <w:ind w:left="1440" w:hanging="360"/>
+      </w:pPr>
+      <w:rPr>
+        <w:rFonts w:ascii="Courier New" w:hAnsi="Courier New" w:cs="Courier New" w:hint="default"/>
+      </w:rPr>
+    </w:lvl>
+    <w:lvl w:ilvl="2" w:tplc="04090005" w:tentative="1">
+      <w:start w:val="1"/>
+      <w:numFmt w:val="bullet"/>
+      <w:lvlText w:val=""/>
+      <w:lvlJc w:val="left"/>
+      <w:pPr>
+        <w:ind w:left="2160" w:hanging="360"/>
+      </w:pPr>
+      <w:rPr>
+        <w:rFonts w:ascii="Wingdings" w:hAnsi="Wingdings" w:hint="default"/>
+      </w:rPr>
+    </w:lvl>
+    <w:lvl w:ilvl="3" w:tplc="04090001" w:tentative="1">
+      <w:start w:val="1"/>
+      <w:numFmt w:val="bullet"/>
+      <w:lvlText w:val=""/>
+      <w:lvlJc w:val="left"/>
+      <w:pPr>
+        <w:ind w:left="2880" w:hanging="360"/>
+      </w:pPr>
+      <w:rPr>
+        <w:rFonts w:ascii="Symbol" w:hAnsi="Symbol" w:hint="default"/>
+      </w:rPr>
+    </w:lvl>
+    <w:lvl w:ilvl="4" w:tplc="04090003" w:tentative="1">
+      <w:start w:val="1"/>
+      <w:numFmt w:val="bullet"/>
+      <w:lvlText w:val="o"/>
+      <w:lvlJc w:val="left"/>
+      <w:pPr>
+        <w:ind w:left="3600" w:hanging="360"/>
+      </w:pPr>
+      <w:rPr>
+        <w:rFonts w:ascii="Courier New" w:hAnsi="Courier New" w:cs="Courier New" w:hint="default"/>
+      </w:rPr>
+    </w:lvl>
+    <w:lvl w:ilvl="5" w:tplc="04090005" w:tentative="1">
+      <w:start w:val="1"/>
+      <w:numFmt w:val="bullet"/>
+      <w:lvlText w:val=""/>
+      <w:lvlJc w:val="left"/>
+      <w:pPr>
+        <w:ind w:left="4320" w:hanging="360"/>
+      </w:pPr>
+      <w:rPr>
+        <w:rFonts w:ascii="Wingdings" w:hAnsi="Wingdings" w:hint="default"/>
+      </w:rPr>
+    </w:lvl>
+    <w:lvl w:ilvl="6" w:tplc="04090001" w:tentative="1">
+      <w:start w:val="1"/>
+      <w:numFmt w:val="bullet"/>
+      <w:lvlText w:val=""/>
+      <w:lvlJc w:val="left"/>
+      <w:pPr>
+        <w:ind w:left="5040" w:hanging="360"/>
+      </w:pPr>
+      <w:rPr>
+        <w:rFonts w:ascii="Symbol" w:hAnsi="Symbol" w:hint="default"/>
+      </w:rPr>
+    </w:lvl>
+    <w:lvl w:ilvl="7" w:tplc="04090003" w:tentative="1">
+      <w:start w:val="1"/>
+      <w:numFmt w:val="bullet"/>
+      <w:lvlText w:val="o"/>
+      <w:lvlJc w:val="left"/>
+      <w:pPr>
+        <w:ind w:left="5760" w:hanging="360"/>
+      </w:pPr>
+      <w:rPr>
+        <w:rFonts w:ascii="Courier New" w:hAnsi="Courier New" w:cs="Courier New" w:hint="default"/>
+      </w:rPr>
+    </w:lvl>
+    <w:lvl w:ilvl="8" w:tplc="04090005" w:tentative="1">
+      <w:start w:val="1"/>
+      <w:numFmt w:val="bullet"/>
+      <w:lvlText w:val=""/>
+      <w:lvlJc w:val="left"/>
+      <w:pPr>
+        <w:ind w:left="6480" w:hanging="360"/>
+      </w:pPr>
+      <w:rPr>
+        <w:rFonts w:ascii="Wingdings" w:hAnsi="Wingdings" w:hint="default"/>
+      </w:rPr>
+    </w:lvl>
+  </w:abstractNum>
+  <w:abstractNum w:abstractNumId="1">
     <w:nsid w:val="0F845D28"/>
     <w:multiLevelType w:val="hybridMultilevel"/>
     <w:tmpl w:val="A6E08298"/>
@@ -3734,7 +4350,7 @@
       </w:pPr>
     </w:lvl>
   </w:abstractNum>
-  <w:abstractNum w:abstractNumId="1">
+  <w:abstractNum w:abstractNumId="2">
     <w:nsid w:val="1BC92278"/>
     <w:multiLevelType w:val="hybridMultilevel"/>
     <w:tmpl w:val="FE86E9A8"/>
@@ -3847,7 +4463,7 @@
       </w:rPr>
     </w:lvl>
   </w:abstractNum>
-  <w:abstractNum w:abstractNumId="2">
+  <w:abstractNum w:abstractNumId="3">
     <w:nsid w:val="36B61658"/>
     <w:multiLevelType w:val="hybridMultilevel"/>
     <w:tmpl w:val="ED3A7C24"/>
@@ -3936,7 +4552,7 @@
       </w:pPr>
     </w:lvl>
   </w:abstractNum>
-  <w:abstractNum w:abstractNumId="3">
+  <w:abstractNum w:abstractNumId="4">
     <w:nsid w:val="3A7020E7"/>
     <w:multiLevelType w:val="hybridMultilevel"/>
     <w:tmpl w:val="D8EECAAA"/>
@@ -4049,10 +4665,10 @@
       </w:rPr>
     </w:lvl>
   </w:abstractNum>
-  <w:abstractNum w:abstractNumId="4">
+  <w:abstractNum w:abstractNumId="5">
     <w:nsid w:val="44BB6B39"/>
     <w:multiLevelType w:val="hybridMultilevel"/>
-    <w:tmpl w:val="80281460"/>
+    <w:tmpl w:val="E88622FA"/>
     <w:lvl w:ilvl="0" w:tplc="0409000F">
       <w:start w:val="1"/>
       <w:numFmt w:val="decimal"/>
@@ -4138,7 +4754,7 @@
       </w:pPr>
     </w:lvl>
   </w:abstractNum>
-  <w:abstractNum w:abstractNumId="5">
+  <w:abstractNum w:abstractNumId="6">
     <w:nsid w:val="64E57CB3"/>
     <w:multiLevelType w:val="hybridMultilevel"/>
     <w:tmpl w:val="69008B86"/>
@@ -4227,7 +4843,7 @@
       </w:pPr>
     </w:lvl>
   </w:abstractNum>
-  <w:abstractNum w:abstractNumId="6">
+  <w:abstractNum w:abstractNumId="7">
     <w:nsid w:val="72E80125"/>
     <w:multiLevelType w:val="hybridMultilevel"/>
     <w:tmpl w:val="E84C5298"/>
@@ -4340,7 +4956,7 @@
       </w:rPr>
     </w:lvl>
   </w:abstractNum>
-  <w:abstractNum w:abstractNumId="7">
+  <w:abstractNum w:abstractNumId="8">
     <w:nsid w:val="75AE674D"/>
     <w:multiLevelType w:val="hybridMultilevel"/>
     <w:tmpl w:val="78360C28"/>
@@ -4427,28 +5043,31 @@
     </w:lvl>
   </w:abstractNum>
   <w:num w:numId="1">
+    <w:abstractNumId w:val="5"/>
+  </w:num>
+  <w:num w:numId="2">
+    <w:abstractNumId w:val="8"/>
+  </w:num>
+  <w:num w:numId="3">
+    <w:abstractNumId w:val="7"/>
+  </w:num>
+  <w:num w:numId="4">
+    <w:abstractNumId w:val="3"/>
+  </w:num>
+  <w:num w:numId="5">
+    <w:abstractNumId w:val="6"/>
+  </w:num>
+  <w:num w:numId="6">
+    <w:abstractNumId w:val="1"/>
+  </w:num>
+  <w:num w:numId="7">
     <w:abstractNumId w:val="4"/>
   </w:num>
-  <w:num w:numId="2">
-    <w:abstractNumId w:val="7"/>
-  </w:num>
-  <w:num w:numId="3">
-    <w:abstractNumId w:val="6"/>
-  </w:num>
-  <w:num w:numId="4">
+  <w:num w:numId="8">
     <w:abstractNumId w:val="2"/>
   </w:num>
-  <w:num w:numId="5">
-    <w:abstractNumId w:val="5"/>
-  </w:num>
-  <w:num w:numId="6">
+  <w:num w:numId="9">
     <w:abstractNumId w:val="0"/>
-  </w:num>
-  <w:num w:numId="7">
-    <w:abstractNumId w:val="3"/>
-  </w:num>
-  <w:num w:numId="8">
-    <w:abstractNumId w:val="1"/>
   </w:num>
 </w:numbering>
 </file>
@@ -4719,6 +5338,50 @@
       <w:szCs w:val="20"/>
     </w:rPr>
   </w:style>
+  <w:style w:type="paragraph" w:styleId="Header">
+    <w:name w:val="header"/>
+    <w:basedOn w:val="Normal"/>
+    <w:link w:val="HeaderChar"/>
+    <w:uiPriority w:val="99"/>
+    <w:unhideWhenUsed/>
+    <w:rsid w:val="00024A52"/>
+    <w:pPr>
+      <w:tabs>
+        <w:tab w:val="center" w:pos="4680"/>
+        <w:tab w:val="right" w:pos="9360"/>
+      </w:tabs>
+      <w:spacing w:after="0" w:line="240" w:lineRule="auto"/>
+    </w:pPr>
+  </w:style>
+  <w:style w:type="character" w:customStyle="1" w:styleId="HeaderChar">
+    <w:name w:val="Header Char"/>
+    <w:basedOn w:val="DefaultParagraphFont"/>
+    <w:link w:val="Header"/>
+    <w:uiPriority w:val="99"/>
+    <w:rsid w:val="00024A52"/>
+  </w:style>
+  <w:style w:type="paragraph" w:styleId="Footer">
+    <w:name w:val="footer"/>
+    <w:basedOn w:val="Normal"/>
+    <w:link w:val="FooterChar"/>
+    <w:uiPriority w:val="99"/>
+    <w:unhideWhenUsed/>
+    <w:rsid w:val="00024A52"/>
+    <w:pPr>
+      <w:tabs>
+        <w:tab w:val="center" w:pos="4680"/>
+        <w:tab w:val="right" w:pos="9360"/>
+      </w:tabs>
+      <w:spacing w:after="0" w:line="240" w:lineRule="auto"/>
+    </w:pPr>
+  </w:style>
+  <w:style w:type="character" w:customStyle="1" w:styleId="FooterChar">
+    <w:name w:val="Footer Char"/>
+    <w:basedOn w:val="DefaultParagraphFont"/>
+    <w:link w:val="Footer"/>
+    <w:uiPriority w:val="99"/>
+    <w:rsid w:val="00024A52"/>
+  </w:style>
 </w:styles>
 </file>
 
@@ -4987,6 +5650,50 @@
       <w:sz w:val="20"/>
       <w:szCs w:val="20"/>
     </w:rPr>
+  </w:style>
+  <w:style w:type="paragraph" w:styleId="Header">
+    <w:name w:val="header"/>
+    <w:basedOn w:val="Normal"/>
+    <w:link w:val="HeaderChar"/>
+    <w:uiPriority w:val="99"/>
+    <w:unhideWhenUsed/>
+    <w:rsid w:val="00024A52"/>
+    <w:pPr>
+      <w:tabs>
+        <w:tab w:val="center" w:pos="4680"/>
+        <w:tab w:val="right" w:pos="9360"/>
+      </w:tabs>
+      <w:spacing w:after="0" w:line="240" w:lineRule="auto"/>
+    </w:pPr>
+  </w:style>
+  <w:style w:type="character" w:customStyle="1" w:styleId="HeaderChar">
+    <w:name w:val="Header Char"/>
+    <w:basedOn w:val="DefaultParagraphFont"/>
+    <w:link w:val="Header"/>
+    <w:uiPriority w:val="99"/>
+    <w:rsid w:val="00024A52"/>
+  </w:style>
+  <w:style w:type="paragraph" w:styleId="Footer">
+    <w:name w:val="footer"/>
+    <w:basedOn w:val="Normal"/>
+    <w:link w:val="FooterChar"/>
+    <w:uiPriority w:val="99"/>
+    <w:unhideWhenUsed/>
+    <w:rsid w:val="00024A52"/>
+    <w:pPr>
+      <w:tabs>
+        <w:tab w:val="center" w:pos="4680"/>
+        <w:tab w:val="right" w:pos="9360"/>
+      </w:tabs>
+      <w:spacing w:after="0" w:line="240" w:lineRule="auto"/>
+    </w:pPr>
+  </w:style>
+  <w:style w:type="character" w:customStyle="1" w:styleId="FooterChar">
+    <w:name w:val="Footer Char"/>
+    <w:basedOn w:val="DefaultParagraphFont"/>
+    <w:link w:val="Footer"/>
+    <w:uiPriority w:val="99"/>
+    <w:rsid w:val="00024A52"/>
   </w:style>
 </w:styles>
 </file>

</xml_diff>

<commit_message>
Several exercises solved, including some public key stuff
</commit_message>
<xml_diff>
--- a/Problems.docx
+++ b/Problems.docx
@@ -197,15 +197,7 @@
         <w:t xml:space="preserve">characters </w:t>
       </w:r>
       <w:r>
-        <w:t xml:space="preserve">(e.g. </w:t>
-      </w:r>
-      <w:proofErr w:type="spellStart"/>
-      <w:r>
-        <w:t>ea</w:t>
-      </w:r>
-      <w:proofErr w:type="spellEnd"/>
-      <w:r>
-        <w:t xml:space="preserve"> b7</w:t>
+        <w:t>(e.g. ea b7</w:t>
       </w:r>
       <w:r>
         <w:t xml:space="preserve">   </w:t>
@@ -217,21 +209,13 @@
         <w:t xml:space="preserve"> </w:t>
       </w:r>
       <w:r>
-        <w:t xml:space="preserve">e </w:t>
-      </w:r>
-      <w:proofErr w:type="gramStart"/>
-      <w:r>
-        <w:t>a</w:t>
+        <w:t>e a</w:t>
       </w:r>
       <w:r>
         <w:t xml:space="preserve">  </w:t>
       </w:r>
       <w:r>
-        <w:t>8</w:t>
-      </w:r>
-      <w:proofErr w:type="gramEnd"/>
-      <w:r>
-        <w:t>) and/or 0x as prefix. Your program should be able to handle these.</w:t>
+        <w:t>8) and/or 0x as prefix. Your program should be able to handle these.</w:t>
       </w:r>
       <w:r>
         <w:t xml:space="preserve"> If there are multiple lines in the file, your program should print True/False for each line.</w:t>
@@ -408,18 +392,10 @@
         <w:t>The hex string given below</w:t>
       </w:r>
       <w:r>
-        <w:t xml:space="preserve"> has been </w:t>
-      </w:r>
-      <w:proofErr w:type="spellStart"/>
-      <w:r>
-        <w:t>XOR’</w:t>
-      </w:r>
-      <w:r>
-        <w:t>d</w:t>
-      </w:r>
-      <w:proofErr w:type="spellEnd"/>
-      <w:r>
-        <w:t xml:space="preserve"> against a single character; </w:t>
+        <w:t xml:space="preserve"> has been XOR’</w:t>
+      </w:r>
+      <w:r>
+        <w:t xml:space="preserve">d against a single character; </w:t>
       </w:r>
       <w:r>
         <w:t>find the key and decrypt the message. You can use English plaintext frequencies to rank the outputs.</w:t>
@@ -512,15 +488,7 @@
         <w:t>General XOR cipher</w:t>
       </w:r>
       <w:r>
-        <w:t xml:space="preserve"> (</w:t>
-      </w:r>
-      <w:proofErr w:type="spellStart"/>
-      <w:r>
-        <w:t>Vigenere</w:t>
-      </w:r>
-      <w:proofErr w:type="spellEnd"/>
-      <w:r>
-        <w:t xml:space="preserve"> Cipher)</w:t>
+        <w:t xml:space="preserve"> (Vigenere Cipher)</w:t>
       </w:r>
       <w:r>
         <w:t>: Given a key ‘</w:t>
@@ -545,26 +513,16 @@
         <w:pStyle w:val="ListParagraph"/>
       </w:pPr>
       <w:r>
-        <w:t xml:space="preserve">“We didn't start the fire, </w:t>
-      </w:r>
-      <w:proofErr w:type="gramStart"/>
-      <w:r>
-        <w:t>It</w:t>
-      </w:r>
-      <w:proofErr w:type="gramEnd"/>
-      <w:r>
-        <w:t xml:space="preserve"> was always burning, Since the world's been turning, We didn't start the fire, No we didn't light it, But we tried to fight it”</w:t>
-      </w:r>
-    </w:p>
-    <w:p>
-      <w:pPr>
-        <w:pStyle w:val="ListParagraph"/>
-      </w:pPr>
-      <w:proofErr w:type="gramStart"/>
+        <w:t>“We didn't start the fire, It was always burning, Since the world's been turning, We didn't start the fire, No we didn't light it, But we tried to fight it”</w:t>
+      </w:r>
+    </w:p>
+    <w:p>
+      <w:pPr>
+        <w:pStyle w:val="ListParagraph"/>
+      </w:pPr>
       <w:r>
         <w:t>Without the quotes.</w:t>
       </w:r>
-      <w:proofErr w:type="gramEnd"/>
     </w:p>
     <w:p>
       <w:pPr>
@@ -607,26 +565,10 @@
         </w:numPr>
       </w:pPr>
       <w:r>
-        <w:t xml:space="preserve">Breaking </w:t>
-      </w:r>
-      <w:proofErr w:type="spellStart"/>
-      <w:r>
-        <w:t>Vigenere</w:t>
-      </w:r>
-      <w:proofErr w:type="spellEnd"/>
-      <w:r>
-        <w:t xml:space="preserve"> Cipher: A file is uploaded on Blackboard containing base64’d input that has been encrypted with</w:t>
-      </w:r>
-      <w:r>
-        <w:t xml:space="preserve"> </w:t>
-      </w:r>
-      <w:proofErr w:type="spellStart"/>
-      <w:r>
-        <w:t>Vigenere</w:t>
-      </w:r>
-      <w:proofErr w:type="spellEnd"/>
-      <w:r>
-        <w:t xml:space="preserve"> cipher. Your task is to decrypt it. You can use the following procedure to do so:</w:t>
+        <w:t>Breaking Vigenere Cipher: A file is uploaded on Blackboard containing base64’d input that has been encrypted with</w:t>
+      </w:r>
+      <w:r>
+        <w:t xml:space="preserve"> Vigenere cipher. Your task is to decrypt it. You can use the following procedure to do so:</w:t>
       </w:r>
     </w:p>
     <w:p>
@@ -652,67 +594,35 @@
           <w:rFonts w:ascii="Lucida Console" w:hAnsi="Lucida Console"/>
         </w:rPr>
       </w:pPr>
-      <w:proofErr w:type="gramStart"/>
       <w:r>
         <w:rPr>
           <w:rFonts w:ascii="Lucida Console" w:hAnsi="Lucida Console"/>
         </w:rPr>
-        <w:t>is</w:t>
-      </w:r>
-      <w:proofErr w:type="gramEnd"/>
-      <w:r>
+        <w:t xml:space="preserve">is this heaven </w:t>
+      </w:r>
+    </w:p>
+    <w:p>
+      <w:pPr>
+        <w:pStyle w:val="ListParagraph"/>
+        <w:ind w:left="1440"/>
+      </w:pPr>
+      <w:r>
+        <w:t>and</w:t>
+      </w:r>
+    </w:p>
+    <w:p>
+      <w:pPr>
+        <w:pStyle w:val="ListParagraph"/>
+        <w:ind w:left="1440"/>
         <w:rPr>
           <w:rFonts w:ascii="Lucida Console" w:hAnsi="Lucida Console"/>
         </w:rPr>
-        <w:t xml:space="preserve"> this heaven </w:t>
-      </w:r>
-    </w:p>
-    <w:p>
-      <w:pPr>
-        <w:pStyle w:val="ListParagraph"/>
-        <w:ind w:left="1440"/>
-      </w:pPr>
-      <w:proofErr w:type="gramStart"/>
-      <w:r>
-        <w:t>and</w:t>
-      </w:r>
-      <w:proofErr w:type="gramEnd"/>
-    </w:p>
-    <w:p>
-      <w:pPr>
-        <w:pStyle w:val="ListParagraph"/>
-        <w:ind w:left="1440"/>
+      </w:pPr>
+      <w:r>
         <w:rPr>
           <w:rFonts w:ascii="Lucida Console" w:hAnsi="Lucida Console"/>
         </w:rPr>
-      </w:pPr>
-      <w:proofErr w:type="gramStart"/>
-      <w:r>
-        <w:rPr>
-          <w:rFonts w:ascii="Lucida Console" w:hAnsi="Lucida Console"/>
-        </w:rPr>
-        <w:t>no</w:t>
-      </w:r>
-      <w:proofErr w:type="gramEnd"/>
-      <w:r>
-        <w:rPr>
-          <w:rFonts w:ascii="Lucida Console" w:hAnsi="Lucida Console"/>
-        </w:rPr>
-        <w:t xml:space="preserve"> it’s </w:t>
-      </w:r>
-      <w:proofErr w:type="spellStart"/>
-      <w:r>
-        <w:rPr>
-          <w:rFonts w:ascii="Lucida Console" w:hAnsi="Lucida Console"/>
-        </w:rPr>
-        <w:t>iowa</w:t>
-      </w:r>
-      <w:proofErr w:type="spellEnd"/>
-      <w:r>
-        <w:rPr>
-          <w:rFonts w:ascii="Lucida Console" w:hAnsi="Lucida Console"/>
-        </w:rPr>
-        <w:t>!!</w:t>
+        <w:t>no it’s iowa!!</w:t>
       </w:r>
     </w:p>
     <w:p>
@@ -721,14 +631,7 @@
       </w:pPr>
       <w:r>
         <w:tab/>
-      </w:r>
-      <w:proofErr w:type="gramStart"/>
-      <w:r>
-        <w:t>Your</w:t>
-      </w:r>
-      <w:proofErr w:type="gramEnd"/>
-      <w:r>
-        <w:t xml:space="preserve"> computed distance should </w:t>
+        <w:t xml:space="preserve">Your computed distance should </w:t>
       </w:r>
       <w:r>
         <w:t>be 46</w:t>
@@ -753,18 +656,10 @@
         <w:pStyle w:val="ListParagraph"/>
       </w:pPr>
       <w:r>
-        <w:t xml:space="preserve">Determine the </w:t>
-      </w:r>
-      <w:proofErr w:type="spellStart"/>
-      <w:r>
-        <w:t>keyL</w:t>
-      </w:r>
-      <w:r>
-        <w:t>ength</w:t>
-      </w:r>
-      <w:proofErr w:type="spellEnd"/>
-      <w:r>
-        <w:t>:</w:t>
+        <w:t>Determine the keyL</w:t>
+      </w:r>
+      <w:r>
+        <w:t>ength:</w:t>
       </w:r>
     </w:p>
     <w:p>
@@ -776,15 +671,7 @@
         </w:numPr>
       </w:pPr>
       <w:r>
-        <w:t xml:space="preserve">Make a guess for a </w:t>
-      </w:r>
-      <w:proofErr w:type="spellStart"/>
-      <w:r>
-        <w:t>keyLength</w:t>
-      </w:r>
-      <w:proofErr w:type="spellEnd"/>
-      <w:r>
-        <w:t>. You can try different values 1 to 45.</w:t>
+        <w:t>Make a guess for a keyLength. You can try different values 1 to 45.</w:t>
       </w:r>
     </w:p>
     <w:p>
@@ -800,59 +687,25 @@
         <w:t>Fo</w:t>
       </w:r>
       <w:r>
-        <w:t xml:space="preserve">r each </w:t>
-      </w:r>
-      <w:proofErr w:type="spellStart"/>
-      <w:r>
-        <w:t>keyLength</w:t>
-      </w:r>
-      <w:proofErr w:type="spellEnd"/>
+        <w:t>r each keyLength</w:t>
+      </w:r>
       <w:r>
         <w:t xml:space="preserve"> that you guess (1 to 45), divide the input ciphertext into chunks of that size and compute the Hamming distance between adjacent chunks. </w:t>
       </w:r>
       <w:r>
-        <w:t xml:space="preserve">Example, if you are trying </w:t>
-      </w:r>
-      <w:proofErr w:type="spellStart"/>
-      <w:r>
-        <w:t>keyLength</w:t>
-      </w:r>
-      <w:proofErr w:type="spellEnd"/>
-      <w:r>
-        <w:t xml:space="preserve"> = 4, then divide the ciphertext into chunks of 4 bytes and compute the Hamming distance between adjacent chunks. Normalize each Hamming distance by </w:t>
-      </w:r>
-      <w:proofErr w:type="spellStart"/>
-      <w:r>
-        <w:t>keyLength</w:t>
-      </w:r>
-      <w:proofErr w:type="spellEnd"/>
-      <w:r>
-        <w:t xml:space="preserve"> </w:t>
+        <w:t xml:space="preserve">Example, if you are trying keyLength = 4, then divide the ciphertext into chunks of 4 bytes and compute the Hamming distance between adjacent chunks. Normalize each Hamming distance by keyLength </w:t>
       </w:r>
       <w:r>
         <w:t>currently being tried and then take the average</w:t>
       </w:r>
       <w:r>
-        <w:t xml:space="preserve">, in the end for that </w:t>
-      </w:r>
-      <w:proofErr w:type="spellStart"/>
-      <w:r>
-        <w:t>keyLength</w:t>
-      </w:r>
-      <w:proofErr w:type="spellEnd"/>
+        <w:t>, in the end for that keyLength</w:t>
+      </w:r>
       <w:r>
         <w:t>.</w:t>
       </w:r>
       <w:r>
-        <w:t xml:space="preserve"> You will build up a dictionary of </w:t>
-      </w:r>
-      <w:proofErr w:type="spellStart"/>
-      <w:r>
-        <w:t>keyLength</w:t>
-      </w:r>
-      <w:proofErr w:type="spellEnd"/>
-      <w:r>
-        <w:t xml:space="preserve"> and corresponding Hamming distance.</w:t>
+        <w:t xml:space="preserve"> You will build up a dictionary of keyLength and corresponding Hamming distance.</w:t>
       </w:r>
     </w:p>
     <w:p>
@@ -870,16 +723,11 @@
         <w:t xml:space="preserve"> actual</w:t>
       </w:r>
       <w:r>
-        <w:t xml:space="preserve"> </w:t>
-      </w:r>
-      <w:proofErr w:type="spellStart"/>
-      <w:r>
-        <w:t>key</w:t>
+        <w:t xml:space="preserve"> key</w:t>
       </w:r>
       <w:r>
         <w:t>Length</w:t>
       </w:r>
-      <w:proofErr w:type="spellEnd"/>
       <w:r>
         <w:t>.</w:t>
       </w:r>
@@ -905,16 +753,11 @@
         <w:t>Now that you know the most probable key size: break th</w:t>
       </w:r>
       <w:r>
-        <w:t xml:space="preserve">e ciphertext into blocks of </w:t>
-      </w:r>
-      <w:proofErr w:type="spellStart"/>
-      <w:r>
-        <w:t>keyL</w:t>
+        <w:t>e ciphertext into blocks of keyL</w:t>
       </w:r>
       <w:r>
         <w:t>ength</w:t>
       </w:r>
-      <w:proofErr w:type="spellEnd"/>
       <w:r>
         <w:t>.</w:t>
       </w:r>
@@ -955,15 +798,7 @@
         </w:numPr>
       </w:pPr>
       <w:r>
-        <w:t xml:space="preserve">Solve each of these new blocks as if they were </w:t>
-      </w:r>
-      <w:proofErr w:type="spellStart"/>
-      <w:r>
-        <w:t>XOR’d</w:t>
-      </w:r>
-      <w:proofErr w:type="spellEnd"/>
-      <w:r>
-        <w:t xml:space="preserve"> with a single character (problem 3 from last week). This will give you the key byte for that block.</w:t>
+        <w:t>Solve each of these new blocks as if they were XOR’d with a single character (problem 3 from last week). This will give you the key byte for that block.</w:t>
       </w:r>
     </w:p>
     <w:p>
@@ -1033,14 +868,12 @@
           <w:numId w:val="9"/>
         </w:numPr>
       </w:pPr>
-      <w:proofErr w:type="spellStart"/>
       <w:r>
         <w:t>Py</w:t>
       </w:r>
       <w:r>
         <w:t>Crypto</w:t>
       </w:r>
-      <w:proofErr w:type="spellEnd"/>
       <w:r>
         <w:t>:</w:t>
       </w:r>
@@ -1070,13 +903,8 @@
           <w:numId w:val="9"/>
         </w:numPr>
       </w:pPr>
-      <w:proofErr w:type="spellStart"/>
-      <w:r>
-        <w:t>pycryptodomex</w:t>
-      </w:r>
-      <w:proofErr w:type="spellEnd"/>
-      <w:r>
-        <w:t xml:space="preserve">: </w:t>
+      <w:r>
+        <w:t xml:space="preserve">pycryptodomex: </w:t>
       </w:r>
       <w:hyperlink r:id="rId10" w:history="1">
         <w:r>
@@ -1123,23 +951,7 @@
     </w:p>
     <w:p>
       <w:r>
-        <w:t xml:space="preserve">I used cryptography for all the symmetric key algorithms. But then found their documentation for public key crypto quite bad. So now for public key crypto I am switching over to </w:t>
-      </w:r>
-      <w:proofErr w:type="spellStart"/>
-      <w:r>
-        <w:t>pycryptodomex</w:t>
-      </w:r>
-      <w:proofErr w:type="spellEnd"/>
-      <w:r>
-        <w:t xml:space="preserve">. Maybe you want to start with </w:t>
-      </w:r>
-      <w:proofErr w:type="spellStart"/>
-      <w:r>
-        <w:t>pycryptodomex</w:t>
-      </w:r>
-      <w:proofErr w:type="spellEnd"/>
-      <w:r>
-        <w:t xml:space="preserve"> from the beginning. </w:t>
+        <w:t xml:space="preserve">I used cryptography for all the symmetric key algorithms. But then found their documentation for public key crypto quite bad. So now for public key crypto I am switching over to pycryptodomex. Maybe you want to start with pycryptodomex from the beginning. </w:t>
       </w:r>
     </w:p>
     <w:p>
@@ -1244,7 +1056,13 @@
         <w:t>NO PAIN NO GAIN!</w:t>
       </w:r>
       <w:r>
-        <w:t>”? Give me the output and an explanation.</w:t>
+        <w:t>”?</w:t>
+      </w:r>
+      <w:r>
+        <w:t xml:space="preserve"> Pad to AES block size.</w:t>
+      </w:r>
+      <w:r>
+        <w:t xml:space="preserve"> Give me the output and an explanation.</w:t>
       </w:r>
     </w:p>
     <w:p>
@@ -1285,7 +1103,19 @@
         <w:rPr>
           <w:b/>
         </w:rPr>
-        <w:t xml:space="preserve"> Decrypting secret cookies encrypted using ECB mode</w:t>
+        <w:t xml:space="preserve"> </w:t>
+      </w:r>
+      <w:r>
+        <w:rPr>
+          <w:b/>
+        </w:rPr>
+        <w:t>Implementing CBC mode and detect</w:t>
+      </w:r>
+      <w:r>
+        <w:rPr>
+          <w:b/>
+        </w:rPr>
+        <w:t>ing it</w:t>
       </w:r>
     </w:p>
     <w:p>
@@ -1300,15 +1130,45 @@
         <w:rPr>
           <w:b/>
         </w:rPr>
-        <w:t>AES CBC mode:</w:t>
-      </w:r>
-      <w:r>
-        <w:t xml:space="preserve"> Implement CBC mode by hand using the ECB function you wrote earlier (problem 1). It must encrypt and decrypt text. You will need to XOR blocks but you already have a function for that from the previous exercises that you can combine. </w:t>
+        <w:t>AES</w:t>
+      </w:r>
+      <w:r>
+        <w:rPr>
+          <w:b/>
+        </w:rPr>
+        <w:t xml:space="preserve"> in Cipher Block Chaining</w:t>
+      </w:r>
+      <w:r>
+        <w:rPr>
+          <w:b/>
+        </w:rPr>
+        <w:t xml:space="preserve"> mode:</w:t>
+      </w:r>
+      <w:r>
+        <w:t xml:space="preserve"> Implement CBC mode </w:t>
       </w:r>
       <w:r>
         <w:rPr>
           <w:i/>
         </w:rPr>
+        <w:t>by hand</w:t>
+      </w:r>
+      <w:r>
+        <w:t xml:space="preserve"> using the ECB function you wrote earlier. </w:t>
+      </w:r>
+      <w:r>
+        <w:rPr>
+          <w:i/>
+        </w:rPr>
+        <w:t>It must encrypt and decrypt text</w:t>
+      </w:r>
+      <w:r>
+        <w:t xml:space="preserve">. You will need to XOR blocks but you already have a function for that from the previous exercises that you can combine. </w:t>
+      </w:r>
+      <w:r>
+        <w:rPr>
+          <w:i/>
+        </w:rPr>
         <w:t>Don’t use the built-in CBC mode.</w:t>
       </w:r>
       <w:r>
@@ -1328,7 +1188,40 @@
         <w:pStyle w:val="ListParagraph"/>
       </w:pPr>
       <w:r>
-        <w:t>Decrypt the file w3p4.txt using the key ‘NO PAIN NO GAIN!’ and an IV of all 0 bytes.</w:t>
+        <w:t xml:space="preserve">Decrypt the file </w:t>
+      </w:r>
+      <w:r>
+        <w:rPr>
+          <w:rFonts w:ascii="Lucida Console" w:hAnsi="Lucida Console"/>
+          <w:sz w:val="20"/>
+          <w:szCs w:val="20"/>
+        </w:rPr>
+        <w:t>w3p4.txt</w:t>
+      </w:r>
+      <w:r>
+        <w:t xml:space="preserve"> using the key </w:t>
+      </w:r>
+      <w:r>
+        <w:rPr>
+          <w:rFonts w:ascii="Lucida Console" w:hAnsi="Lucida Console"/>
+          <w:sz w:val="20"/>
+          <w:szCs w:val="20"/>
+        </w:rPr>
+        <w:t>‘NO PAIN NO GAIN!’</w:t>
+      </w:r>
+      <w:r>
+        <w:t xml:space="preserve"> and an </w:t>
+      </w:r>
+      <w:r>
+        <w:rPr>
+          <w:rFonts w:ascii="Lucida Console" w:hAnsi="Lucida Console"/>
+          <w:sz w:val="20"/>
+          <w:szCs w:val="20"/>
+        </w:rPr>
+        <w:t>IV</w:t>
+      </w:r>
+      <w:r>
+        <w:t xml:space="preserve"> of all 0 bytes.</w:t>
       </w:r>
     </w:p>
     <w:p>
@@ -1368,8 +1261,42 @@
         </w:numPr>
       </w:pPr>
       <w:r>
-        <w:t xml:space="preserve">An ECB/CBC detection oracle: </w:t>
-      </w:r>
+        <w:rPr>
+          <w:b/>
+        </w:rPr>
+        <w:t>Detecting</w:t>
+      </w:r>
+      <w:r>
+        <w:rPr>
+          <w:b/>
+        </w:rPr>
+        <w:t xml:space="preserve"> ECB/CBC </w:t>
+      </w:r>
+      <w:r>
+        <w:rPr>
+          <w:b/>
+        </w:rPr>
+        <w:t>modes</w:t>
+      </w:r>
+      <w:r>
+        <w:rPr>
+          <w:b/>
+        </w:rPr>
+        <w:t xml:space="preserve">: </w:t>
+      </w:r>
+      <w:r>
+        <w:t>Using your existing ECB and CBC code, do the following.</w:t>
+      </w:r>
+    </w:p>
+    <w:p>
+      <w:pPr>
+        <w:pStyle w:val="ListParagraph"/>
+        <w:rPr>
+          <w:rStyle w:val="Hyperlink"/>
+          <w:color w:val="auto"/>
+          <w:u w:val="none"/>
+        </w:rPr>
+      </w:pPr>
       <w:hyperlink r:id="rId13" w:history="1">
         <w:r>
           <w:rPr>
@@ -1395,9 +1322,6 @@
     <w:p>
       <w:pPr>
         <w:pStyle w:val="ListParagraph"/>
-        <w:rPr>
-          <w:rStyle w:val="Hyperlink"/>
-        </w:rPr>
       </w:pPr>
       <w:hyperlink r:id="rId15" w:history="1">
         <w:r>
@@ -1412,9 +1336,6 @@
       <w:pPr>
         <w:pStyle w:val="ListParagraph"/>
       </w:pPr>
-      <w:r>
-        <w:t>Using your existing ECB and CBC code, do the following.</w:t>
-      </w:r>
     </w:p>
     <w:p>
       <w:pPr>
@@ -1423,10 +1344,17 @@
           <w:ilvl w:val="0"/>
           <w:numId w:val="3"/>
         </w:numPr>
+        <w:ind w:left="1080"/>
       </w:pPr>
       <w:r>
         <w:t>Generate a random AES key</w:t>
       </w:r>
+    </w:p>
+    <w:p>
+      <w:pPr>
+        <w:pStyle w:val="ListParagraph"/>
+        <w:ind w:left="1080"/>
+      </w:pPr>
     </w:p>
     <w:p>
       <w:pPr>
@@ -1435,28 +1363,42 @@
           <w:ilvl w:val="0"/>
           <w:numId w:val="3"/>
         </w:numPr>
-      </w:pPr>
-      <w:r>
-        <w:t>Write a function that encrypts data under the unknown AES key you just generated</w:t>
-      </w:r>
-      <w:r>
-        <w:t>. Use any input you like to encrypt.</w:t>
-      </w:r>
-    </w:p>
-    <w:p>
-      <w:pPr>
-        <w:pStyle w:val="ListParagraph"/>
-        <w:ind w:left="1440"/>
-      </w:pPr>
-      <w:r>
-        <w:t xml:space="preserve">You now have an encryption oracle (much like a Web Server). You give it an input and </w:t>
-      </w:r>
-      <w:r>
-        <w:t xml:space="preserve">it </w:t>
-      </w:r>
-      <w:r>
-        <w:t>gives you encrypted stuff.</w:t>
-      </w:r>
+        <w:ind w:left="1080"/>
+      </w:pPr>
+      <w:r>
+        <w:t xml:space="preserve">Write a function that encrypts data under the unknown AES key you just generated. Use any input you like to encrypt. Make sure it reads the input from a text file called </w:t>
+      </w:r>
+      <w:r>
+        <w:rPr>
+          <w:rFonts w:ascii="Lucida Console" w:hAnsi="Lucida Console"/>
+          <w:sz w:val="20"/>
+          <w:szCs w:val="20"/>
+        </w:rPr>
+        <w:t>w4p2.txt</w:t>
+      </w:r>
+      <w:r>
+        <w:t>. This is your own text file (not provided by me). I may switch out the content while grading.</w:t>
+      </w:r>
+    </w:p>
+    <w:p>
+      <w:pPr>
+        <w:pStyle w:val="ListParagraph"/>
+      </w:pPr>
+    </w:p>
+    <w:p>
+      <w:pPr>
+        <w:pStyle w:val="ListParagraph"/>
+        <w:ind w:left="1080"/>
+      </w:pPr>
+      <w:r>
+        <w:t>You now have an encryption oracle (much like a Web Server). You give it an input and it gives you encrypted stuff.</w:t>
+      </w:r>
+    </w:p>
+    <w:p>
+      <w:pPr>
+        <w:pStyle w:val="ListParagraph"/>
+        <w:ind w:left="1080"/>
+      </w:pPr>
     </w:p>
     <w:p>
       <w:pPr>
@@ -1465,34 +1407,18 @@
           <w:ilvl w:val="0"/>
           <w:numId w:val="3"/>
         </w:numPr>
-      </w:pPr>
-      <w:r>
-        <w:t xml:space="preserve">Now the encryption function </w:t>
-      </w:r>
-      <w:r>
-        <w:t xml:space="preserve">secretly </w:t>
-      </w:r>
-      <w:r>
-        <w:t xml:space="preserve">also does the following: prepend </w:t>
-      </w:r>
-      <w:r>
-        <w:t xml:space="preserve">random </w:t>
-      </w:r>
-      <w:r>
-        <w:t xml:space="preserve">5-10 bytes and append </w:t>
-      </w:r>
-      <w:r>
-        <w:t xml:space="preserve">random </w:t>
-      </w:r>
-      <w:r>
-        <w:t xml:space="preserve">5-10 bytes </w:t>
-      </w:r>
-      <w:r>
-        <w:t>to</w:t>
-      </w:r>
-      <w:r>
-        <w:t xml:space="preserve"> the plaintext. </w:t>
-      </w:r>
+        <w:ind w:left="1080"/>
+      </w:pPr>
+      <w:r>
+        <w:lastRenderedPageBreak/>
+        <w:t xml:space="preserve">Now modify the encryption function to secretly also do the following: prepend random 5-10 bytes and append random 5-10 bytes to the plaintext. </w:t>
+      </w:r>
+    </w:p>
+    <w:p>
+      <w:pPr>
+        <w:pStyle w:val="ListParagraph"/>
+        <w:ind w:left="1080"/>
+      </w:pPr>
     </w:p>
     <w:p>
       <w:pPr>
@@ -1501,6 +1427,7 @@
           <w:ilvl w:val="0"/>
           <w:numId w:val="3"/>
         </w:numPr>
+        <w:ind w:left="1080"/>
       </w:pPr>
       <w:r>
         <w:t>Further, the encryption function must randomly choose which mode of encryption to follow ECB or CBC. Use a random IV for CBC – it does not matter.</w:t>
@@ -1511,14 +1438,7 @@
         <w:ind w:left="720"/>
       </w:pPr>
       <w:r>
-        <w:lastRenderedPageBreak/>
-        <w:t>Given the above encryption oracle, implement a function that detects the block cipher mode. So in the end you have a function that when given a randomly encrypted text, under a</w:t>
-      </w:r>
-      <w:r>
-        <w:t>n</w:t>
-      </w:r>
-      <w:r>
-        <w:t xml:space="preserve"> unknown key and IV will tell you whether the mode used was ECB or CBC.</w:t>
+        <w:t>Given the above encryption oracle, implement a function that detects the block cipher mode. So in the end you have a function that when given a randomly encrypted text, under an unknown key and IV will tell you whether the mode used was ECB or CBC.</w:t>
       </w:r>
     </w:p>
     <w:p>
@@ -1526,6 +1446,45 @@
         <w:ind w:left="720"/>
       </w:pPr>
       <w:r>
+        <w:t>Print on the screen two things: First, right after the random choice of ECB/CBC is made, print “</w:t>
+      </w:r>
+      <w:r>
+        <w:rPr>
+          <w:rFonts w:ascii="Lucida Console" w:hAnsi="Lucida Console"/>
+          <w:sz w:val="20"/>
+          <w:szCs w:val="20"/>
+        </w:rPr>
+        <w:t>ECB mode selected</w:t>
+      </w:r>
+      <w:r>
+        <w:t>” or “</w:t>
+      </w:r>
+      <w:r>
+        <w:rPr>
+          <w:rFonts w:ascii="Lucida Console" w:hAnsi="Lucida Console"/>
+          <w:sz w:val="20"/>
+          <w:szCs w:val="20"/>
+        </w:rPr>
+        <w:t>CBC mode selected</w:t>
+      </w:r>
+      <w:r>
+        <w:t>” whichever is appropriate. Right after detection, print the mode that was detected on a new line.</w:t>
+      </w:r>
+    </w:p>
+    <w:p>
+      <w:pPr>
+        <w:ind w:left="720"/>
+        <w:rPr>
+          <w:i/>
+        </w:rPr>
+      </w:pPr>
+      <w:r>
+        <w:rPr>
+          <w:b/>
+        </w:rPr>
+        <w:t xml:space="preserve">(10 points) </w:t>
+      </w:r>
+      <w:r>
         <w:rPr>
           <w:b/>
         </w:rPr>
@@ -1538,46 +1497,69 @@
         <w:rPr>
           <w:i/>
         </w:rPr>
-        <w:t>Sometimes E</w:t>
+        <w:t xml:space="preserve">Sometimes ECB mode may go undetected (assuming your code is working fine). Why do you think </w:t>
       </w:r>
       <w:r>
         <w:rPr>
           <w:i/>
         </w:rPr>
-        <w:t xml:space="preserve">CB mode may go undetected (assuming your code is working fine). Why do you think </w:t>
+        <w:t>this may</w:t>
       </w:r>
       <w:r>
         <w:rPr>
           <w:i/>
         </w:rPr>
-        <w:t>it</w:t>
-      </w:r>
-      <w:r>
+        <w:t xml:space="preserve"> happen?</w:t>
+      </w:r>
+    </w:p>
+    <w:p>
+      <w:pPr>
+        <w:ind w:left="720"/>
         <w:rPr>
           <w:i/>
         </w:rPr>
-        <w:t xml:space="preserve"> happen</w:t>
-      </w:r>
-      <w:r>
-        <w:rPr>
-          <w:i/>
-        </w:rPr>
-        <w:t>s</w:t>
-      </w:r>
-      <w:r>
-        <w:rPr>
-          <w:i/>
-        </w:rPr>
-        <w:t>?</w:t>
-      </w:r>
-    </w:p>
-    <w:p>
-      <w:pPr>
-        <w:pStyle w:val="ListParagraph"/>
-        <w:rPr>
-          <w:color w:val="0000FF" w:themeColor="hyperlink"/>
-          <w:u w:val="single"/>
-        </w:rPr>
+      </w:pPr>
+      <w:bookmarkStart w:id="0" w:name="_GoBack"/>
+      <w:bookmarkEnd w:id="0"/>
+    </w:p>
+    <w:p>
+      <w:pPr>
+        <w:pBdr>
+          <w:top w:val="single" w:sz="4" w:space="1" w:color="auto"/>
+          <w:bottom w:val="single" w:sz="4" w:space="1" w:color="auto"/>
+        </w:pBdr>
+        <w:rPr>
+          <w:b/>
+        </w:rPr>
+      </w:pPr>
+      <w:r>
+        <w:rPr>
+          <w:b/>
+        </w:rPr>
+        <w:t xml:space="preserve">Week </w:t>
+      </w:r>
+      <w:r>
+        <w:rPr>
+          <w:b/>
+        </w:rPr>
+        <w:t>5</w:t>
+      </w:r>
+      <w:r>
+        <w:rPr>
+          <w:b/>
+        </w:rPr>
+        <w:t xml:space="preserve">: </w:t>
+      </w:r>
+      <w:r>
+        <w:rPr>
+          <w:b/>
+        </w:rPr>
+        <w:t>Decrypting Cookies</w:t>
+      </w:r>
+    </w:p>
+    <w:p>
+      <w:pPr>
+        <w:pStyle w:val="ListParagraph"/>
       </w:pPr>
     </w:p>
     <w:p>
@@ -1687,99 +1669,57 @@
         <w:pStyle w:val="ListParagraph"/>
         <w:rPr>
           <w:rFonts w:ascii="Lucida Console" w:hAnsi="Lucida Console"/>
-        </w:rPr>
-      </w:pPr>
-      <w:r>
-        <w:rPr>
-          <w:rFonts w:ascii="Lucida Console" w:hAnsi="Lucida Console"/>
-        </w:rPr>
-        <w:t>V2hlbiBJIHdhcyBhIGxpdHRsZSBiaXR0eSBiYWJ5DQpNeSBtYW1hIHdvdWxkIHJvY2sgbWUgaW4gdGhlIGNyYWRsZSwNCkluIHRoZW0gb2xkIGNvdHRvbiBmaWVsZHMgYmFjayBob21lOw0KSXQgd2FzIGRvd24gaW4gTG91aXNpYW5hLA0KSnVzdCBhYm91dCBhIG1pbGUgZnJvbSBUZXhhcmthbmEsDQpJbiB0aGVtIG9sZCBjb3R0b24gZmllbGRzIGJhY2sgaG9tZS4=</w:t>
-      </w:r>
-    </w:p>
-    <w:p>
-      <w:pPr>
-        <w:pStyle w:val="ListParagraph"/>
-      </w:pPr>
-    </w:p>
-    <w:p>
-      <w:pPr>
-        <w:pStyle w:val="ListParagraph"/>
-      </w:pPr>
-      <w:r>
-        <w:t xml:space="preserve">You shouldn’t know the contents of this string. This is the unknown part that you may find in a cookie. </w:t>
-      </w:r>
-      <w:r>
-        <w:t>The input to the encryption looks like:</w:t>
-      </w:r>
-    </w:p>
-    <w:p>
-      <w:pPr>
-        <w:pStyle w:val="ListParagraph"/>
-      </w:pPr>
-    </w:p>
-    <w:p>
-      <w:pPr>
-        <w:pStyle w:val="ListParagraph"/>
-        <w:jc w:val="center"/>
+          <w:sz w:val="20"/>
+          <w:szCs w:val="20"/>
+        </w:rPr>
+      </w:pPr>
+      <w:r>
         <w:rPr>
           <w:rFonts w:ascii="Lucida Console" w:hAnsi="Lucida Console"/>
           <w:sz w:val="20"/>
           <w:szCs w:val="20"/>
         </w:rPr>
-      </w:pPr>
-      <w:r>
+        <w:t>V2hlbiBJIHdhcyBhIGxpdHRsZSBiaXR0eSBiYWJ5DQpNeSBtYW1hIHdvdWxkIHJvY2sgbWUgaW4gdGhlIGNyYWRsZSwNCkluIHRoZW0gb2xkIGNvdHRvbiBmaWVsZHMgYmFjayBob21lOw0KSXQgd2FzIGRvd24gaW4gTG91aXNpYW5hLA0KSnVzdCBhYm91dCBhIG1pbGUgZnJvbSBUZXhhcmthbmEsDQpJbiB0aGVtIG9sZCBjb3R0b24gZmllbGRzIGJhY2sgaG9tZS4=</w:t>
+      </w:r>
+    </w:p>
+    <w:p>
+      <w:pPr>
+        <w:pStyle w:val="ListParagraph"/>
+      </w:pPr>
+    </w:p>
+    <w:p>
+      <w:pPr>
+        <w:pStyle w:val="ListParagraph"/>
+      </w:pPr>
+      <w:r>
+        <w:t xml:space="preserve">You shouldn’t know the contents of this string. This is the unknown part that you may find in a cookie. </w:t>
+      </w:r>
+      <w:r>
+        <w:t>The input to the encryption looks like:</w:t>
+      </w:r>
+    </w:p>
+    <w:p>
+      <w:pPr>
+        <w:pStyle w:val="ListParagraph"/>
+      </w:pPr>
+    </w:p>
+    <w:p>
+      <w:pPr>
+        <w:pStyle w:val="ListParagraph"/>
+        <w:jc w:val="center"/>
         <w:rPr>
           <w:rFonts w:ascii="Lucida Console" w:hAnsi="Lucida Console"/>
           <w:sz w:val="20"/>
           <w:szCs w:val="20"/>
         </w:rPr>
-        <w:t>AES_128_</w:t>
-      </w:r>
-      <w:proofErr w:type="gramStart"/>
+      </w:pPr>
       <w:r>
         <w:rPr>
           <w:rFonts w:ascii="Lucida Console" w:hAnsi="Lucida Console"/>
           <w:sz w:val="20"/>
           <w:szCs w:val="20"/>
         </w:rPr>
-        <w:t>ECB(</w:t>
-      </w:r>
-      <w:proofErr w:type="spellStart"/>
-      <w:proofErr w:type="gramEnd"/>
-      <w:r>
-        <w:rPr>
-          <w:rFonts w:ascii="Lucida Console" w:hAnsi="Lucida Console"/>
-          <w:sz w:val="20"/>
-          <w:szCs w:val="20"/>
-        </w:rPr>
-        <w:t>attacker_controlled</w:t>
-      </w:r>
-      <w:proofErr w:type="spellEnd"/>
-      <w:r>
-        <w:rPr>
-          <w:rFonts w:ascii="Lucida Console" w:hAnsi="Lucida Console"/>
-          <w:sz w:val="20"/>
-          <w:szCs w:val="20"/>
-        </w:rPr>
-        <w:t>||</w:t>
-      </w:r>
-      <w:proofErr w:type="spellStart"/>
-      <w:r>
-        <w:rPr>
-          <w:rFonts w:ascii="Lucida Console" w:hAnsi="Lucida Console"/>
-          <w:sz w:val="20"/>
-          <w:szCs w:val="20"/>
-        </w:rPr>
-        <w:t>unknown_string</w:t>
-      </w:r>
-      <w:proofErr w:type="spellEnd"/>
-      <w:r>
-        <w:rPr>
-          <w:rFonts w:ascii="Lucida Console" w:hAnsi="Lucida Console"/>
-          <w:sz w:val="20"/>
-          <w:szCs w:val="20"/>
-        </w:rPr>
-        <w:t>, random-key)</w:t>
+        <w:t>AES_128_ECB(attacker_controlled||unknown_string, random-key)</w:t>
       </w:r>
     </w:p>
     <w:p>
@@ -1812,6 +1752,7 @@
         <w:rPr>
           <w:b/>
         </w:rPr>
+        <w:lastRenderedPageBreak/>
         <w:t>Find the block size:</w:t>
       </w:r>
       <w:r>
@@ -1904,11 +1845,7 @@
         <w:t>XXXXX</w:t>
       </w:r>
       <w:r>
-        <w:t xml:space="preserve">”. Now for the last byte of the </w:t>
-      </w:r>
-      <w:r>
-        <w:lastRenderedPageBreak/>
-        <w:t xml:space="preserve">first block you are going to try out all the different possible byte values. So you start with </w:t>
+        <w:t xml:space="preserve">”. Now for the last byte of the first block you are going to try out all the different possible byte values. So you start with </w:t>
       </w:r>
       <w:r>
         <w:rPr>
@@ -2019,13 +1956,19 @@
         <w:rPr>
           <w:b/>
         </w:rPr>
-        <w:t>Week 5</w:t>
-      </w:r>
-      <w:r>
-        <w:rPr>
-          <w:b/>
-        </w:rPr>
-        <w:t>: Block Ciphers Continued</w:t>
+        <w:t>Week 6</w:t>
+      </w:r>
+      <w:r>
+        <w:rPr>
+          <w:b/>
+        </w:rPr>
+        <w:t xml:space="preserve">: </w:t>
+      </w:r>
+      <w:r>
+        <w:rPr>
+          <w:b/>
+        </w:rPr>
+        <w:t>Decrypting Cookies</w:t>
       </w:r>
     </w:p>
     <w:p>
@@ -2062,19 +2005,25 @@
       <w:r>
         <w:t xml:space="preserve">Take your code from problem 11 and modify the encryption oracle such that not only adding the </w:t>
       </w:r>
-      <w:proofErr w:type="spellStart"/>
-      <w:r>
+      <w:r>
+        <w:rPr>
+          <w:rFonts w:ascii="Lucida Console" w:hAnsi="Lucida Console"/>
+          <w:sz w:val="20"/>
+          <w:szCs w:val="20"/>
+        </w:rPr>
         <w:t>target_bytes</w:t>
       </w:r>
-      <w:proofErr w:type="spellEnd"/>
       <w:r>
         <w:t xml:space="preserve"> after the </w:t>
       </w:r>
-      <w:proofErr w:type="spellStart"/>
-      <w:r>
+      <w:r>
+        <w:rPr>
+          <w:rFonts w:ascii="Lucida Console" w:hAnsi="Lucida Console"/>
+          <w:sz w:val="20"/>
+          <w:szCs w:val="20"/>
+        </w:rPr>
         <w:t>attacker_controlled</w:t>
       </w:r>
-      <w:proofErr w:type="spellEnd"/>
       <w:r>
         <w:t xml:space="preserve"> input it also adds a random number of bytes to the start (between 10-20 bytes). Generate these bytes randomly. So the encryption function basically does this:</w:t>
       </w:r>
@@ -2090,144 +2039,65 @@
         <w:jc w:val="center"/>
         <w:rPr>
           <w:rFonts w:ascii="Lucida Console" w:hAnsi="Lucida Console"/>
-          <w:sz w:val="18"/>
-          <w:szCs w:val="18"/>
+          <w:sz w:val="20"/>
+          <w:szCs w:val="20"/>
         </w:rPr>
       </w:pPr>
       <w:r>
         <w:rPr>
           <w:rFonts w:ascii="Lucida Console" w:hAnsi="Lucida Console"/>
-          <w:sz w:val="18"/>
-          <w:szCs w:val="18"/>
-        </w:rPr>
-        <w:t>AES-128-</w:t>
-      </w:r>
-      <w:proofErr w:type="gramStart"/>
+          <w:sz w:val="20"/>
+          <w:szCs w:val="20"/>
+        </w:rPr>
+        <w:t>AES-128-ECB(random_bytes||attacker_c</w:t>
+      </w:r>
       <w:r>
         <w:rPr>
           <w:rFonts w:ascii="Lucida Console" w:hAnsi="Lucida Console"/>
-          <w:sz w:val="18"/>
-          <w:szCs w:val="18"/>
-        </w:rPr>
-        <w:t>ECB(</w:t>
-      </w:r>
-      <w:proofErr w:type="spellStart"/>
-      <w:proofErr w:type="gramEnd"/>
+          <w:sz w:val="20"/>
+          <w:szCs w:val="20"/>
+        </w:rPr>
+        <w:t>ontrolled||target_bytes, random_</w:t>
+      </w:r>
       <w:r>
         <w:rPr>
           <w:rFonts w:ascii="Lucida Console" w:hAnsi="Lucida Console"/>
-          <w:sz w:val="18"/>
-          <w:szCs w:val="18"/>
-        </w:rPr>
-        <w:t>random_bytes</w:t>
-      </w:r>
-      <w:proofErr w:type="spellEnd"/>
+          <w:sz w:val="20"/>
+          <w:szCs w:val="20"/>
+        </w:rPr>
+        <w:t>key)</w:t>
+      </w:r>
+    </w:p>
+    <w:p>
+      <w:pPr>
+        <w:pStyle w:val="ListParagraph"/>
+      </w:pPr>
+    </w:p>
+    <w:p>
+      <w:pPr>
+        <w:pStyle w:val="ListParagraph"/>
+      </w:pPr>
+      <w:r>
+        <w:t xml:space="preserve">Like before, your goal is to decrypt the </w:t>
+      </w:r>
       <w:r>
         <w:rPr>
           <w:rFonts w:ascii="Lucida Console" w:hAnsi="Lucida Console"/>
-          <w:sz w:val="18"/>
-          <w:szCs w:val="18"/>
-        </w:rPr>
-        <w:t>||</w:t>
-      </w:r>
-      <w:proofErr w:type="spellStart"/>
+          <w:sz w:val="20"/>
+          <w:szCs w:val="20"/>
+        </w:rPr>
+        <w:t>target_bytes</w:t>
+      </w:r>
+      <w:r>
+        <w:t>. Find the</w:t>
+      </w:r>
       <w:r>
         <w:rPr>
           <w:rFonts w:ascii="Lucida Console" w:hAnsi="Lucida Console"/>
-          <w:sz w:val="18"/>
-          <w:szCs w:val="18"/>
-        </w:rPr>
-        <w:t>attacker_c</w:t>
-      </w:r>
-      <w:r>
-        <w:rPr>
-          <w:rFonts w:ascii="Lucida Console" w:hAnsi="Lucida Console"/>
-          <w:sz w:val="18"/>
-          <w:szCs w:val="18"/>
-        </w:rPr>
-        <w:t>ontrolled</w:t>
-      </w:r>
-      <w:proofErr w:type="spellEnd"/>
-      <w:r>
-        <w:rPr>
-          <w:rFonts w:ascii="Lucida Console" w:hAnsi="Lucida Console"/>
-          <w:sz w:val="18"/>
-          <w:szCs w:val="18"/>
-        </w:rPr>
-        <w:t>||</w:t>
-      </w:r>
-      <w:proofErr w:type="spellStart"/>
-      <w:r>
-        <w:rPr>
-          <w:rFonts w:ascii="Lucida Console" w:hAnsi="Lucida Console"/>
-          <w:sz w:val="18"/>
-          <w:szCs w:val="18"/>
-        </w:rPr>
-        <w:t>target_bytes</w:t>
-      </w:r>
-      <w:proofErr w:type="spellEnd"/>
-      <w:r>
-        <w:rPr>
-          <w:rFonts w:ascii="Lucida Console" w:hAnsi="Lucida Console"/>
-          <w:sz w:val="18"/>
-          <w:szCs w:val="18"/>
-        </w:rPr>
-        <w:t xml:space="preserve">, </w:t>
-      </w:r>
-      <w:proofErr w:type="spellStart"/>
-      <w:r>
-        <w:rPr>
-          <w:rFonts w:ascii="Lucida Console" w:hAnsi="Lucida Console"/>
-          <w:sz w:val="18"/>
-          <w:szCs w:val="18"/>
-        </w:rPr>
-        <w:t>random_</w:t>
-      </w:r>
-      <w:r>
-        <w:rPr>
-          <w:rFonts w:ascii="Lucida Console" w:hAnsi="Lucida Console"/>
-          <w:sz w:val="18"/>
-          <w:szCs w:val="18"/>
-        </w:rPr>
-        <w:t>key</w:t>
-      </w:r>
-      <w:proofErr w:type="spellEnd"/>
-      <w:r>
-        <w:rPr>
-          <w:rFonts w:ascii="Lucida Console" w:hAnsi="Lucida Console"/>
-          <w:sz w:val="18"/>
-          <w:szCs w:val="18"/>
-        </w:rPr>
-        <w:t>)</w:t>
-      </w:r>
-    </w:p>
-    <w:p>
-      <w:pPr>
-        <w:pStyle w:val="ListParagraph"/>
-      </w:pPr>
-    </w:p>
-    <w:p>
-      <w:pPr>
-        <w:pStyle w:val="ListParagraph"/>
-      </w:pPr>
-      <w:r>
-        <w:t xml:space="preserve">Like before, your goal is to decrypt the </w:t>
-      </w:r>
-      <w:proofErr w:type="spellStart"/>
-      <w:r>
-        <w:t>target_bytes</w:t>
-      </w:r>
-      <w:proofErr w:type="spellEnd"/>
-      <w:r>
-        <w:t xml:space="preserve">. Find the </w:t>
-      </w:r>
-      <w:proofErr w:type="spellStart"/>
-      <w:r>
-        <w:t>target_bytes</w:t>
-      </w:r>
-      <w:proofErr w:type="spellEnd"/>
-      <w:r>
-        <w:t xml:space="preserve"> </w:t>
+          <w:sz w:val="20"/>
+          <w:szCs w:val="20"/>
+        </w:rPr>
+        <w:t xml:space="preserve"> target_bytes </w:t>
       </w:r>
       <w:r>
         <w:t xml:space="preserve">for this problem </w:t>
@@ -2274,6 +2144,7 @@
         <w:pStyle w:val="ListParagraph"/>
       </w:pPr>
       <w:r>
+        <w:lastRenderedPageBreak/>
         <w:t xml:space="preserve">Example: </w:t>
       </w:r>
     </w:p>
@@ -2287,10 +2158,16 @@
       <w:r>
         <w:rPr>
           <w:rFonts w:ascii="Lucida Console" w:hAnsi="Lucida Console"/>
+          <w:sz w:val="20"/>
+          <w:szCs w:val="20"/>
         </w:rPr>
         <w:t>'This is a Saturday\x02\x02</w:t>
       </w:r>
       <w:r>
+        <w:rPr>
+          <w:sz w:val="20"/>
+          <w:szCs w:val="20"/>
+        </w:rPr>
         <w:t>'</w:t>
       </w:r>
       <w:r>
@@ -2316,6 +2193,10 @@
     <w:p>
       <w:pPr>
         <w:pStyle w:val="ListParagraph"/>
+        <w:rPr>
+          <w:sz w:val="20"/>
+          <w:szCs w:val="20"/>
+        </w:rPr>
       </w:pPr>
       <w:r>
         <w:t xml:space="preserve">The string: </w:t>
@@ -2323,54 +2204,30 @@
       <w:r>
         <w:rPr>
           <w:rFonts w:ascii="Lucida Console" w:hAnsi="Lucida Console"/>
-        </w:rPr>
-        <w:t xml:space="preserve">'This is a </w:t>
-      </w:r>
-      <w:proofErr w:type="spellStart"/>
+          <w:sz w:val="20"/>
+          <w:szCs w:val="20"/>
+        </w:rPr>
+        <w:t>'This is a Saturda\x03\x02\x02'</w:t>
+      </w:r>
+      <w:r>
+        <w:t xml:space="preserve"> </w:t>
+      </w:r>
+      <w:r>
+        <w:t>does not have a valid</w:t>
+      </w:r>
+      <w:r>
+        <w:t xml:space="preserve"> pad</w:t>
+      </w:r>
+      <w:r>
+        <w:t xml:space="preserve">, nor does </w:t>
+      </w:r>
       <w:r>
         <w:rPr>
           <w:rFonts w:ascii="Lucida Console" w:hAnsi="Lucida Console"/>
-        </w:rPr>
-        <w:t>Saturda</w:t>
-      </w:r>
-      <w:proofErr w:type="spellEnd"/>
-      <w:r>
-        <w:rPr>
-          <w:rFonts w:ascii="Lucida Console" w:hAnsi="Lucida Console"/>
-        </w:rPr>
-        <w:t>\x03\x02\x02'</w:t>
-      </w:r>
-      <w:r>
-        <w:t xml:space="preserve"> </w:t>
-      </w:r>
-      <w:r>
-        <w:t>does not have a valid</w:t>
-      </w:r>
-      <w:r>
-        <w:t xml:space="preserve"> pad</w:t>
-      </w:r>
-      <w:r>
-        <w:t xml:space="preserve">, nor does </w:t>
-      </w:r>
-      <w:r>
-        <w:rPr>
-          <w:rFonts w:ascii="Lucida Console" w:hAnsi="Lucida Console"/>
-        </w:rPr>
-        <w:t xml:space="preserve">'This is a </w:t>
-      </w:r>
-      <w:proofErr w:type="spellStart"/>
-      <w:r>
-        <w:rPr>
-          <w:rFonts w:ascii="Lucida Console" w:hAnsi="Lucida Console"/>
-        </w:rPr>
-        <w:t>Saturda</w:t>
-      </w:r>
-      <w:proofErr w:type="spellEnd"/>
-      <w:r>
-        <w:rPr>
-          <w:rFonts w:ascii="Lucida Console" w:hAnsi="Lucida Console"/>
-        </w:rPr>
-        <w:t>\x03\x02\x01'</w:t>
+          <w:sz w:val="20"/>
+          <w:szCs w:val="20"/>
+        </w:rPr>
+        <w:t>'This is a Saturda\x03\x02\x01'</w:t>
       </w:r>
     </w:p>
     <w:p>
@@ -2419,7 +2276,13 @@
         <w:rPr>
           <w:b/>
         </w:rPr>
-        <w:t>Week 6</w:t>
+        <w:t xml:space="preserve">Week </w:t>
+      </w:r>
+      <w:r>
+        <w:rPr>
+          <w:b/>
+        </w:rPr>
+        <w:t>7</w:t>
       </w:r>
       <w:r>
         <w:rPr>
@@ -2437,16 +2300,7 @@
         </w:numPr>
       </w:pPr>
       <w:r>
-        <w:lastRenderedPageBreak/>
-        <w:t xml:space="preserve">CBC </w:t>
-      </w:r>
-      <w:proofErr w:type="spellStart"/>
-      <w:r>
-        <w:t>bitflipping</w:t>
-      </w:r>
-      <w:proofErr w:type="spellEnd"/>
-      <w:r>
-        <w:t xml:space="preserve"> attacks</w:t>
+        <w:t>CBC bitflipping attacks</w:t>
       </w:r>
     </w:p>
     <w:p>
@@ -2579,14 +2433,7 @@
         <w:rPr>
           <w:b/>
         </w:rPr>
-        <w:t xml:space="preserve"> </w:t>
-      </w:r>
-      <w:proofErr w:type="gramStart"/>
-      <w:r>
-        <w:rPr>
-          <w:b/>
-        </w:rPr>
-        <w:t>Document dependencies (which module calls which module)</w:t>
+        <w:t xml:space="preserve"> Document dependencies (which module calls which module)</w:t>
       </w:r>
       <w:r>
         <w:rPr>
@@ -2594,7 +2441,6 @@
         </w:rPr>
         <w:t>, etc.</w:t>
       </w:r>
-      <w:proofErr w:type="gramEnd"/>
     </w:p>
     <w:p>
       <w:pPr>
@@ -2623,7 +2469,7 @@
         <w:rPr>
           <w:b/>
         </w:rPr>
-        <w:t>7</w:t>
+        <w:t>8</w:t>
       </w:r>
       <w:r>
         <w:rPr>
@@ -2674,39 +2520,383 @@
       <w:r>
         <w:t>Implement CTR mode</w:t>
       </w:r>
-      <w:bookmarkStart w:id="0" w:name="_GoBack"/>
-      <w:bookmarkEnd w:id="0"/>
-    </w:p>
-    <w:p>
-      <w:pPr>
-        <w:rPr>
-          <w:b/>
-        </w:rPr>
-      </w:pPr>
-      <w:r>
-        <w:rPr>
-          <w:b/>
-        </w:rPr>
-        <w:t xml:space="preserve">Week </w:t>
-      </w:r>
-      <w:r>
-        <w:rPr>
-          <w:b/>
-        </w:rPr>
-        <w:t>8</w:t>
-      </w:r>
-      <w:r>
-        <w:rPr>
-          <w:b/>
-        </w:rPr>
-        <w:t xml:space="preserve">: </w:t>
-      </w:r>
-      <w:r>
-        <w:rPr>
-          <w:b/>
-        </w:rPr>
-        <w:t>Stream Ciphers</w:t>
-      </w:r>
+      <w:r>
+        <w:t xml:space="preserve"> </w:t>
+      </w:r>
+      <w:r>
+        <w:rPr>
+          <w:b/>
+        </w:rPr>
+        <w:t>(3</w:t>
+      </w:r>
+      <w:r>
+        <w:rPr>
+          <w:b/>
+        </w:rPr>
+        <w:t>-4</w:t>
+      </w:r>
+      <w:r>
+        <w:rPr>
+          <w:b/>
+        </w:rPr>
+        <w:t xml:space="preserve"> hour)</w:t>
+      </w:r>
+    </w:p>
+    <w:p>
+      <w:pPr>
+        <w:pStyle w:val="ListParagraph"/>
+      </w:pPr>
+      <w:r>
+        <w:t xml:space="preserve">The string: </w:t>
+      </w:r>
+      <w:r>
+        <w:rPr>
+          <w:highlight w:val="yellow"/>
+        </w:rPr>
+        <w:t>my string</w:t>
+      </w:r>
+      <w:r>
+        <w:t xml:space="preserve"> </w:t>
+      </w:r>
+    </w:p>
+    <w:p>
+      <w:pPr>
+        <w:pStyle w:val="ListParagraph"/>
+      </w:pPr>
+    </w:p>
+    <w:p>
+      <w:pPr>
+        <w:pStyle w:val="ListParagraph"/>
+      </w:pPr>
+      <w:r>
+        <w:t>has been</w:t>
+      </w:r>
+      <w:r>
+        <w:t xml:space="preserve"> encrypted using CTR mode. It decrypts to English plaintext. The CTR mode uses the following parameters</w:t>
+      </w:r>
+      <w:r>
+        <w:t xml:space="preserve"> (in this case, but not always!)</w:t>
+      </w:r>
+      <w:r>
+        <w:t>:</w:t>
+      </w:r>
+    </w:p>
+    <w:p>
+      <w:pPr>
+        <w:pStyle w:val="ListParagraph"/>
+      </w:pPr>
+    </w:p>
+    <w:p>
+      <w:pPr>
+        <w:pStyle w:val="ListParagraph"/>
+        <w:ind w:left="1440"/>
+        <w:rPr>
+          <w:rFonts w:ascii="Lucida Console" w:hAnsi="Lucida Console"/>
+          <w:sz w:val="20"/>
+          <w:szCs w:val="20"/>
+        </w:rPr>
+      </w:pPr>
+      <w:r>
+        <w:rPr>
+          <w:rFonts w:ascii="Lucida Console" w:hAnsi="Lucida Console"/>
+          <w:sz w:val="20"/>
+          <w:szCs w:val="20"/>
+        </w:rPr>
+        <w:t>key = ‘This is a Saturday’</w:t>
+      </w:r>
+    </w:p>
+    <w:p>
+      <w:pPr>
+        <w:pStyle w:val="ListParagraph"/>
+        <w:ind w:left="1440"/>
+        <w:rPr>
+          <w:rFonts w:ascii="Lucida Console" w:hAnsi="Lucida Console"/>
+          <w:sz w:val="20"/>
+          <w:szCs w:val="20"/>
+        </w:rPr>
+      </w:pPr>
+      <w:r>
+        <w:rPr>
+          <w:rFonts w:ascii="Lucida Console" w:hAnsi="Lucida Console"/>
+          <w:sz w:val="20"/>
+          <w:szCs w:val="20"/>
+        </w:rPr>
+        <w:t>nonce = 0</w:t>
+      </w:r>
+    </w:p>
+    <w:p>
+      <w:pPr>
+        <w:pStyle w:val="ListParagraph"/>
+        <w:ind w:left="1440"/>
+        <w:rPr>
+          <w:rFonts w:ascii="Lucida Console" w:hAnsi="Lucida Console"/>
+          <w:sz w:val="20"/>
+          <w:szCs w:val="20"/>
+        </w:rPr>
+      </w:pPr>
+      <w:r>
+        <w:rPr>
+          <w:rFonts w:ascii="Lucida Console" w:hAnsi="Lucida Console"/>
+          <w:sz w:val="20"/>
+          <w:szCs w:val="20"/>
+        </w:rPr>
+        <w:t>counter format = nonce as 64 bit unsigned little endian</w:t>
+      </w:r>
+    </w:p>
+    <w:p>
+      <w:pPr>
+        <w:pStyle w:val="ListParagraph"/>
+        <w:ind w:left="1440"/>
+        <w:rPr>
+          <w:rFonts w:ascii="Lucida Console" w:hAnsi="Lucida Console"/>
+          <w:sz w:val="20"/>
+          <w:szCs w:val="20"/>
+        </w:rPr>
+      </w:pPr>
+      <w:r>
+        <w:rPr>
+          <w:rFonts w:ascii="Lucida Console" w:hAnsi="Lucida Console"/>
+          <w:sz w:val="20"/>
+          <w:szCs w:val="20"/>
+        </w:rPr>
+        <w:t xml:space="preserve">                 concatenate with</w:t>
+      </w:r>
+    </w:p>
+    <w:p>
+      <w:pPr>
+        <w:pStyle w:val="ListParagraph"/>
+        <w:ind w:left="1440"/>
+        <w:rPr>
+          <w:rFonts w:ascii="Lucida Console" w:hAnsi="Lucida Console"/>
+          <w:sz w:val="20"/>
+          <w:szCs w:val="20"/>
+        </w:rPr>
+      </w:pPr>
+      <w:r>
+        <w:rPr>
+          <w:rFonts w:ascii="Lucida Console" w:hAnsi="Lucida Console"/>
+          <w:sz w:val="20"/>
+          <w:szCs w:val="20"/>
+        </w:rPr>
+        <w:tab/>
+      </w:r>
+      <w:r>
+        <w:rPr>
+          <w:rFonts w:ascii="Lucida Console" w:hAnsi="Lucida Console"/>
+          <w:sz w:val="20"/>
+          <w:szCs w:val="20"/>
+        </w:rPr>
+        <w:tab/>
+        <w:t xml:space="preserve">   </w:t>
+      </w:r>
+      <w:r>
+        <w:rPr>
+          <w:rFonts w:ascii="Lucida Console" w:hAnsi="Lucida Console"/>
+          <w:sz w:val="20"/>
+          <w:szCs w:val="20"/>
+        </w:rPr>
+        <w:t xml:space="preserve">  </w:t>
+      </w:r>
+      <w:r>
+        <w:rPr>
+          <w:rFonts w:ascii="Lucida Console" w:hAnsi="Lucida Console"/>
+          <w:sz w:val="20"/>
+          <w:szCs w:val="20"/>
+        </w:rPr>
+        <w:t>counter value as 64 bit little endian</w:t>
+      </w:r>
+    </w:p>
+    <w:p>
+      <w:pPr>
+        <w:pStyle w:val="ListParagraph"/>
+      </w:pPr>
+    </w:p>
+    <w:p>
+      <w:pPr>
+        <w:pStyle w:val="ListParagraph"/>
+      </w:pPr>
+      <w:r>
+        <w:lastRenderedPageBreak/>
+        <w:t>In CTR mode</w:t>
+      </w:r>
+      <w:r>
+        <w:t>,</w:t>
+      </w:r>
+      <w:r>
+        <w:t xml:space="preserve"> the</w:t>
+      </w:r>
+      <w:r>
+        <w:t xml:space="preserve"> AES algorithm run</w:t>
+      </w:r>
+      <w:r>
+        <w:t>ning</w:t>
+      </w:r>
+      <w:r>
+        <w:t xml:space="preserve"> in ECB mode </w:t>
+      </w:r>
+      <w:r>
+        <w:t>takes a key and the current counter value. Encrypts</w:t>
+      </w:r>
+      <w:r>
+        <w:t xml:space="preserve"> the current counter value under the key</w:t>
+      </w:r>
+      <w:r>
+        <w:t xml:space="preserve"> and the resulting encrypted </w:t>
+      </w:r>
+      <w:r>
+        <w:t>output</w:t>
+      </w:r>
+      <w:r>
+        <w:t xml:space="preserve"> is xored with the incoming</w:t>
+      </w:r>
+      <w:r>
+        <w:t xml:space="preserve"> plaintext</w:t>
+      </w:r>
+      <w:r>
+        <w:t>. The counter value increments for each block and the process repeats.</w:t>
+      </w:r>
+    </w:p>
+    <w:p>
+      <w:pPr>
+        <w:pStyle w:val="ListParagraph"/>
+      </w:pPr>
+    </w:p>
+    <w:p>
+      <w:pPr>
+        <w:pStyle w:val="ListParagraph"/>
+      </w:pPr>
+      <w:r>
+        <w:t>Therefore, for the first 16 bytes of the message are encrypted with</w:t>
+      </w:r>
+    </w:p>
+    <w:p>
+      <w:pPr>
+        <w:pStyle w:val="ListParagraph"/>
+        <w:rPr>
+          <w:rFonts w:ascii="Lucida Console" w:hAnsi="Lucida Console"/>
+          <w:sz w:val="20"/>
+          <w:szCs w:val="20"/>
+        </w:rPr>
+      </w:pPr>
+      <w:r>
+        <w:rPr>
+          <w:rFonts w:ascii="Lucida Console" w:hAnsi="Lucida Console"/>
+          <w:sz w:val="20"/>
+          <w:szCs w:val="20"/>
+        </w:rPr>
+        <w:t>k</w:t>
+      </w:r>
+      <w:r>
+        <w:rPr>
+          <w:rFonts w:ascii="Lucida Console" w:hAnsi="Lucida Console"/>
+          <w:sz w:val="20"/>
+          <w:szCs w:val="20"/>
+        </w:rPr>
+        <w:t>eystream = AES(key, “</w:t>
+      </w:r>
+      <w:r>
+        <w:rPr>
+          <w:rFonts w:ascii="Lucida Console" w:hAnsi="Lucida Console"/>
+          <w:sz w:val="20"/>
+          <w:szCs w:val="20"/>
+        </w:rPr>
+        <w:t>\x00\x00\x00\x00\x00\x00\x00\x00\x00\x00\x00\x00\x00\x00\x00\x00”</w:t>
+      </w:r>
+    </w:p>
+    <w:p>
+      <w:pPr>
+        <w:pStyle w:val="ListParagraph"/>
+      </w:pPr>
+    </w:p>
+    <w:p>
+      <w:pPr>
+        <w:pStyle w:val="ListParagraph"/>
+      </w:pPr>
+      <w:r>
+        <w:t>next 16 bytes are encrypted with</w:t>
+      </w:r>
+    </w:p>
+    <w:p>
+      <w:pPr>
+        <w:pStyle w:val="ListParagraph"/>
+        <w:rPr>
+          <w:rFonts w:ascii="Lucida Console" w:hAnsi="Lucida Console"/>
+          <w:sz w:val="20"/>
+          <w:szCs w:val="20"/>
+        </w:rPr>
+      </w:pPr>
+      <w:r>
+        <w:rPr>
+          <w:rFonts w:ascii="Lucida Console" w:hAnsi="Lucida Console"/>
+          <w:sz w:val="20"/>
+          <w:szCs w:val="20"/>
+        </w:rPr>
+        <w:t>keystream = AES(key, “\x00\x00\x00\x00\x00\x00\x00\x00\x01\x00\x00\x00\x00\x00\x00\x00”</w:t>
+      </w:r>
+    </w:p>
+    <w:p>
+      <w:pPr>
+        <w:pStyle w:val="ListParagraph"/>
+      </w:pPr>
+    </w:p>
+    <w:p>
+      <w:pPr>
+        <w:pStyle w:val="ListParagraph"/>
+      </w:pPr>
+      <w:r>
+        <w:t xml:space="preserve">and the </w:t>
+      </w:r>
+      <w:r>
+        <w:t>next 16 bytes are encrypted with</w:t>
+      </w:r>
+    </w:p>
+    <w:p>
+      <w:pPr>
+        <w:pStyle w:val="ListParagraph"/>
+        <w:rPr>
+          <w:rFonts w:ascii="Lucida Console" w:hAnsi="Lucida Console"/>
+          <w:sz w:val="20"/>
+          <w:szCs w:val="20"/>
+        </w:rPr>
+      </w:pPr>
+      <w:r>
+        <w:rPr>
+          <w:rFonts w:ascii="Lucida Console" w:hAnsi="Lucida Console"/>
+          <w:sz w:val="20"/>
+          <w:szCs w:val="20"/>
+        </w:rPr>
+        <w:t>keystream = AES(key, “\x00\x00\x00\x00\x00\x00\x00\x00\x02\x00\x00\x00\x00\x00\x00\x00”</w:t>
+      </w:r>
+    </w:p>
+    <w:p>
+      <w:pPr>
+        <w:pStyle w:val="ListParagraph"/>
+      </w:pPr>
+    </w:p>
+    <w:p>
+      <w:pPr>
+        <w:pStyle w:val="ListParagraph"/>
+      </w:pPr>
+      <w:r>
+        <w:t>and so on.</w:t>
+      </w:r>
+      <w:r>
+        <w:t xml:space="preserve"> </w:t>
+      </w:r>
+      <w:r>
+        <w:t>Decrypt</w:t>
+      </w:r>
+      <w:r>
+        <w:t xml:space="preserve">ion is just reversing the XOR. </w:t>
+      </w:r>
+      <w:r>
+        <w:t>Decrypt the given string.</w:t>
+      </w:r>
+    </w:p>
+    <w:p>
+      <w:pPr>
+        <w:pStyle w:val="ListParagraph"/>
+      </w:pPr>
     </w:p>
     <w:p>
       <w:pPr>
@@ -2717,7 +2907,52 @@
         </w:numPr>
       </w:pPr>
       <w:r>
-        <w:t>Break fixed-nonce CTR mode using substitutions</w:t>
+        <w:t xml:space="preserve">Modify the above </w:t>
+      </w:r>
+      <w:r>
+        <w:t>program</w:t>
+      </w:r>
+      <w:r>
+        <w:t xml:space="preserve"> to add the encryption functionality. To check that it works, re-encrypt the decrypted output from</w:t>
+      </w:r>
+      <w:r>
+        <w:t xml:space="preserve"> above and print both in base64 for comparison.</w:t>
+      </w:r>
+    </w:p>
+    <w:p>
+      <w:pPr>
+        <w:pStyle w:val="ListParagraph"/>
+      </w:pPr>
+    </w:p>
+    <w:p>
+      <w:pPr>
+        <w:rPr>
+          <w:b/>
+        </w:rPr>
+      </w:pPr>
+      <w:r>
+        <w:rPr>
+          <w:b/>
+        </w:rPr>
+        <w:t xml:space="preserve">Week </w:t>
+      </w:r>
+      <w:r>
+        <w:rPr>
+          <w:b/>
+        </w:rPr>
+        <w:t>9</w:t>
+      </w:r>
+      <w:r>
+        <w:rPr>
+          <w:b/>
+        </w:rPr>
+        <w:t xml:space="preserve">: </w:t>
+      </w:r>
+      <w:r>
+        <w:rPr>
+          <w:b/>
+        </w:rPr>
+        <w:t>Stream Ciphers</w:t>
       </w:r>
     </w:p>
     <w:p>
@@ -2742,7 +2977,13 @@
         <w:rPr>
           <w:b/>
         </w:rPr>
-        <w:t>Week 9</w:t>
+        <w:t xml:space="preserve">Week </w:t>
+      </w:r>
+      <w:r>
+        <w:rPr>
+          <w:b/>
+        </w:rPr>
+        <w:t>10</w:t>
       </w:r>
       <w:r>
         <w:rPr>
@@ -2778,13 +3019,13 @@
         </w:numPr>
       </w:pPr>
       <w:r>
-        <w:t xml:space="preserve">CTR </w:t>
-      </w:r>
-      <w:proofErr w:type="spellStart"/>
-      <w:r>
-        <w:t>bitflipping</w:t>
-      </w:r>
-      <w:proofErr w:type="spellEnd"/>
+        <w:t>CTR bitflipping</w:t>
+      </w:r>
+    </w:p>
+    <w:p>
+      <w:pPr>
+        <w:pStyle w:val="ListParagraph"/>
+      </w:pPr>
     </w:p>
     <w:p>
       <w:pPr>
@@ -2798,29 +3039,129 @@
         </w:rPr>
       </w:pPr>
       <w:r>
+        <w:t>Recover the key from CBC with IV=Key –</w:t>
+      </w:r>
+      <w:r>
         <w:rPr>
           <w:highlight w:val="yellow"/>
         </w:rPr>
-        <w:t>Recover the key from CBC with IV=Key</w:t>
-      </w:r>
-      <w:r>
-        <w:rPr>
-          <w:highlight w:val="yellow"/>
-        </w:rPr>
-        <w:t xml:space="preserve"> – find a real world example of this error for context</w:t>
-      </w:r>
-    </w:p>
-    <w:p>
-      <w:pPr>
-        <w:rPr>
-          <w:b/>
-        </w:rPr>
-      </w:pPr>
-      <w:r>
-        <w:rPr>
-          <w:b/>
-        </w:rPr>
-        <w:t>Week 10</w:t>
+        <w:t xml:space="preserve"> find a real world example of this error for context</w:t>
+      </w:r>
+    </w:p>
+    <w:p>
+      <w:pPr>
+        <w:ind w:left="720"/>
+      </w:pPr>
+      <w:r>
+        <w:t>Use the code you wrote for the CBC exercise earlier and modify it such that it sets IV = key. Often developers set the initialization vector the same as the encryption key because of two reasons. First, the initialization vector is always sent in the clear (and hence it seems not crucial to the security of the encryption system) and second the key is already known at both ends, so it is not clear why should they generate another random value as IV.</w:t>
+      </w:r>
+    </w:p>
+    <w:p>
+      <w:pPr>
+        <w:ind w:left="720"/>
+      </w:pPr>
+      <w:r>
+        <w:t>This is an absolutely disastrous practice as this example illustrates. An attacker that can modify the ciphertext in flight can get the receiver to decrypt a value that will reveal the encryption key.</w:t>
+      </w:r>
+    </w:p>
+    <w:p>
+      <w:pPr>
+        <w:ind w:left="720"/>
+      </w:pPr>
+      <w:r>
+        <w:t xml:space="preserve">Modify the CBC code from your earlier exercise such that it now encrypts a URL string. Write a function that will verify the decrypted plaintext for ASCII compliance. If the string is found to be </w:t>
+      </w:r>
+      <w:r>
+        <w:lastRenderedPageBreak/>
+        <w:t>non-compliant, the function should raise and exception and return and error that includes the decrypted plaintext (this happens in real world systems)</w:t>
+      </w:r>
+    </w:p>
+    <w:p>
+      <w:pPr>
+        <w:ind w:left="720"/>
+      </w:pPr>
+      <w:r>
+        <w:t>Use your implementation to encrypt a URL that is at least 3 blocks long:</w:t>
+      </w:r>
+    </w:p>
+    <w:p>
+      <w:pPr>
+        <w:ind w:left="720"/>
+      </w:pPr>
+      <w:r>
+        <w:t>AES-CBC(P1, P2, P3) -&gt; C1, C2, C3</w:t>
+      </w:r>
+    </w:p>
+    <w:p>
+      <w:pPr>
+        <w:ind w:left="720"/>
+      </w:pPr>
+      <w:r>
+        <w:t>Now as the attacker modify the message:</w:t>
+      </w:r>
+    </w:p>
+    <w:p>
+      <w:pPr>
+        <w:ind w:left="720"/>
+      </w:pPr>
+      <w:r>
+        <w:t>C1, C2, C3 -&gt; C1, 0, C1</w:t>
+      </w:r>
+    </w:p>
+    <w:p>
+      <w:pPr>
+        <w:ind w:left="720"/>
+      </w:pPr>
+      <w:r>
+        <w:t>Provide this modified message to your function that will check it’s validity and raise an error if appropriate.</w:t>
+      </w:r>
+    </w:p>
+    <w:p>
+      <w:pPr>
+        <w:ind w:left="720"/>
+      </w:pPr>
+      <w:r>
+        <w:t>The attacker can now recover the encryption key by: P’1 XOR P’3</w:t>
+      </w:r>
+    </w:p>
+    <w:p>
+      <w:pPr>
+        <w:ind w:left="720"/>
+      </w:pPr>
+      <w:r>
+        <w:t>Where P’1 and P’</w:t>
+      </w:r>
+      <w:r>
+        <w:t>3 is the modified decrypted plaintext that the function returns upon finding invalid ASCII characters.</w:t>
+      </w:r>
+    </w:p>
+    <w:p>
+      <w:pPr>
+        <w:ind w:left="720"/>
+      </w:pPr>
+    </w:p>
+    <w:p>
+      <w:pPr>
+        <w:ind w:left="720"/>
+      </w:pPr>
+    </w:p>
+    <w:p>
+      <w:pPr>
+        <w:rPr>
+          <w:b/>
+        </w:rPr>
+      </w:pPr>
+      <w:r>
+        <w:rPr>
+          <w:b/>
+        </w:rPr>
+        <w:t>Week 1</w:t>
+      </w:r>
+      <w:r>
+        <w:rPr>
+          <w:b/>
+        </w:rPr>
+        <w:t>1</w:t>
       </w:r>
       <w:r>
         <w:rPr>
@@ -2884,13 +3225,27 @@
       </w:r>
     </w:p>
     <w:p>
-      <w:r>
+      <w:pPr>
+        <w:rPr>
+          <w:b/>
+        </w:rPr>
+      </w:pPr>
+      <w:r>
+        <w:rPr>
+          <w:b/>
+        </w:rPr>
         <w:t xml:space="preserve">Week </w:t>
       </w:r>
       <w:r>
-        <w:t>11</w:t>
-      </w:r>
-      <w:r>
+        <w:rPr>
+          <w:b/>
+        </w:rPr>
+        <w:t>12</w:t>
+      </w:r>
+      <w:r>
+        <w:rPr>
+          <w:b/>
+        </w:rPr>
         <w:t xml:space="preserve">: </w:t>
       </w:r>
     </w:p>
@@ -2935,8 +3290,19 @@
         <w:rPr>
           <w:b/>
         </w:rPr>
-        <w:lastRenderedPageBreak/>
-        <w:t>Week 12:</w:t>
+        <w:t>Week 1</w:t>
+      </w:r>
+      <w:r>
+        <w:rPr>
+          <w:b/>
+        </w:rPr>
+        <w:t>3</w:t>
+      </w:r>
+      <w:r>
+        <w:rPr>
+          <w:b/>
+        </w:rPr>
+        <w:t>:</w:t>
       </w:r>
       <w:r>
         <w:rPr>
@@ -2954,15 +3320,7 @@
         </w:numPr>
       </w:pPr>
       <w:r>
-        <w:t xml:space="preserve">Implement </w:t>
-      </w:r>
-      <w:proofErr w:type="spellStart"/>
-      <w:r>
-        <w:t>Diffie</w:t>
-      </w:r>
-      <w:proofErr w:type="spellEnd"/>
-      <w:r>
-        <w:t>-Hellman</w:t>
+        <w:t>Implement Diffie-Hellman</w:t>
       </w:r>
     </w:p>
     <w:p>
@@ -2970,15 +3328,7 @@
         <w:ind w:left="720"/>
       </w:pPr>
       <w:r>
-        <w:t xml:space="preserve">Set a variable p=37 and g=5. Generate ‘a’, a random number mod 37 (remember to use randomness from </w:t>
-      </w:r>
-      <w:proofErr w:type="spellStart"/>
-      <w:r>
-        <w:t>os.urandom</w:t>
-      </w:r>
-      <w:proofErr w:type="spellEnd"/>
-      <w:r>
-        <w:t xml:space="preserve"> </w:t>
+        <w:t xml:space="preserve">Set a variable p=37 and g=5. Generate ‘a’, a random number mod 37 (remember to use randomness from os.urandom </w:t>
       </w:r>
       <w:r>
         <w:t>(</w:t>
@@ -2995,15 +3345,7 @@
         <w:t xml:space="preserve">) </w:t>
       </w:r>
       <w:r>
-        <w:t xml:space="preserve">and not from </w:t>
-      </w:r>
-      <w:proofErr w:type="gramStart"/>
-      <w:r>
-        <w:t>random(</w:t>
-      </w:r>
-      <w:proofErr w:type="gramEnd"/>
-      <w:r>
-        <w:t xml:space="preserve">)). </w:t>
+        <w:t xml:space="preserve">and not from random()). </w:t>
       </w:r>
       <w:r>
         <w:t xml:space="preserve">You can also use secrets.py </w:t>
@@ -3020,15 +3362,7 @@
         <w:ind w:left="720"/>
       </w:pPr>
       <w:r>
-        <w:t xml:space="preserve">Now generate “A”, which is “g” </w:t>
-      </w:r>
-      <w:proofErr w:type="gramStart"/>
-      <w:r>
-        <w:t>raised</w:t>
-      </w:r>
-      <w:proofErr w:type="gramEnd"/>
-      <w:r>
-        <w:t xml:space="preserve"> to the “a” power mod 37: A=g**a mod p.</w:t>
+        <w:t>Now generate “A”, which is “g” raised to the “a” power mod 37: A=g**a mod p.</w:t>
       </w:r>
     </w:p>
     <w:p>
@@ -3044,6 +3378,7 @@
         <w:ind w:left="720"/>
       </w:pPr>
       <w:r>
+        <w:lastRenderedPageBreak/>
         <w:t>“A” and “B” are public keys. Generate a session key with them: set “s” to “B” raise to the “a” power mod 37: s=B**a mod p.</w:t>
       </w:r>
     </w:p>
@@ -3068,15 +3403,7 @@
         <w:ind w:left="720"/>
       </w:pPr>
       <w:r>
-        <w:t xml:space="preserve">Now repeat the exercise with </w:t>
-      </w:r>
-      <w:proofErr w:type="spellStart"/>
-      <w:r>
-        <w:t>bignums</w:t>
-      </w:r>
-      <w:proofErr w:type="spellEnd"/>
-      <w:r>
-        <w:t xml:space="preserve"> like in the real world. Here are parameters NIST likes:</w:t>
+        <w:t>Now repeat the exercise with bignums like in the real world. Here are parameters NIST likes:</w:t>
       </w:r>
     </w:p>
     <w:p>
@@ -3112,23 +3439,18 @@
         <w:rPr>
           <w:rFonts w:ascii="Lucida Console" w:eastAsia="Times New Roman" w:hAnsi="Lucida Console" w:cs="Consolas"/>
           <w:color w:val="404040" w:themeColor="text1" w:themeTint="BF"/>
-        </w:rPr>
-      </w:pPr>
-      <w:proofErr w:type="gramStart"/>
+          <w:sz w:val="20"/>
+          <w:szCs w:val="20"/>
+        </w:rPr>
+      </w:pPr>
       <w:r>
         <w:rPr>
           <w:rFonts w:ascii="Lucida Console" w:eastAsia="Times New Roman" w:hAnsi="Lucida Console" w:cs="Consolas"/>
           <w:color w:val="404040" w:themeColor="text1" w:themeTint="BF"/>
-        </w:rPr>
-        <w:t>p</w:t>
-      </w:r>
-      <w:proofErr w:type="gramEnd"/>
-      <w:r>
-        <w:rPr>
-          <w:rFonts w:ascii="Lucida Console" w:eastAsia="Times New Roman" w:hAnsi="Lucida Console" w:cs="Consolas"/>
-          <w:color w:val="404040" w:themeColor="text1" w:themeTint="BF"/>
-        </w:rPr>
-        <w:t>:</w:t>
+          <w:sz w:val="20"/>
+          <w:szCs w:val="20"/>
+        </w:rPr>
+        <w:t>p:</w:t>
       </w:r>
     </w:p>
     <w:p>
@@ -3164,12 +3486,16 @@
         <w:rPr>
           <w:rFonts w:ascii="Lucida Console" w:eastAsia="Times New Roman" w:hAnsi="Lucida Console" w:cs="Consolas"/>
           <w:color w:val="404040" w:themeColor="text1" w:themeTint="BF"/>
+          <w:sz w:val="20"/>
+          <w:szCs w:val="20"/>
         </w:rPr>
       </w:pPr>
       <w:r>
         <w:rPr>
           <w:rFonts w:ascii="Lucida Console" w:eastAsia="Times New Roman" w:hAnsi="Lucida Console" w:cs="Consolas"/>
           <w:color w:val="404040" w:themeColor="text1" w:themeTint="BF"/>
+          <w:sz w:val="20"/>
+          <w:szCs w:val="20"/>
         </w:rPr>
         <w:t>ffffffffffffffffc90fdaa22168c234c4c6628b80dc1cd129024</w:t>
       </w:r>
@@ -3207,12 +3533,16 @@
         <w:rPr>
           <w:rFonts w:ascii="Lucida Console" w:eastAsia="Times New Roman" w:hAnsi="Lucida Console" w:cs="Consolas"/>
           <w:color w:val="404040" w:themeColor="text1" w:themeTint="BF"/>
+          <w:sz w:val="20"/>
+          <w:szCs w:val="20"/>
         </w:rPr>
       </w:pPr>
       <w:r>
         <w:rPr>
           <w:rFonts w:ascii="Lucida Console" w:eastAsia="Times New Roman" w:hAnsi="Lucida Console" w:cs="Consolas"/>
           <w:color w:val="404040" w:themeColor="text1" w:themeTint="BF"/>
+          <w:sz w:val="20"/>
+          <w:szCs w:val="20"/>
         </w:rPr>
         <w:t>e088a67cc74020bbea63b139b22514a08798e3404ddef9519b3cd</w:t>
       </w:r>
@@ -3250,12 +3580,16 @@
         <w:rPr>
           <w:rFonts w:ascii="Lucida Console" w:eastAsia="Times New Roman" w:hAnsi="Lucida Console" w:cs="Consolas"/>
           <w:color w:val="404040" w:themeColor="text1" w:themeTint="BF"/>
+          <w:sz w:val="20"/>
+          <w:szCs w:val="20"/>
         </w:rPr>
       </w:pPr>
       <w:r>
         <w:rPr>
           <w:rFonts w:ascii="Lucida Console" w:eastAsia="Times New Roman" w:hAnsi="Lucida Console" w:cs="Consolas"/>
           <w:color w:val="404040" w:themeColor="text1" w:themeTint="BF"/>
+          <w:sz w:val="20"/>
+          <w:szCs w:val="20"/>
         </w:rPr>
         <w:t>3a431b302b0a6df25f14374fe1356d6d51c245e485b576625e7ec</w:t>
       </w:r>
@@ -3293,12 +3627,16 @@
         <w:rPr>
           <w:rFonts w:ascii="Lucida Console" w:eastAsia="Times New Roman" w:hAnsi="Lucida Console" w:cs="Consolas"/>
           <w:color w:val="404040" w:themeColor="text1" w:themeTint="BF"/>
+          <w:sz w:val="20"/>
+          <w:szCs w:val="20"/>
         </w:rPr>
       </w:pPr>
       <w:r>
         <w:rPr>
           <w:rFonts w:ascii="Lucida Console" w:eastAsia="Times New Roman" w:hAnsi="Lucida Console" w:cs="Consolas"/>
           <w:color w:val="404040" w:themeColor="text1" w:themeTint="BF"/>
+          <w:sz w:val="20"/>
+          <w:szCs w:val="20"/>
         </w:rPr>
         <w:t>6f44c42e9a637ed6b0bff5cb6f406b7edee386bfb5a899fa5ae9f</w:t>
       </w:r>
@@ -3336,12 +3674,16 @@
         <w:rPr>
           <w:rFonts w:ascii="Lucida Console" w:eastAsia="Times New Roman" w:hAnsi="Lucida Console" w:cs="Consolas"/>
           <w:color w:val="404040" w:themeColor="text1" w:themeTint="BF"/>
+          <w:sz w:val="20"/>
+          <w:szCs w:val="20"/>
         </w:rPr>
       </w:pPr>
       <w:r>
         <w:rPr>
           <w:rFonts w:ascii="Lucida Console" w:eastAsia="Times New Roman" w:hAnsi="Lucida Console" w:cs="Consolas"/>
           <w:color w:val="404040" w:themeColor="text1" w:themeTint="BF"/>
+          <w:sz w:val="20"/>
+          <w:szCs w:val="20"/>
         </w:rPr>
         <w:t>24117c4b1fe649286651ece45b3dc2007cb8a163bf0598da48361</w:t>
       </w:r>
@@ -3379,12 +3721,16 @@
         <w:rPr>
           <w:rFonts w:ascii="Lucida Console" w:eastAsia="Times New Roman" w:hAnsi="Lucida Console" w:cs="Consolas"/>
           <w:color w:val="404040" w:themeColor="text1" w:themeTint="BF"/>
+          <w:sz w:val="20"/>
+          <w:szCs w:val="20"/>
         </w:rPr>
       </w:pPr>
       <w:r>
         <w:rPr>
           <w:rFonts w:ascii="Lucida Console" w:eastAsia="Times New Roman" w:hAnsi="Lucida Console" w:cs="Consolas"/>
           <w:color w:val="404040" w:themeColor="text1" w:themeTint="BF"/>
+          <w:sz w:val="20"/>
+          <w:szCs w:val="20"/>
         </w:rPr>
         <w:t>c55d39a69163fa8fd24cf5f83655d23dca3ad961c62f356208552</w:t>
       </w:r>
@@ -3422,12 +3768,16 @@
         <w:rPr>
           <w:rFonts w:ascii="Lucida Console" w:eastAsia="Times New Roman" w:hAnsi="Lucida Console" w:cs="Consolas"/>
           <w:color w:val="404040" w:themeColor="text1" w:themeTint="BF"/>
+          <w:sz w:val="20"/>
+          <w:szCs w:val="20"/>
         </w:rPr>
       </w:pPr>
       <w:r>
         <w:rPr>
           <w:rFonts w:ascii="Lucida Console" w:eastAsia="Times New Roman" w:hAnsi="Lucida Console" w:cs="Consolas"/>
           <w:color w:val="404040" w:themeColor="text1" w:themeTint="BF"/>
+          <w:sz w:val="20"/>
+          <w:szCs w:val="20"/>
         </w:rPr>
         <w:t>bb9ed529077096966d670c354e4abc9804f1746c08ca237327fff</w:t>
       </w:r>
@@ -3465,19 +3815,19 @@
         <w:rPr>
           <w:rFonts w:ascii="Lucida Console" w:eastAsia="Times New Roman" w:hAnsi="Lucida Console" w:cs="Consolas"/>
           <w:color w:val="404040" w:themeColor="text1" w:themeTint="BF"/>
-        </w:rPr>
-      </w:pPr>
-      <w:proofErr w:type="spellStart"/>
-      <w:proofErr w:type="gramStart"/>
+          <w:sz w:val="20"/>
+          <w:szCs w:val="20"/>
+        </w:rPr>
+      </w:pPr>
       <w:r>
         <w:rPr>
           <w:rFonts w:ascii="Lucida Console" w:eastAsia="Times New Roman" w:hAnsi="Lucida Console" w:cs="Consolas"/>
           <w:color w:val="404040" w:themeColor="text1" w:themeTint="BF"/>
+          <w:sz w:val="20"/>
+          <w:szCs w:val="20"/>
         </w:rPr>
         <w:t>fffffffffffff</w:t>
       </w:r>
-      <w:proofErr w:type="spellEnd"/>
-      <w:proofErr w:type="gramEnd"/>
     </w:p>
     <w:p>
       <w:pPr>
@@ -3512,6 +3862,8 @@
         <w:rPr>
           <w:rFonts w:ascii="Lucida Console" w:eastAsia="Times New Roman" w:hAnsi="Lucida Console" w:cs="Consolas"/>
           <w:color w:val="404040" w:themeColor="text1" w:themeTint="BF"/>
+          <w:sz w:val="20"/>
+          <w:szCs w:val="20"/>
         </w:rPr>
       </w:pPr>
     </w:p>
@@ -3548,23 +3900,18 @@
         <w:rPr>
           <w:rFonts w:ascii="Lucida Console" w:eastAsia="Times New Roman" w:hAnsi="Lucida Console" w:cs="Consolas"/>
           <w:color w:val="404040" w:themeColor="text1" w:themeTint="BF"/>
-        </w:rPr>
-      </w:pPr>
-      <w:proofErr w:type="gramStart"/>
+          <w:sz w:val="20"/>
+          <w:szCs w:val="20"/>
+        </w:rPr>
+      </w:pPr>
       <w:r>
         <w:rPr>
           <w:rFonts w:ascii="Lucida Console" w:eastAsia="Times New Roman" w:hAnsi="Lucida Console" w:cs="Consolas"/>
           <w:color w:val="404040" w:themeColor="text1" w:themeTint="BF"/>
-        </w:rPr>
-        <w:t>g</w:t>
-      </w:r>
-      <w:proofErr w:type="gramEnd"/>
-      <w:r>
-        <w:rPr>
-          <w:rFonts w:ascii="Lucida Console" w:eastAsia="Times New Roman" w:hAnsi="Lucida Console" w:cs="Consolas"/>
-          <w:color w:val="404040" w:themeColor="text1" w:themeTint="BF"/>
-        </w:rPr>
-        <w:t>: 2</w:t>
+          <w:sz w:val="20"/>
+          <w:szCs w:val="20"/>
+        </w:rPr>
+        <w:t>g: 2</w:t>
       </w:r>
     </w:p>
     <w:p>
@@ -3572,31 +3919,7 @@
         <w:ind w:left="720"/>
       </w:pPr>
       <w:r>
-        <w:t xml:space="preserve">Note that you'll need to write your own </w:t>
-      </w:r>
-      <w:proofErr w:type="spellStart"/>
-      <w:r>
-        <w:t>modexp</w:t>
-      </w:r>
-      <w:proofErr w:type="spellEnd"/>
-      <w:r>
-        <w:t xml:space="preserve"> (this is blackboard math, don't freak out), because you'll blow out your </w:t>
-      </w:r>
-      <w:proofErr w:type="spellStart"/>
-      <w:r>
-        <w:t>bignum</w:t>
-      </w:r>
-      <w:proofErr w:type="spellEnd"/>
-      <w:r>
-        <w:t xml:space="preserve"> library raising "a" to the 1024-bit-numberth power. You can find </w:t>
-      </w:r>
-      <w:proofErr w:type="spellStart"/>
-      <w:r>
-        <w:t>modexp</w:t>
-      </w:r>
-      <w:proofErr w:type="spellEnd"/>
-      <w:r>
-        <w:t xml:space="preserve"> routines on Rosetta Code for most languages.</w:t>
+        <w:t>Note that you'll need to write your own modexp (this is blackboard math, don't freak out), because you'll blow out your bignum library raising "a" to the 1024-bit-numberth power. You can find modexp routines on Rosetta Code for most languages.</w:t>
       </w:r>
     </w:p>
     <w:p>
@@ -3644,7 +3967,6 @@
         <w:pStyle w:val="ListParagraph"/>
       </w:pPr>
       <w:r>
-        <w:lastRenderedPageBreak/>
         <w:t>They will run into exponentiation taking very long time. They will need to use trick from number theory to make it work like doing mod often before numbers grow too large.</w:t>
       </w:r>
     </w:p>
@@ -3678,13 +4000,8 @@
       <w:pPr>
         <w:pStyle w:val="ListParagraph"/>
       </w:pPr>
-      <w:proofErr w:type="gramStart"/>
-      <w:r>
-        <w:t>REPL on client side.</w:t>
-      </w:r>
-      <w:proofErr w:type="gramEnd"/>
-      <w:r>
-        <w:t xml:space="preserve"> Server says go or no-go</w:t>
+      <w:r>
+        <w:t>REPL on client side. Server says go or no-go</w:t>
       </w:r>
       <w:r>
         <w:t>.</w:t>
@@ -3712,22 +4029,37 @@
         <w:pStyle w:val="ListParagraph"/>
       </w:pPr>
       <w:r>
-        <w:t xml:space="preserve">Client sends A = 0 and sets S=0 for itself. This lets the client login with any username and password. Let’s students figure out what client should do (S=0) to login successfully. What safeguards must the server implement to prevent </w:t>
-      </w:r>
-      <w:proofErr w:type="gramStart"/>
-      <w:r>
-        <w:t>this.</w:t>
-      </w:r>
-      <w:proofErr w:type="gramEnd"/>
-    </w:p>
-    <w:p>
-      <w:pPr>
-        <w:pStyle w:val="ListParagraph"/>
-      </w:pPr>
-    </w:p>
-    <w:p>
-      <w:r>
-        <w:t>Week 13:</w:t>
+        <w:t>Client sends A = 0 and sets S=0 for itself. This lets the client login with any username and password. Let’s students figure out what client should do (S=0) to login successfully. What safeguards must the server implement to prevent this.</w:t>
+      </w:r>
+    </w:p>
+    <w:p>
+      <w:pPr>
+        <w:pStyle w:val="ListParagraph"/>
+      </w:pPr>
+    </w:p>
+    <w:p>
+      <w:pPr>
+        <w:rPr>
+          <w:b/>
+        </w:rPr>
+      </w:pPr>
+      <w:r>
+        <w:rPr>
+          <w:b/>
+        </w:rPr>
+        <w:t>Week 1</w:t>
+      </w:r>
+      <w:r>
+        <w:rPr>
+          <w:b/>
+        </w:rPr>
+        <w:t>4</w:t>
+      </w:r>
+      <w:r>
+        <w:rPr>
+          <w:b/>
+        </w:rPr>
+        <w:t>:</w:t>
       </w:r>
     </w:p>
     <w:p>
@@ -3765,15 +4097,7 @@
         <w:pStyle w:val="ListParagraph"/>
       </w:pPr>
       <w:r>
-        <w:t xml:space="preserve">Make them implement </w:t>
-      </w:r>
-      <w:proofErr w:type="spellStart"/>
-      <w:r>
-        <w:t>invmod</w:t>
-      </w:r>
-      <w:proofErr w:type="spellEnd"/>
-      <w:r>
-        <w:t xml:space="preserve"> function. This is useful for next problem.</w:t>
+        <w:t>Make them implement invmod function. This is useful for next problem.</w:t>
       </w:r>
     </w:p>
     <w:p>
@@ -3794,8 +4118,28 @@
       </w:r>
     </w:p>
     <w:p>
-      <w:r>
-        <w:t>Week 14:</w:t>
+      <w:pPr>
+        <w:rPr>
+          <w:b/>
+        </w:rPr>
+      </w:pPr>
+      <w:r>
+        <w:rPr>
+          <w:b/>
+        </w:rPr>
+        <w:t>Week 1</w:t>
+      </w:r>
+      <w:r>
+        <w:rPr>
+          <w:b/>
+        </w:rPr>
+        <w:t>5</w:t>
+      </w:r>
+      <w:r>
+        <w:rPr>
+          <w:b/>
+        </w:rPr>
+        <w:t>:</w:t>
       </w:r>
     </w:p>
     <w:p>
@@ -3818,18 +4162,33 @@
           <w:numId w:val="1"/>
         </w:numPr>
       </w:pPr>
-      <w:proofErr w:type="spellStart"/>
-      <w:r>
-        <w:t>Bleichenbacher’s</w:t>
-      </w:r>
-      <w:proofErr w:type="spellEnd"/>
-      <w:r>
-        <w:t xml:space="preserve"> e=3 RSA attack</w:t>
-      </w:r>
-    </w:p>
-    <w:p>
-      <w:r>
-        <w:t>Week 15:</w:t>
+      <w:r>
+        <w:t>Bleichenbacher’s e=3 RSA attack</w:t>
+      </w:r>
+    </w:p>
+    <w:p>
+      <w:pPr>
+        <w:rPr>
+          <w:b/>
+        </w:rPr>
+      </w:pPr>
+      <w:r>
+        <w:rPr>
+          <w:b/>
+        </w:rPr>
+        <w:t>Week 1</w:t>
+      </w:r>
+      <w:r>
+        <w:rPr>
+          <w:b/>
+        </w:rPr>
+        <w:t>6</w:t>
+      </w:r>
+      <w:r>
+        <w:rPr>
+          <w:b/>
+        </w:rPr>
+        <w:t>:</w:t>
       </w:r>
     </w:p>
     <w:p>
@@ -3869,8 +4228,28 @@
       </w:r>
     </w:p>
     <w:p>
-      <w:r>
-        <w:t>Week 16: (Final Week)</w:t>
+      <w:pPr>
+        <w:rPr>
+          <w:b/>
+        </w:rPr>
+      </w:pPr>
+      <w:r>
+        <w:rPr>
+          <w:b/>
+        </w:rPr>
+        <w:t>Week 1</w:t>
+      </w:r>
+      <w:r>
+        <w:rPr>
+          <w:b/>
+        </w:rPr>
+        <w:t>7</w:t>
+      </w:r>
+      <w:r>
+        <w:rPr>
+          <w:b/>
+        </w:rPr>
+        <w:t>: (Final Week)</w:t>
       </w:r>
     </w:p>
     <w:p>
@@ -3881,13 +4260,8 @@
           <w:numId w:val="1"/>
         </w:numPr>
       </w:pPr>
-      <w:proofErr w:type="spellStart"/>
-      <w:r>
-        <w:t>Bleichenbacher's</w:t>
-      </w:r>
-      <w:proofErr w:type="spellEnd"/>
-      <w:r>
-        <w:t xml:space="preserve"> PKCS 1.5 Padding Oracle (Simple Case)</w:t>
+      <w:r>
+        <w:t>Bleichenbacher's PKCS 1.5 Padding Oracle (Simple Case)</w:t>
       </w:r>
     </w:p>
     <w:p>
@@ -3898,13 +4272,8 @@
           <w:numId w:val="1"/>
         </w:numPr>
       </w:pPr>
-      <w:proofErr w:type="spellStart"/>
-      <w:r>
-        <w:t>Bleichenbacher's</w:t>
-      </w:r>
-      <w:proofErr w:type="spellEnd"/>
-      <w:r>
-        <w:t xml:space="preserve"> PKCS 1.5 Padding Oracle (Complete Case)</w:t>
+      <w:r>
+        <w:t>Bleichenbacher's PKCS 1.5 Padding Oracle (Complete Case)</w:t>
       </w:r>
     </w:p>
     <w:p/>
@@ -3948,21 +4317,7 @@
         <w:rPr>
           <w:b/>
         </w:rPr>
-        <w:t xml:space="preserve">Breaking </w:t>
-      </w:r>
-      <w:proofErr w:type="spellStart"/>
-      <w:r>
-        <w:rPr>
-          <w:b/>
-        </w:rPr>
-        <w:t>Mersenne</w:t>
-      </w:r>
-      <w:proofErr w:type="spellEnd"/>
-      <w:r>
-        <w:rPr>
-          <w:b/>
-        </w:rPr>
-        <w:t xml:space="preserve"> Twister:</w:t>
+        <w:t>Breaking Mersenne Twister:</w:t>
       </w:r>
     </w:p>
     <w:p>
@@ -3974,15 +4329,7 @@
         </w:numPr>
       </w:pPr>
       <w:r>
-        <w:t xml:space="preserve">Implement </w:t>
-      </w:r>
-      <w:proofErr w:type="spellStart"/>
-      <w:r>
-        <w:t>Mersenne</w:t>
-      </w:r>
-      <w:proofErr w:type="spellEnd"/>
-      <w:r>
-        <w:t xml:space="preserve"> Twister RNG</w:t>
+        <w:t>Implement Mersenne Twister RNG</w:t>
       </w:r>
     </w:p>
     <w:p>
@@ -4018,7 +4365,6 @@
         </w:numPr>
       </w:pPr>
       <w:r>
-        <w:lastRenderedPageBreak/>
         <w:t>Create the MT19937 stream cipher and break it</w:t>
       </w:r>
     </w:p>
@@ -4100,7 +4446,7 @@
           <w:rPr>
             <w:noProof/>
           </w:rPr>
-          <w:t>8</w:t>
+          <w:t>5</w:t>
         </w:r>
         <w:r>
           <w:rPr>
@@ -4464,6 +4810,95 @@
     </w:lvl>
   </w:abstractNum>
   <w:abstractNum w:abstractNumId="3">
+    <w:nsid w:val="34171DCA"/>
+    <w:multiLevelType w:val="hybridMultilevel"/>
+    <w:tmpl w:val="FA007B16"/>
+    <w:lvl w:ilvl="0" w:tplc="F096621A">
+      <w:start w:val="1"/>
+      <w:numFmt w:val="decimal"/>
+      <w:lvlText w:val="%1."/>
+      <w:lvlJc w:val="left"/>
+      <w:pPr>
+        <w:ind w:left="720" w:hanging="360"/>
+      </w:pPr>
+      <w:rPr>
+        <w:rFonts w:hint="default"/>
+      </w:rPr>
+    </w:lvl>
+    <w:lvl w:ilvl="1" w:tplc="04090019" w:tentative="1">
+      <w:start w:val="1"/>
+      <w:numFmt w:val="lowerLetter"/>
+      <w:lvlText w:val="%2."/>
+      <w:lvlJc w:val="left"/>
+      <w:pPr>
+        <w:ind w:left="1440" w:hanging="360"/>
+      </w:pPr>
+    </w:lvl>
+    <w:lvl w:ilvl="2" w:tplc="0409001B" w:tentative="1">
+      <w:start w:val="1"/>
+      <w:numFmt w:val="lowerRoman"/>
+      <w:lvlText w:val="%3."/>
+      <w:lvlJc w:val="right"/>
+      <w:pPr>
+        <w:ind w:left="2160" w:hanging="180"/>
+      </w:pPr>
+    </w:lvl>
+    <w:lvl w:ilvl="3" w:tplc="0409000F" w:tentative="1">
+      <w:start w:val="1"/>
+      <w:numFmt w:val="decimal"/>
+      <w:lvlText w:val="%4."/>
+      <w:lvlJc w:val="left"/>
+      <w:pPr>
+        <w:ind w:left="2880" w:hanging="360"/>
+      </w:pPr>
+    </w:lvl>
+    <w:lvl w:ilvl="4" w:tplc="04090019" w:tentative="1">
+      <w:start w:val="1"/>
+      <w:numFmt w:val="lowerLetter"/>
+      <w:lvlText w:val="%5."/>
+      <w:lvlJc w:val="left"/>
+      <w:pPr>
+        <w:ind w:left="3600" w:hanging="360"/>
+      </w:pPr>
+    </w:lvl>
+    <w:lvl w:ilvl="5" w:tplc="0409001B" w:tentative="1">
+      <w:start w:val="1"/>
+      <w:numFmt w:val="lowerRoman"/>
+      <w:lvlText w:val="%6."/>
+      <w:lvlJc w:val="right"/>
+      <w:pPr>
+        <w:ind w:left="4320" w:hanging="180"/>
+      </w:pPr>
+    </w:lvl>
+    <w:lvl w:ilvl="6" w:tplc="0409000F" w:tentative="1">
+      <w:start w:val="1"/>
+      <w:numFmt w:val="decimal"/>
+      <w:lvlText w:val="%7."/>
+      <w:lvlJc w:val="left"/>
+      <w:pPr>
+        <w:ind w:left="5040" w:hanging="360"/>
+      </w:pPr>
+    </w:lvl>
+    <w:lvl w:ilvl="7" w:tplc="04090019" w:tentative="1">
+      <w:start w:val="1"/>
+      <w:numFmt w:val="lowerLetter"/>
+      <w:lvlText w:val="%8."/>
+      <w:lvlJc w:val="left"/>
+      <w:pPr>
+        <w:ind w:left="5760" w:hanging="360"/>
+      </w:pPr>
+    </w:lvl>
+    <w:lvl w:ilvl="8" w:tplc="0409001B" w:tentative="1">
+      <w:start w:val="1"/>
+      <w:numFmt w:val="lowerRoman"/>
+      <w:lvlText w:val="%9."/>
+      <w:lvlJc w:val="right"/>
+      <w:pPr>
+        <w:ind w:left="6480" w:hanging="180"/>
+      </w:pPr>
+    </w:lvl>
+  </w:abstractNum>
+  <w:abstractNum w:abstractNumId="4">
     <w:nsid w:val="36B61658"/>
     <w:multiLevelType w:val="hybridMultilevel"/>
     <w:tmpl w:val="ED3A7C24"/>
@@ -4552,7 +4987,7 @@
       </w:pPr>
     </w:lvl>
   </w:abstractNum>
-  <w:abstractNum w:abstractNumId="4">
+  <w:abstractNum w:abstractNumId="5">
     <w:nsid w:val="3A7020E7"/>
     <w:multiLevelType w:val="hybridMultilevel"/>
     <w:tmpl w:val="D8EECAAA"/>
@@ -4665,7 +5100,7 @@
       </w:rPr>
     </w:lvl>
   </w:abstractNum>
-  <w:abstractNum w:abstractNumId="5">
+  <w:abstractNum w:abstractNumId="6">
     <w:nsid w:val="44BB6B39"/>
     <w:multiLevelType w:val="hybridMultilevel"/>
     <w:tmpl w:val="E88622FA"/>
@@ -4754,7 +5189,7 @@
       </w:pPr>
     </w:lvl>
   </w:abstractNum>
-  <w:abstractNum w:abstractNumId="6">
+  <w:abstractNum w:abstractNumId="7">
     <w:nsid w:val="64E57CB3"/>
     <w:multiLevelType w:val="hybridMultilevel"/>
     <w:tmpl w:val="69008B86"/>
@@ -4843,7 +5278,96 @@
       </w:pPr>
     </w:lvl>
   </w:abstractNum>
-  <w:abstractNum w:abstractNumId="7">
+  <w:abstractNum w:abstractNumId="8">
+    <w:nsid w:val="699D79B7"/>
+    <w:multiLevelType w:val="hybridMultilevel"/>
+    <w:tmpl w:val="E88622FA"/>
+    <w:lvl w:ilvl="0" w:tplc="0409000F">
+      <w:start w:val="1"/>
+      <w:numFmt w:val="decimal"/>
+      <w:lvlText w:val="%1."/>
+      <w:lvlJc w:val="left"/>
+      <w:pPr>
+        <w:ind w:left="720" w:hanging="360"/>
+      </w:pPr>
+      <w:rPr>
+        <w:rFonts w:hint="default"/>
+      </w:rPr>
+    </w:lvl>
+    <w:lvl w:ilvl="1" w:tplc="04090019">
+      <w:start w:val="1"/>
+      <w:numFmt w:val="lowerLetter"/>
+      <w:lvlText w:val="%2."/>
+      <w:lvlJc w:val="left"/>
+      <w:pPr>
+        <w:ind w:left="1440" w:hanging="360"/>
+      </w:pPr>
+    </w:lvl>
+    <w:lvl w:ilvl="2" w:tplc="0409001B" w:tentative="1">
+      <w:start w:val="1"/>
+      <w:numFmt w:val="lowerRoman"/>
+      <w:lvlText w:val="%3."/>
+      <w:lvlJc w:val="right"/>
+      <w:pPr>
+        <w:ind w:left="2160" w:hanging="180"/>
+      </w:pPr>
+    </w:lvl>
+    <w:lvl w:ilvl="3" w:tplc="0409000F" w:tentative="1">
+      <w:start w:val="1"/>
+      <w:numFmt w:val="decimal"/>
+      <w:lvlText w:val="%4."/>
+      <w:lvlJc w:val="left"/>
+      <w:pPr>
+        <w:ind w:left="2880" w:hanging="360"/>
+      </w:pPr>
+    </w:lvl>
+    <w:lvl w:ilvl="4" w:tplc="04090019" w:tentative="1">
+      <w:start w:val="1"/>
+      <w:numFmt w:val="lowerLetter"/>
+      <w:lvlText w:val="%5."/>
+      <w:lvlJc w:val="left"/>
+      <w:pPr>
+        <w:ind w:left="3600" w:hanging="360"/>
+      </w:pPr>
+    </w:lvl>
+    <w:lvl w:ilvl="5" w:tplc="0409001B" w:tentative="1">
+      <w:start w:val="1"/>
+      <w:numFmt w:val="lowerRoman"/>
+      <w:lvlText w:val="%6."/>
+      <w:lvlJc w:val="right"/>
+      <w:pPr>
+        <w:ind w:left="4320" w:hanging="180"/>
+      </w:pPr>
+    </w:lvl>
+    <w:lvl w:ilvl="6" w:tplc="0409000F" w:tentative="1">
+      <w:start w:val="1"/>
+      <w:numFmt w:val="decimal"/>
+      <w:lvlText w:val="%7."/>
+      <w:lvlJc w:val="left"/>
+      <w:pPr>
+        <w:ind w:left="5040" w:hanging="360"/>
+      </w:pPr>
+    </w:lvl>
+    <w:lvl w:ilvl="7" w:tplc="04090019" w:tentative="1">
+      <w:start w:val="1"/>
+      <w:numFmt w:val="lowerLetter"/>
+      <w:lvlText w:val="%8."/>
+      <w:lvlJc w:val="left"/>
+      <w:pPr>
+        <w:ind w:left="5760" w:hanging="360"/>
+      </w:pPr>
+    </w:lvl>
+    <w:lvl w:ilvl="8" w:tplc="0409001B" w:tentative="1">
+      <w:start w:val="1"/>
+      <w:numFmt w:val="lowerRoman"/>
+      <w:lvlText w:val="%9."/>
+      <w:lvlJc w:val="right"/>
+      <w:pPr>
+        <w:ind w:left="6480" w:hanging="180"/>
+      </w:pPr>
+    </w:lvl>
+  </w:abstractNum>
+  <w:abstractNum w:abstractNumId="9">
     <w:nsid w:val="72E80125"/>
     <w:multiLevelType w:val="hybridMultilevel"/>
     <w:tmpl w:val="E84C5298"/>
@@ -4956,7 +5480,7 @@
       </w:rPr>
     </w:lvl>
   </w:abstractNum>
-  <w:abstractNum w:abstractNumId="8">
+  <w:abstractNum w:abstractNumId="10">
     <w:nsid w:val="75AE674D"/>
     <w:multiLevelType w:val="hybridMultilevel"/>
     <w:tmpl w:val="78360C28"/>
@@ -5043,31 +5567,37 @@
     </w:lvl>
   </w:abstractNum>
   <w:num w:numId="1">
-    <w:abstractNumId w:val="5"/>
+    <w:abstractNumId w:val="6"/>
   </w:num>
   <w:num w:numId="2">
-    <w:abstractNumId w:val="8"/>
+    <w:abstractNumId w:val="10"/>
   </w:num>
   <w:num w:numId="3">
-    <w:abstractNumId w:val="7"/>
+    <w:abstractNumId w:val="9"/>
   </w:num>
   <w:num w:numId="4">
-    <w:abstractNumId w:val="3"/>
+    <w:abstractNumId w:val="4"/>
   </w:num>
   <w:num w:numId="5">
-    <w:abstractNumId w:val="6"/>
+    <w:abstractNumId w:val="7"/>
   </w:num>
   <w:num w:numId="6">
     <w:abstractNumId w:val="1"/>
   </w:num>
   <w:num w:numId="7">
-    <w:abstractNumId w:val="4"/>
+    <w:abstractNumId w:val="5"/>
   </w:num>
   <w:num w:numId="8">
     <w:abstractNumId w:val="2"/>
   </w:num>
   <w:num w:numId="9">
     <w:abstractNumId w:val="0"/>
+  </w:num>
+  <w:num w:numId="10">
+    <w:abstractNumId w:val="8"/>
+  </w:num>
+  <w:num w:numId="11">
+    <w:abstractNumId w:val="3"/>
   </w:num>
 </w:numbering>
 </file>

</xml_diff>

<commit_message>
Problem 17: CBC padding oracle done and problems.docx updated
</commit_message>
<xml_diff>
--- a/Problems.docx
+++ b/Problems.docx
@@ -197,7 +197,15 @@
         <w:t xml:space="preserve">characters </w:t>
       </w:r>
       <w:r>
-        <w:t>(e.g. ea b7</w:t>
+        <w:t xml:space="preserve">(e.g. </w:t>
+      </w:r>
+      <w:proofErr w:type="spellStart"/>
+      <w:r>
+        <w:t>ea</w:t>
+      </w:r>
+      <w:proofErr w:type="spellEnd"/>
+      <w:r>
+        <w:t xml:space="preserve"> b7</w:t>
       </w:r>
       <w:r>
         <w:t xml:space="preserve">   </w:t>
@@ -209,13 +217,21 @@
         <w:t xml:space="preserve"> </w:t>
       </w:r>
       <w:r>
-        <w:t>e a</w:t>
+        <w:t xml:space="preserve">e </w:t>
+      </w:r>
+      <w:proofErr w:type="gramStart"/>
+      <w:r>
+        <w:t>a</w:t>
       </w:r>
       <w:r>
         <w:t xml:space="preserve">  </w:t>
       </w:r>
       <w:r>
-        <w:t>8) and/or 0x as prefix. Your program should be able to handle these.</w:t>
+        <w:t>8</w:t>
+      </w:r>
+      <w:proofErr w:type="gramEnd"/>
+      <w:r>
+        <w:t>) and/or 0x as prefix. Your program should be able to handle these.</w:t>
       </w:r>
       <w:r>
         <w:t xml:space="preserve"> If there are multiple lines in the file, your program should print True/False for each line.</w:t>
@@ -392,10 +408,18 @@
         <w:t>The hex string given below</w:t>
       </w:r>
       <w:r>
-        <w:t xml:space="preserve"> has been XOR’</w:t>
-      </w:r>
-      <w:r>
-        <w:t xml:space="preserve">d against a single character; </w:t>
+        <w:t xml:space="preserve"> has been </w:t>
+      </w:r>
+      <w:proofErr w:type="spellStart"/>
+      <w:r>
+        <w:t>XOR’</w:t>
+      </w:r>
+      <w:r>
+        <w:t>d</w:t>
+      </w:r>
+      <w:proofErr w:type="spellEnd"/>
+      <w:r>
+        <w:t xml:space="preserve"> against a single character; </w:t>
       </w:r>
       <w:r>
         <w:t>find the key and decrypt the message. You can use English plaintext frequencies to rank the outputs.</w:t>
@@ -488,7 +512,15 @@
         <w:t>General XOR cipher</w:t>
       </w:r>
       <w:r>
-        <w:t xml:space="preserve"> (Vigenere Cipher)</w:t>
+        <w:t xml:space="preserve"> (</w:t>
+      </w:r>
+      <w:proofErr w:type="spellStart"/>
+      <w:r>
+        <w:t>Vigenere</w:t>
+      </w:r>
+      <w:proofErr w:type="spellEnd"/>
+      <w:r>
+        <w:t xml:space="preserve"> Cipher)</w:t>
       </w:r>
       <w:r>
         <w:t>: Given a key ‘</w:t>
@@ -513,16 +545,26 @@
         <w:pStyle w:val="ListParagraph"/>
       </w:pPr>
       <w:r>
-        <w:t>“We didn't start the fire, It was always burning, Since the world's been turning, We didn't start the fire, No we didn't light it, But we tried to fight it”</w:t>
-      </w:r>
-    </w:p>
-    <w:p>
-      <w:pPr>
-        <w:pStyle w:val="ListParagraph"/>
-      </w:pPr>
+        <w:t xml:space="preserve">“We didn't start the fire, </w:t>
+      </w:r>
+      <w:proofErr w:type="gramStart"/>
+      <w:r>
+        <w:t>It</w:t>
+      </w:r>
+      <w:proofErr w:type="gramEnd"/>
+      <w:r>
+        <w:t xml:space="preserve"> was always burning, Since the world's been turning, We didn't start the fire, No we didn't light it, But we tried to fight it”</w:t>
+      </w:r>
+    </w:p>
+    <w:p>
+      <w:pPr>
+        <w:pStyle w:val="ListParagraph"/>
+      </w:pPr>
+      <w:proofErr w:type="gramStart"/>
       <w:r>
         <w:t>Without the quotes.</w:t>
       </w:r>
+      <w:proofErr w:type="gramEnd"/>
     </w:p>
     <w:p>
       <w:pPr>
@@ -565,10 +607,26 @@
         </w:numPr>
       </w:pPr>
       <w:r>
-        <w:t>Breaking Vigenere Cipher: A file is uploaded on Blackboard containing base64’d input that has been encrypted with</w:t>
-      </w:r>
-      <w:r>
-        <w:t xml:space="preserve"> Vigenere cipher. Your task is to decrypt it. You can use the following procedure to do so:</w:t>
+        <w:t xml:space="preserve">Breaking </w:t>
+      </w:r>
+      <w:proofErr w:type="spellStart"/>
+      <w:r>
+        <w:t>Vigenere</w:t>
+      </w:r>
+      <w:proofErr w:type="spellEnd"/>
+      <w:r>
+        <w:t xml:space="preserve"> Cipher: A file is uploaded on Blackboard containing base64’d input that has been encrypted with</w:t>
+      </w:r>
+      <w:r>
+        <w:t xml:space="preserve"> </w:t>
+      </w:r>
+      <w:proofErr w:type="spellStart"/>
+      <w:r>
+        <w:t>Vigenere</w:t>
+      </w:r>
+      <w:proofErr w:type="spellEnd"/>
+      <w:r>
+        <w:t xml:space="preserve"> cipher. Your task is to decrypt it. You can use the following procedure to do so:</w:t>
       </w:r>
     </w:p>
     <w:p>
@@ -594,11 +652,19 @@
           <w:rFonts w:ascii="Lucida Console" w:hAnsi="Lucida Console"/>
         </w:rPr>
       </w:pPr>
-      <w:r>
-        <w:rPr>
-          <w:rFonts w:ascii="Lucida Console" w:hAnsi="Lucida Console"/>
-        </w:rPr>
-        <w:t xml:space="preserve">is this heaven </w:t>
+      <w:proofErr w:type="gramStart"/>
+      <w:r>
+        <w:rPr>
+          <w:rFonts w:ascii="Lucida Console" w:hAnsi="Lucida Console"/>
+        </w:rPr>
+        <w:t>is</w:t>
+      </w:r>
+      <w:proofErr w:type="gramEnd"/>
+      <w:r>
+        <w:rPr>
+          <w:rFonts w:ascii="Lucida Console" w:hAnsi="Lucida Console"/>
+        </w:rPr>
+        <w:t xml:space="preserve"> this heaven </w:t>
       </w:r>
     </w:p>
     <w:p>
@@ -606,9 +672,11 @@
         <w:pStyle w:val="ListParagraph"/>
         <w:ind w:left="1440"/>
       </w:pPr>
+      <w:proofErr w:type="gramStart"/>
       <w:r>
         <w:t>and</w:t>
       </w:r>
+      <w:proofErr w:type="gramEnd"/>
     </w:p>
     <w:p>
       <w:pPr>
@@ -618,11 +686,33 @@
           <w:rFonts w:ascii="Lucida Console" w:hAnsi="Lucida Console"/>
         </w:rPr>
       </w:pPr>
-      <w:r>
-        <w:rPr>
-          <w:rFonts w:ascii="Lucida Console" w:hAnsi="Lucida Console"/>
-        </w:rPr>
-        <w:t>no it’s iowa!!</w:t>
+      <w:proofErr w:type="gramStart"/>
+      <w:r>
+        <w:rPr>
+          <w:rFonts w:ascii="Lucida Console" w:hAnsi="Lucida Console"/>
+        </w:rPr>
+        <w:t>no</w:t>
+      </w:r>
+      <w:proofErr w:type="gramEnd"/>
+      <w:r>
+        <w:rPr>
+          <w:rFonts w:ascii="Lucida Console" w:hAnsi="Lucida Console"/>
+        </w:rPr>
+        <w:t xml:space="preserve"> it’s </w:t>
+      </w:r>
+      <w:proofErr w:type="spellStart"/>
+      <w:r>
+        <w:rPr>
+          <w:rFonts w:ascii="Lucida Console" w:hAnsi="Lucida Console"/>
+        </w:rPr>
+        <w:t>iowa</w:t>
+      </w:r>
+      <w:proofErr w:type="spellEnd"/>
+      <w:r>
+        <w:rPr>
+          <w:rFonts w:ascii="Lucida Console" w:hAnsi="Lucida Console"/>
+        </w:rPr>
+        <w:t>!!</w:t>
       </w:r>
     </w:p>
     <w:p>
@@ -631,7 +721,14 @@
       </w:pPr>
       <w:r>
         <w:tab/>
-        <w:t xml:space="preserve">Your computed distance should </w:t>
+      </w:r>
+      <w:proofErr w:type="gramStart"/>
+      <w:r>
+        <w:t>Your</w:t>
+      </w:r>
+      <w:proofErr w:type="gramEnd"/>
+      <w:r>
+        <w:t xml:space="preserve"> computed distance should </w:t>
       </w:r>
       <w:r>
         <w:t>be 46</w:t>
@@ -656,10 +753,18 @@
         <w:pStyle w:val="ListParagraph"/>
       </w:pPr>
       <w:r>
-        <w:t>Determine the keyL</w:t>
-      </w:r>
-      <w:r>
-        <w:t>ength:</w:t>
+        <w:t xml:space="preserve">Determine the </w:t>
+      </w:r>
+      <w:proofErr w:type="spellStart"/>
+      <w:r>
+        <w:t>keyL</w:t>
+      </w:r>
+      <w:r>
+        <w:t>ength</w:t>
+      </w:r>
+      <w:proofErr w:type="spellEnd"/>
+      <w:r>
+        <w:t>:</w:t>
       </w:r>
     </w:p>
     <w:p>
@@ -671,7 +776,15 @@
         </w:numPr>
       </w:pPr>
       <w:r>
-        <w:t>Make a guess for a keyLength. You can try different values 1 to 45.</w:t>
+        <w:t xml:space="preserve">Make a guess for a </w:t>
+      </w:r>
+      <w:proofErr w:type="spellStart"/>
+      <w:r>
+        <w:t>keyLength</w:t>
+      </w:r>
+      <w:proofErr w:type="spellEnd"/>
+      <w:r>
+        <w:t>. You can try different values 1 to 45.</w:t>
       </w:r>
     </w:p>
     <w:p>
@@ -687,25 +800,59 @@
         <w:t>Fo</w:t>
       </w:r>
       <w:r>
-        <w:t>r each keyLength</w:t>
-      </w:r>
+        <w:t xml:space="preserve">r each </w:t>
+      </w:r>
+      <w:proofErr w:type="spellStart"/>
+      <w:r>
+        <w:t>keyLength</w:t>
+      </w:r>
+      <w:proofErr w:type="spellEnd"/>
       <w:r>
         <w:t xml:space="preserve"> that you guess (1 to 45), divide the input ciphertext into chunks of that size and compute the Hamming distance between adjacent chunks. </w:t>
       </w:r>
       <w:r>
-        <w:t xml:space="preserve">Example, if you are trying keyLength = 4, then divide the ciphertext into chunks of 4 bytes and compute the Hamming distance between adjacent chunks. Normalize each Hamming distance by keyLength </w:t>
+        <w:t xml:space="preserve">Example, if you are trying </w:t>
+      </w:r>
+      <w:proofErr w:type="spellStart"/>
+      <w:r>
+        <w:t>keyLength</w:t>
+      </w:r>
+      <w:proofErr w:type="spellEnd"/>
+      <w:r>
+        <w:t xml:space="preserve"> = 4, then divide the ciphertext into chunks of 4 bytes and compute the Hamming distance between adjacent chunks. Normalize each Hamming distance by </w:t>
+      </w:r>
+      <w:proofErr w:type="spellStart"/>
+      <w:r>
+        <w:t>keyLength</w:t>
+      </w:r>
+      <w:proofErr w:type="spellEnd"/>
+      <w:r>
+        <w:t xml:space="preserve"> </w:t>
       </w:r>
       <w:r>
         <w:t>currently being tried and then take the average</w:t>
       </w:r>
       <w:r>
-        <w:t>, in the end for that keyLength</w:t>
-      </w:r>
+        <w:t xml:space="preserve">, in the end for that </w:t>
+      </w:r>
+      <w:proofErr w:type="spellStart"/>
+      <w:r>
+        <w:t>keyLength</w:t>
+      </w:r>
+      <w:proofErr w:type="spellEnd"/>
       <w:r>
         <w:t>.</w:t>
       </w:r>
       <w:r>
-        <w:t xml:space="preserve"> You will build up a dictionary of keyLength and corresponding Hamming distance.</w:t>
+        <w:t xml:space="preserve"> You will build up a dictionary of </w:t>
+      </w:r>
+      <w:proofErr w:type="spellStart"/>
+      <w:r>
+        <w:t>keyLength</w:t>
+      </w:r>
+      <w:proofErr w:type="spellEnd"/>
+      <w:r>
+        <w:t xml:space="preserve"> and corresponding Hamming distance.</w:t>
       </w:r>
     </w:p>
     <w:p>
@@ -723,11 +870,16 @@
         <w:t xml:space="preserve"> actual</w:t>
       </w:r>
       <w:r>
-        <w:t xml:space="preserve"> key</w:t>
+        <w:t xml:space="preserve"> </w:t>
+      </w:r>
+      <w:proofErr w:type="spellStart"/>
+      <w:r>
+        <w:t>key</w:t>
       </w:r>
       <w:r>
         <w:t>Length</w:t>
       </w:r>
+      <w:proofErr w:type="spellEnd"/>
       <w:r>
         <w:t>.</w:t>
       </w:r>
@@ -753,11 +905,16 @@
         <w:t>Now that you know the most probable key size: break th</w:t>
       </w:r>
       <w:r>
-        <w:t>e ciphertext into blocks of keyL</w:t>
+        <w:t xml:space="preserve">e ciphertext into blocks of </w:t>
+      </w:r>
+      <w:proofErr w:type="spellStart"/>
+      <w:r>
+        <w:t>keyL</w:t>
       </w:r>
       <w:r>
         <w:t>ength</w:t>
       </w:r>
+      <w:proofErr w:type="spellEnd"/>
       <w:r>
         <w:t>.</w:t>
       </w:r>
@@ -798,7 +955,15 @@
         </w:numPr>
       </w:pPr>
       <w:r>
-        <w:t>Solve each of these new blocks as if they were XOR’d with a single character (problem 3 from last week). This will give you the key byte for that block.</w:t>
+        <w:t xml:space="preserve">Solve each of these new blocks as if they were </w:t>
+      </w:r>
+      <w:proofErr w:type="spellStart"/>
+      <w:r>
+        <w:t>XOR’d</w:t>
+      </w:r>
+      <w:proofErr w:type="spellEnd"/>
+      <w:r>
+        <w:t xml:space="preserve"> with a single character (problem 3 from last week). This will give you the key byte for that block.</w:t>
       </w:r>
     </w:p>
     <w:p>
@@ -868,12 +1033,14 @@
           <w:numId w:val="9"/>
         </w:numPr>
       </w:pPr>
+      <w:proofErr w:type="spellStart"/>
       <w:r>
         <w:t>Py</w:t>
       </w:r>
       <w:r>
         <w:t>Crypto</w:t>
       </w:r>
+      <w:proofErr w:type="spellEnd"/>
       <w:r>
         <w:t>:</w:t>
       </w:r>
@@ -903,8 +1070,13 @@
           <w:numId w:val="9"/>
         </w:numPr>
       </w:pPr>
-      <w:r>
-        <w:t xml:space="preserve">pycryptodomex: </w:t>
+      <w:proofErr w:type="spellStart"/>
+      <w:r>
+        <w:t>pycryptodomex</w:t>
+      </w:r>
+      <w:proofErr w:type="spellEnd"/>
+      <w:r>
+        <w:t xml:space="preserve">: </w:t>
       </w:r>
       <w:hyperlink r:id="rId10" w:history="1">
         <w:r>
@@ -951,7 +1123,23 @@
     </w:p>
     <w:p>
       <w:r>
-        <w:t xml:space="preserve">I used cryptography for all the symmetric key algorithms. But then found their documentation for public key crypto quite bad. So now for public key crypto I am switching over to pycryptodomex. Maybe you want to start with pycryptodomex from the beginning. </w:t>
+        <w:t xml:space="preserve">I used cryptography for all the symmetric key algorithms. But then found their documentation for public key crypto quite bad. So now for public key crypto I am switching over to </w:t>
+      </w:r>
+      <w:proofErr w:type="spellStart"/>
+      <w:r>
+        <w:t>pycryptodomex</w:t>
+      </w:r>
+      <w:proofErr w:type="spellEnd"/>
+      <w:r>
+        <w:t xml:space="preserve">. Maybe you want to start with </w:t>
+      </w:r>
+      <w:proofErr w:type="spellStart"/>
+      <w:r>
+        <w:t>pycryptodomex</w:t>
+      </w:r>
+      <w:proofErr w:type="spellEnd"/>
+      <w:r>
+        <w:t xml:space="preserve"> from the beginning. </w:t>
       </w:r>
     </w:p>
     <w:p>
@@ -1519,8 +1707,6 @@
           <w:i/>
         </w:rPr>
       </w:pPr>
-      <w:bookmarkStart w:id="0" w:name="_GoBack"/>
-      <w:bookmarkEnd w:id="0"/>
     </w:p>
     <w:p>
       <w:pPr>
@@ -1719,7 +1905,53 @@
           <w:sz w:val="20"/>
           <w:szCs w:val="20"/>
         </w:rPr>
-        <w:t>AES_128_ECB(attacker_controlled||unknown_string, random-key)</w:t>
+        <w:t>AES_128_</w:t>
+      </w:r>
+      <w:proofErr w:type="gramStart"/>
+      <w:r>
+        <w:rPr>
+          <w:rFonts w:ascii="Lucida Console" w:hAnsi="Lucida Console"/>
+          <w:sz w:val="20"/>
+          <w:szCs w:val="20"/>
+        </w:rPr>
+        <w:t>ECB(</w:t>
+      </w:r>
+      <w:proofErr w:type="spellStart"/>
+      <w:proofErr w:type="gramEnd"/>
+      <w:r>
+        <w:rPr>
+          <w:rFonts w:ascii="Lucida Console" w:hAnsi="Lucida Console"/>
+          <w:sz w:val="20"/>
+          <w:szCs w:val="20"/>
+        </w:rPr>
+        <w:t>attacker_controlled</w:t>
+      </w:r>
+      <w:proofErr w:type="spellEnd"/>
+      <w:r>
+        <w:rPr>
+          <w:rFonts w:ascii="Lucida Console" w:hAnsi="Lucida Console"/>
+          <w:sz w:val="20"/>
+          <w:szCs w:val="20"/>
+        </w:rPr>
+        <w:t>||</w:t>
+      </w:r>
+      <w:proofErr w:type="spellStart"/>
+      <w:r>
+        <w:rPr>
+          <w:rFonts w:ascii="Lucida Console" w:hAnsi="Lucida Console"/>
+          <w:sz w:val="20"/>
+          <w:szCs w:val="20"/>
+        </w:rPr>
+        <w:t>unknown_string</w:t>
+      </w:r>
+      <w:proofErr w:type="spellEnd"/>
+      <w:r>
+        <w:rPr>
+          <w:rFonts w:ascii="Lucida Console" w:hAnsi="Lucida Console"/>
+          <w:sz w:val="20"/>
+          <w:szCs w:val="20"/>
+        </w:rPr>
+        <w:t>, random-key)</w:t>
       </w:r>
     </w:p>
     <w:p>
@@ -2005,6 +2237,7 @@
       <w:r>
         <w:t xml:space="preserve">Take your code from problem 11 and modify the encryption oracle such that not only adding the </w:t>
       </w:r>
+      <w:proofErr w:type="spellStart"/>
       <w:r>
         <w:rPr>
           <w:rFonts w:ascii="Lucida Console" w:hAnsi="Lucida Console"/>
@@ -2013,9 +2246,11 @@
         </w:rPr>
         <w:t>target_bytes</w:t>
       </w:r>
+      <w:proofErr w:type="spellEnd"/>
       <w:r>
         <w:t xml:space="preserve"> after the </w:t>
       </w:r>
+      <w:proofErr w:type="spellStart"/>
       <w:r>
         <w:rPr>
           <w:rFonts w:ascii="Lucida Console" w:hAnsi="Lucida Console"/>
@@ -2024,6 +2259,7 @@
         </w:rPr>
         <w:t>attacker_controlled</w:t>
       </w:r>
+      <w:proofErr w:type="spellEnd"/>
       <w:r>
         <w:t xml:space="preserve"> input it also adds a random number of bytes to the start (between 10-20 bytes). Generate these bytes randomly. So the encryption function basically does this:</w:t>
       </w:r>
@@ -2049,23 +2285,105 @@
           <w:sz w:val="20"/>
           <w:szCs w:val="20"/>
         </w:rPr>
-        <w:t>AES-128-ECB(random_bytes||attacker_c</w:t>
-      </w:r>
-      <w:r>
-        <w:rPr>
-          <w:rFonts w:ascii="Lucida Console" w:hAnsi="Lucida Console"/>
-          <w:sz w:val="20"/>
-          <w:szCs w:val="20"/>
-        </w:rPr>
-        <w:t>ontrolled||target_bytes, random_</w:t>
-      </w:r>
-      <w:r>
-        <w:rPr>
-          <w:rFonts w:ascii="Lucida Console" w:hAnsi="Lucida Console"/>
-          <w:sz w:val="20"/>
-          <w:szCs w:val="20"/>
-        </w:rPr>
-        <w:t>key)</w:t>
+        <w:t>AES-128-</w:t>
+      </w:r>
+      <w:proofErr w:type="gramStart"/>
+      <w:r>
+        <w:rPr>
+          <w:rFonts w:ascii="Lucida Console" w:hAnsi="Lucida Console"/>
+          <w:sz w:val="20"/>
+          <w:szCs w:val="20"/>
+        </w:rPr>
+        <w:t>ECB(</w:t>
+      </w:r>
+      <w:proofErr w:type="spellStart"/>
+      <w:proofErr w:type="gramEnd"/>
+      <w:r>
+        <w:rPr>
+          <w:rFonts w:ascii="Lucida Console" w:hAnsi="Lucida Console"/>
+          <w:sz w:val="20"/>
+          <w:szCs w:val="20"/>
+        </w:rPr>
+        <w:t>random_bytes</w:t>
+      </w:r>
+      <w:proofErr w:type="spellEnd"/>
+      <w:r>
+        <w:rPr>
+          <w:rFonts w:ascii="Lucida Console" w:hAnsi="Lucida Console"/>
+          <w:sz w:val="20"/>
+          <w:szCs w:val="20"/>
+        </w:rPr>
+        <w:t>||</w:t>
+      </w:r>
+      <w:proofErr w:type="spellStart"/>
+      <w:r>
+        <w:rPr>
+          <w:rFonts w:ascii="Lucida Console" w:hAnsi="Lucida Console"/>
+          <w:sz w:val="20"/>
+          <w:szCs w:val="20"/>
+        </w:rPr>
+        <w:t>attacker_c</w:t>
+      </w:r>
+      <w:r>
+        <w:rPr>
+          <w:rFonts w:ascii="Lucida Console" w:hAnsi="Lucida Console"/>
+          <w:sz w:val="20"/>
+          <w:szCs w:val="20"/>
+        </w:rPr>
+        <w:t>ontrolled</w:t>
+      </w:r>
+      <w:proofErr w:type="spellEnd"/>
+      <w:r>
+        <w:rPr>
+          <w:rFonts w:ascii="Lucida Console" w:hAnsi="Lucida Console"/>
+          <w:sz w:val="20"/>
+          <w:szCs w:val="20"/>
+        </w:rPr>
+        <w:t>||</w:t>
+      </w:r>
+      <w:proofErr w:type="spellStart"/>
+      <w:r>
+        <w:rPr>
+          <w:rFonts w:ascii="Lucida Console" w:hAnsi="Lucida Console"/>
+          <w:sz w:val="20"/>
+          <w:szCs w:val="20"/>
+        </w:rPr>
+        <w:t>target_bytes</w:t>
+      </w:r>
+      <w:proofErr w:type="spellEnd"/>
+      <w:r>
+        <w:rPr>
+          <w:rFonts w:ascii="Lucida Console" w:hAnsi="Lucida Console"/>
+          <w:sz w:val="20"/>
+          <w:szCs w:val="20"/>
+        </w:rPr>
+        <w:t xml:space="preserve">, </w:t>
+      </w:r>
+      <w:proofErr w:type="spellStart"/>
+      <w:r>
+        <w:rPr>
+          <w:rFonts w:ascii="Lucida Console" w:hAnsi="Lucida Console"/>
+          <w:sz w:val="20"/>
+          <w:szCs w:val="20"/>
+        </w:rPr>
+        <w:t>random_</w:t>
+      </w:r>
+      <w:r>
+        <w:rPr>
+          <w:rFonts w:ascii="Lucida Console" w:hAnsi="Lucida Console"/>
+          <w:sz w:val="20"/>
+          <w:szCs w:val="20"/>
+        </w:rPr>
+        <w:t>key</w:t>
+      </w:r>
+      <w:proofErr w:type="spellEnd"/>
+      <w:r>
+        <w:rPr>
+          <w:rFonts w:ascii="Lucida Console" w:hAnsi="Lucida Console"/>
+          <w:sz w:val="20"/>
+          <w:szCs w:val="20"/>
+        </w:rPr>
+        <w:t>)</w:t>
       </w:r>
     </w:p>
     <w:p>
@@ -2080,6 +2398,7 @@
       <w:r>
         <w:t xml:space="preserve">Like before, your goal is to decrypt the </w:t>
       </w:r>
+      <w:proofErr w:type="spellStart"/>
       <w:r>
         <w:rPr>
           <w:rFonts w:ascii="Lucida Console" w:hAnsi="Lucida Console"/>
@@ -2088,6 +2407,7 @@
         </w:rPr>
         <w:t>target_bytes</w:t>
       </w:r>
+      <w:proofErr w:type="spellEnd"/>
       <w:r>
         <w:t>. Find the</w:t>
       </w:r>
@@ -2097,7 +2417,25 @@
           <w:sz w:val="20"/>
           <w:szCs w:val="20"/>
         </w:rPr>
-        <w:t xml:space="preserve"> target_bytes </w:t>
+        <w:t xml:space="preserve"> </w:t>
+      </w:r>
+      <w:proofErr w:type="spellStart"/>
+      <w:r>
+        <w:rPr>
+          <w:rFonts w:ascii="Lucida Console" w:hAnsi="Lucida Console"/>
+          <w:sz w:val="20"/>
+          <w:szCs w:val="20"/>
+        </w:rPr>
+        <w:t>target_bytes</w:t>
+      </w:r>
+      <w:proofErr w:type="spellEnd"/>
+      <w:r>
+        <w:rPr>
+          <w:rFonts w:ascii="Lucida Console" w:hAnsi="Lucida Console"/>
+          <w:sz w:val="20"/>
+          <w:szCs w:val="20"/>
+        </w:rPr>
+        <w:t xml:space="preserve"> </w:t>
       </w:r>
       <w:r>
         <w:t xml:space="preserve">for this problem </w:t>
@@ -2120,15 +2458,24 @@
         </w:numPr>
       </w:pPr>
       <w:r>
-        <w:t>PKCS#7 padding validation</w:t>
-      </w:r>
-    </w:p>
-    <w:p>
-      <w:pPr>
-        <w:pStyle w:val="ListParagraph"/>
-      </w:pPr>
-      <w:r>
-        <w:t>Write a function that takes a plaintext, checks if it has a valid PKCS #7 padding.</w:t>
+        <w:t>PKCS</w:t>
+      </w:r>
+      <w:r>
+        <w:t>7 padding validation</w:t>
+      </w:r>
+    </w:p>
+    <w:p>
+      <w:pPr>
+        <w:pStyle w:val="ListParagraph"/>
+      </w:pPr>
+      <w:r>
+        <w:t>Write a function that takes a plaintext,</w:t>
+      </w:r>
+      <w:r>
+        <w:t xml:space="preserve"> checks if it has a valid PKCS</w:t>
+      </w:r>
+      <w:r>
+        <w:t>7 padding.</w:t>
       </w:r>
       <w:r>
         <w:t xml:space="preserve"> If the padding is valid, your function must strip off the padding.</w:t>
@@ -2207,7 +2554,25 @@
           <w:sz w:val="20"/>
           <w:szCs w:val="20"/>
         </w:rPr>
-        <w:t>'This is a Saturda\x03\x02\x02'</w:t>
+        <w:t xml:space="preserve">'This is a </w:t>
+      </w:r>
+      <w:proofErr w:type="spellStart"/>
+      <w:r>
+        <w:rPr>
+          <w:rFonts w:ascii="Lucida Console" w:hAnsi="Lucida Console"/>
+          <w:sz w:val="20"/>
+          <w:szCs w:val="20"/>
+        </w:rPr>
+        <w:t>Saturda</w:t>
+      </w:r>
+      <w:proofErr w:type="spellEnd"/>
+      <w:r>
+        <w:rPr>
+          <w:rFonts w:ascii="Lucida Console" w:hAnsi="Lucida Console"/>
+          <w:sz w:val="20"/>
+          <w:szCs w:val="20"/>
+        </w:rPr>
+        <w:t>\x03\x02\x02'</w:t>
       </w:r>
       <w:r>
         <w:t xml:space="preserve"> </w:t>
@@ -2227,7 +2592,25 @@
           <w:sz w:val="20"/>
           <w:szCs w:val="20"/>
         </w:rPr>
-        <w:t>'This is a Saturda\x03\x02\x01'</w:t>
+        <w:t xml:space="preserve">'This is a </w:t>
+      </w:r>
+      <w:proofErr w:type="spellStart"/>
+      <w:r>
+        <w:rPr>
+          <w:rFonts w:ascii="Lucida Console" w:hAnsi="Lucida Console"/>
+          <w:sz w:val="20"/>
+          <w:szCs w:val="20"/>
+        </w:rPr>
+        <w:t>Saturda</w:t>
+      </w:r>
+      <w:proofErr w:type="spellEnd"/>
+      <w:r>
+        <w:rPr>
+          <w:rFonts w:ascii="Lucida Console" w:hAnsi="Lucida Console"/>
+          <w:sz w:val="20"/>
+          <w:szCs w:val="20"/>
+        </w:rPr>
+        <w:t>\x03\x02\x01'</w:t>
       </w:r>
     </w:p>
     <w:p>
@@ -2300,7 +2683,15 @@
         </w:numPr>
       </w:pPr>
       <w:r>
-        <w:t>CBC bitflipping attacks</w:t>
+        <w:t xml:space="preserve">CBC </w:t>
+      </w:r>
+      <w:proofErr w:type="spellStart"/>
+      <w:r>
+        <w:t>bitflipping</w:t>
+      </w:r>
+      <w:proofErr w:type="spellEnd"/>
+      <w:r>
+        <w:t xml:space="preserve"> attacks</w:t>
       </w:r>
     </w:p>
     <w:p>
@@ -2433,7 +2824,14 @@
         <w:rPr>
           <w:b/>
         </w:rPr>
-        <w:t xml:space="preserve"> Document dependencies (which module calls which module)</w:t>
+        <w:t xml:space="preserve"> </w:t>
+      </w:r>
+      <w:proofErr w:type="gramStart"/>
+      <w:r>
+        <w:rPr>
+          <w:b/>
+        </w:rPr>
+        <w:t>Document dependencies (which module calls which module)</w:t>
       </w:r>
       <w:r>
         <w:rPr>
@@ -2441,6 +2839,7 @@
         </w:rPr>
         <w:t>, etc.</w:t>
       </w:r>
+      <w:proofErr w:type="gramEnd"/>
     </w:p>
     <w:p>
       <w:pPr>
@@ -2501,7 +2900,360 @@
         <w:pStyle w:val="ListParagraph"/>
       </w:pPr>
       <w:r>
-        <w:t>Will take one-week for sure</w:t>
+        <w:t>Padding oracle attacks the best known attacks on block ciphers. In recent years, big name attacks like Lucky Thirteen, Logjam, FREAK, POODLE all used this attack mechanism and plagued OpenSSL. In this exercise you will simulate a padding oracle attack by combining your padding code and your CBC code from earlier.</w:t>
+      </w:r>
+    </w:p>
+    <w:p>
+      <w:pPr>
+        <w:pStyle w:val="ListParagraph"/>
+      </w:pPr>
+    </w:p>
+    <w:p>
+      <w:pPr>
+        <w:pStyle w:val="ListParagraph"/>
+      </w:pPr>
+      <w:r>
+        <w:t>Write a function that randomly selects one of the strings given in file xxxx.txt and encrypts it under an unknown AES key under CBC mode. Save the AES key and the IV used.</w:t>
+      </w:r>
+    </w:p>
+    <w:p>
+      <w:pPr>
+        <w:pStyle w:val="ListParagraph"/>
+      </w:pPr>
+    </w:p>
+    <w:p>
+      <w:pPr>
+        <w:pStyle w:val="ListParagraph"/>
+      </w:pPr>
+      <w:r>
+        <w:t>Write another function that processes this ciphertext produced: takes the ciphertext, decrypts it, checks its padding and returns a True/False depending on whether the padding is valid or not.</w:t>
+      </w:r>
+    </w:p>
+    <w:p>
+      <w:pPr>
+        <w:pStyle w:val="ListParagraph"/>
+      </w:pPr>
+    </w:p>
+    <w:p>
+      <w:pPr>
+        <w:pStyle w:val="ListParagraph"/>
+      </w:pPr>
+      <w:r>
+        <w:t xml:space="preserve">These two functions (above) simulate the behavior of a web application. You as an attacker have captured the output of the first function (ciphertext) by eavesdropping and now want to make </w:t>
+      </w:r>
+      <w:r>
+        <w:lastRenderedPageBreak/>
+        <w:t>the web app decrypt the ciphertext</w:t>
+      </w:r>
+      <w:r>
+        <w:t xml:space="preserve">. </w:t>
+      </w:r>
+      <w:r>
+        <w:rPr>
+          <w:i/>
+          <w:u w:val="single"/>
+        </w:rPr>
+        <w:t>Remember the only output you can get from the web app is whether your decrypted input had a valid padding or not.</w:t>
+      </w:r>
+    </w:p>
+    <w:p>
+      <w:pPr>
+        <w:pStyle w:val="ListParagraph"/>
+      </w:pPr>
+    </w:p>
+    <w:p>
+      <w:pPr>
+        <w:pStyle w:val="ListParagraph"/>
+      </w:pPr>
+      <w:r>
+        <w:t xml:space="preserve">When writing the above functions, make sure that none of your variables are global. The internal variables of the web app like the key/iv, etc. must remain internal to the web application. You can create a class for it if you like. </w:t>
+      </w:r>
+    </w:p>
+    <w:p>
+      <w:r>
+        <w:tab/>
+        <w:t xml:space="preserve">The web application must expose </w:t>
+      </w:r>
+      <w:r>
+        <w:t>an</w:t>
+      </w:r>
+      <w:r>
+        <w:t xml:space="preserve"> API to the attacker as follows: </w:t>
+      </w:r>
+    </w:p>
+    <w:p>
+      <w:pPr>
+        <w:ind w:firstLine="720"/>
+        <w:jc w:val="center"/>
+        <w:rPr>
+          <w:rFonts w:ascii="Lucida Console" w:hAnsi="Lucida Console"/>
+          <w:sz w:val="20"/>
+          <w:szCs w:val="20"/>
+        </w:rPr>
+      </w:pPr>
+      <w:proofErr w:type="spellStart"/>
+      <w:proofErr w:type="gramStart"/>
+      <w:r>
+        <w:rPr>
+          <w:rFonts w:ascii="Lucida Console" w:hAnsi="Lucida Console"/>
+          <w:sz w:val="20"/>
+          <w:szCs w:val="20"/>
+        </w:rPr>
+        <w:t>webapp.decrypt</w:t>
+      </w:r>
+      <w:proofErr w:type="spellEnd"/>
+      <w:r>
+        <w:rPr>
+          <w:rFonts w:ascii="Lucida Console" w:hAnsi="Lucida Console"/>
+          <w:sz w:val="20"/>
+          <w:szCs w:val="20"/>
+        </w:rPr>
+        <w:t>(</w:t>
+      </w:r>
+      <w:proofErr w:type="gramEnd"/>
+      <w:r>
+        <w:rPr>
+          <w:rFonts w:ascii="Lucida Console" w:hAnsi="Lucida Console"/>
+          <w:sz w:val="20"/>
+          <w:szCs w:val="20"/>
+        </w:rPr>
+        <w:t>ciphertext)</w:t>
+      </w:r>
+    </w:p>
+    <w:p>
+      <w:pPr>
+        <w:ind w:left="720"/>
+      </w:pPr>
+      <w:proofErr w:type="gramStart"/>
+      <w:r>
+        <w:t>that</w:t>
+      </w:r>
+      <w:proofErr w:type="gramEnd"/>
+      <w:r>
+        <w:t xml:space="preserve"> returns a True/False based on padding.</w:t>
+      </w:r>
+      <w:r>
+        <w:t xml:space="preserve"> The attacker must have access to nothing else about the web application</w:t>
+      </w:r>
+      <w:r>
+        <w:t>.</w:t>
+      </w:r>
+    </w:p>
+    <w:p>
+      <w:pPr>
+        <w:ind w:left="720"/>
+      </w:pPr>
+      <w:r>
+        <w:t xml:space="preserve">Obviously, since we are </w:t>
+      </w:r>
+      <w:r>
+        <w:t>simulating</w:t>
+      </w:r>
+      <w:r>
+        <w:t xml:space="preserve"> eavesdropping, the web app will also expose another API:</w:t>
+      </w:r>
+    </w:p>
+    <w:p>
+      <w:pPr>
+        <w:ind w:left="720"/>
+        <w:jc w:val="center"/>
+        <w:rPr>
+          <w:rFonts w:ascii="Lucida Console" w:hAnsi="Lucida Console"/>
+          <w:sz w:val="20"/>
+          <w:szCs w:val="20"/>
+        </w:rPr>
+      </w:pPr>
+      <w:proofErr w:type="spellStart"/>
+      <w:proofErr w:type="gramStart"/>
+      <w:r>
+        <w:rPr>
+          <w:rFonts w:ascii="Lucida Console" w:hAnsi="Lucida Console"/>
+          <w:sz w:val="20"/>
+          <w:szCs w:val="20"/>
+        </w:rPr>
+        <w:t>webapp.encrypt</w:t>
+      </w:r>
+      <w:proofErr w:type="spellEnd"/>
+      <w:r>
+        <w:rPr>
+          <w:rFonts w:ascii="Lucida Console" w:hAnsi="Lucida Console"/>
+          <w:sz w:val="20"/>
+          <w:szCs w:val="20"/>
+        </w:rPr>
+        <w:t>(</w:t>
+      </w:r>
+      <w:proofErr w:type="gramEnd"/>
+      <w:r>
+        <w:rPr>
+          <w:rFonts w:ascii="Lucida Console" w:hAnsi="Lucida Console"/>
+          <w:sz w:val="20"/>
+          <w:szCs w:val="20"/>
+        </w:rPr>
+        <w:t>plaintext)</w:t>
+      </w:r>
+    </w:p>
+    <w:p>
+      <w:pPr>
+        <w:ind w:left="720"/>
+      </w:pPr>
+      <w:proofErr w:type="gramStart"/>
+      <w:r>
+        <w:t>that</w:t>
+      </w:r>
+      <w:proofErr w:type="gramEnd"/>
+      <w:r>
+        <w:t xml:space="preserve"> re</w:t>
+      </w:r>
+      <w:r>
+        <w:t>turns the ciphertext to you.</w:t>
+      </w:r>
+      <w:r>
+        <w:t xml:space="preserve"> This is the captured value.</w:t>
+      </w:r>
+    </w:p>
+    <w:p>
+      <w:pPr>
+        <w:ind w:left="720"/>
+      </w:pPr>
+      <w:r>
+        <w:t xml:space="preserve">Using just the True/False outputs from </w:t>
+      </w:r>
+      <w:proofErr w:type="spellStart"/>
+      <w:proofErr w:type="gramStart"/>
+      <w:r>
+        <w:rPr>
+          <w:rFonts w:ascii="Lucida Console" w:hAnsi="Lucida Console"/>
+          <w:sz w:val="20"/>
+          <w:szCs w:val="20"/>
+        </w:rPr>
+        <w:t>webapp.decrypt</w:t>
+      </w:r>
+      <w:proofErr w:type="spellEnd"/>
+      <w:r>
+        <w:rPr>
+          <w:rFonts w:ascii="Lucida Console" w:hAnsi="Lucida Console"/>
+          <w:sz w:val="20"/>
+          <w:szCs w:val="20"/>
+        </w:rPr>
+        <w:t>(</w:t>
+      </w:r>
+      <w:proofErr w:type="gramEnd"/>
+      <w:r>
+        <w:rPr>
+          <w:rFonts w:ascii="Lucida Console" w:hAnsi="Lucida Console"/>
+          <w:sz w:val="20"/>
+          <w:szCs w:val="20"/>
+        </w:rPr>
+        <w:t>)</w:t>
+      </w:r>
+      <w:r>
+        <w:t>, decrypt a unknown ciphertext.</w:t>
+      </w:r>
+    </w:p>
+    <w:p>
+      <w:pPr>
+        <w:pStyle w:val="ListParagraph"/>
+      </w:pPr>
+      <w:r>
+        <w:t xml:space="preserve">Resources: </w:t>
+      </w:r>
+    </w:p>
+    <w:p>
+      <w:pPr>
+        <w:pStyle w:val="ListParagraph"/>
+      </w:pPr>
+      <w:r>
+        <w:t xml:space="preserve">Explanation of the attack by Dan </w:t>
+      </w:r>
+      <w:proofErr w:type="spellStart"/>
+      <w:r>
+        <w:t>Boneh</w:t>
+      </w:r>
+      <w:proofErr w:type="spellEnd"/>
+      <w:r>
+        <w:t xml:space="preserve">: </w:t>
+      </w:r>
+      <w:hyperlink r:id="rId19" w:history="1">
+        <w:r>
+          <w:rPr>
+            <w:rStyle w:val="Hyperlink"/>
+          </w:rPr>
+          <w:t>https://www.youtube.com/watch?v=Y88LyqJH9xU</w:t>
+        </w:r>
+      </w:hyperlink>
+    </w:p>
+    <w:p>
+      <w:pPr>
+        <w:pStyle w:val="ListParagraph"/>
+      </w:pPr>
+    </w:p>
+    <w:p>
+      <w:pPr>
+        <w:pStyle w:val="ListParagraph"/>
+      </w:pPr>
+      <w:r>
+        <w:t xml:space="preserve">Note that the padding oracle attack has nothing to do with the “actual” padding on the </w:t>
+      </w:r>
+      <w:r>
+        <w:t xml:space="preserve">CBC </w:t>
+      </w:r>
+      <w:r>
+        <w:t>plaintext; it can be launched on any</w:t>
+      </w:r>
+      <w:r>
+        <w:t xml:space="preserve"> of the CBC</w:t>
+      </w:r>
+      <w:r>
+        <w:t xml:space="preserve"> block</w:t>
+      </w:r>
+      <w:r>
+        <w:t>s</w:t>
+      </w:r>
+      <w:r>
+        <w:t xml:space="preserve"> </w:t>
+      </w:r>
+      <w:r>
+        <w:t>and not just the last one.</w:t>
+      </w:r>
+    </w:p>
+    <w:p>
+      <w:pPr>
+        <w:pStyle w:val="ListParagraph"/>
+      </w:pPr>
+    </w:p>
+    <w:p>
+      <w:pPr>
+        <w:pBdr>
+          <w:top w:val="single" w:sz="4" w:space="1" w:color="auto"/>
+          <w:bottom w:val="single" w:sz="4" w:space="1" w:color="auto"/>
+        </w:pBdr>
+        <w:rPr>
+          <w:b/>
+        </w:rPr>
+      </w:pPr>
+      <w:r>
+        <w:rPr>
+          <w:b/>
+        </w:rPr>
+        <w:t xml:space="preserve">Week </w:t>
+      </w:r>
+      <w:r>
+        <w:rPr>
+          <w:b/>
+        </w:rPr>
+        <w:t>9</w:t>
+      </w:r>
+      <w:r>
+        <w:rPr>
+          <w:b/>
+        </w:rPr>
+        <w:t xml:space="preserve">: </w:t>
+      </w:r>
+      <w:r>
+        <w:rPr>
+          <w:b/>
+        </w:rPr>
+        <w:t>Stream Ciphers</w:t>
       </w:r>
     </w:p>
     <w:p>
@@ -2568,8 +3320,13 @@
       <w:pPr>
         <w:pStyle w:val="ListParagraph"/>
       </w:pPr>
-      <w:r>
-        <w:t>has been</w:t>
+      <w:proofErr w:type="gramStart"/>
+      <w:r>
+        <w:t>has</w:t>
+      </w:r>
+      <w:proofErr w:type="gramEnd"/>
+      <w:r>
+        <w:t xml:space="preserve"> been</w:t>
       </w:r>
       <w:r>
         <w:t xml:space="preserve"> encrypted using CTR mode. It decrypts to English plaintext. The CTR mode uses the following parameters</w:t>
@@ -2596,13 +3353,23 @@
           <w:szCs w:val="20"/>
         </w:rPr>
       </w:pPr>
-      <w:r>
-        <w:rPr>
-          <w:rFonts w:ascii="Lucida Console" w:hAnsi="Lucida Console"/>
-          <w:sz w:val="20"/>
-          <w:szCs w:val="20"/>
-        </w:rPr>
-        <w:t>key = ‘This is a Saturday’</w:t>
+      <w:proofErr w:type="gramStart"/>
+      <w:r>
+        <w:rPr>
+          <w:rFonts w:ascii="Lucida Console" w:hAnsi="Lucida Console"/>
+          <w:sz w:val="20"/>
+          <w:szCs w:val="20"/>
+        </w:rPr>
+        <w:t>key</w:t>
+      </w:r>
+      <w:proofErr w:type="gramEnd"/>
+      <w:r>
+        <w:rPr>
+          <w:rFonts w:ascii="Lucida Console" w:hAnsi="Lucida Console"/>
+          <w:sz w:val="20"/>
+          <w:szCs w:val="20"/>
+        </w:rPr>
+        <w:t xml:space="preserve"> = ‘This is a Saturday’</w:t>
       </w:r>
     </w:p>
     <w:p>
@@ -2615,13 +3382,23 @@
           <w:szCs w:val="20"/>
         </w:rPr>
       </w:pPr>
-      <w:r>
-        <w:rPr>
-          <w:rFonts w:ascii="Lucida Console" w:hAnsi="Lucida Console"/>
-          <w:sz w:val="20"/>
-          <w:szCs w:val="20"/>
-        </w:rPr>
-        <w:t>nonce = 0</w:t>
+      <w:proofErr w:type="gramStart"/>
+      <w:r>
+        <w:rPr>
+          <w:rFonts w:ascii="Lucida Console" w:hAnsi="Lucida Console"/>
+          <w:sz w:val="20"/>
+          <w:szCs w:val="20"/>
+        </w:rPr>
+        <w:t>nonce</w:t>
+      </w:r>
+      <w:proofErr w:type="gramEnd"/>
+      <w:r>
+        <w:rPr>
+          <w:rFonts w:ascii="Lucida Console" w:hAnsi="Lucida Console"/>
+          <w:sz w:val="20"/>
+          <w:szCs w:val="20"/>
+        </w:rPr>
+        <w:t xml:space="preserve"> = 0</w:t>
       </w:r>
     </w:p>
     <w:p>
@@ -2634,13 +3411,23 @@
           <w:szCs w:val="20"/>
         </w:rPr>
       </w:pPr>
-      <w:r>
-        <w:rPr>
-          <w:rFonts w:ascii="Lucida Console" w:hAnsi="Lucida Console"/>
-          <w:sz w:val="20"/>
-          <w:szCs w:val="20"/>
-        </w:rPr>
-        <w:t>counter format = nonce as 64 bit unsigned little endian</w:t>
+      <w:proofErr w:type="gramStart"/>
+      <w:r>
+        <w:rPr>
+          <w:rFonts w:ascii="Lucida Console" w:hAnsi="Lucida Console"/>
+          <w:sz w:val="20"/>
+          <w:szCs w:val="20"/>
+        </w:rPr>
+        <w:t>counter</w:t>
+      </w:r>
+      <w:proofErr w:type="gramEnd"/>
+      <w:r>
+        <w:rPr>
+          <w:rFonts w:ascii="Lucida Console" w:hAnsi="Lucida Console"/>
+          <w:sz w:val="20"/>
+          <w:szCs w:val="20"/>
+        </w:rPr>
+        <w:t xml:space="preserve"> format = nonce as 64 bit unsigned little endian</w:t>
       </w:r>
     </w:p>
     <w:p>
@@ -2659,7 +3446,25 @@
           <w:sz w:val="20"/>
           <w:szCs w:val="20"/>
         </w:rPr>
-        <w:t xml:space="preserve">                 concatenate with</w:t>
+        <w:t xml:space="preserve">                 </w:t>
+      </w:r>
+      <w:proofErr w:type="gramStart"/>
+      <w:r>
+        <w:rPr>
+          <w:rFonts w:ascii="Lucida Console" w:hAnsi="Lucida Console"/>
+          <w:sz w:val="20"/>
+          <w:szCs w:val="20"/>
+        </w:rPr>
+        <w:t>concatenate</w:t>
+      </w:r>
+      <w:proofErr w:type="gramEnd"/>
+      <w:r>
+        <w:rPr>
+          <w:rFonts w:ascii="Lucida Console" w:hAnsi="Lucida Console"/>
+          <w:sz w:val="20"/>
+          <w:szCs w:val="20"/>
+        </w:rPr>
+        <w:t xml:space="preserve"> with</w:t>
       </w:r>
     </w:p>
     <w:p>
@@ -2697,64 +3502,90 @@
         </w:rPr>
         <w:t xml:space="preserve">  </w:t>
       </w:r>
-      <w:r>
-        <w:rPr>
-          <w:rFonts w:ascii="Lucida Console" w:hAnsi="Lucida Console"/>
-          <w:sz w:val="20"/>
-          <w:szCs w:val="20"/>
-        </w:rPr>
-        <w:t>counter value as 64 bit little endian</w:t>
-      </w:r>
-    </w:p>
-    <w:p>
-      <w:pPr>
-        <w:pStyle w:val="ListParagraph"/>
-      </w:pPr>
-    </w:p>
-    <w:p>
-      <w:pPr>
-        <w:pStyle w:val="ListParagraph"/>
-      </w:pPr>
+      <w:proofErr w:type="gramStart"/>
+      <w:r>
+        <w:rPr>
+          <w:rFonts w:ascii="Lucida Console" w:hAnsi="Lucida Console"/>
+          <w:sz w:val="20"/>
+          <w:szCs w:val="20"/>
+        </w:rPr>
+        <w:t>counter</w:t>
+      </w:r>
+      <w:proofErr w:type="gramEnd"/>
+      <w:r>
+        <w:rPr>
+          <w:rFonts w:ascii="Lucida Console" w:hAnsi="Lucida Console"/>
+          <w:sz w:val="20"/>
+          <w:szCs w:val="20"/>
+        </w:rPr>
+        <w:t xml:space="preserve"> value as 64 bit little endian</w:t>
+      </w:r>
+    </w:p>
+    <w:p>
+      <w:pPr>
+        <w:pStyle w:val="ListParagraph"/>
+      </w:pPr>
+    </w:p>
+    <w:p>
+      <w:pPr>
+        <w:pStyle w:val="ListParagraph"/>
+      </w:pPr>
+      <w:r>
+        <w:t>In CTR mode</w:t>
+      </w:r>
+      <w:r>
+        <w:t>,</w:t>
+      </w:r>
+      <w:r>
+        <w:t xml:space="preserve"> the</w:t>
+      </w:r>
+      <w:r>
+        <w:t xml:space="preserve"> AES algorithm run</w:t>
+      </w:r>
+      <w:r>
+        <w:t>ning</w:t>
+      </w:r>
+      <w:r>
+        <w:t xml:space="preserve"> in ECB mode </w:t>
+      </w:r>
+      <w:r>
+        <w:t>takes a key and the current counter value. Encrypts</w:t>
+      </w:r>
+      <w:r>
+        <w:t xml:space="preserve"> the current counter value under the key</w:t>
+      </w:r>
+      <w:r>
+        <w:t xml:space="preserve"> and the resulting encrypted </w:t>
+      </w:r>
+      <w:r>
+        <w:t>output</w:t>
+      </w:r>
+      <w:r>
+        <w:t xml:space="preserve"> is </w:t>
+      </w:r>
+      <w:proofErr w:type="spellStart"/>
+      <w:r>
+        <w:t>xored</w:t>
+      </w:r>
+      <w:proofErr w:type="spellEnd"/>
+      <w:r>
+        <w:t xml:space="preserve"> </w:t>
+      </w:r>
       <w:r>
         <w:lastRenderedPageBreak/>
-        <w:t>In CTR mode</w:t>
-      </w:r>
-      <w:r>
-        <w:t>,</w:t>
-      </w:r>
-      <w:r>
-        <w:t xml:space="preserve"> the</w:t>
-      </w:r>
-      <w:r>
-        <w:t xml:space="preserve"> AES algorithm run</w:t>
-      </w:r>
-      <w:r>
-        <w:t>ning</w:t>
-      </w:r>
-      <w:r>
-        <w:t xml:space="preserve"> in ECB mode </w:t>
-      </w:r>
-      <w:r>
-        <w:t>takes a key and the current counter value. Encrypts</w:t>
-      </w:r>
-      <w:r>
-        <w:t xml:space="preserve"> the current counter value under the key</w:t>
-      </w:r>
-      <w:r>
-        <w:t xml:space="preserve"> and the resulting encrypted </w:t>
-      </w:r>
-      <w:r>
-        <w:t>output</w:t>
-      </w:r>
-      <w:r>
-        <w:t xml:space="preserve"> is xored with the incoming</w:t>
+        <w:t>with the incoming</w:t>
       </w:r>
       <w:r>
         <w:t xml:space="preserve"> plaintext</w:t>
       </w:r>
       <w:r>
-        <w:t>. The counter value increments for each block and the process repeats.</w:t>
-      </w:r>
+        <w:t xml:space="preserve">. </w:t>
+      </w:r>
+      <w:proofErr w:type="gramStart"/>
+      <w:r>
+        <w:t>The counter value increments for each block and the process repeats.</w:t>
+      </w:r>
+      <w:proofErr w:type="gramEnd"/>
     </w:p>
     <w:p>
       <w:pPr>
@@ -2778,6 +3609,7 @@
           <w:szCs w:val="20"/>
         </w:rPr>
       </w:pPr>
+      <w:proofErr w:type="gramStart"/>
       <w:r>
         <w:rPr>
           <w:rFonts w:ascii="Lucida Console" w:hAnsi="Lucida Console"/>
@@ -2792,7 +3624,16 @@
           <w:sz w:val="20"/>
           <w:szCs w:val="20"/>
         </w:rPr>
-        <w:t>eystream = AES(key, “</w:t>
+        <w:t>eystream</w:t>
+      </w:r>
+      <w:proofErr w:type="gramEnd"/>
+      <w:r>
+        <w:rPr>
+          <w:rFonts w:ascii="Lucida Console" w:hAnsi="Lucida Console"/>
+          <w:sz w:val="20"/>
+          <w:szCs w:val="20"/>
+        </w:rPr>
+        <w:t xml:space="preserve"> = AES(key, “</w:t>
       </w:r>
       <w:r>
         <w:rPr>
@@ -2812,6 +3653,60 @@
       <w:pPr>
         <w:pStyle w:val="ListParagraph"/>
       </w:pPr>
+      <w:proofErr w:type="gramStart"/>
+      <w:r>
+        <w:t>next</w:t>
+      </w:r>
+      <w:proofErr w:type="gramEnd"/>
+      <w:r>
+        <w:t xml:space="preserve"> 16 bytes are encrypted with</w:t>
+      </w:r>
+    </w:p>
+    <w:p>
+      <w:pPr>
+        <w:pStyle w:val="ListParagraph"/>
+        <w:rPr>
+          <w:rFonts w:ascii="Lucida Console" w:hAnsi="Lucida Console"/>
+          <w:sz w:val="20"/>
+          <w:szCs w:val="20"/>
+        </w:rPr>
+      </w:pPr>
+      <w:proofErr w:type="gramStart"/>
+      <w:r>
+        <w:rPr>
+          <w:rFonts w:ascii="Lucida Console" w:hAnsi="Lucida Console"/>
+          <w:sz w:val="20"/>
+          <w:szCs w:val="20"/>
+        </w:rPr>
+        <w:t>keystream</w:t>
+      </w:r>
+      <w:proofErr w:type="gramEnd"/>
+      <w:r>
+        <w:rPr>
+          <w:rFonts w:ascii="Lucida Console" w:hAnsi="Lucida Console"/>
+          <w:sz w:val="20"/>
+          <w:szCs w:val="20"/>
+        </w:rPr>
+        <w:t xml:space="preserve"> = AES(key, “\x00\x00\x00\x00\x00\x00\x00\x00\x01\x00\x00\x00\x00\x00\x00\x00”</w:t>
+      </w:r>
+    </w:p>
+    <w:p>
+      <w:pPr>
+        <w:pStyle w:val="ListParagraph"/>
+      </w:pPr>
+    </w:p>
+    <w:p>
+      <w:pPr>
+        <w:pStyle w:val="ListParagraph"/>
+      </w:pPr>
+      <w:proofErr w:type="gramStart"/>
+      <w:r>
+        <w:t>and</w:t>
+      </w:r>
+      <w:proofErr w:type="gramEnd"/>
+      <w:r>
+        <w:t xml:space="preserve"> the </w:t>
+      </w:r>
       <w:r>
         <w:t>next 16 bytes are encrypted with</w:t>
       </w:r>
@@ -2825,60 +3720,41 @@
           <w:szCs w:val="20"/>
         </w:rPr>
       </w:pPr>
-      <w:r>
-        <w:rPr>
-          <w:rFonts w:ascii="Lucida Console" w:hAnsi="Lucida Console"/>
-          <w:sz w:val="20"/>
-          <w:szCs w:val="20"/>
-        </w:rPr>
-        <w:t>keystream = AES(key, “\x00\x00\x00\x00\x00\x00\x00\x00\x01\x00\x00\x00\x00\x00\x00\x00”</w:t>
-      </w:r>
-    </w:p>
-    <w:p>
-      <w:pPr>
-        <w:pStyle w:val="ListParagraph"/>
-      </w:pPr>
-    </w:p>
-    <w:p>
-      <w:pPr>
-        <w:pStyle w:val="ListParagraph"/>
-      </w:pPr>
-      <w:r>
-        <w:t xml:space="preserve">and the </w:t>
-      </w:r>
-      <w:r>
-        <w:t>next 16 bytes are encrypted with</w:t>
-      </w:r>
-    </w:p>
-    <w:p>
-      <w:pPr>
-        <w:pStyle w:val="ListParagraph"/>
-        <w:rPr>
-          <w:rFonts w:ascii="Lucida Console" w:hAnsi="Lucida Console"/>
-          <w:sz w:val="20"/>
-          <w:szCs w:val="20"/>
-        </w:rPr>
-      </w:pPr>
-      <w:r>
-        <w:rPr>
-          <w:rFonts w:ascii="Lucida Console" w:hAnsi="Lucida Console"/>
-          <w:sz w:val="20"/>
-          <w:szCs w:val="20"/>
-        </w:rPr>
-        <w:t>keystream = AES(key, “\x00\x00\x00\x00\x00\x00\x00\x00\x02\x00\x00\x00\x00\x00\x00\x00”</w:t>
-      </w:r>
-    </w:p>
-    <w:p>
-      <w:pPr>
-        <w:pStyle w:val="ListParagraph"/>
-      </w:pPr>
-    </w:p>
-    <w:p>
-      <w:pPr>
-        <w:pStyle w:val="ListParagraph"/>
-      </w:pPr>
-      <w:r>
-        <w:t>and so on.</w:t>
+      <w:proofErr w:type="gramStart"/>
+      <w:r>
+        <w:rPr>
+          <w:rFonts w:ascii="Lucida Console" w:hAnsi="Lucida Console"/>
+          <w:sz w:val="20"/>
+          <w:szCs w:val="20"/>
+        </w:rPr>
+        <w:t>keystream</w:t>
+      </w:r>
+      <w:proofErr w:type="gramEnd"/>
+      <w:r>
+        <w:rPr>
+          <w:rFonts w:ascii="Lucida Console" w:hAnsi="Lucida Console"/>
+          <w:sz w:val="20"/>
+          <w:szCs w:val="20"/>
+        </w:rPr>
+        <w:t xml:space="preserve"> = AES(key, “\x00\x00\x00\x00\x00\x00\x00\x00\x02\x00\x00\x00\x00\x00\x00\x00”</w:t>
+      </w:r>
+    </w:p>
+    <w:p>
+      <w:pPr>
+        <w:pStyle w:val="ListParagraph"/>
+      </w:pPr>
+    </w:p>
+    <w:p>
+      <w:pPr>
+        <w:pStyle w:val="ListParagraph"/>
+      </w:pPr>
+      <w:proofErr w:type="gramStart"/>
+      <w:r>
+        <w:t>and</w:t>
+      </w:r>
+      <w:proofErr w:type="gramEnd"/>
+      <w:r>
+        <w:t xml:space="preserve"> so on.</w:t>
       </w:r>
       <w:r>
         <w:t xml:space="preserve"> </w:t>
@@ -2926,34 +3802,22 @@
     </w:p>
     <w:p>
       <w:pPr>
-        <w:rPr>
-          <w:b/>
-        </w:rPr>
-      </w:pPr>
-      <w:r>
-        <w:rPr>
-          <w:b/>
-        </w:rPr>
-        <w:t xml:space="preserve">Week </w:t>
-      </w:r>
-      <w:r>
-        <w:rPr>
-          <w:b/>
-        </w:rPr>
-        <w:t>9</w:t>
-      </w:r>
-      <w:r>
-        <w:rPr>
-          <w:b/>
-        </w:rPr>
-        <w:t xml:space="preserve">: </w:t>
-      </w:r>
-      <w:r>
-        <w:rPr>
-          <w:b/>
-        </w:rPr>
-        <w:t>Stream Ciphers</w:t>
-      </w:r>
+        <w:ind w:firstLine="720"/>
+        <w:rPr>
+          <w:strike/>
+        </w:rPr>
+      </w:pPr>
+      <w:r>
+        <w:rPr>
+          <w:strike/>
+        </w:rPr>
+        <w:t>Break fixed-nonce CTR statistically</w:t>
+      </w:r>
+    </w:p>
+    <w:p>
+      <w:pPr>
+        <w:pStyle w:val="ListParagraph"/>
+      </w:pPr>
     </w:p>
     <w:p>
       <w:pPr>
@@ -2964,8 +3828,15 @@
         </w:numPr>
       </w:pPr>
       <w:r>
-        <w:t>Break fixed-nonce CTR statistically</w:t>
-      </w:r>
+        <w:t>Break "random access read/write" AES CTR</w:t>
+      </w:r>
+    </w:p>
+    <w:p>
+      <w:pPr>
+        <w:pStyle w:val="ListParagraph"/>
+      </w:pPr>
+      <w:bookmarkStart w:id="0" w:name="_GoBack"/>
+      <w:bookmarkEnd w:id="0"/>
     </w:p>
     <w:p>
       <w:pPr>
@@ -3007,8 +3878,18 @@
         </w:numPr>
       </w:pPr>
       <w:r>
-        <w:t>Break "random access read/write" AES CTR</w:t>
-      </w:r>
+        <w:t xml:space="preserve">CTR </w:t>
+      </w:r>
+      <w:proofErr w:type="spellStart"/>
+      <w:r>
+        <w:t>bitflipping</w:t>
+      </w:r>
+      <w:proofErr w:type="spellEnd"/>
+    </w:p>
+    <w:p>
+      <w:pPr>
+        <w:pStyle w:val="ListParagraph"/>
+      </w:pPr>
     </w:p>
     <w:p>
       <w:pPr>
@@ -3017,15 +3898,202 @@
           <w:ilvl w:val="0"/>
           <w:numId w:val="1"/>
         </w:numPr>
-      </w:pPr>
-      <w:r>
-        <w:t>CTR bitflipping</w:t>
-      </w:r>
-    </w:p>
-    <w:p>
-      <w:pPr>
-        <w:pStyle w:val="ListParagraph"/>
-      </w:pPr>
+        <w:rPr>
+          <w:highlight w:val="yellow"/>
+        </w:rPr>
+      </w:pPr>
+      <w:r>
+        <w:t>Recover the key from CBC with IV=Key –</w:t>
+      </w:r>
+      <w:r>
+        <w:rPr>
+          <w:highlight w:val="yellow"/>
+        </w:rPr>
+        <w:t xml:space="preserve"> find a real world example of this error for context</w:t>
+      </w:r>
+    </w:p>
+    <w:p>
+      <w:pPr>
+        <w:ind w:left="720"/>
+      </w:pPr>
+      <w:r>
+        <w:t>Use the code you wrote for the CBC exercise earlier and modify it such that it sets IV = key. Often developers set the initialization vector the same as the encryption key because of two reasons. First, the initialization vector is always sent in the clear (and hence it seems not crucial to the security of the encryption system) and second the key is already known at both ends, so it is not clear why should they generate another random value as IV.</w:t>
+      </w:r>
+    </w:p>
+    <w:p>
+      <w:pPr>
+        <w:ind w:left="720"/>
+      </w:pPr>
+      <w:r>
+        <w:t>This is an absolutely disastrous practice as this example illustrates. An attacker that can modify the ciphertext in flight can get the receiver to decrypt a value that will reveal the encryption key.</w:t>
+      </w:r>
+    </w:p>
+    <w:p>
+      <w:pPr>
+        <w:ind w:left="720"/>
+      </w:pPr>
+      <w:r>
+        <w:t>Modify the CBC code from your earlier exercise such that it now encrypts a URL string. Write a function that will verify the decrypted plaintext for ASCII compliance. If the string is found to be non-compliant, the function should raise and exception and return and error that includes the decrypted plaintext (this happens in real world systems)</w:t>
+      </w:r>
+    </w:p>
+    <w:p>
+      <w:pPr>
+        <w:ind w:left="720"/>
+      </w:pPr>
+      <w:r>
+        <w:lastRenderedPageBreak/>
+        <w:t>Use your implementation to encrypt a URL that is at least 3 blocks long:</w:t>
+      </w:r>
+    </w:p>
+    <w:p>
+      <w:pPr>
+        <w:ind w:left="720"/>
+        <w:rPr>
+          <w:rFonts w:ascii="Lucida Console" w:hAnsi="Lucida Console"/>
+          <w:sz w:val="20"/>
+          <w:szCs w:val="20"/>
+        </w:rPr>
+      </w:pPr>
+      <w:r>
+        <w:rPr>
+          <w:rFonts w:ascii="Lucida Console" w:hAnsi="Lucida Console"/>
+          <w:sz w:val="20"/>
+          <w:szCs w:val="20"/>
+        </w:rPr>
+        <w:t>AES-</w:t>
+      </w:r>
+      <w:proofErr w:type="gramStart"/>
+      <w:r>
+        <w:rPr>
+          <w:rFonts w:ascii="Lucida Console" w:hAnsi="Lucida Console"/>
+          <w:sz w:val="20"/>
+          <w:szCs w:val="20"/>
+        </w:rPr>
+        <w:t>CBC(</w:t>
+      </w:r>
+      <w:proofErr w:type="gramEnd"/>
+      <w:r>
+        <w:rPr>
+          <w:rFonts w:ascii="Lucida Console" w:hAnsi="Lucida Console"/>
+          <w:sz w:val="20"/>
+          <w:szCs w:val="20"/>
+        </w:rPr>
+        <w:t>P1, P2, P3) -&gt; C1, C2, C3</w:t>
+      </w:r>
+    </w:p>
+    <w:p>
+      <w:pPr>
+        <w:ind w:left="720"/>
+      </w:pPr>
+      <w:r>
+        <w:t>Now as the attacker modify the message:</w:t>
+      </w:r>
+    </w:p>
+    <w:p>
+      <w:pPr>
+        <w:ind w:left="720"/>
+        <w:rPr>
+          <w:rFonts w:ascii="Lucida Console" w:hAnsi="Lucida Console"/>
+          <w:sz w:val="20"/>
+          <w:szCs w:val="20"/>
+        </w:rPr>
+      </w:pPr>
+      <w:r>
+        <w:rPr>
+          <w:rFonts w:ascii="Lucida Console" w:hAnsi="Lucida Console"/>
+          <w:sz w:val="20"/>
+          <w:szCs w:val="20"/>
+        </w:rPr>
+        <w:t>C1, C2, C3 -&gt; C1, 0, C1</w:t>
+      </w:r>
+    </w:p>
+    <w:p>
+      <w:pPr>
+        <w:ind w:left="720"/>
+      </w:pPr>
+      <w:r>
+        <w:t xml:space="preserve">Provide this modified message to your function that will check </w:t>
+      </w:r>
+      <w:proofErr w:type="spellStart"/>
+      <w:proofErr w:type="gramStart"/>
+      <w:r>
+        <w:t>it’s</w:t>
+      </w:r>
+      <w:proofErr w:type="spellEnd"/>
+      <w:proofErr w:type="gramEnd"/>
+      <w:r>
+        <w:t xml:space="preserve"> validity and raise an error if appropriate.</w:t>
+      </w:r>
+    </w:p>
+    <w:p>
+      <w:pPr>
+        <w:ind w:left="720"/>
+      </w:pPr>
+      <w:r>
+        <w:t xml:space="preserve">The attacker can now recover the encryption key by: </w:t>
+      </w:r>
+      <w:r>
+        <w:rPr>
+          <w:rFonts w:ascii="Lucida Console" w:hAnsi="Lucida Console"/>
+          <w:sz w:val="20"/>
+          <w:szCs w:val="20"/>
+        </w:rPr>
+        <w:t>P’1 XOR P’3</w:t>
+      </w:r>
+    </w:p>
+    <w:p>
+      <w:pPr>
+        <w:ind w:left="720"/>
+      </w:pPr>
+      <w:proofErr w:type="gramStart"/>
+      <w:r>
+        <w:t>Where P’1 and P’</w:t>
+      </w:r>
+      <w:r>
+        <w:t>3 is the modified decrypted plaintext that the function returns upon finding invalid ASCII characters.</w:t>
+      </w:r>
+      <w:proofErr w:type="gramEnd"/>
+    </w:p>
+    <w:p>
+      <w:pPr>
+        <w:ind w:left="720"/>
+      </w:pPr>
+    </w:p>
+    <w:p>
+      <w:pPr>
+        <w:ind w:left="720"/>
+      </w:pPr>
+    </w:p>
+    <w:p>
+      <w:pPr>
+        <w:rPr>
+          <w:b/>
+        </w:rPr>
+      </w:pPr>
+      <w:r>
+        <w:rPr>
+          <w:b/>
+        </w:rPr>
+        <w:t>Week 1</w:t>
+      </w:r>
+      <w:r>
+        <w:rPr>
+          <w:b/>
+        </w:rPr>
+        <w:t>1</w:t>
+      </w:r>
+      <w:r>
+        <w:rPr>
+          <w:b/>
+        </w:rPr>
+        <w:t xml:space="preserve">: </w:t>
+      </w:r>
+      <w:r>
+        <w:rPr>
+          <w:b/>
+        </w:rPr>
+        <w:t>Hash functions</w:t>
+      </w:r>
     </w:p>
     <w:p>
       <w:pPr>
@@ -3034,146 +4102,15 @@
           <w:ilvl w:val="0"/>
           <w:numId w:val="1"/>
         </w:numPr>
-        <w:rPr>
-          <w:highlight w:val="yellow"/>
-        </w:rPr>
-      </w:pPr>
-      <w:r>
-        <w:t>Recover the key from CBC with IV=Key –</w:t>
-      </w:r>
-      <w:r>
-        <w:rPr>
-          <w:highlight w:val="yellow"/>
-        </w:rPr>
-        <w:t xml:space="preserve"> find a real world example of this error for context</w:t>
-      </w:r>
-    </w:p>
-    <w:p>
-      <w:pPr>
-        <w:ind w:left="720"/>
-      </w:pPr>
-      <w:r>
-        <w:t>Use the code you wrote for the CBC exercise earlier and modify it such that it sets IV = key. Often developers set the initialization vector the same as the encryption key because of two reasons. First, the initialization vector is always sent in the clear (and hence it seems not crucial to the security of the encryption system) and second the key is already known at both ends, so it is not clear why should they generate another random value as IV.</w:t>
-      </w:r>
-    </w:p>
-    <w:p>
-      <w:pPr>
-        <w:ind w:left="720"/>
-      </w:pPr>
-      <w:r>
-        <w:t>This is an absolutely disastrous practice as this example illustrates. An attacker that can modify the ciphertext in flight can get the receiver to decrypt a value that will reveal the encryption key.</w:t>
-      </w:r>
-    </w:p>
-    <w:p>
-      <w:pPr>
-        <w:ind w:left="720"/>
-      </w:pPr>
-      <w:r>
-        <w:t xml:space="preserve">Modify the CBC code from your earlier exercise such that it now encrypts a URL string. Write a function that will verify the decrypted plaintext for ASCII compliance. If the string is found to be </w:t>
-      </w:r>
-      <w:r>
-        <w:lastRenderedPageBreak/>
-        <w:t>non-compliant, the function should raise and exception and return and error that includes the decrypted plaintext (this happens in real world systems)</w:t>
-      </w:r>
-    </w:p>
-    <w:p>
-      <w:pPr>
-        <w:ind w:left="720"/>
-      </w:pPr>
-      <w:r>
-        <w:t>Use your implementation to encrypt a URL that is at least 3 blocks long:</w:t>
-      </w:r>
-    </w:p>
-    <w:p>
-      <w:pPr>
-        <w:ind w:left="720"/>
-      </w:pPr>
-      <w:r>
-        <w:t>AES-CBC(P1, P2, P3) -&gt; C1, C2, C3</w:t>
-      </w:r>
-    </w:p>
-    <w:p>
-      <w:pPr>
-        <w:ind w:left="720"/>
-      </w:pPr>
-      <w:r>
-        <w:t>Now as the attacker modify the message:</w:t>
-      </w:r>
-    </w:p>
-    <w:p>
-      <w:pPr>
-        <w:ind w:left="720"/>
-      </w:pPr>
-      <w:r>
-        <w:t>C1, C2, C3 -&gt; C1, 0, C1</w:t>
-      </w:r>
-    </w:p>
-    <w:p>
-      <w:pPr>
-        <w:ind w:left="720"/>
-      </w:pPr>
-      <w:r>
-        <w:t>Provide this modified message to your function that will check it’s validity and raise an error if appropriate.</w:t>
-      </w:r>
-    </w:p>
-    <w:p>
-      <w:pPr>
-        <w:ind w:left="720"/>
-      </w:pPr>
-      <w:r>
-        <w:t>The attacker can now recover the encryption key by: P’1 XOR P’3</w:t>
-      </w:r>
-    </w:p>
-    <w:p>
-      <w:pPr>
-        <w:ind w:left="720"/>
-      </w:pPr>
-      <w:r>
-        <w:t>Where P’1 and P’</w:t>
-      </w:r>
-      <w:r>
-        <w:t>3 is the modified decrypted plaintext that the function returns upon finding invalid ASCII characters.</w:t>
-      </w:r>
-    </w:p>
-    <w:p>
-      <w:pPr>
-        <w:ind w:left="720"/>
-      </w:pPr>
-    </w:p>
-    <w:p>
-      <w:pPr>
-        <w:ind w:left="720"/>
-      </w:pPr>
-    </w:p>
-    <w:p>
-      <w:pPr>
-        <w:rPr>
-          <w:b/>
-        </w:rPr>
-      </w:pPr>
-      <w:r>
-        <w:rPr>
-          <w:b/>
-        </w:rPr>
-        <w:t>Week 1</w:t>
-      </w:r>
-      <w:r>
-        <w:rPr>
-          <w:b/>
-        </w:rPr>
-        <w:t>1</w:t>
-      </w:r>
-      <w:r>
-        <w:rPr>
-          <w:b/>
-        </w:rPr>
-        <w:t xml:space="preserve">: </w:t>
-      </w:r>
-      <w:r>
-        <w:rPr>
-          <w:b/>
-        </w:rPr>
-        <w:t>Hash functions</w:t>
+      </w:pPr>
+      <w:r>
+        <w:rPr>
+          <w:i/>
+        </w:rPr>
+        <w:t>Implement</w:t>
+      </w:r>
+      <w:r>
+        <w:t xml:space="preserve"> SHA-1 keyed MAC – write your own code</w:t>
       </w:r>
     </w:p>
     <w:p>
@@ -3185,13 +4122,7 @@
         </w:numPr>
       </w:pPr>
       <w:r>
-        <w:rPr>
-          <w:i/>
-        </w:rPr>
-        <w:t>Implement</w:t>
-      </w:r>
-      <w:r>
-        <w:t xml:space="preserve"> SHA-1 keyed MAC – write your own code</w:t>
+        <w:t>Break a SHA-1 keyed MAC using length extension</w:t>
       </w:r>
     </w:p>
     <w:p>
@@ -3201,9 +4132,40 @@
           <w:ilvl w:val="0"/>
           <w:numId w:val="1"/>
         </w:numPr>
-      </w:pPr>
-      <w:r>
-        <w:t>Break a SHA-1 keyed MAC using length extension</w:t>
+        <w:rPr>
+          <w:strike/>
+        </w:rPr>
+      </w:pPr>
+      <w:r>
+        <w:rPr>
+          <w:strike/>
+        </w:rPr>
+        <w:t>Break an MD4 keyed MAC using length extension</w:t>
+      </w:r>
+    </w:p>
+    <w:p>
+      <w:pPr>
+        <w:rPr>
+          <w:b/>
+        </w:rPr>
+      </w:pPr>
+      <w:r>
+        <w:rPr>
+          <w:b/>
+        </w:rPr>
+        <w:t xml:space="preserve">Week </w:t>
+      </w:r>
+      <w:r>
+        <w:rPr>
+          <w:b/>
+        </w:rPr>
+        <w:t>12</w:t>
+      </w:r>
+      <w:r>
+        <w:rPr>
+          <w:b/>
+        </w:rPr>
+        <w:t xml:space="preserve">: </w:t>
       </w:r>
     </w:p>
     <w:p>
@@ -3213,40 +4175,9 @@
           <w:ilvl w:val="0"/>
           <w:numId w:val="1"/>
         </w:numPr>
-        <w:rPr>
-          <w:strike/>
-        </w:rPr>
-      </w:pPr>
-      <w:r>
-        <w:rPr>
-          <w:strike/>
-        </w:rPr>
-        <w:t>Break an MD4 keyed MAC using length extension</w:t>
-      </w:r>
-    </w:p>
-    <w:p>
-      <w:pPr>
-        <w:rPr>
-          <w:b/>
-        </w:rPr>
-      </w:pPr>
-      <w:r>
-        <w:rPr>
-          <w:b/>
-        </w:rPr>
-        <w:t xml:space="preserve">Week </w:t>
-      </w:r>
-      <w:r>
-        <w:rPr>
-          <w:b/>
-        </w:rPr>
-        <w:t>12</w:t>
-      </w:r>
-      <w:r>
-        <w:rPr>
-          <w:b/>
-        </w:rPr>
-        <w:t xml:space="preserve">: </w:t>
+      </w:pPr>
+      <w:r>
+        <w:t>Implement and break HMAC-SHA1 with artificial timing leak</w:t>
       </w:r>
     </w:p>
     <w:p>
@@ -3258,7 +4189,45 @@
         </w:numPr>
       </w:pPr>
       <w:r>
-        <w:t>Implement and break HMAC-SHA1 with artificial timing leak</w:t>
+        <w:t>Break HMAC-SHA1 with slightly less artificial timing leak</w:t>
+      </w:r>
+    </w:p>
+    <w:p>
+      <w:pPr>
+        <w:rPr>
+          <w:b/>
+        </w:rPr>
+      </w:pPr>
+    </w:p>
+    <w:p>
+      <w:pPr>
+        <w:rPr>
+          <w:b/>
+        </w:rPr>
+      </w:pPr>
+      <w:r>
+        <w:rPr>
+          <w:b/>
+        </w:rPr>
+        <w:t>Week 1</w:t>
+      </w:r>
+      <w:r>
+        <w:rPr>
+          <w:b/>
+        </w:rPr>
+        <w:t>3</w:t>
+      </w:r>
+      <w:r>
+        <w:rPr>
+          <w:b/>
+        </w:rPr>
+        <w:t>:</w:t>
+      </w:r>
+      <w:r>
+        <w:rPr>
+          <w:b/>
+        </w:rPr>
+        <w:t xml:space="preserve"> Public Key Algorithms</w:t>
       </w:r>
     </w:p>
     <w:p>
@@ -3270,57 +4239,15 @@
         </w:numPr>
       </w:pPr>
       <w:r>
-        <w:t>Break HMAC-SHA1 with slightly less artificial timing leak</w:t>
-      </w:r>
-    </w:p>
-    <w:p>
-      <w:pPr>
-        <w:rPr>
-          <w:b/>
-        </w:rPr>
-      </w:pPr>
-    </w:p>
-    <w:p>
-      <w:pPr>
-        <w:rPr>
-          <w:b/>
-        </w:rPr>
-      </w:pPr>
-      <w:r>
-        <w:rPr>
-          <w:b/>
-        </w:rPr>
-        <w:t>Week 1</w:t>
-      </w:r>
-      <w:r>
-        <w:rPr>
-          <w:b/>
-        </w:rPr>
-        <w:t>3</w:t>
-      </w:r>
-      <w:r>
-        <w:rPr>
-          <w:b/>
-        </w:rPr>
-        <w:t>:</w:t>
-      </w:r>
-      <w:r>
-        <w:rPr>
-          <w:b/>
-        </w:rPr>
-        <w:t xml:space="preserve"> Public Key Algorithms</w:t>
-      </w:r>
-    </w:p>
-    <w:p>
-      <w:pPr>
-        <w:pStyle w:val="ListParagraph"/>
-        <w:numPr>
-          <w:ilvl w:val="0"/>
-          <w:numId w:val="1"/>
-        </w:numPr>
-      </w:pPr>
-      <w:r>
-        <w:t>Implement Diffie-Hellman</w:t>
+        <w:t xml:space="preserve">Implement </w:t>
+      </w:r>
+      <w:proofErr w:type="spellStart"/>
+      <w:r>
+        <w:t>Diffie</w:t>
+      </w:r>
+      <w:proofErr w:type="spellEnd"/>
+      <w:r>
+        <w:t>-Hellman</w:t>
       </w:r>
     </w:p>
     <w:p>
@@ -3328,12 +4255,20 @@
         <w:ind w:left="720"/>
       </w:pPr>
       <w:r>
-        <w:t xml:space="preserve">Set a variable p=37 and g=5. Generate ‘a’, a random number mod 37 (remember to use randomness from os.urandom </w:t>
+        <w:t xml:space="preserve">Set a variable p=37 and g=5. Generate ‘a’, a random number mod 37 (remember to use randomness from </w:t>
+      </w:r>
+      <w:proofErr w:type="spellStart"/>
+      <w:r>
+        <w:t>os.urandom</w:t>
+      </w:r>
+      <w:proofErr w:type="spellEnd"/>
+      <w:r>
+        <w:t xml:space="preserve"> </w:t>
       </w:r>
       <w:r>
         <w:t>(</w:t>
       </w:r>
-      <w:hyperlink r:id="rId19" w:history="1">
+      <w:hyperlink r:id="rId20" w:history="1">
         <w:r>
           <w:rPr>
             <w:rStyle w:val="Hyperlink"/>
@@ -3345,7 +4280,15 @@
         <w:t xml:space="preserve">) </w:t>
       </w:r>
       <w:r>
-        <w:t xml:space="preserve">and not from random()). </w:t>
+        <w:t xml:space="preserve">and not from </w:t>
+      </w:r>
+      <w:proofErr w:type="gramStart"/>
+      <w:r>
+        <w:t>random(</w:t>
+      </w:r>
+      <w:proofErr w:type="gramEnd"/>
+      <w:r>
+        <w:t xml:space="preserve">)). </w:t>
       </w:r>
       <w:r>
         <w:t xml:space="preserve">You can also use secrets.py </w:t>
@@ -3362,7 +4305,15 @@
         <w:ind w:left="720"/>
       </w:pPr>
       <w:r>
-        <w:t>Now generate “A”, which is “g” raised to the “a” power mod 37: A=g**a mod p.</w:t>
+        <w:t xml:space="preserve">Now generate “A”, which is “g” </w:t>
+      </w:r>
+      <w:proofErr w:type="gramStart"/>
+      <w:r>
+        <w:t>raised</w:t>
+      </w:r>
+      <w:proofErr w:type="gramEnd"/>
+      <w:r>
+        <w:t xml:space="preserve"> to the “a” power mod 37: A=g**a mod p.</w:t>
       </w:r>
     </w:p>
     <w:p>
@@ -3378,8 +4329,24 @@
         <w:ind w:left="720"/>
       </w:pPr>
       <w:r>
+        <w:t>“A” and “B” are public keys. Generate a session key with them: set “s” to “B” raise to the “a” power mod 37: s=B**a mod p.</w:t>
+      </w:r>
+    </w:p>
+    <w:p>
+      <w:pPr>
+        <w:ind w:left="720"/>
+      </w:pPr>
+      <w:r>
+        <w:t>Do the same with A**b, check that you come up with the same “s”.</w:t>
+      </w:r>
+    </w:p>
+    <w:p>
+      <w:pPr>
+        <w:ind w:left="720"/>
+      </w:pPr>
+      <w:r>
         <w:lastRenderedPageBreak/>
-        <w:t>“A” and “B” are public keys. Generate a session key with them: set “s” to “B” raise to the “a” power mod 37: s=B**a mod p.</w:t>
+        <w:t>To turn “s” into a key, you can just hash it to create 128 bits of key material (or SHA256 it to create a key for encrypting and a key for a MAC).</w:t>
       </w:r>
     </w:p>
     <w:p>
@@ -3387,23 +4354,15 @@
         <w:ind w:left="720"/>
       </w:pPr>
       <w:r>
-        <w:t>Do the same with A**b, check that you come up with the same “s”.</w:t>
-      </w:r>
-    </w:p>
-    <w:p>
-      <w:pPr>
-        <w:ind w:left="720"/>
-      </w:pPr>
-      <w:r>
-        <w:t>To turn “s” into a key, you can just hash it to create 128 bits of key material (or SHA256 it to create a key for encrypting and a key for a MAC).</w:t>
-      </w:r>
-    </w:p>
-    <w:p>
-      <w:pPr>
-        <w:ind w:left="720"/>
-      </w:pPr>
-      <w:r>
-        <w:t>Now repeat the exercise with bignums like in the real world. Here are parameters NIST likes:</w:t>
+        <w:t xml:space="preserve">Now repeat the exercise with </w:t>
+      </w:r>
+      <w:proofErr w:type="spellStart"/>
+      <w:r>
+        <w:t>bignums</w:t>
+      </w:r>
+      <w:proofErr w:type="spellEnd"/>
+      <w:r>
+        <w:t xml:space="preserve"> like in the real world. Here are parameters NIST likes:</w:t>
       </w:r>
     </w:p>
     <w:p>
@@ -3443,6 +4402,7 @@
           <w:szCs w:val="20"/>
         </w:rPr>
       </w:pPr>
+      <w:proofErr w:type="gramStart"/>
       <w:r>
         <w:rPr>
           <w:rFonts w:ascii="Lucida Console" w:eastAsia="Times New Roman" w:hAnsi="Lucida Console" w:cs="Consolas"/>
@@ -3450,7 +4410,17 @@
           <w:sz w:val="20"/>
           <w:szCs w:val="20"/>
         </w:rPr>
-        <w:t>p:</w:t>
+        <w:t>p</w:t>
+      </w:r>
+      <w:proofErr w:type="gramEnd"/>
+      <w:r>
+        <w:rPr>
+          <w:rFonts w:ascii="Lucida Console" w:eastAsia="Times New Roman" w:hAnsi="Lucida Console" w:cs="Consolas"/>
+          <w:color w:val="404040" w:themeColor="text1" w:themeTint="BF"/>
+          <w:sz w:val="20"/>
+          <w:szCs w:val="20"/>
+        </w:rPr>
+        <w:t>:</w:t>
       </w:r>
     </w:p>
     <w:p>
@@ -3819,6 +4789,8 @@
           <w:szCs w:val="20"/>
         </w:rPr>
       </w:pPr>
+      <w:proofErr w:type="spellStart"/>
+      <w:proofErr w:type="gramStart"/>
       <w:r>
         <w:rPr>
           <w:rFonts w:ascii="Lucida Console" w:eastAsia="Times New Roman" w:hAnsi="Lucida Console" w:cs="Consolas"/>
@@ -3828,6 +4800,8 @@
         </w:rPr>
         <w:t>fffffffffffff</w:t>
       </w:r>
+      <w:proofErr w:type="spellEnd"/>
+      <w:proofErr w:type="gramEnd"/>
     </w:p>
     <w:p>
       <w:pPr>
@@ -3904,6 +4878,7 @@
           <w:szCs w:val="20"/>
         </w:rPr>
       </w:pPr>
+      <w:proofErr w:type="gramStart"/>
       <w:r>
         <w:rPr>
           <w:rFonts w:ascii="Lucida Console" w:eastAsia="Times New Roman" w:hAnsi="Lucida Console" w:cs="Consolas"/>
@@ -3911,7 +4886,17 @@
           <w:sz w:val="20"/>
           <w:szCs w:val="20"/>
         </w:rPr>
-        <w:t>g: 2</w:t>
+        <w:t>g</w:t>
+      </w:r>
+      <w:proofErr w:type="gramEnd"/>
+      <w:r>
+        <w:rPr>
+          <w:rFonts w:ascii="Lucida Console" w:eastAsia="Times New Roman" w:hAnsi="Lucida Console" w:cs="Consolas"/>
+          <w:color w:val="404040" w:themeColor="text1" w:themeTint="BF"/>
+          <w:sz w:val="20"/>
+          <w:szCs w:val="20"/>
+        </w:rPr>
+        <w:t>: 2</w:t>
       </w:r>
     </w:p>
     <w:p>
@@ -3919,7 +4904,31 @@
         <w:ind w:left="720"/>
       </w:pPr>
       <w:r>
-        <w:t>Note that you'll need to write your own modexp (this is blackboard math, don't freak out), because you'll blow out your bignum library raising "a" to the 1024-bit-numberth power. You can find modexp routines on Rosetta Code for most languages.</w:t>
+        <w:t xml:space="preserve">Note that you'll need to write your own </w:t>
+      </w:r>
+      <w:proofErr w:type="spellStart"/>
+      <w:r>
+        <w:t>modexp</w:t>
+      </w:r>
+      <w:proofErr w:type="spellEnd"/>
+      <w:r>
+        <w:t xml:space="preserve"> (this is blackboard math, don't freak out), because you'll blow out your </w:t>
+      </w:r>
+      <w:proofErr w:type="spellStart"/>
+      <w:r>
+        <w:t>bignum</w:t>
+      </w:r>
+      <w:proofErr w:type="spellEnd"/>
+      <w:r>
+        <w:t xml:space="preserve"> library raising "a" to the 1024-bit-numberth power. You can find </w:t>
+      </w:r>
+      <w:proofErr w:type="spellStart"/>
+      <w:r>
+        <w:t>modexp</w:t>
+      </w:r>
+      <w:proofErr w:type="spellEnd"/>
+      <w:r>
+        <w:t xml:space="preserve"> routines on Rosetta Code for most languages.</w:t>
       </w:r>
     </w:p>
     <w:p>
@@ -3982,7 +4991,7 @@
       <w:r>
         <w:t xml:space="preserve">Implement algorithm from here: </w:t>
       </w:r>
-      <w:hyperlink r:id="rId20" w:history="1">
+      <w:hyperlink r:id="rId21" w:history="1">
         <w:r>
           <w:rPr>
             <w:rStyle w:val="Hyperlink"/>
@@ -4000,8 +5009,13 @@
       <w:pPr>
         <w:pStyle w:val="ListParagraph"/>
       </w:pPr>
-      <w:r>
-        <w:t>REPL on client side. Server says go or no-go</w:t>
+      <w:proofErr w:type="gramStart"/>
+      <w:r>
+        <w:t>REPL on client side.</w:t>
+      </w:r>
+      <w:proofErr w:type="gramEnd"/>
+      <w:r>
+        <w:t xml:space="preserve"> Server says go or no-go</w:t>
       </w:r>
       <w:r>
         <w:t>.</w:t>
@@ -4029,8 +5043,13 @@
         <w:pStyle w:val="ListParagraph"/>
       </w:pPr>
       <w:r>
-        <w:t>Client sends A = 0 and sets S=0 for itself. This lets the client login with any username and password. Let’s students figure out what client should do (S=0) to login successfully. What safeguards must the server implement to prevent this.</w:t>
-      </w:r>
+        <w:t xml:space="preserve">Client sends A = 0 and sets S=0 for itself. This lets the client login with any username and password. Let’s students figure out what client should do (S=0) to login successfully. What safeguards must the server implement to prevent </w:t>
+      </w:r>
+      <w:proofErr w:type="gramStart"/>
+      <w:r>
+        <w:t>this.</w:t>
+      </w:r>
+      <w:proofErr w:type="gramEnd"/>
     </w:p>
     <w:p>
       <w:pPr>
@@ -4089,6 +5108,7 @@
         </w:numPr>
       </w:pPr>
       <w:r>
+        <w:lastRenderedPageBreak/>
         <w:t>Implement RSA</w:t>
       </w:r>
     </w:p>
@@ -4097,7 +5117,15 @@
         <w:pStyle w:val="ListParagraph"/>
       </w:pPr>
       <w:r>
-        <w:t>Make them implement invmod function. This is useful for next problem.</w:t>
+        <w:t xml:space="preserve">Make them implement </w:t>
+      </w:r>
+      <w:proofErr w:type="spellStart"/>
+      <w:r>
+        <w:t>invmod</w:t>
+      </w:r>
+      <w:proofErr w:type="spellEnd"/>
+      <w:r>
+        <w:t xml:space="preserve"> function. This is useful for next problem.</w:t>
       </w:r>
     </w:p>
     <w:p>
@@ -4162,8 +5190,13 @@
           <w:numId w:val="1"/>
         </w:numPr>
       </w:pPr>
-      <w:r>
-        <w:t>Bleichenbacher’s e=3 RSA attack</w:t>
+      <w:proofErr w:type="spellStart"/>
+      <w:r>
+        <w:t>Bleichenbacher’s</w:t>
+      </w:r>
+      <w:proofErr w:type="spellEnd"/>
+      <w:r>
+        <w:t xml:space="preserve"> e=3 RSA attack</w:t>
       </w:r>
     </w:p>
     <w:p>
@@ -4188,7 +5221,7 @@
         <w:rPr>
           <w:b/>
         </w:rPr>
-        <w:t>:</w:t>
+        <w:t>: (Final Week)</w:t>
       </w:r>
     </w:p>
     <w:p>
@@ -4199,8 +5232,13 @@
           <w:numId w:val="1"/>
         </w:numPr>
       </w:pPr>
-      <w:r>
-        <w:t>DSA key recovery from nonce</w:t>
+      <w:proofErr w:type="spellStart"/>
+      <w:r>
+        <w:t>Bleichenbacher's</w:t>
+      </w:r>
+      <w:proofErr w:type="spellEnd"/>
+      <w:r>
+        <w:t xml:space="preserve"> PKCS 1.5 Padding Oracle (Simple Case)</w:t>
       </w:r>
     </w:p>
     <w:p>
@@ -4211,69 +5249,13 @@
           <w:numId w:val="1"/>
         </w:numPr>
       </w:pPr>
-      <w:r>
-        <w:t>DSA nonce recovery from repeated nonce</w:t>
-      </w:r>
-    </w:p>
-    <w:p>
-      <w:pPr>
-        <w:pStyle w:val="ListParagraph"/>
-        <w:numPr>
-          <w:ilvl w:val="0"/>
-          <w:numId w:val="1"/>
-        </w:numPr>
-      </w:pPr>
-      <w:r>
-        <w:t>DSA parameter tampering</w:t>
-      </w:r>
-    </w:p>
-    <w:p>
-      <w:pPr>
-        <w:rPr>
-          <w:b/>
-        </w:rPr>
-      </w:pPr>
-      <w:r>
-        <w:rPr>
-          <w:b/>
-        </w:rPr>
-        <w:t>Week 1</w:t>
-      </w:r>
-      <w:r>
-        <w:rPr>
-          <w:b/>
-        </w:rPr>
-        <w:t>7</w:t>
-      </w:r>
-      <w:r>
-        <w:rPr>
-          <w:b/>
-        </w:rPr>
-        <w:t>: (Final Week)</w:t>
-      </w:r>
-    </w:p>
-    <w:p>
-      <w:pPr>
-        <w:pStyle w:val="ListParagraph"/>
-        <w:numPr>
-          <w:ilvl w:val="0"/>
-          <w:numId w:val="1"/>
-        </w:numPr>
-      </w:pPr>
-      <w:r>
-        <w:t>Bleichenbacher's PKCS 1.5 Padding Oracle (Simple Case)</w:t>
-      </w:r>
-    </w:p>
-    <w:p>
-      <w:pPr>
-        <w:pStyle w:val="ListParagraph"/>
-        <w:numPr>
-          <w:ilvl w:val="0"/>
-          <w:numId w:val="1"/>
-        </w:numPr>
-      </w:pPr>
-      <w:r>
-        <w:t>Bleichenbacher's PKCS 1.5 Padding Oracle (Complete Case)</w:t>
+      <w:proofErr w:type="spellStart"/>
+      <w:r>
+        <w:t>Bleichenbacher's</w:t>
+      </w:r>
+      <w:proofErr w:type="spellEnd"/>
+      <w:r>
+        <w:t xml:space="preserve"> PKCS 1.5 Padding Oracle (Complete Case)</w:t>
       </w:r>
     </w:p>
     <w:p/>
@@ -4317,7 +5299,21 @@
         <w:rPr>
           <w:b/>
         </w:rPr>
-        <w:t>Breaking Mersenne Twister:</w:t>
+        <w:t xml:space="preserve">Breaking </w:t>
+      </w:r>
+      <w:proofErr w:type="spellStart"/>
+      <w:r>
+        <w:rPr>
+          <w:b/>
+        </w:rPr>
+        <w:t>Mersenne</w:t>
+      </w:r>
+      <w:proofErr w:type="spellEnd"/>
+      <w:r>
+        <w:rPr>
+          <w:b/>
+        </w:rPr>
+        <w:t xml:space="preserve"> Twister:</w:t>
       </w:r>
     </w:p>
     <w:p>
@@ -4329,7 +5325,15 @@
         </w:numPr>
       </w:pPr>
       <w:r>
-        <w:t>Implement Mersenne Twister RNG</w:t>
+        <w:t xml:space="preserve">Implement </w:t>
+      </w:r>
+      <w:proofErr w:type="spellStart"/>
+      <w:r>
+        <w:t>Mersenne</w:t>
+      </w:r>
+      <w:proofErr w:type="spellEnd"/>
+      <w:r>
+        <w:t xml:space="preserve"> Twister RNG</w:t>
       </w:r>
     </w:p>
     <w:p>
@@ -4371,13 +5375,70 @@
     <w:p>
       <w:pPr>
         <w:pStyle w:val="ListParagraph"/>
+        <w:ind w:left="1080"/>
+      </w:pPr>
+    </w:p>
+    <w:p>
+      <w:pPr>
+        <w:pStyle w:val="ListParagraph"/>
+        <w:numPr>
+          <w:ilvl w:val="0"/>
+          <w:numId w:val="6"/>
+        </w:numPr>
+      </w:pPr>
+      <w:r>
+        <w:rPr>
+          <w:b/>
+        </w:rPr>
+        <w:t>Breaking DSA:</w:t>
+      </w:r>
+    </w:p>
+    <w:p>
+      <w:pPr>
+        <w:pStyle w:val="ListParagraph"/>
+        <w:numPr>
+          <w:ilvl w:val="0"/>
+          <w:numId w:val="12"/>
+        </w:numPr>
+      </w:pPr>
+      <w:r>
+        <w:t>DSA key recovery from nonce</w:t>
+      </w:r>
+    </w:p>
+    <w:p>
+      <w:pPr>
+        <w:pStyle w:val="ListParagraph"/>
+        <w:numPr>
+          <w:ilvl w:val="0"/>
+          <w:numId w:val="12"/>
+        </w:numPr>
+      </w:pPr>
+      <w:r>
+        <w:t>DSA nonce recovery from repeated nonce</w:t>
+      </w:r>
+    </w:p>
+    <w:p>
+      <w:pPr>
+        <w:pStyle w:val="ListParagraph"/>
+        <w:numPr>
+          <w:ilvl w:val="0"/>
+          <w:numId w:val="12"/>
+        </w:numPr>
+      </w:pPr>
+      <w:r>
+        <w:t>DSA parameter tampering</w:t>
+      </w:r>
+    </w:p>
+    <w:p>
+      <w:pPr>
+        <w:pStyle w:val="ListParagraph"/>
         <w:rPr>
           <w:b/>
         </w:rPr>
       </w:pPr>
     </w:p>
     <w:sectPr>
-      <w:footerReference w:type="default" r:id="rId21"/>
+      <w:footerReference w:type="default" r:id="rId22"/>
       <w:pgSz w:w="12240" w:h="15840"/>
       <w:pgMar w:top="1440" w:right="1440" w:bottom="1440" w:left="1440" w:header="720" w:footer="720" w:gutter="0"/>
       <w:cols w:space="720"/>
@@ -4446,7 +5507,7 @@
           <w:rPr>
             <w:noProof/>
           </w:rPr>
-          <w:t>5</w:t>
+          <w:t>9</w:t>
         </w:r>
         <w:r>
           <w:rPr>
@@ -4610,8 +5671,8 @@
   <w:abstractNum w:abstractNumId="1">
     <w:nsid w:val="0F845D28"/>
     <w:multiLevelType w:val="hybridMultilevel"/>
-    <w:tmpl w:val="A6E08298"/>
-    <w:lvl w:ilvl="0" w:tplc="0409000F">
+    <w:tmpl w:val="3D46263E"/>
+    <w:lvl w:ilvl="0" w:tplc="95BA7004">
       <w:start w:val="1"/>
       <w:numFmt w:val="decimal"/>
       <w:lvlText w:val="%1."/>
@@ -4621,6 +5682,7 @@
       </w:pPr>
       <w:rPr>
         <w:rFonts w:hint="default"/>
+        <w:b w:val="0"/>
       </w:rPr>
     </w:lvl>
     <w:lvl w:ilvl="1" w:tplc="04090019" w:tentative="1">
@@ -5563,6 +6625,92 @@
       <w:lvlJc w:val="right"/>
       <w:pPr>
         <w:ind w:left="7200" w:hanging="180"/>
+      </w:pPr>
+    </w:lvl>
+  </w:abstractNum>
+  <w:abstractNum w:abstractNumId="11">
+    <w:nsid w:val="78E41A23"/>
+    <w:multiLevelType w:val="hybridMultilevel"/>
+    <w:tmpl w:val="BF16334E"/>
+    <w:lvl w:ilvl="0" w:tplc="04090019">
+      <w:start w:val="1"/>
+      <w:numFmt w:val="lowerLetter"/>
+      <w:lvlText w:val="%1."/>
+      <w:lvlJc w:val="left"/>
+      <w:pPr>
+        <w:ind w:left="1080" w:hanging="360"/>
+      </w:pPr>
+    </w:lvl>
+    <w:lvl w:ilvl="1" w:tplc="04090019" w:tentative="1">
+      <w:start w:val="1"/>
+      <w:numFmt w:val="lowerLetter"/>
+      <w:lvlText w:val="%2."/>
+      <w:lvlJc w:val="left"/>
+      <w:pPr>
+        <w:ind w:left="1800" w:hanging="360"/>
+      </w:pPr>
+    </w:lvl>
+    <w:lvl w:ilvl="2" w:tplc="0409001B" w:tentative="1">
+      <w:start w:val="1"/>
+      <w:numFmt w:val="lowerRoman"/>
+      <w:lvlText w:val="%3."/>
+      <w:lvlJc w:val="right"/>
+      <w:pPr>
+        <w:ind w:left="2520" w:hanging="180"/>
+      </w:pPr>
+    </w:lvl>
+    <w:lvl w:ilvl="3" w:tplc="0409000F" w:tentative="1">
+      <w:start w:val="1"/>
+      <w:numFmt w:val="decimal"/>
+      <w:lvlText w:val="%4."/>
+      <w:lvlJc w:val="left"/>
+      <w:pPr>
+        <w:ind w:left="3240" w:hanging="360"/>
+      </w:pPr>
+    </w:lvl>
+    <w:lvl w:ilvl="4" w:tplc="04090019" w:tentative="1">
+      <w:start w:val="1"/>
+      <w:numFmt w:val="lowerLetter"/>
+      <w:lvlText w:val="%5."/>
+      <w:lvlJc w:val="left"/>
+      <w:pPr>
+        <w:ind w:left="3960" w:hanging="360"/>
+      </w:pPr>
+    </w:lvl>
+    <w:lvl w:ilvl="5" w:tplc="0409001B" w:tentative="1">
+      <w:start w:val="1"/>
+      <w:numFmt w:val="lowerRoman"/>
+      <w:lvlText w:val="%6."/>
+      <w:lvlJc w:val="right"/>
+      <w:pPr>
+        <w:ind w:left="4680" w:hanging="180"/>
+      </w:pPr>
+    </w:lvl>
+    <w:lvl w:ilvl="6" w:tplc="0409000F" w:tentative="1">
+      <w:start w:val="1"/>
+      <w:numFmt w:val="decimal"/>
+      <w:lvlText w:val="%7."/>
+      <w:lvlJc w:val="left"/>
+      <w:pPr>
+        <w:ind w:left="5400" w:hanging="360"/>
+      </w:pPr>
+    </w:lvl>
+    <w:lvl w:ilvl="7" w:tplc="04090019" w:tentative="1">
+      <w:start w:val="1"/>
+      <w:numFmt w:val="lowerLetter"/>
+      <w:lvlText w:val="%8."/>
+      <w:lvlJc w:val="left"/>
+      <w:pPr>
+        <w:ind w:left="6120" w:hanging="360"/>
+      </w:pPr>
+    </w:lvl>
+    <w:lvl w:ilvl="8" w:tplc="0409001B" w:tentative="1">
+      <w:start w:val="1"/>
+      <w:numFmt w:val="lowerRoman"/>
+      <w:lvlText w:val="%9."/>
+      <w:lvlJc w:val="right"/>
+      <w:pPr>
+        <w:ind w:left="6840" w:hanging="180"/>
       </w:pPr>
     </w:lvl>
   </w:abstractNum>
@@ -5598,6 +6746,9 @@
   </w:num>
   <w:num w:numId="11">
     <w:abstractNumId w:val="3"/>
+  </w:num>
+  <w:num w:numId="12">
+    <w:abstractNumId w:val="11"/>
   </w:num>
 </w:numbering>
 </file>

</xml_diff>